<commit_message>
commiting after entering event table
</commit_message>
<xml_diff>
--- a/MidReport.docx
+++ b/MidReport.docx
@@ -34,25 +34,7 @@
           <w:sz w:val="24"/>
           <w:szCs w:val="24"/>
         </w:rPr>
-        <w:t>Composition</w:t>
-      </w:r>
-      <w:r>
-        <w:rPr>
-          <w:rFonts w:ascii="Times New Roman" w:eastAsia="Times New Roman" w:hAnsi="Times New Roman" w:cs="Times New Roman"/>
-          <w:b/>
-          <w:sz w:val="24"/>
-          <w:szCs w:val="24"/>
-        </w:rPr>
-        <w:t xml:space="preserve"> and responsibilities of each team player</w:t>
-      </w:r>
-      <w:r>
-        <w:rPr>
-          <w:rFonts w:ascii="Times New Roman" w:eastAsia="Times New Roman" w:hAnsi="Times New Roman" w:cs="Times New Roman"/>
-          <w:b/>
-          <w:sz w:val="24"/>
-          <w:szCs w:val="24"/>
-        </w:rPr>
-        <w:t>:</w:t>
+        <w:t>Composition and responsibilities of each team player:</w:t>
       </w:r>
     </w:p>
     <w:p>
@@ -504,7 +486,7 @@
           <w:sz w:val="24"/>
           <w:szCs w:val="24"/>
         </w:rPr>
-        <w:t xml:space="preserve">Name of the </w:t>
+        <w:t>Name of the client:</w:t>
       </w:r>
       <w:r>
         <w:rPr>
@@ -512,7 +494,7 @@
           <w:sz w:val="24"/>
           <w:szCs w:val="24"/>
         </w:rPr>
-        <w:t>client</w:t>
+        <w:tab/>
       </w:r>
       <w:r>
         <w:rPr>
@@ -520,7 +502,7 @@
           <w:sz w:val="24"/>
           <w:szCs w:val="24"/>
         </w:rPr>
-        <w:t>:</w:t>
+        <w:tab/>
       </w:r>
       <w:r>
         <w:rPr>
@@ -537,29 +519,6 @@
           <w:szCs w:val="24"/>
         </w:rPr>
         <w:tab/>
-      </w:r>
-      <w:r>
-        <w:rPr>
-          <w:rFonts w:ascii="Times New Roman" w:eastAsia="Times New Roman" w:hAnsi="Times New Roman" w:cs="Times New Roman"/>
-          <w:sz w:val="24"/>
-          <w:szCs w:val="24"/>
-        </w:rPr>
-        <w:tab/>
-      </w:r>
-      <w:r>
-        <w:rPr>
-          <w:rFonts w:ascii="Times New Roman" w:eastAsia="Times New Roman" w:hAnsi="Times New Roman" w:cs="Times New Roman"/>
-          <w:sz w:val="24"/>
-          <w:szCs w:val="24"/>
-        </w:rPr>
-        <w:tab/>
-      </w:r>
-      <w:r>
-        <w:rPr>
-          <w:rFonts w:ascii="Times New Roman" w:eastAsia="Times New Roman" w:hAnsi="Times New Roman" w:cs="Times New Roman"/>
-          <w:sz w:val="24"/>
-          <w:szCs w:val="24"/>
-        </w:rPr>
         <w:t xml:space="preserve"> Mr. Tennyson </w:t>
       </w:r>
       <w:proofErr w:type="spellStart"/>
@@ -594,7 +553,7 @@
           <w:sz w:val="24"/>
           <w:szCs w:val="24"/>
         </w:rPr>
-        <w:t>Position hold/r</w:t>
+        <w:t xml:space="preserve">Position hold/relationship to the owner  </w:t>
       </w:r>
       <w:r>
         <w:rPr>
@@ -602,22 +561,7 @@
           <w:sz w:val="24"/>
           <w:szCs w:val="24"/>
         </w:rPr>
-        <w:t xml:space="preserve">elationship to the owner  </w:t>
-      </w:r>
-      <w:r>
-        <w:rPr>
-          <w:rFonts w:ascii="Times New Roman" w:eastAsia="Times New Roman" w:hAnsi="Times New Roman" w:cs="Times New Roman"/>
-          <w:sz w:val="24"/>
-          <w:szCs w:val="24"/>
-        </w:rPr>
         <w:tab/>
-      </w:r>
-      <w:r>
-        <w:rPr>
-          <w:rFonts w:ascii="Times New Roman" w:eastAsia="Times New Roman" w:hAnsi="Times New Roman" w:cs="Times New Roman"/>
-          <w:sz w:val="24"/>
-          <w:szCs w:val="24"/>
-        </w:rPr>
         <w:t>Proprietor of the business</w:t>
       </w:r>
     </w:p>
@@ -651,24 +595,24 @@
           <w:sz w:val="24"/>
           <w:szCs w:val="24"/>
         </w:rPr>
-        <w:t>Addr</w:t>
-      </w:r>
+        <w:t>Addres</w:t>
+      </w:r>
+      <w:proofErr w:type="spellEnd"/>
       <w:r>
         <w:rPr>
           <w:rFonts w:ascii="Times New Roman" w:eastAsia="Times New Roman" w:hAnsi="Times New Roman" w:cs="Times New Roman"/>
           <w:sz w:val="24"/>
           <w:szCs w:val="24"/>
         </w:rPr>
-        <w:t>es</w:t>
-      </w:r>
-      <w:proofErr w:type="spellEnd"/>
+        <w:t xml:space="preserve"> </w:t>
+      </w:r>
       <w:r>
         <w:rPr>
           <w:rFonts w:ascii="Times New Roman" w:eastAsia="Times New Roman" w:hAnsi="Times New Roman" w:cs="Times New Roman"/>
           <w:sz w:val="24"/>
           <w:szCs w:val="24"/>
         </w:rPr>
-        <w:t xml:space="preserve"> </w:t>
+        <w:tab/>
       </w:r>
       <w:r>
         <w:rPr>
@@ -701,21 +645,6 @@
           <w:szCs w:val="24"/>
         </w:rPr>
         <w:tab/>
-      </w:r>
-      <w:r>
-        <w:rPr>
-          <w:rFonts w:ascii="Times New Roman" w:eastAsia="Times New Roman" w:hAnsi="Times New Roman" w:cs="Times New Roman"/>
-          <w:sz w:val="24"/>
-          <w:szCs w:val="24"/>
-        </w:rPr>
-        <w:tab/>
-      </w:r>
-      <w:r>
-        <w:rPr>
-          <w:rFonts w:ascii="Times New Roman" w:eastAsia="Times New Roman" w:hAnsi="Times New Roman" w:cs="Times New Roman"/>
-          <w:sz w:val="24"/>
-          <w:szCs w:val="24"/>
-        </w:rPr>
         <w:t xml:space="preserve"> Hotel T.K. Green Garden,</w:t>
       </w:r>
     </w:p>
@@ -821,13 +750,6 @@
           <w:szCs w:val="24"/>
         </w:rPr>
         <w:tab/>
-      </w:r>
-      <w:r>
-        <w:rPr>
-          <w:rFonts w:ascii="Times New Roman" w:eastAsia="Times New Roman" w:hAnsi="Times New Roman" w:cs="Times New Roman"/>
-          <w:sz w:val="24"/>
-          <w:szCs w:val="24"/>
-        </w:rPr>
         <w:t>041-2222603</w:t>
       </w:r>
     </w:p>
@@ -1418,6 +1340,92 @@
     </w:p>
     <w:p>
       <w:pPr>
+        <w:pStyle w:val="Heading2"/>
+        <w:rPr>
+          <w:rFonts w:eastAsia="Times New Roman"/>
+        </w:rPr>
+      </w:pPr>
+      <w:r>
+        <w:rPr>
+          <w:rFonts w:eastAsia="Times New Roman"/>
+        </w:rPr>
+        <w:t xml:space="preserve">Vision </w:t>
+      </w:r>
+    </w:p>
+    <w:p>
+      <w:pPr>
+        <w:pStyle w:val="Heading3"/>
+      </w:pPr>
+      <w:r>
+        <w:t>System objectives:</w:t>
+      </w:r>
+    </w:p>
+    <w:p>
+      <w:pPr>
+        <w:spacing w:line="360" w:lineRule="auto"/>
+      </w:pPr>
+      <w:r>
+        <w:rPr>
+          <w:rFonts w:ascii="Times New Roman" w:eastAsia="Times New Roman" w:hAnsi="Times New Roman" w:cs="Times New Roman"/>
+          <w:sz w:val="24"/>
+          <w:szCs w:val="24"/>
+        </w:rPr>
+        <w:t>Increase the efficiency and reliability in the process of information management in the business by replacing the manual information system which the currently use.</w:t>
+      </w:r>
+    </w:p>
+    <w:p>
+      <w:pPr>
+        <w:pStyle w:val="Heading3"/>
+      </w:pPr>
+      <w:r>
+        <w:t>Business benefits</w:t>
+      </w:r>
+    </w:p>
+    <w:p>
+      <w:pPr>
+        <w:pStyle w:val="ListBullet"/>
+      </w:pPr>
+      <w:r>
+        <w:t>Replace the manual methods by computerized system.</w:t>
+      </w:r>
+    </w:p>
+    <w:p>
+      <w:pPr>
+        <w:pStyle w:val="ListBullet"/>
+      </w:pPr>
+      <w:r>
+        <w:t xml:space="preserve">Provide online boking facility </w:t>
+      </w:r>
+      <w:r>
+        <w:t xml:space="preserve"> for customers</w:t>
+      </w:r>
+    </w:p>
+    <w:p>
+      <w:pPr>
+        <w:pStyle w:val="ListBullet"/>
+      </w:pPr>
+      <w:r>
+        <w:t xml:space="preserve">Provide a user friendly and centralized </w:t>
+      </w:r>
+      <w:r>
+        <w:t>information system with controlled access to each party</w:t>
+      </w:r>
+    </w:p>
+    <w:p>
+      <w:pPr>
+        <w:pStyle w:val="ListBullet"/>
+      </w:pPr>
+      <w:r>
+        <w:t>Publicize services and facilities provided by the hotel</w:t>
+      </w:r>
+    </w:p>
+    <w:p>
+      <w:pPr>
+        <w:pStyle w:val="ListBullet"/>
+      </w:pPr>
+    </w:p>
+    <w:p>
+      <w:pPr>
         <w:rPr>
           <w:rFonts w:ascii="Times New Roman" w:eastAsia="Times New Roman" w:hAnsi="Times New Roman" w:cs="Times New Roman"/>
           <w:b/>
@@ -1429,46 +1437,3559 @@
     </w:p>
     <w:p>
       <w:pPr>
-        <w:rPr>
-          <w:rFonts w:ascii="Times New Roman" w:eastAsia="Times New Roman" w:hAnsi="Times New Roman" w:cs="Times New Roman"/>
-          <w:b/>
-          <w:color w:val="000000"/>
-          <w:sz w:val="24"/>
-          <w:szCs w:val="24"/>
-        </w:rPr>
-      </w:pPr>
+        <w:pStyle w:val="Heading3"/>
+        <w:rPr>
+          <w:rFonts w:eastAsia="Times New Roman"/>
+        </w:rPr>
+      </w:pPr>
+      <w:r>
+        <w:rPr>
+          <w:rFonts w:eastAsia="Times New Roman"/>
+        </w:rPr>
+        <w:t xml:space="preserve">System capabilities </w:t>
+      </w:r>
     </w:p>
     <w:p>
       <w:pPr>
-        <w:rPr>
-          <w:rFonts w:ascii="Times New Roman" w:eastAsia="Times New Roman" w:hAnsi="Times New Roman" w:cs="Times New Roman"/>
-          <w:b/>
-          <w:color w:val="000000"/>
-          <w:sz w:val="24"/>
-          <w:szCs w:val="24"/>
-        </w:rPr>
-      </w:pPr>
-      <w:bookmarkStart w:id="1" w:name="_GoBack"/>
-      <w:bookmarkEnd w:id="1"/>
+        <w:pStyle w:val="ListBullet"/>
+      </w:pPr>
+      <w:r>
+        <w:t>Manager of the hotel is provided with an interface which has access to all the details and the ability to enter details.</w:t>
+      </w:r>
     </w:p>
     <w:p>
       <w:pPr>
-        <w:rPr>
-          <w:lang w:val="en-US"/>
-        </w:rPr>
-      </w:pPr>
+        <w:pStyle w:val="ListBullet"/>
+      </w:pPr>
+      <w:r>
+        <w:t>Monthly/ annual reports should be generated by the system itself and should be accessible by the manager or the relevant party.</w:t>
+      </w:r>
     </w:p>
     <w:p>
       <w:pPr>
+        <w:pStyle w:val="ListBullet"/>
+      </w:pPr>
+      <w:r>
+        <w:t>Receptionist should be provided with an interface which has the ability to access information about the available rooms and wedding halls and enter details on bookings.</w:t>
+      </w:r>
+    </w:p>
+    <w:p>
+      <w:pPr>
+        <w:pStyle w:val="ListBullet"/>
+        <w:rPr>
+          <w:b/>
+        </w:rPr>
+      </w:pPr>
+      <w:r>
+        <w:t xml:space="preserve">Customer logs and details will be stored with secured </w:t>
+      </w:r>
+      <w:proofErr w:type="spellStart"/>
+      <w:r>
+        <w:t>acces</w:t>
+      </w:r>
+      <w:proofErr w:type="spellEnd"/>
+      <w:r>
+        <w:t>.</w:t>
+      </w:r>
+    </w:p>
+    <w:p>
+      <w:pPr>
+        <w:pStyle w:val="ListBullet"/>
+        <w:rPr>
+          <w:b/>
+        </w:rPr>
+      </w:pPr>
+      <w:r>
+        <w:t xml:space="preserve">System is capable of storing staff details </w:t>
+      </w:r>
+    </w:p>
+    <w:p>
+      <w:pPr>
+        <w:pStyle w:val="ListBullet"/>
+      </w:pPr>
+    </w:p>
+    <w:p>
+      <w:pPr>
+        <w:pStyle w:val="Heading3"/>
+        <w:rPr>
+          <w:rFonts w:eastAsia="Times New Roman"/>
+        </w:rPr>
+      </w:pPr>
+      <w:r>
+        <w:rPr>
+          <w:rFonts w:eastAsia="Times New Roman"/>
+        </w:rPr>
+        <w:t>System scope</w:t>
+      </w:r>
+    </w:p>
+    <w:p>
+      <w:pPr>
         <w:rPr>
           <w:lang w:val="en-US"/>
         </w:rPr>
       </w:pPr>
-      <w:r>
+    </w:p>
+    <w:p>
+      <w:pPr>
         <w:rPr>
           <w:lang w:val="en-US"/>
         </w:rPr>
+      </w:pPr>
+      <w:r>
+        <w:rPr>
+          <w:lang w:val="en-US"/>
+        </w:rPr>
         <w:br w:type="page"/>
+      </w:r>
+    </w:p>
+    <w:p>
+      <w:pPr>
+        <w:pStyle w:val="Heading1"/>
+        <w:rPr>
+          <w:lang w:val="en-US"/>
+        </w:rPr>
+      </w:pPr>
+      <w:r>
+        <w:rPr>
+          <w:lang w:val="en-US"/>
+        </w:rPr>
+        <w:lastRenderedPageBreak/>
+        <w:t>Inception Phase</w:t>
+      </w:r>
+    </w:p>
+    <w:p>
+      <w:pPr>
+        <w:pStyle w:val="Heading2"/>
+      </w:pPr>
+      <w:r>
+        <w:t>Introduction</w:t>
+      </w:r>
+    </w:p>
+    <w:p>
+      <w:pPr>
+        <w:pStyle w:val="Heading2"/>
+      </w:pPr>
+      <w:r>
+        <w:t>Stakeholder Analysis</w:t>
+      </w:r>
+    </w:p>
+    <w:p>
+      <w:r>
+        <w:t xml:space="preserve">Identify stakeholders and their category, role, product focus, schedule focus and cost </w:t>
+      </w:r>
+      <w:proofErr w:type="gramStart"/>
+      <w:r>
+        <w:t>focus .</w:t>
+      </w:r>
+      <w:proofErr w:type="gramEnd"/>
+    </w:p>
+    <w:p>
+      <w:pPr>
+        <w:pStyle w:val="Heading2"/>
+      </w:pPr>
+      <w:r>
+        <w:t>Risk Identification and Feasibility analysis</w:t>
+      </w:r>
+    </w:p>
+    <w:p>
+      <w:r>
+        <w:t xml:space="preserve">Identify any possible risks and </w:t>
+      </w:r>
+      <w:proofErr w:type="spellStart"/>
+      <w:r>
+        <w:t>analyze</w:t>
+      </w:r>
+      <w:proofErr w:type="spellEnd"/>
+      <w:r>
+        <w:t xml:space="preserve"> the feasibility of the project.</w:t>
+      </w:r>
+    </w:p>
+    <w:p>
+      <w:pPr>
+        <w:pStyle w:val="Heading2"/>
+      </w:pPr>
+      <w:r>
+        <w:t>Requirement analysis</w:t>
+      </w:r>
+    </w:p>
+    <w:p>
+      <w:pPr>
+        <w:pStyle w:val="Heading3"/>
+      </w:pPr>
+      <w:r>
+        <w:t>Requirement gathering methods</w:t>
+      </w:r>
+    </w:p>
+    <w:p>
+      <w:r>
+        <w:t>Briefly describe the methods you used for requirement gathering. (Detailed descriptions are not required. Maximum half a page)</w:t>
+      </w:r>
+    </w:p>
+    <w:p>
+      <w:pPr>
+        <w:pStyle w:val="Heading3"/>
+      </w:pPr>
+      <w:r>
+        <w:t>Essential Use Case list</w:t>
+      </w:r>
+    </w:p>
+    <w:p>
+      <w:r>
+        <w:t xml:space="preserve">Identify and </w:t>
+      </w:r>
+      <w:r>
+        <w:rPr>
+          <w:b/>
+        </w:rPr>
+        <w:t>LIST</w:t>
+      </w:r>
+      <w:r>
+        <w:t xml:space="preserve"> the most critical use cases in your business scenario. (Detailed descriptions are not required)</w:t>
+      </w:r>
+    </w:p>
+    <w:p>
+      <w:pPr>
+        <w:pStyle w:val="Heading3"/>
+      </w:pPr>
+      <w:r>
+        <w:t>Non Functional requirements</w:t>
+      </w:r>
+    </w:p>
+    <w:p>
+      <w:r>
+        <w:t>Briefly describe any non-functional requirements of the system</w:t>
+      </w:r>
+      <w:proofErr w:type="gramStart"/>
+      <w:r>
+        <w:t>.(</w:t>
+      </w:r>
+      <w:proofErr w:type="gramEnd"/>
+      <w:r>
+        <w:t>Detailed descriptions are not required. Maximum half a page)</w:t>
+      </w:r>
+    </w:p>
+    <w:p>
+      <w:pPr>
+        <w:rPr>
+          <w:lang w:val="en-US"/>
+        </w:rPr>
+      </w:pPr>
+    </w:p>
+    <w:p>
+      <w:pPr>
+        <w:rPr>
+          <w:lang w:val="en-US"/>
+        </w:rPr>
+      </w:pPr>
+    </w:p>
+    <w:p>
+      <w:pPr>
+        <w:rPr>
+          <w:lang w:val="en-US"/>
+        </w:rPr>
+      </w:pPr>
+    </w:p>
+    <w:p>
+      <w:pPr>
+        <w:rPr>
+          <w:lang w:val="en-US"/>
+        </w:rPr>
+      </w:pPr>
+    </w:p>
+    <w:p>
+      <w:pPr>
+        <w:rPr>
+          <w:lang w:val="en-US"/>
+        </w:rPr>
+      </w:pPr>
+    </w:p>
+    <w:p>
+      <w:pPr>
+        <w:rPr>
+          <w:lang w:val="en-US"/>
+        </w:rPr>
+      </w:pPr>
+    </w:p>
+    <w:p>
+      <w:pPr>
+        <w:rPr>
+          <w:lang w:val="en-US"/>
+        </w:rPr>
+      </w:pPr>
+    </w:p>
+    <w:p>
+      <w:pPr>
+        <w:rPr>
+          <w:lang w:val="en-US"/>
+        </w:rPr>
+      </w:pPr>
+    </w:p>
+    <w:p>
+      <w:pPr>
+        <w:rPr>
+          <w:lang w:val="en-US"/>
+        </w:rPr>
+      </w:pPr>
+    </w:p>
+    <w:p>
+      <w:pPr>
+        <w:rPr>
+          <w:lang w:val="en-US"/>
+        </w:rPr>
+      </w:pPr>
+    </w:p>
+    <w:p>
+      <w:pPr>
+        <w:rPr>
+          <w:lang w:val="en-US"/>
+        </w:rPr>
+      </w:pPr>
+    </w:p>
+    <w:p>
+      <w:pPr>
+        <w:rPr>
+          <w:lang w:val="en-US"/>
+        </w:rPr>
+      </w:pPr>
+    </w:p>
+    <w:p>
+      <w:pPr>
+        <w:rPr>
+          <w:lang w:val="en-US"/>
+        </w:rPr>
+      </w:pPr>
+    </w:p>
+    <w:p>
+      <w:pPr>
+        <w:rPr>
+          <w:lang w:val="en-US"/>
+        </w:rPr>
+      </w:pPr>
+    </w:p>
+    <w:p>
+      <w:pPr>
+        <w:pStyle w:val="Heading1"/>
+        <w:rPr>
+          <w:lang w:val="en-US"/>
+        </w:rPr>
+      </w:pPr>
+      <w:r>
+        <w:rPr>
+          <w:lang w:val="en-US"/>
+        </w:rPr>
+        <w:lastRenderedPageBreak/>
+        <w:t>Elaboration Phase</w:t>
+      </w:r>
+    </w:p>
+    <w:p>
+      <w:pPr>
+        <w:pStyle w:val="Heading2"/>
+      </w:pPr>
+      <w:r>
+        <w:t>Introduction</w:t>
+      </w:r>
+    </w:p>
+    <w:p>
+      <w:proofErr w:type="gramStart"/>
+      <w:r>
+        <w:t>Clearly state individual contributions.</w:t>
+      </w:r>
+      <w:proofErr w:type="gramEnd"/>
+    </w:p>
+    <w:p/>
+    <w:p/>
+    <w:p/>
+    <w:p/>
+    <w:p/>
+    <w:p/>
+    <w:p/>
+    <w:p/>
+    <w:p/>
+    <w:p/>
+    <w:p/>
+    <w:p/>
+    <w:p/>
+    <w:p/>
+    <w:p/>
+    <w:p/>
+    <w:p/>
+    <w:p/>
+    <w:p/>
+    <w:p/>
+    <w:p/>
+    <w:p/>
+    <w:p/>
+    <w:p/>
+    <w:p>
+      <w:pPr>
+        <w:pStyle w:val="Heading2"/>
+      </w:pPr>
+      <w:r>
+        <w:lastRenderedPageBreak/>
+        <w:t xml:space="preserve">Domain </w:t>
+      </w:r>
+      <w:proofErr w:type="spellStart"/>
+      <w:r>
+        <w:t>Modeling</w:t>
+      </w:r>
+      <w:proofErr w:type="spellEnd"/>
+    </w:p>
+    <w:p/>
+    <w:p>
+      <w:pPr>
+        <w:pStyle w:val="Heading3"/>
+      </w:pPr>
+      <w:r>
+        <w:t>Event table</w:t>
+      </w:r>
+    </w:p>
+    <w:p/>
+    <w:tbl>
+      <w:tblPr>
+        <w:tblStyle w:val="TableGrid"/>
+        <w:tblW w:w="0" w:type="auto"/>
+        <w:tblLook w:val="04A0" w:firstRow="1" w:lastRow="0" w:firstColumn="1" w:lastColumn="0" w:noHBand="0" w:noVBand="1"/>
+      </w:tblPr>
+      <w:tblGrid>
+        <w:gridCol w:w="1609"/>
+        <w:gridCol w:w="1518"/>
+        <w:gridCol w:w="1507"/>
+        <w:gridCol w:w="1522"/>
+        <w:gridCol w:w="1538"/>
+        <w:gridCol w:w="1548"/>
+      </w:tblGrid>
+      <w:tr>
+        <w:tc>
+          <w:tcPr>
+            <w:tcW w:w="1609" w:type="dxa"/>
+          </w:tcPr>
+          <w:p>
+            <w:pPr>
+              <w:spacing w:line="276" w:lineRule="auto"/>
+              <w:jc w:val="center"/>
+              <w:rPr>
+                <w:rFonts w:ascii="Times New Roman" w:hAnsi="Times New Roman" w:cs="Times New Roman"/>
+                <w:sz w:val="24"/>
+                <w:szCs w:val="24"/>
+              </w:rPr>
+            </w:pPr>
+            <w:r>
+              <w:rPr>
+                <w:rFonts w:ascii="Times New Roman" w:hAnsi="Times New Roman" w:cs="Times New Roman"/>
+                <w:b/>
+                <w:sz w:val="24"/>
+                <w:szCs w:val="24"/>
+              </w:rPr>
+              <w:t>Event</w:t>
+            </w:r>
+          </w:p>
+        </w:tc>
+        <w:tc>
+          <w:tcPr>
+            <w:tcW w:w="1518" w:type="dxa"/>
+          </w:tcPr>
+          <w:p>
+            <w:pPr>
+              <w:spacing w:line="276" w:lineRule="auto"/>
+              <w:jc w:val="center"/>
+              <w:rPr>
+                <w:rFonts w:ascii="Times New Roman" w:hAnsi="Times New Roman" w:cs="Times New Roman"/>
+                <w:sz w:val="24"/>
+                <w:szCs w:val="24"/>
+              </w:rPr>
+            </w:pPr>
+            <w:r>
+              <w:rPr>
+                <w:rFonts w:ascii="Times New Roman" w:hAnsi="Times New Roman" w:cs="Times New Roman"/>
+                <w:b/>
+                <w:sz w:val="24"/>
+                <w:szCs w:val="24"/>
+              </w:rPr>
+              <w:t>Triggered</w:t>
+            </w:r>
+          </w:p>
+          <w:p>
+            <w:pPr>
+              <w:spacing w:line="276" w:lineRule="auto"/>
+              <w:jc w:val="center"/>
+              <w:rPr>
+                <w:rFonts w:ascii="Times New Roman" w:hAnsi="Times New Roman" w:cs="Times New Roman"/>
+                <w:sz w:val="24"/>
+                <w:szCs w:val="24"/>
+              </w:rPr>
+            </w:pPr>
+          </w:p>
+        </w:tc>
+        <w:tc>
+          <w:tcPr>
+            <w:tcW w:w="1507" w:type="dxa"/>
+          </w:tcPr>
+          <w:p>
+            <w:pPr>
+              <w:spacing w:line="276" w:lineRule="auto"/>
+              <w:jc w:val="center"/>
+              <w:rPr>
+                <w:rFonts w:ascii="Times New Roman" w:hAnsi="Times New Roman" w:cs="Times New Roman"/>
+                <w:sz w:val="24"/>
+                <w:szCs w:val="24"/>
+              </w:rPr>
+            </w:pPr>
+            <w:r>
+              <w:rPr>
+                <w:rFonts w:ascii="Times New Roman" w:hAnsi="Times New Roman" w:cs="Times New Roman"/>
+                <w:b/>
+                <w:sz w:val="24"/>
+                <w:szCs w:val="24"/>
+              </w:rPr>
+              <w:t>Use case</w:t>
+            </w:r>
+          </w:p>
+        </w:tc>
+        <w:tc>
+          <w:tcPr>
+            <w:tcW w:w="1522" w:type="dxa"/>
+          </w:tcPr>
+          <w:p>
+            <w:pPr>
+              <w:spacing w:line="276" w:lineRule="auto"/>
+              <w:jc w:val="center"/>
+              <w:rPr>
+                <w:rFonts w:ascii="Times New Roman" w:hAnsi="Times New Roman" w:cs="Times New Roman"/>
+                <w:sz w:val="24"/>
+                <w:szCs w:val="24"/>
+              </w:rPr>
+            </w:pPr>
+            <w:r>
+              <w:rPr>
+                <w:rFonts w:ascii="Times New Roman" w:hAnsi="Times New Roman" w:cs="Times New Roman"/>
+                <w:b/>
+                <w:sz w:val="24"/>
+                <w:szCs w:val="24"/>
+              </w:rPr>
+              <w:t>Source</w:t>
+            </w:r>
+          </w:p>
+        </w:tc>
+        <w:tc>
+          <w:tcPr>
+            <w:tcW w:w="1538" w:type="dxa"/>
+          </w:tcPr>
+          <w:p>
+            <w:pPr>
+              <w:spacing w:line="276" w:lineRule="auto"/>
+              <w:jc w:val="center"/>
+              <w:rPr>
+                <w:rFonts w:ascii="Times New Roman" w:hAnsi="Times New Roman" w:cs="Times New Roman"/>
+                <w:sz w:val="24"/>
+                <w:szCs w:val="24"/>
+              </w:rPr>
+            </w:pPr>
+            <w:r>
+              <w:rPr>
+                <w:rFonts w:ascii="Times New Roman" w:hAnsi="Times New Roman" w:cs="Times New Roman"/>
+                <w:b/>
+                <w:sz w:val="24"/>
+                <w:szCs w:val="24"/>
+              </w:rPr>
+              <w:t>Response</w:t>
+            </w:r>
+          </w:p>
+        </w:tc>
+        <w:tc>
+          <w:tcPr>
+            <w:tcW w:w="1548" w:type="dxa"/>
+          </w:tcPr>
+          <w:p>
+            <w:pPr>
+              <w:spacing w:line="276" w:lineRule="auto"/>
+              <w:jc w:val="center"/>
+              <w:rPr>
+                <w:rFonts w:ascii="Times New Roman" w:hAnsi="Times New Roman" w:cs="Times New Roman"/>
+                <w:sz w:val="24"/>
+                <w:szCs w:val="24"/>
+              </w:rPr>
+            </w:pPr>
+            <w:r>
+              <w:rPr>
+                <w:rFonts w:ascii="Times New Roman" w:hAnsi="Times New Roman" w:cs="Times New Roman"/>
+                <w:b/>
+                <w:sz w:val="24"/>
+                <w:szCs w:val="24"/>
+              </w:rPr>
+              <w:t>Destination</w:t>
+            </w:r>
+          </w:p>
+        </w:tc>
+      </w:tr>
+      <w:tr>
+        <w:tc>
+          <w:tcPr>
+            <w:tcW w:w="1609" w:type="dxa"/>
+          </w:tcPr>
+          <w:p>
+            <w:pPr>
+              <w:spacing w:line="276" w:lineRule="auto"/>
+              <w:ind w:left="120"/>
+              <w:jc w:val="center"/>
+              <w:rPr>
+                <w:color w:val="383838"/>
+              </w:rPr>
+            </w:pPr>
+          </w:p>
+          <w:p>
+            <w:pPr>
+              <w:spacing w:line="276" w:lineRule="auto"/>
+              <w:ind w:left="120"/>
+              <w:jc w:val="center"/>
+              <w:rPr>
+                <w:color w:val="383838"/>
+              </w:rPr>
+            </w:pPr>
+            <w:r>
+              <w:rPr>
+                <w:color w:val="383838"/>
+              </w:rPr>
+              <w:t>Room booking by customers</w:t>
+            </w:r>
+          </w:p>
+          <w:p>
+            <w:pPr>
+              <w:spacing w:line="276" w:lineRule="auto"/>
+              <w:ind w:left="120"/>
+              <w:jc w:val="center"/>
+              <w:rPr>
+                <w:color w:val="383838"/>
+              </w:rPr>
+            </w:pPr>
+          </w:p>
+        </w:tc>
+        <w:tc>
+          <w:tcPr>
+            <w:tcW w:w="1518" w:type="dxa"/>
+          </w:tcPr>
+          <w:p>
+            <w:pPr>
+              <w:spacing w:line="276" w:lineRule="auto"/>
+              <w:jc w:val="center"/>
+            </w:pPr>
+          </w:p>
+          <w:p>
+            <w:pPr>
+              <w:spacing w:line="276" w:lineRule="auto"/>
+              <w:jc w:val="center"/>
+            </w:pPr>
+            <w:r>
+              <w:t>Booking request</w:t>
+            </w:r>
+          </w:p>
+        </w:tc>
+        <w:tc>
+          <w:tcPr>
+            <w:tcW w:w="1507" w:type="dxa"/>
+          </w:tcPr>
+          <w:p>
+            <w:pPr>
+              <w:spacing w:line="276" w:lineRule="auto"/>
+              <w:jc w:val="center"/>
+            </w:pPr>
+          </w:p>
+          <w:p>
+            <w:pPr>
+              <w:spacing w:line="276" w:lineRule="auto"/>
+              <w:jc w:val="center"/>
+            </w:pPr>
+            <w:r>
+              <w:t>Reserving room</w:t>
+            </w:r>
+          </w:p>
+        </w:tc>
+        <w:tc>
+          <w:tcPr>
+            <w:tcW w:w="1522" w:type="dxa"/>
+          </w:tcPr>
+          <w:p>
+            <w:pPr>
+              <w:spacing w:line="276" w:lineRule="auto"/>
+              <w:jc w:val="center"/>
+            </w:pPr>
+          </w:p>
+          <w:p>
+            <w:pPr>
+              <w:spacing w:line="276" w:lineRule="auto"/>
+              <w:jc w:val="center"/>
+            </w:pPr>
+            <w:r>
+              <w:t>Customer</w:t>
+            </w:r>
+          </w:p>
+        </w:tc>
+        <w:tc>
+          <w:tcPr>
+            <w:tcW w:w="1538" w:type="dxa"/>
+          </w:tcPr>
+          <w:p>
+            <w:pPr>
+              <w:spacing w:line="276" w:lineRule="auto"/>
+              <w:jc w:val="center"/>
+            </w:pPr>
+          </w:p>
+          <w:p>
+            <w:pPr>
+              <w:spacing w:line="276" w:lineRule="auto"/>
+              <w:jc w:val="center"/>
+            </w:pPr>
+            <w:r>
+              <w:t>Message of confirmation</w:t>
+            </w:r>
+          </w:p>
+        </w:tc>
+        <w:tc>
+          <w:tcPr>
+            <w:tcW w:w="1548" w:type="dxa"/>
+          </w:tcPr>
+          <w:p>
+            <w:pPr>
+              <w:spacing w:line="276" w:lineRule="auto"/>
+              <w:jc w:val="center"/>
+            </w:pPr>
+          </w:p>
+          <w:p>
+            <w:pPr>
+              <w:spacing w:line="276" w:lineRule="auto"/>
+              <w:jc w:val="center"/>
+            </w:pPr>
+            <w:r>
+              <w:t>Customer</w:t>
+            </w:r>
+          </w:p>
+        </w:tc>
+      </w:tr>
+      <w:tr>
+        <w:tc>
+          <w:tcPr>
+            <w:tcW w:w="1609" w:type="dxa"/>
+          </w:tcPr>
+          <w:p>
+            <w:pPr>
+              <w:spacing w:line="276" w:lineRule="auto"/>
+              <w:ind w:left="120"/>
+              <w:jc w:val="center"/>
+              <w:rPr>
+                <w:color w:val="383838"/>
+              </w:rPr>
+            </w:pPr>
+          </w:p>
+          <w:p>
+            <w:pPr>
+              <w:spacing w:line="276" w:lineRule="auto"/>
+              <w:ind w:left="120"/>
+              <w:jc w:val="center"/>
+              <w:rPr>
+                <w:color w:val="383838"/>
+              </w:rPr>
+            </w:pPr>
+            <w:r>
+              <w:rPr>
+                <w:color w:val="383838"/>
+              </w:rPr>
+              <w:t>Customer Check availability of rooms</w:t>
+            </w:r>
+          </w:p>
+          <w:p>
+            <w:pPr>
+              <w:spacing w:line="276" w:lineRule="auto"/>
+              <w:ind w:left="120"/>
+              <w:jc w:val="center"/>
+              <w:rPr>
+                <w:color w:val="383838"/>
+              </w:rPr>
+            </w:pPr>
+          </w:p>
+        </w:tc>
+        <w:tc>
+          <w:tcPr>
+            <w:tcW w:w="1518" w:type="dxa"/>
+          </w:tcPr>
+          <w:p>
+            <w:pPr>
+              <w:spacing w:line="276" w:lineRule="auto"/>
+              <w:jc w:val="center"/>
+            </w:pPr>
+          </w:p>
+          <w:p>
+            <w:pPr>
+              <w:spacing w:line="276" w:lineRule="auto"/>
+              <w:jc w:val="center"/>
+            </w:pPr>
+            <w:r>
+              <w:t>Room detail inquiry</w:t>
+            </w:r>
+          </w:p>
+        </w:tc>
+        <w:tc>
+          <w:tcPr>
+            <w:tcW w:w="1507" w:type="dxa"/>
+          </w:tcPr>
+          <w:p>
+            <w:pPr>
+              <w:spacing w:line="276" w:lineRule="auto"/>
+              <w:jc w:val="center"/>
+            </w:pPr>
+          </w:p>
+          <w:p>
+            <w:pPr>
+              <w:spacing w:line="276" w:lineRule="auto"/>
+              <w:jc w:val="center"/>
+            </w:pPr>
+            <w:r>
+              <w:t>Look up room details</w:t>
+            </w:r>
+          </w:p>
+        </w:tc>
+        <w:tc>
+          <w:tcPr>
+            <w:tcW w:w="1522" w:type="dxa"/>
+          </w:tcPr>
+          <w:p>
+            <w:pPr>
+              <w:spacing w:line="276" w:lineRule="auto"/>
+              <w:jc w:val="center"/>
+            </w:pPr>
+          </w:p>
+          <w:p>
+            <w:pPr>
+              <w:spacing w:line="276" w:lineRule="auto"/>
+              <w:jc w:val="center"/>
+            </w:pPr>
+            <w:r>
+              <w:t>Customer</w:t>
+            </w:r>
+          </w:p>
+          <w:p>
+            <w:pPr>
+              <w:spacing w:line="276" w:lineRule="auto"/>
+              <w:jc w:val="center"/>
+            </w:pPr>
+          </w:p>
+        </w:tc>
+        <w:tc>
+          <w:tcPr>
+            <w:tcW w:w="1538" w:type="dxa"/>
+          </w:tcPr>
+          <w:p>
+            <w:pPr>
+              <w:spacing w:line="276" w:lineRule="auto"/>
+              <w:jc w:val="center"/>
+            </w:pPr>
+          </w:p>
+          <w:p>
+            <w:pPr>
+              <w:spacing w:line="276" w:lineRule="auto"/>
+              <w:jc w:val="center"/>
+            </w:pPr>
+            <w:r>
+              <w:t>Message of availability</w:t>
+            </w:r>
+          </w:p>
+        </w:tc>
+        <w:tc>
+          <w:tcPr>
+            <w:tcW w:w="1548" w:type="dxa"/>
+          </w:tcPr>
+          <w:p>
+            <w:pPr>
+              <w:spacing w:line="276" w:lineRule="auto"/>
+              <w:jc w:val="center"/>
+            </w:pPr>
+          </w:p>
+          <w:p>
+            <w:pPr>
+              <w:spacing w:line="276" w:lineRule="auto"/>
+              <w:jc w:val="center"/>
+            </w:pPr>
+            <w:r>
+              <w:t>C</w:t>
+            </w:r>
+            <w:r>
+              <w:t>ustomer</w:t>
+            </w:r>
+          </w:p>
+        </w:tc>
+      </w:tr>
+      <w:tr>
+        <w:tc>
+          <w:tcPr>
+            <w:tcW w:w="1609" w:type="dxa"/>
+          </w:tcPr>
+          <w:p>
+            <w:pPr>
+              <w:spacing w:line="276" w:lineRule="auto"/>
+              <w:ind w:left="120"/>
+              <w:jc w:val="center"/>
+              <w:rPr>
+                <w:color w:val="383838"/>
+              </w:rPr>
+            </w:pPr>
+          </w:p>
+          <w:p>
+            <w:pPr>
+              <w:spacing w:line="276" w:lineRule="auto"/>
+              <w:ind w:left="120"/>
+              <w:jc w:val="center"/>
+              <w:rPr>
+                <w:color w:val="383838"/>
+              </w:rPr>
+            </w:pPr>
+            <w:r>
+              <w:rPr>
+                <w:color w:val="383838"/>
+              </w:rPr>
+              <w:t>Customer asking for details</w:t>
+            </w:r>
+          </w:p>
+          <w:p>
+            <w:pPr>
+              <w:spacing w:line="276" w:lineRule="auto"/>
+              <w:ind w:left="120"/>
+              <w:jc w:val="center"/>
+              <w:rPr>
+                <w:color w:val="383838"/>
+              </w:rPr>
+            </w:pPr>
+          </w:p>
+        </w:tc>
+        <w:tc>
+          <w:tcPr>
+            <w:tcW w:w="1518" w:type="dxa"/>
+          </w:tcPr>
+          <w:p>
+            <w:pPr>
+              <w:spacing w:line="276" w:lineRule="auto"/>
+              <w:jc w:val="center"/>
+            </w:pPr>
+          </w:p>
+          <w:p>
+            <w:pPr>
+              <w:spacing w:line="276" w:lineRule="auto"/>
+              <w:jc w:val="center"/>
+            </w:pPr>
+            <w:r>
+              <w:t>Logistic detail inquiry</w:t>
+            </w:r>
+          </w:p>
+        </w:tc>
+        <w:tc>
+          <w:tcPr>
+            <w:tcW w:w="1507" w:type="dxa"/>
+          </w:tcPr>
+          <w:p>
+            <w:pPr>
+              <w:spacing w:line="276" w:lineRule="auto"/>
+              <w:jc w:val="center"/>
+            </w:pPr>
+          </w:p>
+          <w:p>
+            <w:pPr>
+              <w:spacing w:line="276" w:lineRule="auto"/>
+              <w:jc w:val="center"/>
+            </w:pPr>
+            <w:r>
+              <w:t>Look up logistic details</w:t>
+            </w:r>
+          </w:p>
+          <w:p>
+            <w:pPr>
+              <w:spacing w:line="276" w:lineRule="auto"/>
+              <w:jc w:val="center"/>
+            </w:pPr>
+          </w:p>
+        </w:tc>
+        <w:tc>
+          <w:tcPr>
+            <w:tcW w:w="1522" w:type="dxa"/>
+          </w:tcPr>
+          <w:p>
+            <w:pPr>
+              <w:spacing w:line="276" w:lineRule="auto"/>
+              <w:jc w:val="center"/>
+            </w:pPr>
+          </w:p>
+          <w:p>
+            <w:pPr>
+              <w:spacing w:line="276" w:lineRule="auto"/>
+              <w:jc w:val="center"/>
+            </w:pPr>
+            <w:r>
+              <w:t>Customer</w:t>
+            </w:r>
+          </w:p>
+          <w:p>
+            <w:pPr>
+              <w:spacing w:line="276" w:lineRule="auto"/>
+              <w:jc w:val="center"/>
+            </w:pPr>
+          </w:p>
+        </w:tc>
+        <w:tc>
+          <w:tcPr>
+            <w:tcW w:w="1538" w:type="dxa"/>
+          </w:tcPr>
+          <w:p>
+            <w:pPr>
+              <w:spacing w:line="276" w:lineRule="auto"/>
+              <w:jc w:val="center"/>
+            </w:pPr>
+          </w:p>
+        </w:tc>
+        <w:tc>
+          <w:tcPr>
+            <w:tcW w:w="1548" w:type="dxa"/>
+          </w:tcPr>
+          <w:p>
+            <w:pPr>
+              <w:spacing w:line="276" w:lineRule="auto"/>
+              <w:jc w:val="center"/>
+            </w:pPr>
+          </w:p>
+          <w:p>
+            <w:pPr>
+              <w:spacing w:line="276" w:lineRule="auto"/>
+              <w:jc w:val="center"/>
+            </w:pPr>
+            <w:r>
+              <w:t>Customer</w:t>
+            </w:r>
+          </w:p>
+        </w:tc>
+      </w:tr>
+      <w:tr>
+        <w:tc>
+          <w:tcPr>
+            <w:tcW w:w="1609" w:type="dxa"/>
+          </w:tcPr>
+          <w:p>
+            <w:pPr>
+              <w:spacing w:line="276" w:lineRule="auto"/>
+              <w:ind w:left="120"/>
+              <w:jc w:val="center"/>
+              <w:rPr>
+                <w:color w:val="383838"/>
+              </w:rPr>
+            </w:pPr>
+          </w:p>
+          <w:p>
+            <w:pPr>
+              <w:spacing w:line="276" w:lineRule="auto"/>
+              <w:ind w:left="120"/>
+              <w:jc w:val="center"/>
+              <w:rPr>
+                <w:color w:val="383838"/>
+              </w:rPr>
+            </w:pPr>
+            <w:r>
+              <w:rPr>
+                <w:color w:val="383838"/>
+              </w:rPr>
+              <w:t>Wedding hall bookings by the customer</w:t>
+            </w:r>
+          </w:p>
+          <w:p>
+            <w:pPr>
+              <w:spacing w:line="276" w:lineRule="auto"/>
+              <w:ind w:left="120"/>
+              <w:jc w:val="center"/>
+              <w:rPr>
+                <w:color w:val="383838"/>
+              </w:rPr>
+            </w:pPr>
+          </w:p>
+        </w:tc>
+        <w:tc>
+          <w:tcPr>
+            <w:tcW w:w="1518" w:type="dxa"/>
+          </w:tcPr>
+          <w:p>
+            <w:pPr>
+              <w:spacing w:line="276" w:lineRule="auto"/>
+              <w:jc w:val="center"/>
+            </w:pPr>
+          </w:p>
+          <w:p>
+            <w:pPr>
+              <w:spacing w:line="276" w:lineRule="auto"/>
+              <w:jc w:val="center"/>
+            </w:pPr>
+            <w:r>
+              <w:t>Wedding hall booking Request.</w:t>
+            </w:r>
+          </w:p>
+        </w:tc>
+        <w:tc>
+          <w:tcPr>
+            <w:tcW w:w="1507" w:type="dxa"/>
+          </w:tcPr>
+          <w:p>
+            <w:pPr>
+              <w:spacing w:line="276" w:lineRule="auto"/>
+              <w:jc w:val="center"/>
+            </w:pPr>
+          </w:p>
+          <w:p>
+            <w:pPr>
+              <w:spacing w:line="276" w:lineRule="auto"/>
+              <w:jc w:val="center"/>
+            </w:pPr>
+            <w:r>
+              <w:t>Book wedding hall</w:t>
+            </w:r>
+          </w:p>
+        </w:tc>
+        <w:tc>
+          <w:tcPr>
+            <w:tcW w:w="1522" w:type="dxa"/>
+          </w:tcPr>
+          <w:p>
+            <w:pPr>
+              <w:spacing w:line="276" w:lineRule="auto"/>
+              <w:jc w:val="center"/>
+            </w:pPr>
+          </w:p>
+          <w:p>
+            <w:pPr>
+              <w:spacing w:line="276" w:lineRule="auto"/>
+              <w:jc w:val="center"/>
+            </w:pPr>
+            <w:r>
+              <w:t>Manager</w:t>
+            </w:r>
+          </w:p>
+          <w:p>
+            <w:pPr>
+              <w:spacing w:line="276" w:lineRule="auto"/>
+              <w:jc w:val="center"/>
+            </w:pPr>
+            <w:r>
+              <w:t>Or receptionist</w:t>
+            </w:r>
+          </w:p>
+          <w:p>
+            <w:pPr>
+              <w:spacing w:line="276" w:lineRule="auto"/>
+              <w:jc w:val="center"/>
+            </w:pPr>
+          </w:p>
+        </w:tc>
+        <w:tc>
+          <w:tcPr>
+            <w:tcW w:w="1538" w:type="dxa"/>
+          </w:tcPr>
+          <w:p>
+            <w:pPr>
+              <w:spacing w:line="276" w:lineRule="auto"/>
+              <w:jc w:val="center"/>
+            </w:pPr>
+          </w:p>
+          <w:p>
+            <w:pPr>
+              <w:spacing w:line="276" w:lineRule="auto"/>
+              <w:jc w:val="center"/>
+            </w:pPr>
+            <w:r>
+              <w:t>Message of confirmation</w:t>
+            </w:r>
+          </w:p>
+        </w:tc>
+        <w:tc>
+          <w:tcPr>
+            <w:tcW w:w="1548" w:type="dxa"/>
+          </w:tcPr>
+          <w:p>
+            <w:pPr>
+              <w:spacing w:line="276" w:lineRule="auto"/>
+              <w:jc w:val="center"/>
+            </w:pPr>
+          </w:p>
+        </w:tc>
+      </w:tr>
+      <w:tr>
+        <w:tc>
+          <w:tcPr>
+            <w:tcW w:w="1609" w:type="dxa"/>
+          </w:tcPr>
+          <w:p>
+            <w:pPr>
+              <w:spacing w:line="276" w:lineRule="auto"/>
+              <w:ind w:left="120"/>
+              <w:jc w:val="center"/>
+              <w:rPr>
+                <w:color w:val="383838"/>
+              </w:rPr>
+            </w:pPr>
+          </w:p>
+          <w:p>
+            <w:pPr>
+              <w:spacing w:line="276" w:lineRule="auto"/>
+              <w:ind w:left="120"/>
+              <w:jc w:val="center"/>
+              <w:rPr>
+                <w:color w:val="383838"/>
+              </w:rPr>
+            </w:pPr>
+            <w:r>
+              <w:rPr>
+                <w:color w:val="383838"/>
+              </w:rPr>
+              <w:t>Updating the room prices and special Offers.</w:t>
+            </w:r>
+          </w:p>
+          <w:p>
+            <w:pPr>
+              <w:spacing w:line="276" w:lineRule="auto"/>
+              <w:ind w:left="120"/>
+              <w:jc w:val="center"/>
+              <w:rPr>
+                <w:color w:val="383838"/>
+              </w:rPr>
+            </w:pPr>
+          </w:p>
+        </w:tc>
+        <w:tc>
+          <w:tcPr>
+            <w:tcW w:w="1518" w:type="dxa"/>
+          </w:tcPr>
+          <w:p>
+            <w:pPr>
+              <w:spacing w:line="276" w:lineRule="auto"/>
+              <w:jc w:val="center"/>
+            </w:pPr>
+          </w:p>
+          <w:p>
+            <w:pPr>
+              <w:spacing w:line="276" w:lineRule="auto"/>
+              <w:jc w:val="center"/>
+            </w:pPr>
+            <w:r>
+              <w:t>System update Request</w:t>
+            </w:r>
+          </w:p>
+        </w:tc>
+        <w:tc>
+          <w:tcPr>
+            <w:tcW w:w="1507" w:type="dxa"/>
+          </w:tcPr>
+          <w:p>
+            <w:pPr>
+              <w:spacing w:line="276" w:lineRule="auto"/>
+              <w:jc w:val="center"/>
+            </w:pPr>
+          </w:p>
+          <w:p>
+            <w:pPr>
+              <w:spacing w:line="276" w:lineRule="auto"/>
+              <w:jc w:val="center"/>
+            </w:pPr>
+            <w:r>
+              <w:t>Updating rates</w:t>
+            </w:r>
+          </w:p>
+        </w:tc>
+        <w:tc>
+          <w:tcPr>
+            <w:tcW w:w="1522" w:type="dxa"/>
+          </w:tcPr>
+          <w:p>
+            <w:pPr>
+              <w:spacing w:line="276" w:lineRule="auto"/>
+              <w:jc w:val="center"/>
+            </w:pPr>
+          </w:p>
+          <w:p>
+            <w:pPr>
+              <w:spacing w:line="276" w:lineRule="auto"/>
+              <w:jc w:val="center"/>
+            </w:pPr>
+            <w:r>
+              <w:t>Admin</w:t>
+            </w:r>
+          </w:p>
+          <w:p>
+            <w:pPr>
+              <w:spacing w:line="276" w:lineRule="auto"/>
+              <w:jc w:val="center"/>
+            </w:pPr>
+          </w:p>
+        </w:tc>
+        <w:tc>
+          <w:tcPr>
+            <w:tcW w:w="1538" w:type="dxa"/>
+          </w:tcPr>
+          <w:p>
+            <w:pPr>
+              <w:spacing w:line="276" w:lineRule="auto"/>
+              <w:jc w:val="center"/>
+            </w:pPr>
+          </w:p>
+          <w:p>
+            <w:pPr>
+              <w:spacing w:line="276" w:lineRule="auto"/>
+              <w:jc w:val="center"/>
+            </w:pPr>
+            <w:r>
+              <w:t>Message of confirmation</w:t>
+            </w:r>
+          </w:p>
+        </w:tc>
+        <w:tc>
+          <w:tcPr>
+            <w:tcW w:w="1548" w:type="dxa"/>
+          </w:tcPr>
+          <w:p>
+            <w:pPr>
+              <w:spacing w:line="276" w:lineRule="auto"/>
+              <w:jc w:val="center"/>
+            </w:pPr>
+          </w:p>
+          <w:p>
+            <w:pPr>
+              <w:spacing w:line="276" w:lineRule="auto"/>
+              <w:jc w:val="center"/>
+            </w:pPr>
+            <w:r>
+              <w:t>Admin</w:t>
+            </w:r>
+          </w:p>
+        </w:tc>
+      </w:tr>
+      <w:tr>
+        <w:tc>
+          <w:tcPr>
+            <w:tcW w:w="1609" w:type="dxa"/>
+          </w:tcPr>
+          <w:p>
+            <w:pPr>
+              <w:spacing w:line="276" w:lineRule="auto"/>
+              <w:ind w:left="120"/>
+              <w:jc w:val="center"/>
+              <w:rPr>
+                <w:color w:val="383838"/>
+              </w:rPr>
+            </w:pPr>
+          </w:p>
+          <w:p>
+            <w:pPr>
+              <w:spacing w:line="276" w:lineRule="auto"/>
+              <w:ind w:left="120"/>
+              <w:jc w:val="center"/>
+              <w:rPr>
+                <w:color w:val="383838"/>
+              </w:rPr>
+            </w:pPr>
+            <w:r>
+              <w:rPr>
+                <w:color w:val="383838"/>
+              </w:rPr>
+              <w:t xml:space="preserve">Update </w:t>
+            </w:r>
+            <w:r>
+              <w:rPr>
+                <w:color w:val="383838"/>
+              </w:rPr>
+              <w:t>wedding hall ratings</w:t>
+            </w:r>
+          </w:p>
+          <w:p>
+            <w:pPr>
+              <w:spacing w:line="276" w:lineRule="auto"/>
+              <w:ind w:left="120"/>
+              <w:jc w:val="center"/>
+              <w:rPr>
+                <w:color w:val="383838"/>
+              </w:rPr>
+            </w:pPr>
+          </w:p>
+          <w:p>
+            <w:pPr>
+              <w:spacing w:line="276" w:lineRule="auto"/>
+              <w:ind w:left="120"/>
+              <w:jc w:val="center"/>
+              <w:rPr>
+                <w:color w:val="383838"/>
+              </w:rPr>
+            </w:pPr>
+          </w:p>
+          <w:p>
+            <w:pPr>
+              <w:spacing w:line="276" w:lineRule="auto"/>
+              <w:ind w:left="120"/>
+              <w:jc w:val="center"/>
+              <w:rPr>
+                <w:color w:val="383838"/>
+              </w:rPr>
+            </w:pPr>
+          </w:p>
+          <w:p>
+            <w:pPr>
+              <w:spacing w:line="276" w:lineRule="auto"/>
+              <w:ind w:left="120"/>
+              <w:jc w:val="center"/>
+              <w:rPr>
+                <w:color w:val="383838"/>
+              </w:rPr>
+            </w:pPr>
+          </w:p>
+          <w:p>
+            <w:pPr>
+              <w:spacing w:line="276" w:lineRule="auto"/>
+              <w:ind w:left="120"/>
+              <w:jc w:val="center"/>
+              <w:rPr>
+                <w:color w:val="383838"/>
+              </w:rPr>
+            </w:pPr>
+          </w:p>
+        </w:tc>
+        <w:tc>
+          <w:tcPr>
+            <w:tcW w:w="1518" w:type="dxa"/>
+          </w:tcPr>
+          <w:p>
+            <w:pPr>
+              <w:spacing w:line="276" w:lineRule="auto"/>
+              <w:jc w:val="center"/>
+            </w:pPr>
+          </w:p>
+          <w:p>
+            <w:pPr>
+              <w:spacing w:line="276" w:lineRule="auto"/>
+              <w:jc w:val="center"/>
+            </w:pPr>
+            <w:r>
+              <w:t>System update Request</w:t>
+            </w:r>
+          </w:p>
+        </w:tc>
+        <w:tc>
+          <w:tcPr>
+            <w:tcW w:w="1507" w:type="dxa"/>
+          </w:tcPr>
+          <w:p>
+            <w:pPr>
+              <w:spacing w:line="276" w:lineRule="auto"/>
+              <w:jc w:val="center"/>
+            </w:pPr>
+          </w:p>
+          <w:p>
+            <w:pPr>
+              <w:spacing w:line="276" w:lineRule="auto"/>
+              <w:jc w:val="center"/>
+            </w:pPr>
+            <w:r>
+              <w:t>Updating the rates</w:t>
+            </w:r>
+          </w:p>
+        </w:tc>
+        <w:tc>
+          <w:tcPr>
+            <w:tcW w:w="1522" w:type="dxa"/>
+          </w:tcPr>
+          <w:p>
+            <w:pPr>
+              <w:spacing w:line="276" w:lineRule="auto"/>
+              <w:jc w:val="center"/>
+            </w:pPr>
+          </w:p>
+          <w:p>
+            <w:pPr>
+              <w:spacing w:line="276" w:lineRule="auto"/>
+              <w:jc w:val="center"/>
+            </w:pPr>
+            <w:r>
+              <w:t>A</w:t>
+            </w:r>
+            <w:r>
+              <w:t>ssistant Manager</w:t>
+            </w:r>
+          </w:p>
+        </w:tc>
+        <w:tc>
+          <w:tcPr>
+            <w:tcW w:w="1538" w:type="dxa"/>
+          </w:tcPr>
+          <w:p>
+            <w:pPr>
+              <w:spacing w:line="276" w:lineRule="auto"/>
+              <w:jc w:val="center"/>
+            </w:pPr>
+          </w:p>
+          <w:p>
+            <w:pPr>
+              <w:spacing w:line="276" w:lineRule="auto"/>
+              <w:jc w:val="center"/>
+            </w:pPr>
+            <w:r>
+              <w:t>Message of confirmation</w:t>
+            </w:r>
+          </w:p>
+        </w:tc>
+        <w:tc>
+          <w:tcPr>
+            <w:tcW w:w="1548" w:type="dxa"/>
+          </w:tcPr>
+          <w:p>
+            <w:pPr>
+              <w:spacing w:line="276" w:lineRule="auto"/>
+              <w:jc w:val="center"/>
+            </w:pPr>
+          </w:p>
+          <w:p>
+            <w:pPr>
+              <w:spacing w:line="276" w:lineRule="auto"/>
+              <w:jc w:val="center"/>
+            </w:pPr>
+          </w:p>
+        </w:tc>
+      </w:tr>
+      <w:tr>
+        <w:tc>
+          <w:tcPr>
+            <w:tcW w:w="1609" w:type="dxa"/>
+          </w:tcPr>
+          <w:p>
+            <w:pPr>
+              <w:spacing w:line="276" w:lineRule="auto"/>
+              <w:rPr>
+                <w:color w:val="383838"/>
+              </w:rPr>
+            </w:pPr>
+          </w:p>
+          <w:p>
+            <w:pPr>
+              <w:spacing w:line="276" w:lineRule="auto"/>
+              <w:jc w:val="center"/>
+              <w:rPr>
+                <w:color w:val="383838"/>
+              </w:rPr>
+            </w:pPr>
+            <w:r>
+              <w:rPr>
+                <w:color w:val="383838"/>
+              </w:rPr>
+              <w:t>Adding deta</w:t>
+            </w:r>
+            <w:r>
+              <w:rPr>
+                <w:color w:val="383838"/>
+              </w:rPr>
+              <w:t>ils of advance payments by the M</w:t>
+            </w:r>
+            <w:r>
+              <w:rPr>
+                <w:color w:val="383838"/>
+              </w:rPr>
+              <w:t>anager</w:t>
+            </w:r>
+          </w:p>
+          <w:p>
+            <w:pPr>
+              <w:spacing w:line="276" w:lineRule="auto"/>
+              <w:jc w:val="center"/>
+            </w:pPr>
+          </w:p>
+        </w:tc>
+        <w:tc>
+          <w:tcPr>
+            <w:tcW w:w="1518" w:type="dxa"/>
+          </w:tcPr>
+          <w:p>
+            <w:pPr>
+              <w:spacing w:line="276" w:lineRule="auto"/>
+              <w:jc w:val="center"/>
+            </w:pPr>
+          </w:p>
+          <w:p>
+            <w:pPr>
+              <w:spacing w:line="276" w:lineRule="auto"/>
+              <w:jc w:val="center"/>
+            </w:pPr>
+            <w:r>
+              <w:t>Transaction detail update request</w:t>
+            </w:r>
+          </w:p>
+        </w:tc>
+        <w:tc>
+          <w:tcPr>
+            <w:tcW w:w="1507" w:type="dxa"/>
+          </w:tcPr>
+          <w:p>
+            <w:pPr>
+              <w:spacing w:line="276" w:lineRule="auto"/>
+              <w:jc w:val="center"/>
+            </w:pPr>
+          </w:p>
+          <w:p>
+            <w:pPr>
+              <w:spacing w:line="276" w:lineRule="auto"/>
+              <w:jc w:val="center"/>
+            </w:pPr>
+            <w:r>
+              <w:t>Update transaction details</w:t>
+            </w:r>
+          </w:p>
+        </w:tc>
+        <w:tc>
+          <w:tcPr>
+            <w:tcW w:w="1522" w:type="dxa"/>
+          </w:tcPr>
+          <w:p>
+            <w:pPr>
+              <w:spacing w:line="276" w:lineRule="auto"/>
+              <w:jc w:val="center"/>
+            </w:pPr>
+          </w:p>
+          <w:p>
+            <w:pPr>
+              <w:spacing w:line="276" w:lineRule="auto"/>
+              <w:jc w:val="center"/>
+            </w:pPr>
+            <w:r>
+              <w:t>Receptionist</w:t>
+            </w:r>
+          </w:p>
+        </w:tc>
+        <w:tc>
+          <w:tcPr>
+            <w:tcW w:w="1538" w:type="dxa"/>
+          </w:tcPr>
+          <w:p>
+            <w:pPr>
+              <w:spacing w:line="276" w:lineRule="auto"/>
+              <w:jc w:val="center"/>
+            </w:pPr>
+          </w:p>
+          <w:p>
+            <w:pPr>
+              <w:spacing w:line="276" w:lineRule="auto"/>
+              <w:jc w:val="center"/>
+            </w:pPr>
+            <w:r>
+              <w:t>Message of con</w:t>
+            </w:r>
+            <w:bookmarkStart w:id="1" w:name="_GoBack"/>
+            <w:bookmarkEnd w:id="1"/>
+            <w:r>
+              <w:t>firmation</w:t>
+            </w:r>
+          </w:p>
+        </w:tc>
+        <w:tc>
+          <w:tcPr>
+            <w:tcW w:w="1548" w:type="dxa"/>
+          </w:tcPr>
+          <w:p>
+            <w:pPr>
+              <w:spacing w:line="276" w:lineRule="auto"/>
+              <w:jc w:val="center"/>
+            </w:pPr>
+          </w:p>
+        </w:tc>
+      </w:tr>
+      <w:tr>
+        <w:tc>
+          <w:tcPr>
+            <w:tcW w:w="1609" w:type="dxa"/>
+          </w:tcPr>
+          <w:p>
+            <w:pPr>
+              <w:spacing w:line="276" w:lineRule="auto"/>
+              <w:jc w:val="center"/>
+              <w:rPr>
+                <w:color w:val="383838"/>
+              </w:rPr>
+            </w:pPr>
+          </w:p>
+          <w:p>
+            <w:pPr>
+              <w:spacing w:line="276" w:lineRule="auto"/>
+              <w:jc w:val="center"/>
+              <w:rPr>
+                <w:color w:val="383838"/>
+              </w:rPr>
+            </w:pPr>
+            <w:r>
+              <w:rPr>
+                <w:color w:val="383838"/>
+              </w:rPr>
+              <w:t>N</w:t>
+            </w:r>
+            <w:r>
+              <w:rPr>
+                <w:color w:val="383838"/>
+              </w:rPr>
+              <w:t xml:space="preserve">otify </w:t>
+            </w:r>
+            <w:r>
+              <w:rPr>
+                <w:color w:val="383838"/>
+              </w:rPr>
+              <w:t xml:space="preserve">about wedding hall bookings </w:t>
+            </w:r>
+          </w:p>
+          <w:p>
+            <w:pPr>
+              <w:spacing w:line="276" w:lineRule="auto"/>
+              <w:jc w:val="center"/>
+            </w:pPr>
+          </w:p>
+        </w:tc>
+        <w:tc>
+          <w:tcPr>
+            <w:tcW w:w="1518" w:type="dxa"/>
+          </w:tcPr>
+          <w:p>
+            <w:pPr>
+              <w:spacing w:line="276" w:lineRule="auto"/>
+              <w:jc w:val="center"/>
+            </w:pPr>
+          </w:p>
+          <w:p>
+            <w:pPr>
+              <w:spacing w:line="276" w:lineRule="auto"/>
+              <w:jc w:val="center"/>
+            </w:pPr>
+            <w:r>
+              <w:t>“2 days before the booked date”</w:t>
+            </w:r>
+          </w:p>
+        </w:tc>
+        <w:tc>
+          <w:tcPr>
+            <w:tcW w:w="1507" w:type="dxa"/>
+          </w:tcPr>
+          <w:p>
+            <w:pPr>
+              <w:spacing w:line="276" w:lineRule="auto"/>
+              <w:jc w:val="center"/>
+            </w:pPr>
+          </w:p>
+          <w:p>
+            <w:pPr>
+              <w:spacing w:line="276" w:lineRule="auto"/>
+              <w:jc w:val="center"/>
+            </w:pPr>
+            <w:r>
+              <w:t>Notification for Assistant Manager and Manager</w:t>
+            </w:r>
+          </w:p>
+          <w:p>
+            <w:pPr>
+              <w:spacing w:line="276" w:lineRule="auto"/>
+              <w:jc w:val="center"/>
+            </w:pPr>
+          </w:p>
+        </w:tc>
+        <w:tc>
+          <w:tcPr>
+            <w:tcW w:w="1522" w:type="dxa"/>
+          </w:tcPr>
+          <w:p>
+            <w:pPr>
+              <w:spacing w:line="276" w:lineRule="auto"/>
+              <w:jc w:val="center"/>
+            </w:pPr>
+          </w:p>
+        </w:tc>
+        <w:tc>
+          <w:tcPr>
+            <w:tcW w:w="1538" w:type="dxa"/>
+          </w:tcPr>
+          <w:p>
+            <w:pPr>
+              <w:spacing w:line="276" w:lineRule="auto"/>
+              <w:jc w:val="center"/>
+            </w:pPr>
+          </w:p>
+          <w:p>
+            <w:pPr>
+              <w:spacing w:line="276" w:lineRule="auto"/>
+              <w:jc w:val="center"/>
+            </w:pPr>
+            <w:r>
+              <w:t>Notification</w:t>
+            </w:r>
+          </w:p>
+        </w:tc>
+        <w:tc>
+          <w:tcPr>
+            <w:tcW w:w="1548" w:type="dxa"/>
+          </w:tcPr>
+          <w:p>
+            <w:pPr>
+              <w:spacing w:line="276" w:lineRule="auto"/>
+              <w:jc w:val="center"/>
+            </w:pPr>
+          </w:p>
+          <w:p>
+            <w:pPr>
+              <w:spacing w:line="276" w:lineRule="auto"/>
+              <w:jc w:val="center"/>
+            </w:pPr>
+            <w:r>
+              <w:t xml:space="preserve">Manager </w:t>
+            </w:r>
+            <w:r>
+              <w:t xml:space="preserve"> Assistant Manager</w:t>
+            </w:r>
+          </w:p>
+        </w:tc>
+      </w:tr>
+      <w:tr>
+        <w:tc>
+          <w:tcPr>
+            <w:tcW w:w="1609" w:type="dxa"/>
+          </w:tcPr>
+          <w:p>
+            <w:pPr>
+              <w:spacing w:line="276" w:lineRule="auto"/>
+              <w:jc w:val="center"/>
+              <w:rPr>
+                <w:color w:val="383838"/>
+              </w:rPr>
+            </w:pPr>
+          </w:p>
+          <w:p>
+            <w:pPr>
+              <w:spacing w:line="276" w:lineRule="auto"/>
+              <w:jc w:val="center"/>
+              <w:rPr>
+                <w:color w:val="383838"/>
+              </w:rPr>
+            </w:pPr>
+            <w:r>
+              <w:rPr>
+                <w:color w:val="383838"/>
+              </w:rPr>
+              <w:t>R</w:t>
+            </w:r>
+            <w:r>
+              <w:rPr>
+                <w:color w:val="383838"/>
+              </w:rPr>
+              <w:t>eceptionist register payments</w:t>
+            </w:r>
+          </w:p>
+          <w:p>
+            <w:pPr>
+              <w:spacing w:line="276" w:lineRule="auto"/>
+              <w:jc w:val="center"/>
+              <w:rPr>
+                <w:color w:val="383838"/>
+              </w:rPr>
+            </w:pPr>
+          </w:p>
+          <w:p>
+            <w:pPr>
+              <w:spacing w:line="276" w:lineRule="auto"/>
+              <w:jc w:val="center"/>
+            </w:pPr>
+          </w:p>
+        </w:tc>
+        <w:tc>
+          <w:tcPr>
+            <w:tcW w:w="1518" w:type="dxa"/>
+          </w:tcPr>
+          <w:p>
+            <w:pPr>
+              <w:spacing w:line="276" w:lineRule="auto"/>
+              <w:jc w:val="center"/>
+            </w:pPr>
+          </w:p>
+          <w:p>
+            <w:pPr>
+              <w:spacing w:line="276" w:lineRule="auto"/>
+              <w:jc w:val="center"/>
+            </w:pPr>
+            <w:r>
+              <w:t>Transaction update request</w:t>
+            </w:r>
+          </w:p>
+        </w:tc>
+        <w:tc>
+          <w:tcPr>
+            <w:tcW w:w="1507" w:type="dxa"/>
+          </w:tcPr>
+          <w:p>
+            <w:pPr>
+              <w:spacing w:line="276" w:lineRule="auto"/>
+              <w:jc w:val="center"/>
+            </w:pPr>
+          </w:p>
+          <w:p>
+            <w:pPr>
+              <w:spacing w:line="276" w:lineRule="auto"/>
+              <w:jc w:val="center"/>
+            </w:pPr>
+            <w:r>
+              <w:t>Update payment</w:t>
+            </w:r>
+          </w:p>
+          <w:p>
+            <w:pPr>
+              <w:spacing w:line="276" w:lineRule="auto"/>
+              <w:jc w:val="center"/>
+            </w:pPr>
+          </w:p>
+        </w:tc>
+        <w:tc>
+          <w:tcPr>
+            <w:tcW w:w="1522" w:type="dxa"/>
+          </w:tcPr>
+          <w:p>
+            <w:pPr>
+              <w:spacing w:line="276" w:lineRule="auto"/>
+              <w:jc w:val="center"/>
+            </w:pPr>
+          </w:p>
+          <w:p>
+            <w:pPr>
+              <w:spacing w:line="276" w:lineRule="auto"/>
+              <w:jc w:val="center"/>
+            </w:pPr>
+            <w:r>
+              <w:t>Receptionist</w:t>
+            </w:r>
+          </w:p>
+        </w:tc>
+        <w:tc>
+          <w:tcPr>
+            <w:tcW w:w="1538" w:type="dxa"/>
+          </w:tcPr>
+          <w:p>
+            <w:pPr>
+              <w:spacing w:line="276" w:lineRule="auto"/>
+              <w:jc w:val="center"/>
+            </w:pPr>
+          </w:p>
+        </w:tc>
+        <w:tc>
+          <w:tcPr>
+            <w:tcW w:w="1548" w:type="dxa"/>
+          </w:tcPr>
+          <w:p>
+            <w:pPr>
+              <w:spacing w:line="276" w:lineRule="auto"/>
+              <w:jc w:val="center"/>
+            </w:pPr>
+          </w:p>
+        </w:tc>
+      </w:tr>
+      <w:tr>
+        <w:tc>
+          <w:tcPr>
+            <w:tcW w:w="1609" w:type="dxa"/>
+          </w:tcPr>
+          <w:p>
+            <w:pPr>
+              <w:spacing w:line="276" w:lineRule="auto"/>
+              <w:jc w:val="center"/>
+              <w:rPr>
+                <w:color w:val="383838"/>
+              </w:rPr>
+            </w:pPr>
+          </w:p>
+          <w:p>
+            <w:pPr>
+              <w:spacing w:line="276" w:lineRule="auto"/>
+              <w:jc w:val="center"/>
+              <w:rPr>
+                <w:color w:val="383838"/>
+              </w:rPr>
+            </w:pPr>
+            <w:r>
+              <w:rPr>
+                <w:color w:val="383838"/>
+              </w:rPr>
+              <w:t>N</w:t>
+            </w:r>
+            <w:r>
+              <w:rPr>
+                <w:color w:val="383838"/>
+              </w:rPr>
+              <w:t>otify remainder to pay</w:t>
+            </w:r>
+          </w:p>
+          <w:p>
+            <w:pPr>
+              <w:spacing w:line="276" w:lineRule="auto"/>
+              <w:jc w:val="center"/>
+            </w:pPr>
+          </w:p>
+        </w:tc>
+        <w:tc>
+          <w:tcPr>
+            <w:tcW w:w="1518" w:type="dxa"/>
+          </w:tcPr>
+          <w:p>
+            <w:pPr>
+              <w:spacing w:line="276" w:lineRule="auto"/>
+              <w:jc w:val="center"/>
+            </w:pPr>
+          </w:p>
+          <w:p>
+            <w:pPr>
+              <w:spacing w:line="276" w:lineRule="auto"/>
+              <w:jc w:val="center"/>
+            </w:pPr>
+            <w:r>
+              <w:t>12.00am on the day of departure</w:t>
+            </w:r>
+          </w:p>
+        </w:tc>
+        <w:tc>
+          <w:tcPr>
+            <w:tcW w:w="1507" w:type="dxa"/>
+          </w:tcPr>
+          <w:p>
+            <w:pPr>
+              <w:spacing w:line="276" w:lineRule="auto"/>
+              <w:jc w:val="center"/>
+            </w:pPr>
+          </w:p>
+          <w:p>
+            <w:pPr>
+              <w:spacing w:line="276" w:lineRule="auto"/>
+              <w:jc w:val="center"/>
+            </w:pPr>
+            <w:r>
+              <w:t>Notify receptionist</w:t>
+            </w:r>
+          </w:p>
+        </w:tc>
+        <w:tc>
+          <w:tcPr>
+            <w:tcW w:w="1522" w:type="dxa"/>
+          </w:tcPr>
+          <w:p>
+            <w:pPr>
+              <w:spacing w:line="276" w:lineRule="auto"/>
+              <w:jc w:val="center"/>
+            </w:pPr>
+          </w:p>
+        </w:tc>
+        <w:tc>
+          <w:tcPr>
+            <w:tcW w:w="1538" w:type="dxa"/>
+          </w:tcPr>
+          <w:p>
+            <w:pPr>
+              <w:spacing w:line="276" w:lineRule="auto"/>
+              <w:jc w:val="center"/>
+            </w:pPr>
+          </w:p>
+          <w:p>
+            <w:pPr>
+              <w:spacing w:line="276" w:lineRule="auto"/>
+              <w:jc w:val="center"/>
+            </w:pPr>
+            <w:r>
+              <w:t>Balance notification</w:t>
+            </w:r>
+          </w:p>
+        </w:tc>
+        <w:tc>
+          <w:tcPr>
+            <w:tcW w:w="1548" w:type="dxa"/>
+          </w:tcPr>
+          <w:p>
+            <w:pPr>
+              <w:spacing w:line="276" w:lineRule="auto"/>
+              <w:jc w:val="center"/>
+            </w:pPr>
+          </w:p>
+          <w:p>
+            <w:pPr>
+              <w:spacing w:line="276" w:lineRule="auto"/>
+              <w:jc w:val="center"/>
+            </w:pPr>
+            <w:r>
+              <w:t>Receptionist</w:t>
+            </w:r>
+          </w:p>
+        </w:tc>
+      </w:tr>
+      <w:tr>
+        <w:tc>
+          <w:tcPr>
+            <w:tcW w:w="9242" w:type="dxa"/>
+            <w:gridSpan w:val="6"/>
+          </w:tcPr>
+          <w:p>
+            <w:pPr>
+              <w:jc w:val="center"/>
+            </w:pPr>
+          </w:p>
+        </w:tc>
+      </w:tr>
+      <w:tr>
+        <w:tc>
+          <w:tcPr>
+            <w:tcW w:w="1609" w:type="dxa"/>
+          </w:tcPr>
+          <w:p>
+            <w:pPr>
+              <w:spacing w:line="276" w:lineRule="auto"/>
+              <w:jc w:val="center"/>
+              <w:rPr>
+                <w:color w:val="383838"/>
+              </w:rPr>
+            </w:pPr>
+          </w:p>
+          <w:p>
+            <w:pPr>
+              <w:spacing w:line="276" w:lineRule="auto"/>
+              <w:jc w:val="center"/>
+              <w:rPr>
+                <w:color w:val="383838"/>
+              </w:rPr>
+            </w:pPr>
+            <w:r>
+              <w:rPr>
+                <w:color w:val="383838"/>
+              </w:rPr>
+              <w:t xml:space="preserve"> Adding a staff         member to the system by Manager</w:t>
+            </w:r>
+          </w:p>
+          <w:p>
+            <w:pPr>
+              <w:spacing w:line="276" w:lineRule="auto"/>
+              <w:jc w:val="center"/>
+            </w:pPr>
+          </w:p>
+        </w:tc>
+        <w:tc>
+          <w:tcPr>
+            <w:tcW w:w="1518" w:type="dxa"/>
+          </w:tcPr>
+          <w:p>
+            <w:pPr>
+              <w:spacing w:line="276" w:lineRule="auto"/>
+              <w:jc w:val="center"/>
+            </w:pPr>
+          </w:p>
+          <w:p>
+            <w:pPr>
+              <w:spacing w:line="276" w:lineRule="auto"/>
+              <w:jc w:val="center"/>
+            </w:pPr>
+            <w:r>
+              <w:t>Add employee request</w:t>
+            </w:r>
+          </w:p>
+        </w:tc>
+        <w:tc>
+          <w:tcPr>
+            <w:tcW w:w="1507" w:type="dxa"/>
+          </w:tcPr>
+          <w:p>
+            <w:pPr>
+              <w:spacing w:line="276" w:lineRule="auto"/>
+              <w:jc w:val="center"/>
+            </w:pPr>
+          </w:p>
+          <w:p>
+            <w:pPr>
+              <w:spacing w:line="276" w:lineRule="auto"/>
+              <w:jc w:val="center"/>
+            </w:pPr>
+            <w:r>
+              <w:t>Adds a new employee</w:t>
+            </w:r>
+          </w:p>
+        </w:tc>
+        <w:tc>
+          <w:tcPr>
+            <w:tcW w:w="1522" w:type="dxa"/>
+          </w:tcPr>
+          <w:p>
+            <w:pPr>
+              <w:spacing w:line="276" w:lineRule="auto"/>
+              <w:jc w:val="center"/>
+            </w:pPr>
+          </w:p>
+          <w:p>
+            <w:pPr>
+              <w:spacing w:line="276" w:lineRule="auto"/>
+              <w:jc w:val="center"/>
+            </w:pPr>
+            <w:r>
+              <w:t>Manager</w:t>
+            </w:r>
+          </w:p>
+        </w:tc>
+        <w:tc>
+          <w:tcPr>
+            <w:tcW w:w="1538" w:type="dxa"/>
+          </w:tcPr>
+          <w:p>
+            <w:pPr>
+              <w:spacing w:line="276" w:lineRule="auto"/>
+              <w:jc w:val="center"/>
+            </w:pPr>
+          </w:p>
+          <w:p>
+            <w:pPr>
+              <w:spacing w:line="276" w:lineRule="auto"/>
+              <w:jc w:val="center"/>
+            </w:pPr>
+            <w:r>
+              <w:t>Message of confirmation</w:t>
+            </w:r>
+          </w:p>
+        </w:tc>
+        <w:tc>
+          <w:tcPr>
+            <w:tcW w:w="1548" w:type="dxa"/>
+          </w:tcPr>
+          <w:p>
+            <w:pPr>
+              <w:spacing w:line="276" w:lineRule="auto"/>
+              <w:jc w:val="center"/>
+            </w:pPr>
+          </w:p>
+        </w:tc>
+      </w:tr>
+      <w:tr>
+        <w:tc>
+          <w:tcPr>
+            <w:tcW w:w="1609" w:type="dxa"/>
+          </w:tcPr>
+          <w:p>
+            <w:pPr>
+              <w:spacing w:line="276" w:lineRule="auto"/>
+              <w:jc w:val="center"/>
+              <w:rPr>
+                <w:color w:val="383838"/>
+              </w:rPr>
+            </w:pPr>
+          </w:p>
+          <w:p>
+            <w:pPr>
+              <w:spacing w:line="276" w:lineRule="auto"/>
+              <w:jc w:val="center"/>
+              <w:rPr>
+                <w:color w:val="383838"/>
+              </w:rPr>
+            </w:pPr>
+            <w:r>
+              <w:rPr>
+                <w:color w:val="383838"/>
+              </w:rPr>
+              <w:t>Updating details of staff members Manager</w:t>
+            </w:r>
+          </w:p>
+          <w:p>
+            <w:pPr>
+              <w:spacing w:line="276" w:lineRule="auto"/>
+              <w:jc w:val="center"/>
+            </w:pPr>
+          </w:p>
+        </w:tc>
+        <w:tc>
+          <w:tcPr>
+            <w:tcW w:w="1518" w:type="dxa"/>
+          </w:tcPr>
+          <w:p>
+            <w:pPr>
+              <w:spacing w:line="276" w:lineRule="auto"/>
+              <w:jc w:val="center"/>
+            </w:pPr>
+          </w:p>
+          <w:p>
+            <w:pPr>
+              <w:spacing w:line="276" w:lineRule="auto"/>
+              <w:jc w:val="center"/>
+            </w:pPr>
+            <w:r>
+              <w:t>Edit request</w:t>
+            </w:r>
+          </w:p>
+        </w:tc>
+        <w:tc>
+          <w:tcPr>
+            <w:tcW w:w="1507" w:type="dxa"/>
+          </w:tcPr>
+          <w:p>
+            <w:pPr>
+              <w:spacing w:line="276" w:lineRule="auto"/>
+              <w:jc w:val="center"/>
+            </w:pPr>
+          </w:p>
+          <w:p>
+            <w:pPr>
+              <w:spacing w:line="276" w:lineRule="auto"/>
+              <w:jc w:val="center"/>
+            </w:pPr>
+            <w:r>
+              <w:t>Update employee details</w:t>
+            </w:r>
+          </w:p>
+        </w:tc>
+        <w:tc>
+          <w:tcPr>
+            <w:tcW w:w="1522" w:type="dxa"/>
+          </w:tcPr>
+          <w:p>
+            <w:pPr>
+              <w:spacing w:line="276" w:lineRule="auto"/>
+              <w:jc w:val="center"/>
+            </w:pPr>
+          </w:p>
+          <w:p>
+            <w:pPr>
+              <w:spacing w:line="276" w:lineRule="auto"/>
+              <w:jc w:val="center"/>
+            </w:pPr>
+            <w:r>
+              <w:t>Manager</w:t>
+            </w:r>
+          </w:p>
+        </w:tc>
+        <w:tc>
+          <w:tcPr>
+            <w:tcW w:w="1538" w:type="dxa"/>
+          </w:tcPr>
+          <w:p>
+            <w:pPr>
+              <w:spacing w:line="276" w:lineRule="auto"/>
+              <w:jc w:val="center"/>
+            </w:pPr>
+          </w:p>
+          <w:p>
+            <w:pPr>
+              <w:spacing w:line="276" w:lineRule="auto"/>
+              <w:jc w:val="center"/>
+            </w:pPr>
+            <w:r>
+              <w:t>Message of confirmation</w:t>
+            </w:r>
+          </w:p>
+        </w:tc>
+        <w:tc>
+          <w:tcPr>
+            <w:tcW w:w="1548" w:type="dxa"/>
+          </w:tcPr>
+          <w:p>
+            <w:pPr>
+              <w:spacing w:line="276" w:lineRule="auto"/>
+              <w:jc w:val="center"/>
+            </w:pPr>
+          </w:p>
+        </w:tc>
+      </w:tr>
+      <w:tr>
+        <w:tc>
+          <w:tcPr>
+            <w:tcW w:w="1609" w:type="dxa"/>
+          </w:tcPr>
+          <w:p>
+            <w:pPr>
+              <w:spacing w:line="276" w:lineRule="auto"/>
+              <w:jc w:val="center"/>
+              <w:rPr>
+                <w:color w:val="383838"/>
+              </w:rPr>
+            </w:pPr>
+          </w:p>
+          <w:p>
+            <w:pPr>
+              <w:spacing w:line="276" w:lineRule="auto"/>
+              <w:jc w:val="center"/>
+              <w:rPr>
+                <w:color w:val="383838"/>
+              </w:rPr>
+            </w:pPr>
+            <w:r>
+              <w:rPr>
+                <w:color w:val="383838"/>
+              </w:rPr>
+              <w:t>Archiving staff member details by Manager</w:t>
+            </w:r>
+          </w:p>
+          <w:p>
+            <w:pPr>
+              <w:spacing w:line="276" w:lineRule="auto"/>
+              <w:jc w:val="center"/>
+            </w:pPr>
+          </w:p>
+          <w:p>
+            <w:pPr>
+              <w:spacing w:line="276" w:lineRule="auto"/>
+            </w:pPr>
+          </w:p>
+          <w:p>
+            <w:pPr>
+              <w:spacing w:line="276" w:lineRule="auto"/>
+              <w:jc w:val="center"/>
+            </w:pPr>
+          </w:p>
+        </w:tc>
+        <w:tc>
+          <w:tcPr>
+            <w:tcW w:w="1518" w:type="dxa"/>
+          </w:tcPr>
+          <w:p>
+            <w:pPr>
+              <w:spacing w:line="276" w:lineRule="auto"/>
+              <w:jc w:val="center"/>
+            </w:pPr>
+          </w:p>
+          <w:p>
+            <w:pPr>
+              <w:spacing w:line="276" w:lineRule="auto"/>
+              <w:jc w:val="center"/>
+            </w:pPr>
+            <w:r>
+              <w:t>Staff detail change request</w:t>
+            </w:r>
+          </w:p>
+        </w:tc>
+        <w:tc>
+          <w:tcPr>
+            <w:tcW w:w="1507" w:type="dxa"/>
+          </w:tcPr>
+          <w:p>
+            <w:pPr>
+              <w:spacing w:line="276" w:lineRule="auto"/>
+              <w:jc w:val="center"/>
+            </w:pPr>
+          </w:p>
+          <w:p>
+            <w:pPr>
+              <w:spacing w:line="276" w:lineRule="auto"/>
+              <w:jc w:val="center"/>
+            </w:pPr>
+            <w:r>
+              <w:t>Updating archived staff table in database</w:t>
+            </w:r>
+          </w:p>
+        </w:tc>
+        <w:tc>
+          <w:tcPr>
+            <w:tcW w:w="1522" w:type="dxa"/>
+          </w:tcPr>
+          <w:p>
+            <w:pPr>
+              <w:spacing w:line="276" w:lineRule="auto"/>
+              <w:jc w:val="center"/>
+            </w:pPr>
+          </w:p>
+          <w:p>
+            <w:pPr>
+              <w:spacing w:line="276" w:lineRule="auto"/>
+              <w:jc w:val="center"/>
+            </w:pPr>
+            <w:r>
+              <w:t>Manager</w:t>
+            </w:r>
+          </w:p>
+          <w:p>
+            <w:pPr>
+              <w:spacing w:line="276" w:lineRule="auto"/>
+              <w:jc w:val="center"/>
+            </w:pPr>
+          </w:p>
+        </w:tc>
+        <w:tc>
+          <w:tcPr>
+            <w:tcW w:w="1538" w:type="dxa"/>
+          </w:tcPr>
+          <w:p>
+            <w:pPr>
+              <w:spacing w:line="276" w:lineRule="auto"/>
+              <w:jc w:val="center"/>
+            </w:pPr>
+          </w:p>
+          <w:p>
+            <w:pPr>
+              <w:spacing w:line="276" w:lineRule="auto"/>
+              <w:jc w:val="center"/>
+            </w:pPr>
+            <w:r>
+              <w:t>Staff member detail being archived</w:t>
+            </w:r>
+          </w:p>
+        </w:tc>
+        <w:tc>
+          <w:tcPr>
+            <w:tcW w:w="1548" w:type="dxa"/>
+          </w:tcPr>
+          <w:p>
+            <w:pPr>
+              <w:spacing w:line="276" w:lineRule="auto"/>
+              <w:jc w:val="center"/>
+            </w:pPr>
+          </w:p>
+          <w:p>
+            <w:pPr>
+              <w:spacing w:line="276" w:lineRule="auto"/>
+              <w:jc w:val="center"/>
+            </w:pPr>
+          </w:p>
+        </w:tc>
+      </w:tr>
+      <w:tr>
+        <w:tc>
+          <w:tcPr>
+            <w:tcW w:w="1609" w:type="dxa"/>
+          </w:tcPr>
+          <w:p>
+            <w:pPr>
+              <w:spacing w:line="276" w:lineRule="auto"/>
+              <w:jc w:val="center"/>
+            </w:pPr>
+          </w:p>
+          <w:p>
+            <w:pPr>
+              <w:spacing w:line="276" w:lineRule="auto"/>
+              <w:jc w:val="center"/>
+            </w:pPr>
+            <w:r>
+              <w:t>G</w:t>
+            </w:r>
+            <w:r>
+              <w:t>enerate employee salary report</w:t>
+            </w:r>
+          </w:p>
+          <w:p>
+            <w:pPr>
+              <w:spacing w:line="276" w:lineRule="auto"/>
+              <w:jc w:val="center"/>
+            </w:pPr>
+          </w:p>
+        </w:tc>
+        <w:tc>
+          <w:tcPr>
+            <w:tcW w:w="1518" w:type="dxa"/>
+          </w:tcPr>
+          <w:p>
+            <w:pPr>
+              <w:spacing w:line="276" w:lineRule="auto"/>
+              <w:jc w:val="center"/>
+            </w:pPr>
+          </w:p>
+          <w:p>
+            <w:pPr>
+              <w:spacing w:line="276" w:lineRule="auto"/>
+              <w:jc w:val="center"/>
+            </w:pPr>
+            <w:r>
+              <w:t>“End of month”</w:t>
+            </w:r>
+          </w:p>
+        </w:tc>
+        <w:tc>
+          <w:tcPr>
+            <w:tcW w:w="1507" w:type="dxa"/>
+          </w:tcPr>
+          <w:p>
+            <w:pPr>
+              <w:spacing w:line="276" w:lineRule="auto"/>
+              <w:jc w:val="center"/>
+              <w:rPr>
+                <w:color w:val="383838"/>
+              </w:rPr>
+            </w:pPr>
+          </w:p>
+          <w:p>
+            <w:pPr>
+              <w:spacing w:line="276" w:lineRule="auto"/>
+              <w:jc w:val="center"/>
+              <w:rPr>
+                <w:color w:val="383838"/>
+              </w:rPr>
+            </w:pPr>
+            <w:r>
+              <w:rPr>
+                <w:color w:val="383838"/>
+              </w:rPr>
+              <w:t>Calculating salary of employees by the system</w:t>
+            </w:r>
+          </w:p>
+          <w:p>
+            <w:pPr>
+              <w:spacing w:line="276" w:lineRule="auto"/>
+              <w:jc w:val="center"/>
+            </w:pPr>
+          </w:p>
+        </w:tc>
+        <w:tc>
+          <w:tcPr>
+            <w:tcW w:w="1522" w:type="dxa"/>
+          </w:tcPr>
+          <w:p>
+            <w:pPr>
+              <w:spacing w:line="276" w:lineRule="auto"/>
+              <w:jc w:val="center"/>
+            </w:pPr>
+          </w:p>
+        </w:tc>
+        <w:tc>
+          <w:tcPr>
+            <w:tcW w:w="1538" w:type="dxa"/>
+          </w:tcPr>
+          <w:p>
+            <w:pPr>
+              <w:spacing w:line="276" w:lineRule="auto"/>
+              <w:jc w:val="center"/>
+            </w:pPr>
+          </w:p>
+          <w:p>
+            <w:pPr>
+              <w:spacing w:line="276" w:lineRule="auto"/>
+              <w:jc w:val="center"/>
+            </w:pPr>
+            <w:r>
+              <w:t>Employee salary report</w:t>
+            </w:r>
+          </w:p>
+        </w:tc>
+        <w:tc>
+          <w:tcPr>
+            <w:tcW w:w="1548" w:type="dxa"/>
+          </w:tcPr>
+          <w:p>
+            <w:pPr>
+              <w:spacing w:line="276" w:lineRule="auto"/>
+              <w:jc w:val="center"/>
+            </w:pPr>
+          </w:p>
+          <w:p>
+            <w:pPr>
+              <w:spacing w:line="276" w:lineRule="auto"/>
+              <w:jc w:val="center"/>
+            </w:pPr>
+            <w:r>
+              <w:t>Manager</w:t>
+            </w:r>
+          </w:p>
+          <w:p>
+            <w:pPr>
+              <w:spacing w:line="276" w:lineRule="auto"/>
+              <w:jc w:val="center"/>
+            </w:pPr>
+            <w:r>
+              <w:t>Or assistant manager</w:t>
+            </w:r>
+          </w:p>
+        </w:tc>
+      </w:tr>
+      <w:tr>
+        <w:tc>
+          <w:tcPr>
+            <w:tcW w:w="1609" w:type="dxa"/>
+          </w:tcPr>
+          <w:p>
+            <w:pPr>
+              <w:spacing w:line="276" w:lineRule="auto"/>
+              <w:jc w:val="center"/>
+              <w:rPr>
+                <w:color w:val="383838"/>
+              </w:rPr>
+            </w:pPr>
+          </w:p>
+          <w:p>
+            <w:pPr>
+              <w:spacing w:line="276" w:lineRule="auto"/>
+              <w:jc w:val="center"/>
+              <w:rPr>
+                <w:color w:val="383838"/>
+              </w:rPr>
+            </w:pPr>
+            <w:r>
+              <w:rPr>
+                <w:color w:val="383838"/>
+              </w:rPr>
+              <w:t>Adding details of extra</w:t>
+            </w:r>
+            <w:r>
+              <w:rPr>
+                <w:color w:val="383838"/>
+              </w:rPr>
+              <w:t xml:space="preserve"> payments for employees by M</w:t>
+            </w:r>
+            <w:r>
+              <w:rPr>
+                <w:color w:val="383838"/>
+              </w:rPr>
+              <w:t>anager</w:t>
+            </w:r>
+          </w:p>
+          <w:p>
+            <w:pPr>
+              <w:spacing w:line="276" w:lineRule="auto"/>
+              <w:jc w:val="center"/>
+            </w:pPr>
+          </w:p>
+        </w:tc>
+        <w:tc>
+          <w:tcPr>
+            <w:tcW w:w="1518" w:type="dxa"/>
+          </w:tcPr>
+          <w:p>
+            <w:pPr>
+              <w:spacing w:line="276" w:lineRule="auto"/>
+              <w:jc w:val="center"/>
+            </w:pPr>
+          </w:p>
+          <w:p>
+            <w:pPr>
+              <w:spacing w:line="276" w:lineRule="auto"/>
+              <w:jc w:val="center"/>
+            </w:pPr>
+            <w:r>
+              <w:t>Salary update request</w:t>
+            </w:r>
+          </w:p>
+        </w:tc>
+        <w:tc>
+          <w:tcPr>
+            <w:tcW w:w="1507" w:type="dxa"/>
+          </w:tcPr>
+          <w:p>
+            <w:pPr>
+              <w:spacing w:line="276" w:lineRule="auto"/>
+              <w:jc w:val="center"/>
+            </w:pPr>
+          </w:p>
+          <w:p>
+            <w:pPr>
+              <w:spacing w:line="276" w:lineRule="auto"/>
+              <w:jc w:val="center"/>
+            </w:pPr>
+            <w:r>
+              <w:t>Update employee salary details</w:t>
+            </w:r>
+          </w:p>
+        </w:tc>
+        <w:tc>
+          <w:tcPr>
+            <w:tcW w:w="1522" w:type="dxa"/>
+          </w:tcPr>
+          <w:p>
+            <w:pPr>
+              <w:spacing w:line="276" w:lineRule="auto"/>
+              <w:jc w:val="center"/>
+            </w:pPr>
+          </w:p>
+          <w:p>
+            <w:pPr>
+              <w:spacing w:line="276" w:lineRule="auto"/>
+              <w:jc w:val="center"/>
+            </w:pPr>
+            <w:r>
+              <w:t>Manager</w:t>
+            </w:r>
+          </w:p>
+          <w:p>
+            <w:pPr>
+              <w:spacing w:line="276" w:lineRule="auto"/>
+              <w:jc w:val="center"/>
+            </w:pPr>
+            <w:r>
+              <w:t>Or assistant manager</w:t>
+            </w:r>
+          </w:p>
+        </w:tc>
+        <w:tc>
+          <w:tcPr>
+            <w:tcW w:w="1538" w:type="dxa"/>
+          </w:tcPr>
+          <w:p>
+            <w:pPr>
+              <w:spacing w:line="276" w:lineRule="auto"/>
+              <w:jc w:val="center"/>
+            </w:pPr>
+          </w:p>
+          <w:p>
+            <w:pPr>
+              <w:spacing w:line="276" w:lineRule="auto"/>
+              <w:jc w:val="center"/>
+            </w:pPr>
+            <w:r>
+              <w:t>Message of confirmation</w:t>
+            </w:r>
+          </w:p>
+        </w:tc>
+        <w:tc>
+          <w:tcPr>
+            <w:tcW w:w="1548" w:type="dxa"/>
+          </w:tcPr>
+          <w:p>
+            <w:pPr>
+              <w:spacing w:line="276" w:lineRule="auto"/>
+              <w:jc w:val="center"/>
+            </w:pPr>
+          </w:p>
+        </w:tc>
+      </w:tr>
+      <w:tr>
+        <w:tc>
+          <w:tcPr>
+            <w:tcW w:w="1609" w:type="dxa"/>
+          </w:tcPr>
+          <w:p>
+            <w:pPr>
+              <w:spacing w:line="276" w:lineRule="auto"/>
+              <w:jc w:val="center"/>
+              <w:rPr>
+                <w:color w:val="383838"/>
+              </w:rPr>
+            </w:pPr>
+          </w:p>
+          <w:p>
+            <w:pPr>
+              <w:spacing w:line="276" w:lineRule="auto"/>
+              <w:jc w:val="center"/>
+              <w:rPr>
+                <w:color w:val="383838"/>
+              </w:rPr>
+            </w:pPr>
+            <w:r>
+              <w:rPr>
+                <w:color w:val="383838"/>
+              </w:rPr>
+              <w:t>N</w:t>
+            </w:r>
+            <w:r>
+              <w:rPr>
+                <w:color w:val="383838"/>
+              </w:rPr>
+              <w:t>otify birthdays of employees</w:t>
+            </w:r>
+          </w:p>
+          <w:p>
+            <w:pPr>
+              <w:spacing w:line="276" w:lineRule="auto"/>
+              <w:jc w:val="center"/>
+            </w:pPr>
+          </w:p>
+        </w:tc>
+        <w:tc>
+          <w:tcPr>
+            <w:tcW w:w="1518" w:type="dxa"/>
+          </w:tcPr>
+          <w:p>
+            <w:pPr>
+              <w:spacing w:line="276" w:lineRule="auto"/>
+              <w:jc w:val="center"/>
+            </w:pPr>
+          </w:p>
+          <w:p>
+            <w:pPr>
+              <w:spacing w:line="276" w:lineRule="auto"/>
+              <w:jc w:val="center"/>
+            </w:pPr>
+            <w:r>
+              <w:t>“1 hour before birthday”</w:t>
+            </w:r>
+          </w:p>
+        </w:tc>
+        <w:tc>
+          <w:tcPr>
+            <w:tcW w:w="1507" w:type="dxa"/>
+          </w:tcPr>
+          <w:p>
+            <w:pPr>
+              <w:spacing w:line="276" w:lineRule="auto"/>
+              <w:jc w:val="center"/>
+            </w:pPr>
+          </w:p>
+          <w:p>
+            <w:pPr>
+              <w:spacing w:line="276" w:lineRule="auto"/>
+              <w:jc w:val="center"/>
+            </w:pPr>
+            <w:r>
+              <w:t>System notification</w:t>
+            </w:r>
+          </w:p>
+        </w:tc>
+        <w:tc>
+          <w:tcPr>
+            <w:tcW w:w="1522" w:type="dxa"/>
+          </w:tcPr>
+          <w:p>
+            <w:pPr>
+              <w:spacing w:line="276" w:lineRule="auto"/>
+              <w:jc w:val="center"/>
+            </w:pPr>
+          </w:p>
+          <w:p>
+            <w:pPr>
+              <w:spacing w:line="276" w:lineRule="auto"/>
+              <w:jc w:val="center"/>
+            </w:pPr>
+          </w:p>
+        </w:tc>
+        <w:tc>
+          <w:tcPr>
+            <w:tcW w:w="1538" w:type="dxa"/>
+          </w:tcPr>
+          <w:p>
+            <w:pPr>
+              <w:spacing w:line="276" w:lineRule="auto"/>
+              <w:jc w:val="center"/>
+            </w:pPr>
+          </w:p>
+          <w:p>
+            <w:pPr>
+              <w:spacing w:line="276" w:lineRule="auto"/>
+              <w:jc w:val="center"/>
+            </w:pPr>
+            <w:r>
+              <w:t>Notification or a reminder</w:t>
+            </w:r>
+          </w:p>
+        </w:tc>
+        <w:tc>
+          <w:tcPr>
+            <w:tcW w:w="1548" w:type="dxa"/>
+          </w:tcPr>
+          <w:p>
+            <w:pPr>
+              <w:spacing w:line="276" w:lineRule="auto"/>
+              <w:jc w:val="center"/>
+            </w:pPr>
+          </w:p>
+          <w:p>
+            <w:pPr>
+              <w:spacing w:line="276" w:lineRule="auto"/>
+              <w:jc w:val="center"/>
+            </w:pPr>
+            <w:r>
+              <w:t>Assistant manager</w:t>
+            </w:r>
+          </w:p>
+        </w:tc>
+      </w:tr>
+      <w:tr>
+        <w:tc>
+          <w:tcPr>
+            <w:tcW w:w="9242" w:type="dxa"/>
+            <w:gridSpan w:val="6"/>
+          </w:tcPr>
+          <w:p>
+            <w:pPr>
+              <w:jc w:val="center"/>
+            </w:pPr>
+          </w:p>
+        </w:tc>
+      </w:tr>
+      <w:tr>
+        <w:tc>
+          <w:tcPr>
+            <w:tcW w:w="1609" w:type="dxa"/>
+          </w:tcPr>
+          <w:p>
+            <w:pPr>
+              <w:spacing w:line="276" w:lineRule="auto"/>
+              <w:jc w:val="center"/>
+              <w:rPr>
+                <w:color w:val="383838"/>
+              </w:rPr>
+            </w:pPr>
+          </w:p>
+          <w:p>
+            <w:pPr>
+              <w:spacing w:line="276" w:lineRule="auto"/>
+              <w:jc w:val="center"/>
+              <w:rPr>
+                <w:color w:val="383838"/>
+              </w:rPr>
+            </w:pPr>
+            <w:r>
+              <w:rPr>
+                <w:color w:val="383838"/>
+              </w:rPr>
+              <w:t>C</w:t>
+            </w:r>
+            <w:r>
+              <w:rPr>
+                <w:color w:val="383838"/>
+              </w:rPr>
+              <w:t xml:space="preserve">alculate </w:t>
+            </w:r>
+            <w:r>
+              <w:rPr>
+                <w:color w:val="383838"/>
+              </w:rPr>
+              <w:t>the monthly report by the system</w:t>
+            </w:r>
+          </w:p>
+        </w:tc>
+        <w:tc>
+          <w:tcPr>
+            <w:tcW w:w="1518" w:type="dxa"/>
+          </w:tcPr>
+          <w:p>
+            <w:pPr>
+              <w:spacing w:line="276" w:lineRule="auto"/>
+              <w:jc w:val="center"/>
+            </w:pPr>
+          </w:p>
+          <w:p>
+            <w:pPr>
+              <w:spacing w:line="276" w:lineRule="auto"/>
+              <w:jc w:val="center"/>
+            </w:pPr>
+            <w:r>
+              <w:t>“End of the month”</w:t>
+            </w:r>
+          </w:p>
+        </w:tc>
+        <w:tc>
+          <w:tcPr>
+            <w:tcW w:w="1507" w:type="dxa"/>
+          </w:tcPr>
+          <w:p>
+            <w:pPr>
+              <w:spacing w:line="276" w:lineRule="auto"/>
+              <w:jc w:val="center"/>
+            </w:pPr>
+          </w:p>
+          <w:p>
+            <w:pPr>
+              <w:spacing w:line="276" w:lineRule="auto"/>
+              <w:jc w:val="center"/>
+            </w:pPr>
+            <w:r>
+              <w:t>Generating monthly report</w:t>
+            </w:r>
+          </w:p>
+        </w:tc>
+        <w:tc>
+          <w:tcPr>
+            <w:tcW w:w="1522" w:type="dxa"/>
+          </w:tcPr>
+          <w:p>
+            <w:pPr>
+              <w:spacing w:line="276" w:lineRule="auto"/>
+              <w:jc w:val="center"/>
+            </w:pPr>
+          </w:p>
+        </w:tc>
+        <w:tc>
+          <w:tcPr>
+            <w:tcW w:w="1538" w:type="dxa"/>
+          </w:tcPr>
+          <w:p>
+            <w:pPr>
+              <w:spacing w:line="276" w:lineRule="auto"/>
+              <w:jc w:val="center"/>
+            </w:pPr>
+          </w:p>
+          <w:p>
+            <w:pPr>
+              <w:spacing w:line="276" w:lineRule="auto"/>
+              <w:jc w:val="center"/>
+            </w:pPr>
+            <w:r>
+              <w:t>Monthly report</w:t>
+            </w:r>
+          </w:p>
+        </w:tc>
+        <w:tc>
+          <w:tcPr>
+            <w:tcW w:w="1548" w:type="dxa"/>
+          </w:tcPr>
+          <w:p>
+            <w:pPr>
+              <w:spacing w:line="276" w:lineRule="auto"/>
+              <w:jc w:val="center"/>
+            </w:pPr>
+          </w:p>
+          <w:p>
+            <w:pPr>
+              <w:spacing w:line="276" w:lineRule="auto"/>
+              <w:jc w:val="center"/>
+            </w:pPr>
+            <w:r>
+              <w:t>Manager</w:t>
+            </w:r>
+          </w:p>
+        </w:tc>
+      </w:tr>
+      <w:tr>
+        <w:tc>
+          <w:tcPr>
+            <w:tcW w:w="1609" w:type="dxa"/>
+          </w:tcPr>
+          <w:p>
+            <w:pPr>
+              <w:spacing w:line="276" w:lineRule="auto"/>
+              <w:jc w:val="center"/>
+              <w:rPr>
+                <w:color w:val="383838"/>
+              </w:rPr>
+            </w:pPr>
+          </w:p>
+          <w:p>
+            <w:pPr>
+              <w:spacing w:line="276" w:lineRule="auto"/>
+              <w:jc w:val="center"/>
+              <w:rPr>
+                <w:color w:val="383838"/>
+              </w:rPr>
+            </w:pPr>
+            <w:r>
+              <w:rPr>
+                <w:color w:val="383838"/>
+              </w:rPr>
+              <w:t>Adding details of</w:t>
+            </w:r>
+            <w:r>
+              <w:rPr>
+                <w:color w:val="383838"/>
+              </w:rPr>
+              <w:t xml:space="preserve"> expenditure of the day by M</w:t>
+            </w:r>
+            <w:r>
+              <w:rPr>
+                <w:color w:val="383838"/>
+              </w:rPr>
+              <w:t>anager</w:t>
+            </w:r>
+          </w:p>
+          <w:p>
+            <w:pPr>
+              <w:spacing w:line="276" w:lineRule="auto"/>
+              <w:jc w:val="center"/>
+            </w:pPr>
+          </w:p>
+        </w:tc>
+        <w:tc>
+          <w:tcPr>
+            <w:tcW w:w="1518" w:type="dxa"/>
+          </w:tcPr>
+          <w:p>
+            <w:pPr>
+              <w:spacing w:line="276" w:lineRule="auto"/>
+              <w:jc w:val="center"/>
+            </w:pPr>
+          </w:p>
+          <w:p>
+            <w:pPr>
+              <w:spacing w:line="276" w:lineRule="auto"/>
+              <w:jc w:val="center"/>
+            </w:pPr>
+            <w:r>
+              <w:t>Transaction detail update request</w:t>
+            </w:r>
+          </w:p>
+        </w:tc>
+        <w:tc>
+          <w:tcPr>
+            <w:tcW w:w="1507" w:type="dxa"/>
+          </w:tcPr>
+          <w:p>
+            <w:pPr>
+              <w:spacing w:line="276" w:lineRule="auto"/>
+              <w:jc w:val="center"/>
+            </w:pPr>
+          </w:p>
+          <w:p>
+            <w:pPr>
+              <w:spacing w:line="276" w:lineRule="auto"/>
+              <w:jc w:val="center"/>
+            </w:pPr>
+            <w:r>
+              <w:t>Update transaction details</w:t>
+            </w:r>
+          </w:p>
+        </w:tc>
+        <w:tc>
+          <w:tcPr>
+            <w:tcW w:w="1522" w:type="dxa"/>
+          </w:tcPr>
+          <w:p>
+            <w:pPr>
+              <w:spacing w:line="276" w:lineRule="auto"/>
+              <w:jc w:val="center"/>
+            </w:pPr>
+          </w:p>
+          <w:p>
+            <w:pPr>
+              <w:spacing w:line="276" w:lineRule="auto"/>
+              <w:jc w:val="center"/>
+            </w:pPr>
+            <w:r>
+              <w:t>Manager</w:t>
+            </w:r>
+          </w:p>
+        </w:tc>
+        <w:tc>
+          <w:tcPr>
+            <w:tcW w:w="1538" w:type="dxa"/>
+          </w:tcPr>
+          <w:p>
+            <w:pPr>
+              <w:spacing w:line="276" w:lineRule="auto"/>
+              <w:jc w:val="center"/>
+            </w:pPr>
+          </w:p>
+          <w:p>
+            <w:pPr>
+              <w:spacing w:line="276" w:lineRule="auto"/>
+              <w:jc w:val="center"/>
+            </w:pPr>
+            <w:r>
+              <w:t>Message of confirmation</w:t>
+            </w:r>
+          </w:p>
+        </w:tc>
+        <w:tc>
+          <w:tcPr>
+            <w:tcW w:w="1548" w:type="dxa"/>
+          </w:tcPr>
+          <w:p>
+            <w:pPr>
+              <w:spacing w:line="276" w:lineRule="auto"/>
+              <w:jc w:val="center"/>
+            </w:pPr>
+          </w:p>
+          <w:p>
+            <w:pPr>
+              <w:spacing w:line="276" w:lineRule="auto"/>
+              <w:jc w:val="center"/>
+            </w:pPr>
+          </w:p>
+          <w:p>
+            <w:pPr>
+              <w:spacing w:line="276" w:lineRule="auto"/>
+              <w:jc w:val="center"/>
+            </w:pPr>
+          </w:p>
+        </w:tc>
+      </w:tr>
+      <w:tr>
+        <w:tc>
+          <w:tcPr>
+            <w:tcW w:w="1609" w:type="dxa"/>
+          </w:tcPr>
+          <w:p>
+            <w:pPr>
+              <w:spacing w:line="276" w:lineRule="auto"/>
+              <w:jc w:val="center"/>
+              <w:rPr>
+                <w:color w:val="383838"/>
+              </w:rPr>
+            </w:pPr>
+          </w:p>
+          <w:p>
+            <w:pPr>
+              <w:spacing w:line="276" w:lineRule="auto"/>
+              <w:jc w:val="center"/>
+              <w:rPr>
+                <w:color w:val="383838"/>
+              </w:rPr>
+            </w:pPr>
+            <w:r>
+              <w:rPr>
+                <w:color w:val="383838"/>
+              </w:rPr>
+              <w:t>Adding details  of the</w:t>
+            </w:r>
+            <w:r>
+              <w:rPr>
+                <w:color w:val="383838"/>
+              </w:rPr>
+              <w:t xml:space="preserve"> total gain for the day by M</w:t>
+            </w:r>
+            <w:r>
+              <w:rPr>
+                <w:color w:val="383838"/>
+              </w:rPr>
+              <w:t>anager</w:t>
+            </w:r>
+          </w:p>
+          <w:p>
+            <w:pPr>
+              <w:spacing w:line="276" w:lineRule="auto"/>
+              <w:jc w:val="center"/>
+            </w:pPr>
+          </w:p>
+        </w:tc>
+        <w:tc>
+          <w:tcPr>
+            <w:tcW w:w="1518" w:type="dxa"/>
+          </w:tcPr>
+          <w:p>
+            <w:pPr>
+              <w:spacing w:line="276" w:lineRule="auto"/>
+              <w:jc w:val="center"/>
+            </w:pPr>
+          </w:p>
+          <w:p>
+            <w:pPr>
+              <w:spacing w:line="276" w:lineRule="auto"/>
+              <w:jc w:val="center"/>
+            </w:pPr>
+            <w:r>
+              <w:t>Transaction detail update request</w:t>
+            </w:r>
+          </w:p>
+        </w:tc>
+        <w:tc>
+          <w:tcPr>
+            <w:tcW w:w="1507" w:type="dxa"/>
+          </w:tcPr>
+          <w:p>
+            <w:pPr>
+              <w:spacing w:line="276" w:lineRule="auto"/>
+              <w:jc w:val="center"/>
+            </w:pPr>
+          </w:p>
+          <w:p>
+            <w:pPr>
+              <w:spacing w:line="276" w:lineRule="auto"/>
+              <w:jc w:val="center"/>
+            </w:pPr>
+            <w:r>
+              <w:t>Update transaction details</w:t>
+            </w:r>
+          </w:p>
+        </w:tc>
+        <w:tc>
+          <w:tcPr>
+            <w:tcW w:w="1522" w:type="dxa"/>
+          </w:tcPr>
+          <w:p>
+            <w:pPr>
+              <w:spacing w:line="276" w:lineRule="auto"/>
+              <w:jc w:val="center"/>
+            </w:pPr>
+          </w:p>
+          <w:p>
+            <w:pPr>
+              <w:spacing w:line="276" w:lineRule="auto"/>
+              <w:jc w:val="center"/>
+            </w:pPr>
+            <w:r>
+              <w:t>Manager</w:t>
+            </w:r>
+          </w:p>
+        </w:tc>
+        <w:tc>
+          <w:tcPr>
+            <w:tcW w:w="1538" w:type="dxa"/>
+          </w:tcPr>
+          <w:p>
+            <w:pPr>
+              <w:spacing w:line="276" w:lineRule="auto"/>
+              <w:jc w:val="center"/>
+            </w:pPr>
+          </w:p>
+          <w:p>
+            <w:pPr>
+              <w:spacing w:line="276" w:lineRule="auto"/>
+              <w:jc w:val="center"/>
+            </w:pPr>
+            <w:r>
+              <w:t>Message of confirmation</w:t>
+            </w:r>
+          </w:p>
+        </w:tc>
+        <w:tc>
+          <w:tcPr>
+            <w:tcW w:w="1548" w:type="dxa"/>
+          </w:tcPr>
+          <w:p>
+            <w:pPr>
+              <w:spacing w:line="276" w:lineRule="auto"/>
+              <w:jc w:val="center"/>
+            </w:pPr>
+          </w:p>
+        </w:tc>
+      </w:tr>
+    </w:tbl>
+    <w:p/>
+    <w:p>
+      <w:pPr>
+        <w:rPr>
+          <w:rFonts w:asciiTheme="majorHAnsi" w:eastAsiaTheme="majorEastAsia" w:hAnsiTheme="majorHAnsi" w:cstheme="majorBidi"/>
+          <w:b/>
+          <w:bCs/>
+          <w:color w:val="4F81BD" w:themeColor="accent1"/>
+          <w:sz w:val="26"/>
+          <w:szCs w:val="26"/>
+        </w:rPr>
+      </w:pPr>
+      <w:r>
+        <w:rPr>
+          <w:rFonts w:asciiTheme="majorHAnsi" w:eastAsiaTheme="majorEastAsia" w:hAnsiTheme="majorHAnsi" w:cstheme="majorBidi"/>
+          <w:b/>
+          <w:bCs/>
+          <w:color w:val="4F81BD" w:themeColor="accent1"/>
+          <w:sz w:val="26"/>
+          <w:szCs w:val="26"/>
+        </w:rPr>
+        <w:t>Event based approach</w:t>
+      </w:r>
+    </w:p>
+    <w:p>
+      <w:pPr>
+        <w:pStyle w:val="Heading3"/>
+      </w:pPr>
+      <w:r>
+        <w:t>Use case diagram</w:t>
+      </w:r>
+    </w:p>
+    <w:p>
+      <w:r>
+        <w:t>Full use case diagram for the system</w:t>
+      </w:r>
+    </w:p>
+    <w:p>
+      <w:pPr>
+        <w:pStyle w:val="Heading3"/>
+      </w:pPr>
+      <w:r>
+        <w:t>Use case detailed descriptions</w:t>
+      </w:r>
+    </w:p>
+    <w:p>
+      <w:r>
+        <w:t xml:space="preserve">Provide use case detailed descriptions </w:t>
+      </w:r>
+      <w:r>
+        <w:rPr>
+          <w:b/>
+          <w:i/>
+        </w:rPr>
+        <w:t>at least</w:t>
+      </w:r>
+      <w:r>
+        <w:t xml:space="preserve"> for the essential use case list identified for 2.6.2. </w:t>
+      </w:r>
+    </w:p>
+    <w:p>
+      <w:r>
+        <w:lastRenderedPageBreak/>
+        <w:t xml:space="preserve">Each member of the group should prepare at least one </w:t>
+      </w:r>
+      <w:r>
+        <w:rPr>
+          <w:b/>
+        </w:rPr>
+        <w:t>essential</w:t>
+      </w:r>
+      <w:r>
+        <w:t xml:space="preserve"> use case description. </w:t>
+      </w:r>
+    </w:p>
+    <w:p>
+      <w:pPr>
+        <w:pStyle w:val="Heading3"/>
+      </w:pPr>
+      <w:r>
+        <w:t>Activity Diagrams</w:t>
+      </w:r>
+    </w:p>
+    <w:p>
+      <w:r>
+        <w:t xml:space="preserve">Activity diagrams </w:t>
+      </w:r>
+      <w:r>
+        <w:rPr>
+          <w:b/>
+          <w:i/>
+        </w:rPr>
+        <w:t>at least</w:t>
+      </w:r>
+      <w:r>
+        <w:t xml:space="preserve"> for the essential use case list identified for 2.6.2. </w:t>
+      </w:r>
+    </w:p>
+    <w:p>
+      <w:pPr>
+        <w:pStyle w:val="Heading3"/>
+      </w:pPr>
+      <w:r>
+        <w:t>System Sequence Diagrams</w:t>
+      </w:r>
+    </w:p>
+    <w:p>
+      <w:r>
+        <w:t xml:space="preserve">SSD s </w:t>
+      </w:r>
+      <w:r>
+        <w:rPr>
+          <w:b/>
+          <w:i/>
+        </w:rPr>
+        <w:t>at least</w:t>
+      </w:r>
+      <w:r>
+        <w:t xml:space="preserve"> for the essential use case list identified for 2.6.2. </w:t>
+      </w:r>
+    </w:p>
+    <w:p>
+      <w:pPr>
+        <w:rPr>
+          <w:rFonts w:asciiTheme="majorHAnsi" w:eastAsiaTheme="majorEastAsia" w:hAnsiTheme="majorHAnsi" w:cstheme="majorBidi"/>
+          <w:b/>
+          <w:bCs/>
+          <w:color w:val="4F81BD" w:themeColor="accent1"/>
+          <w:sz w:val="26"/>
+          <w:szCs w:val="26"/>
+        </w:rPr>
+      </w:pPr>
+      <w:r>
+        <w:rPr>
+          <w:rFonts w:asciiTheme="majorHAnsi" w:eastAsiaTheme="majorEastAsia" w:hAnsiTheme="majorHAnsi" w:cstheme="majorBidi"/>
+          <w:b/>
+          <w:bCs/>
+          <w:color w:val="4F81BD" w:themeColor="accent1"/>
+          <w:sz w:val="26"/>
+          <w:szCs w:val="26"/>
+        </w:rPr>
+        <w:t>Entity</w:t>
+      </w:r>
+      <w:r>
+        <w:rPr>
+          <w:rFonts w:asciiTheme="majorHAnsi" w:eastAsiaTheme="majorEastAsia" w:hAnsiTheme="majorHAnsi" w:cstheme="majorBidi"/>
+          <w:b/>
+          <w:bCs/>
+          <w:color w:val="4F81BD" w:themeColor="accent1"/>
+          <w:sz w:val="26"/>
+          <w:szCs w:val="26"/>
+        </w:rPr>
+        <w:t xml:space="preserve"> based approach</w:t>
+      </w:r>
+    </w:p>
+    <w:p>
+      <w:pPr>
+        <w:pStyle w:val="Heading3"/>
+      </w:pPr>
+      <w:r>
+        <w:t>Domain class diagram</w:t>
+      </w:r>
+    </w:p>
+    <w:p>
+      <w:r>
+        <w:t>Domain class diagram for the full system</w:t>
+      </w:r>
+    </w:p>
+    <w:p>
+      <w:pPr>
+        <w:pStyle w:val="Heading3"/>
+      </w:pPr>
+      <w:r>
+        <w:t>State chart diagrams</w:t>
+      </w:r>
+    </w:p>
+    <w:p>
+      <w:r>
+        <w:t xml:space="preserve">Identify the objects that have multiple states during their lifecycle, and draw the state chart diagrams for those objects. </w:t>
       </w:r>
     </w:p>
     <w:p>
@@ -1588,7 +5109,7 @@
               <w:bCs/>
               <w:noProof/>
             </w:rPr>
-            <w:t>3</w:t>
+            <w:t>5</w:t>
           </w:r>
           <w:r>
             <w:rPr>
@@ -1767,6 +5288,7 @@
               <w:dataBinding w:prefixMappings="xmlns:ns0='http://schemas.openxmlformats.org/package/2006/metadata/core-properties' xmlns:ns1='http://purl.org/dc/elements/1.1/'" w:xpath="/ns0:coreProperties[1]/ns1:title[1]" w:storeItemID="{6C3C8BC8-F283-45AE-878A-BAB7291924A1}"/>
               <w:text/>
             </w:sdtPr>
+            <w:sdtEndPr/>
             <w:sdtContent>
               <w:proofErr w:type="spellStart"/>
               <w:r>
@@ -1830,95 +5352,30 @@
 <file path=word/numbering.xml><?xml version="1.0" encoding="utf-8"?>
 <w:numbering xmlns:wpc="http://schemas.microsoft.com/office/word/2010/wordprocessingCanvas" xmlns:mc="http://schemas.openxmlformats.org/markup-compatibility/2006" xmlns:o="urn:schemas-microsoft-com:office:office" xmlns:r="http://schemas.openxmlformats.org/officeDocument/2006/relationships" xmlns:m="http://schemas.openxmlformats.org/officeDocument/2006/math" xmlns:v="urn:schemas-microsoft-com:vml" xmlns:wp14="http://schemas.microsoft.com/office/word/2010/wordprocessingDrawing" xmlns:wp="http://schemas.openxmlformats.org/drawingml/2006/wordprocessingDrawing" xmlns:w10="urn:schemas-microsoft-com:office:word" xmlns:w="http://schemas.openxmlformats.org/wordprocessingml/2006/main" xmlns:w14="http://schemas.microsoft.com/office/word/2010/wordml" xmlns:wpg="http://schemas.microsoft.com/office/word/2010/wordprocessingGroup" xmlns:wpi="http://schemas.microsoft.com/office/word/2010/wordprocessingInk" xmlns:wne="http://schemas.microsoft.com/office/word/2006/wordml" xmlns:wps="http://schemas.microsoft.com/office/word/2010/wordprocessingShape" mc:Ignorable="w14 wp14">
   <w:abstractNum w:abstractNumId="0">
-    <w:nsid w:val="28730E88"/>
-    <w:multiLevelType w:val="multilevel"/>
-    <w:tmpl w:val="711CB22E"/>
+    <w:nsid w:val="FFFFFF89"/>
+    <w:multiLevelType w:val="singleLevel"/>
+    <w:tmpl w:val="1214E6FA"/>
     <w:lvl w:ilvl="0">
       <w:start w:val="1"/>
-      <w:numFmt w:val="lowerLetter"/>
-      <w:lvlText w:val="%1."/>
+      <w:numFmt w:val="bullet"/>
+      <w:pStyle w:val="ListBullet"/>
+      <w:lvlText w:val=""/>
       <w:lvlJc w:val="left"/>
       <w:pPr>
-        <w:ind w:left="720" w:firstLine="360"/>
-      </w:pPr>
-    </w:lvl>
-    <w:lvl w:ilvl="1">
-      <w:start w:val="1"/>
-      <w:numFmt w:val="lowerLetter"/>
-      <w:lvlText w:val="%2."/>
-      <w:lvlJc w:val="left"/>
-      <w:pPr>
-        <w:ind w:left="1440" w:firstLine="1080"/>
-      </w:pPr>
-    </w:lvl>
-    <w:lvl w:ilvl="2">
-      <w:start w:val="1"/>
-      <w:numFmt w:val="lowerRoman"/>
-      <w:lvlText w:val="%3."/>
-      <w:lvlJc w:val="right"/>
-      <w:pPr>
-        <w:ind w:left="2160" w:firstLine="1980"/>
-      </w:pPr>
-    </w:lvl>
-    <w:lvl w:ilvl="3">
-      <w:start w:val="1"/>
-      <w:numFmt w:val="decimal"/>
-      <w:lvlText w:val="%4."/>
-      <w:lvlJc w:val="left"/>
-      <w:pPr>
-        <w:ind w:left="2880" w:firstLine="2520"/>
-      </w:pPr>
-    </w:lvl>
-    <w:lvl w:ilvl="4">
-      <w:start w:val="1"/>
-      <w:numFmt w:val="lowerLetter"/>
-      <w:lvlText w:val="%5."/>
-      <w:lvlJc w:val="left"/>
-      <w:pPr>
-        <w:ind w:left="3600" w:firstLine="3240"/>
-      </w:pPr>
-    </w:lvl>
-    <w:lvl w:ilvl="5">
-      <w:start w:val="1"/>
-      <w:numFmt w:val="lowerRoman"/>
-      <w:lvlText w:val="%6."/>
-      <w:lvlJc w:val="right"/>
-      <w:pPr>
-        <w:ind w:left="4320" w:firstLine="4140"/>
-      </w:pPr>
-    </w:lvl>
-    <w:lvl w:ilvl="6">
-      <w:start w:val="1"/>
-      <w:numFmt w:val="decimal"/>
-      <w:lvlText w:val="%7."/>
-      <w:lvlJc w:val="left"/>
-      <w:pPr>
-        <w:ind w:left="5040" w:firstLine="4680"/>
-      </w:pPr>
-    </w:lvl>
-    <w:lvl w:ilvl="7">
-      <w:start w:val="1"/>
-      <w:numFmt w:val="lowerLetter"/>
-      <w:lvlText w:val="%8."/>
-      <w:lvlJc w:val="left"/>
-      <w:pPr>
-        <w:ind w:left="5760" w:firstLine="5400"/>
-      </w:pPr>
-    </w:lvl>
-    <w:lvl w:ilvl="8">
-      <w:start w:val="1"/>
-      <w:numFmt w:val="lowerRoman"/>
-      <w:lvlText w:val="%9."/>
-      <w:lvlJc w:val="right"/>
-      <w:pPr>
-        <w:ind w:left="6480" w:firstLine="6300"/>
-      </w:pPr>
+        <w:tabs>
+          <w:tab w:val="num" w:pos="360"/>
+        </w:tabs>
+        <w:ind w:left="360" w:hanging="360"/>
+      </w:pPr>
+      <w:rPr>
+        <w:rFonts w:ascii="Symbol" w:hAnsi="Symbol" w:hint="default"/>
+      </w:rPr>
     </w:lvl>
   </w:abstractNum>
   <w:abstractNum w:abstractNumId="1">
-    <w:nsid w:val="41A64B2D"/>
+    <w:nsid w:val="08E14023"/>
     <w:multiLevelType w:val="multilevel"/>
-    <w:tmpl w:val="89805CE0"/>
+    <w:tmpl w:val="87BCA38E"/>
     <w:lvl w:ilvl="0">
       <w:start w:val="1"/>
       <w:numFmt w:val="bullet"/>
@@ -2028,11 +5485,216 @@
       </w:rPr>
     </w:lvl>
   </w:abstractNum>
+  <w:abstractNum w:abstractNumId="2">
+    <w:nsid w:val="28730E88"/>
+    <w:multiLevelType w:val="multilevel"/>
+    <w:tmpl w:val="711CB22E"/>
+    <w:lvl w:ilvl="0">
+      <w:start w:val="1"/>
+      <w:numFmt w:val="lowerLetter"/>
+      <w:lvlText w:val="%1."/>
+      <w:lvlJc w:val="left"/>
+      <w:pPr>
+        <w:ind w:left="720" w:firstLine="360"/>
+      </w:pPr>
+    </w:lvl>
+    <w:lvl w:ilvl="1">
+      <w:start w:val="1"/>
+      <w:numFmt w:val="lowerLetter"/>
+      <w:lvlText w:val="%2."/>
+      <w:lvlJc w:val="left"/>
+      <w:pPr>
+        <w:ind w:left="1440" w:firstLine="1080"/>
+      </w:pPr>
+    </w:lvl>
+    <w:lvl w:ilvl="2">
+      <w:start w:val="1"/>
+      <w:numFmt w:val="lowerRoman"/>
+      <w:lvlText w:val="%3."/>
+      <w:lvlJc w:val="right"/>
+      <w:pPr>
+        <w:ind w:left="2160" w:firstLine="1980"/>
+      </w:pPr>
+    </w:lvl>
+    <w:lvl w:ilvl="3">
+      <w:start w:val="1"/>
+      <w:numFmt w:val="decimal"/>
+      <w:lvlText w:val="%4."/>
+      <w:lvlJc w:val="left"/>
+      <w:pPr>
+        <w:ind w:left="2880" w:firstLine="2520"/>
+      </w:pPr>
+    </w:lvl>
+    <w:lvl w:ilvl="4">
+      <w:start w:val="1"/>
+      <w:numFmt w:val="lowerLetter"/>
+      <w:lvlText w:val="%5."/>
+      <w:lvlJc w:val="left"/>
+      <w:pPr>
+        <w:ind w:left="3600" w:firstLine="3240"/>
+      </w:pPr>
+    </w:lvl>
+    <w:lvl w:ilvl="5">
+      <w:start w:val="1"/>
+      <w:numFmt w:val="lowerRoman"/>
+      <w:lvlText w:val="%6."/>
+      <w:lvlJc w:val="right"/>
+      <w:pPr>
+        <w:ind w:left="4320" w:firstLine="4140"/>
+      </w:pPr>
+    </w:lvl>
+    <w:lvl w:ilvl="6">
+      <w:start w:val="1"/>
+      <w:numFmt w:val="decimal"/>
+      <w:lvlText w:val="%7."/>
+      <w:lvlJc w:val="left"/>
+      <w:pPr>
+        <w:ind w:left="5040" w:firstLine="4680"/>
+      </w:pPr>
+    </w:lvl>
+    <w:lvl w:ilvl="7">
+      <w:start w:val="1"/>
+      <w:numFmt w:val="lowerLetter"/>
+      <w:lvlText w:val="%8."/>
+      <w:lvlJc w:val="left"/>
+      <w:pPr>
+        <w:ind w:left="5760" w:firstLine="5400"/>
+      </w:pPr>
+    </w:lvl>
+    <w:lvl w:ilvl="8">
+      <w:start w:val="1"/>
+      <w:numFmt w:val="lowerRoman"/>
+      <w:lvlText w:val="%9."/>
+      <w:lvlJc w:val="right"/>
+      <w:pPr>
+        <w:ind w:left="6480" w:firstLine="6300"/>
+      </w:pPr>
+    </w:lvl>
+  </w:abstractNum>
+  <w:abstractNum w:abstractNumId="3">
+    <w:nsid w:val="41A64B2D"/>
+    <w:multiLevelType w:val="multilevel"/>
+    <w:tmpl w:val="89805CE0"/>
+    <w:lvl w:ilvl="0">
+      <w:start w:val="1"/>
+      <w:numFmt w:val="bullet"/>
+      <w:lvlText w:val="●"/>
+      <w:lvlJc w:val="left"/>
+      <w:pPr>
+        <w:ind w:left="720" w:firstLine="360"/>
+      </w:pPr>
+      <w:rPr>
+        <w:rFonts w:ascii="Arial" w:eastAsia="Arial" w:hAnsi="Arial" w:cs="Arial"/>
+      </w:rPr>
+    </w:lvl>
+    <w:lvl w:ilvl="1">
+      <w:start w:val="1"/>
+      <w:numFmt w:val="bullet"/>
+      <w:lvlText w:val="o"/>
+      <w:lvlJc w:val="left"/>
+      <w:pPr>
+        <w:ind w:left="1440" w:firstLine="1080"/>
+      </w:pPr>
+      <w:rPr>
+        <w:rFonts w:ascii="Arial" w:eastAsia="Arial" w:hAnsi="Arial" w:cs="Arial"/>
+      </w:rPr>
+    </w:lvl>
+    <w:lvl w:ilvl="2">
+      <w:start w:val="1"/>
+      <w:numFmt w:val="bullet"/>
+      <w:lvlText w:val="▪"/>
+      <w:lvlJc w:val="left"/>
+      <w:pPr>
+        <w:ind w:left="2160" w:firstLine="1800"/>
+      </w:pPr>
+      <w:rPr>
+        <w:rFonts w:ascii="Arial" w:eastAsia="Arial" w:hAnsi="Arial" w:cs="Arial"/>
+      </w:rPr>
+    </w:lvl>
+    <w:lvl w:ilvl="3">
+      <w:start w:val="1"/>
+      <w:numFmt w:val="bullet"/>
+      <w:lvlText w:val="●"/>
+      <w:lvlJc w:val="left"/>
+      <w:pPr>
+        <w:ind w:left="2880" w:firstLine="2520"/>
+      </w:pPr>
+      <w:rPr>
+        <w:rFonts w:ascii="Arial" w:eastAsia="Arial" w:hAnsi="Arial" w:cs="Arial"/>
+      </w:rPr>
+    </w:lvl>
+    <w:lvl w:ilvl="4">
+      <w:start w:val="1"/>
+      <w:numFmt w:val="bullet"/>
+      <w:lvlText w:val="o"/>
+      <w:lvlJc w:val="left"/>
+      <w:pPr>
+        <w:ind w:left="3600" w:firstLine="3240"/>
+      </w:pPr>
+      <w:rPr>
+        <w:rFonts w:ascii="Arial" w:eastAsia="Arial" w:hAnsi="Arial" w:cs="Arial"/>
+      </w:rPr>
+    </w:lvl>
+    <w:lvl w:ilvl="5">
+      <w:start w:val="1"/>
+      <w:numFmt w:val="bullet"/>
+      <w:lvlText w:val="▪"/>
+      <w:lvlJc w:val="left"/>
+      <w:pPr>
+        <w:ind w:left="4320" w:firstLine="3960"/>
+      </w:pPr>
+      <w:rPr>
+        <w:rFonts w:ascii="Arial" w:eastAsia="Arial" w:hAnsi="Arial" w:cs="Arial"/>
+      </w:rPr>
+    </w:lvl>
+    <w:lvl w:ilvl="6">
+      <w:start w:val="1"/>
+      <w:numFmt w:val="bullet"/>
+      <w:lvlText w:val="●"/>
+      <w:lvlJc w:val="left"/>
+      <w:pPr>
+        <w:ind w:left="5040" w:firstLine="4680"/>
+      </w:pPr>
+      <w:rPr>
+        <w:rFonts w:ascii="Arial" w:eastAsia="Arial" w:hAnsi="Arial" w:cs="Arial"/>
+      </w:rPr>
+    </w:lvl>
+    <w:lvl w:ilvl="7">
+      <w:start w:val="1"/>
+      <w:numFmt w:val="bullet"/>
+      <w:lvlText w:val="o"/>
+      <w:lvlJc w:val="left"/>
+      <w:pPr>
+        <w:ind w:left="5760" w:firstLine="5400"/>
+      </w:pPr>
+      <w:rPr>
+        <w:rFonts w:ascii="Arial" w:eastAsia="Arial" w:hAnsi="Arial" w:cs="Arial"/>
+      </w:rPr>
+    </w:lvl>
+    <w:lvl w:ilvl="8">
+      <w:start w:val="1"/>
+      <w:numFmt w:val="bullet"/>
+      <w:lvlText w:val="▪"/>
+      <w:lvlJc w:val="left"/>
+      <w:pPr>
+        <w:ind w:left="6480" w:firstLine="6120"/>
+      </w:pPr>
+      <w:rPr>
+        <w:rFonts w:ascii="Arial" w:eastAsia="Arial" w:hAnsi="Arial" w:cs="Arial"/>
+      </w:rPr>
+    </w:lvl>
+  </w:abstractNum>
   <w:num w:numId="1">
-    <w:abstractNumId w:val="1"/>
+    <w:abstractNumId w:val="3"/>
   </w:num>
   <w:num w:numId="2">
+    <w:abstractNumId w:val="2"/>
+  </w:num>
+  <w:num w:numId="3">
     <w:abstractNumId w:val="0"/>
+  </w:num>
+  <w:num w:numId="4">
+    <w:abstractNumId w:val="1"/>
   </w:num>
 </w:numbering>
 </file>
@@ -2435,6 +6097,41 @@
       <w:color w:val="4F81BD" w:themeColor="accent1"/>
     </w:rPr>
   </w:style>
+  <w:style w:type="paragraph" w:styleId="ListBullet">
+    <w:name w:val="List Bullet"/>
+    <w:basedOn w:val="Normal"/>
+    <w:uiPriority w:val="99"/>
+    <w:unhideWhenUsed/>
+    <w:rsid w:val="008805F2"/>
+    <w:pPr>
+      <w:numPr>
+        <w:numId w:val="3"/>
+      </w:numPr>
+      <w:contextualSpacing/>
+    </w:pPr>
+  </w:style>
+  <w:style w:type="table" w:styleId="TableGrid">
+    <w:name w:val="Table Grid"/>
+    <w:basedOn w:val="TableNormal"/>
+    <w:uiPriority w:val="59"/>
+    <w:rsid w:val="00484403"/>
+    <w:pPr>
+      <w:spacing w:after="0" w:line="240" w:lineRule="auto"/>
+    </w:pPr>
+    <w:rPr>
+      <w:lang w:val="en-US"/>
+    </w:rPr>
+    <w:tblPr>
+      <w:tblBorders>
+        <w:top w:val="single" w:sz="4" w:space="0" w:color="auto"/>
+        <w:left w:val="single" w:sz="4" w:space="0" w:color="auto"/>
+        <w:bottom w:val="single" w:sz="4" w:space="0" w:color="auto"/>
+        <w:right w:val="single" w:sz="4" w:space="0" w:color="auto"/>
+        <w:insideH w:val="single" w:sz="4" w:space="0" w:color="auto"/>
+        <w:insideV w:val="single" w:sz="4" w:space="0" w:color="auto"/>
+      </w:tblBorders>
+    </w:tblPr>
+  </w:style>
 </w:styles>
 </file>
 
@@ -2835,6 +6532,41 @@
       <w:bCs/>
       <w:color w:val="4F81BD" w:themeColor="accent1"/>
     </w:rPr>
+  </w:style>
+  <w:style w:type="paragraph" w:styleId="ListBullet">
+    <w:name w:val="List Bullet"/>
+    <w:basedOn w:val="Normal"/>
+    <w:uiPriority w:val="99"/>
+    <w:unhideWhenUsed/>
+    <w:rsid w:val="008805F2"/>
+    <w:pPr>
+      <w:numPr>
+        <w:numId w:val="3"/>
+      </w:numPr>
+      <w:contextualSpacing/>
+    </w:pPr>
+  </w:style>
+  <w:style w:type="table" w:styleId="TableGrid">
+    <w:name w:val="Table Grid"/>
+    <w:basedOn w:val="TableNormal"/>
+    <w:uiPriority w:val="59"/>
+    <w:rsid w:val="00484403"/>
+    <w:pPr>
+      <w:spacing w:after="0" w:line="240" w:lineRule="auto"/>
+    </w:pPr>
+    <w:rPr>
+      <w:lang w:val="en-US"/>
+    </w:rPr>
+    <w:tblPr>
+      <w:tblBorders>
+        <w:top w:val="single" w:sz="4" w:space="0" w:color="auto"/>
+        <w:left w:val="single" w:sz="4" w:space="0" w:color="auto"/>
+        <w:bottom w:val="single" w:sz="4" w:space="0" w:color="auto"/>
+        <w:right w:val="single" w:sz="4" w:space="0" w:color="auto"/>
+        <w:insideH w:val="single" w:sz="4" w:space="0" w:color="auto"/>
+        <w:insideV w:val="single" w:sz="4" w:space="0" w:color="auto"/>
+      </w:tblBorders>
+    </w:tblPr>
   </w:style>
 </w:styles>
 </file>
@@ -4020,6 +7752,13 @@
         </dgm:presLayoutVars>
       </dgm:prSet>
       <dgm:spPr/>
+      <dgm:t>
+        <a:bodyPr/>
+        <a:lstStyle/>
+        <a:p>
+          <a:endParaRPr lang="en-GB"/>
+        </a:p>
+      </dgm:t>
     </dgm:pt>
     <dgm:pt modelId="{CABE42DD-B7EE-4D92-B01A-9A9171A93568}" type="pres">
       <dgm:prSet presAssocID="{97E62BFA-D1C5-4951-BDB4-DCCB66DEA27D}" presName="hierRoot1" presStyleCnt="0">
@@ -4051,6 +7790,13 @@
     <dgm:pt modelId="{53376759-3843-400B-B3C9-2A0191DA33DC}" type="pres">
       <dgm:prSet presAssocID="{97E62BFA-D1C5-4951-BDB4-DCCB66DEA27D}" presName="rootConnector1" presStyleLbl="node1" presStyleIdx="0" presStyleCnt="0"/>
       <dgm:spPr/>
+      <dgm:t>
+        <a:bodyPr/>
+        <a:lstStyle/>
+        <a:p>
+          <a:endParaRPr lang="en-GB"/>
+        </a:p>
+      </dgm:t>
     </dgm:pt>
     <dgm:pt modelId="{233F3DEF-D0B2-4A8F-86C0-FFA9CED0D58A}" type="pres">
       <dgm:prSet presAssocID="{97E62BFA-D1C5-4951-BDB4-DCCB66DEA27D}" presName="hierChild2" presStyleCnt="0"/>
@@ -4059,6 +7805,13 @@
     <dgm:pt modelId="{BA9D1F58-0883-422A-B728-E9F567E87A35}" type="pres">
       <dgm:prSet presAssocID="{BD80C7C3-1A43-4013-87A5-CB967CFEA424}" presName="Name37" presStyleLbl="parChTrans1D2" presStyleIdx="0" presStyleCnt="4"/>
       <dgm:spPr/>
+      <dgm:t>
+        <a:bodyPr/>
+        <a:lstStyle/>
+        <a:p>
+          <a:endParaRPr lang="en-GB"/>
+        </a:p>
+      </dgm:t>
     </dgm:pt>
     <dgm:pt modelId="{6A341ADD-32F8-48B4-864C-2CD7F5FDB656}" type="pres">
       <dgm:prSet presAssocID="{31CC5F78-87CF-4252-B6A3-9FB449603EA4}" presName="hierRoot2" presStyleCnt="0">
@@ -4090,6 +7843,13 @@
     <dgm:pt modelId="{75553BD6-29E8-4EAC-8A86-96704B0BCE53}" type="pres">
       <dgm:prSet presAssocID="{31CC5F78-87CF-4252-B6A3-9FB449603EA4}" presName="rootConnector" presStyleLbl="node2" presStyleIdx="0" presStyleCnt="3"/>
       <dgm:spPr/>
+      <dgm:t>
+        <a:bodyPr/>
+        <a:lstStyle/>
+        <a:p>
+          <a:endParaRPr lang="en-GB"/>
+        </a:p>
+      </dgm:t>
     </dgm:pt>
     <dgm:pt modelId="{A23175EE-B263-462F-895B-B31F867BC894}" type="pres">
       <dgm:prSet presAssocID="{31CC5F78-87CF-4252-B6A3-9FB449603EA4}" presName="hierChild4" presStyleCnt="0"/>
@@ -4098,6 +7858,13 @@
     <dgm:pt modelId="{AFAEDC08-1694-4067-8A7E-44C7A205FBB1}" type="pres">
       <dgm:prSet presAssocID="{68923103-73E2-49B5-A42C-C7D75290DCE9}" presName="Name37" presStyleLbl="parChTrans1D3" presStyleIdx="0" presStyleCnt="3"/>
       <dgm:spPr/>
+      <dgm:t>
+        <a:bodyPr/>
+        <a:lstStyle/>
+        <a:p>
+          <a:endParaRPr lang="en-GB"/>
+        </a:p>
+      </dgm:t>
     </dgm:pt>
     <dgm:pt modelId="{4E99632D-16C1-4681-890A-D596B67BD82E}" type="pres">
       <dgm:prSet presAssocID="{A55ABB14-7BAE-4E95-929A-7C9D8D7EDE2F}" presName="hierRoot2" presStyleCnt="0">
@@ -4129,6 +7896,13 @@
     <dgm:pt modelId="{B25B1F6C-AFD6-4A0B-BA50-E75F3DC38E6E}" type="pres">
       <dgm:prSet presAssocID="{A55ABB14-7BAE-4E95-929A-7C9D8D7EDE2F}" presName="rootConnector" presStyleLbl="node3" presStyleIdx="0" presStyleCnt="3"/>
       <dgm:spPr/>
+      <dgm:t>
+        <a:bodyPr/>
+        <a:lstStyle/>
+        <a:p>
+          <a:endParaRPr lang="en-GB"/>
+        </a:p>
+      </dgm:t>
     </dgm:pt>
     <dgm:pt modelId="{899889F4-F535-4A27-B9D3-653BA6B89DA5}" type="pres">
       <dgm:prSet presAssocID="{A55ABB14-7BAE-4E95-929A-7C9D8D7EDE2F}" presName="hierChild4" presStyleCnt="0"/>
@@ -4141,6 +7915,13 @@
     <dgm:pt modelId="{78AE8C36-2BD5-4C4F-8022-12607D677F02}" type="pres">
       <dgm:prSet presAssocID="{B0C46524-4CB4-4C33-8008-4F1B9A6D573E}" presName="Name37" presStyleLbl="parChTrans1D3" presStyleIdx="1" presStyleCnt="3"/>
       <dgm:spPr/>
+      <dgm:t>
+        <a:bodyPr/>
+        <a:lstStyle/>
+        <a:p>
+          <a:endParaRPr lang="en-GB"/>
+        </a:p>
+      </dgm:t>
     </dgm:pt>
     <dgm:pt modelId="{972FA945-788B-4CBE-BC9C-D49A090CAD98}" type="pres">
       <dgm:prSet presAssocID="{FA50A8BF-490F-4AFD-9478-BD618088FC7B}" presName="hierRoot2" presStyleCnt="0">
@@ -4172,6 +7953,13 @@
     <dgm:pt modelId="{3E6D4893-5C3C-445F-BEF1-29463ADBA4A6}" type="pres">
       <dgm:prSet presAssocID="{FA50A8BF-490F-4AFD-9478-BD618088FC7B}" presName="rootConnector" presStyleLbl="node3" presStyleIdx="1" presStyleCnt="3"/>
       <dgm:spPr/>
+      <dgm:t>
+        <a:bodyPr/>
+        <a:lstStyle/>
+        <a:p>
+          <a:endParaRPr lang="en-GB"/>
+        </a:p>
+      </dgm:t>
     </dgm:pt>
     <dgm:pt modelId="{1B655C08-5EF5-4631-A9D4-2E55AD286D01}" type="pres">
       <dgm:prSet presAssocID="{FA50A8BF-490F-4AFD-9478-BD618088FC7B}" presName="hierChild4" presStyleCnt="0"/>
@@ -4188,6 +7976,13 @@
     <dgm:pt modelId="{8AC3B77F-9D61-4206-BFFD-C6E86640B964}" type="pres">
       <dgm:prSet presAssocID="{70369453-5E8B-43D2-A6C1-907357024939}" presName="Name37" presStyleLbl="parChTrans1D2" presStyleIdx="1" presStyleCnt="4"/>
       <dgm:spPr/>
+      <dgm:t>
+        <a:bodyPr/>
+        <a:lstStyle/>
+        <a:p>
+          <a:endParaRPr lang="en-GB"/>
+        </a:p>
+      </dgm:t>
     </dgm:pt>
     <dgm:pt modelId="{A9EE60A5-A6C3-457F-ABAC-07549FFEFDD8}" type="pres">
       <dgm:prSet presAssocID="{C0931026-A298-42DC-B9C3-8EFE0ECE895E}" presName="hierRoot2" presStyleCnt="0">
@@ -4219,6 +8014,13 @@
     <dgm:pt modelId="{98AA2938-9488-4299-B8C9-F747078F5CB4}" type="pres">
       <dgm:prSet presAssocID="{C0931026-A298-42DC-B9C3-8EFE0ECE895E}" presName="rootConnector" presStyleLbl="node2" presStyleIdx="1" presStyleCnt="3"/>
       <dgm:spPr/>
+      <dgm:t>
+        <a:bodyPr/>
+        <a:lstStyle/>
+        <a:p>
+          <a:endParaRPr lang="en-GB"/>
+        </a:p>
+      </dgm:t>
     </dgm:pt>
     <dgm:pt modelId="{BFBB04DA-442B-432F-9599-EAB0DB9A9684}" type="pres">
       <dgm:prSet presAssocID="{C0931026-A298-42DC-B9C3-8EFE0ECE895E}" presName="hierChild4" presStyleCnt="0"/>
@@ -4231,6 +8033,13 @@
     <dgm:pt modelId="{91B2B24D-9B41-4F47-8251-24674E95B58B}" type="pres">
       <dgm:prSet presAssocID="{88EF7BF7-F691-4D9C-8412-2C632830FC11}" presName="Name37" presStyleLbl="parChTrans1D2" presStyleIdx="2" presStyleCnt="4"/>
       <dgm:spPr/>
+      <dgm:t>
+        <a:bodyPr/>
+        <a:lstStyle/>
+        <a:p>
+          <a:endParaRPr lang="en-GB"/>
+        </a:p>
+      </dgm:t>
     </dgm:pt>
     <dgm:pt modelId="{301D3C3C-BDCC-47E0-B6B8-4FD96E305D39}" type="pres">
       <dgm:prSet presAssocID="{394258E0-7D33-4C62-829C-D399DC955E59}" presName="hierRoot2" presStyleCnt="0">
@@ -4262,6 +8071,13 @@
     <dgm:pt modelId="{FCD45B15-357E-47C6-87D5-00E4A6105114}" type="pres">
       <dgm:prSet presAssocID="{394258E0-7D33-4C62-829C-D399DC955E59}" presName="rootConnector" presStyleLbl="node2" presStyleIdx="2" presStyleCnt="3"/>
       <dgm:spPr/>
+      <dgm:t>
+        <a:bodyPr/>
+        <a:lstStyle/>
+        <a:p>
+          <a:endParaRPr lang="en-GB"/>
+        </a:p>
+      </dgm:t>
     </dgm:pt>
     <dgm:pt modelId="{9D617DBB-819B-4B10-89D2-9A155C5BBE94}" type="pres">
       <dgm:prSet presAssocID="{394258E0-7D33-4C62-829C-D399DC955E59}" presName="hierChild4" presStyleCnt="0"/>
@@ -4270,6 +8086,13 @@
     <dgm:pt modelId="{2420D4B8-268B-4FA8-8197-FD857AAF7718}" type="pres">
       <dgm:prSet presAssocID="{3EF35902-4714-4717-A6F6-B4144F6C2387}" presName="Name37" presStyleLbl="parChTrans1D3" presStyleIdx="2" presStyleCnt="3"/>
       <dgm:spPr/>
+      <dgm:t>
+        <a:bodyPr/>
+        <a:lstStyle/>
+        <a:p>
+          <a:endParaRPr lang="en-GB"/>
+        </a:p>
+      </dgm:t>
     </dgm:pt>
     <dgm:pt modelId="{6F3504E7-B245-469F-B0E6-B655D8642BFF}" type="pres">
       <dgm:prSet presAssocID="{C282CB4F-E93C-4C61-9348-F5DACD33D27F}" presName="hierRoot2" presStyleCnt="0">
@@ -4301,6 +8124,13 @@
     <dgm:pt modelId="{D105ECB2-F8F2-482F-8858-37E459493CB6}" type="pres">
       <dgm:prSet presAssocID="{C282CB4F-E93C-4C61-9348-F5DACD33D27F}" presName="rootConnector" presStyleLbl="node3" presStyleIdx="2" presStyleCnt="3"/>
       <dgm:spPr/>
+      <dgm:t>
+        <a:bodyPr/>
+        <a:lstStyle/>
+        <a:p>
+          <a:endParaRPr lang="en-GB"/>
+        </a:p>
+      </dgm:t>
     </dgm:pt>
     <dgm:pt modelId="{C6789105-E98C-4A4B-A54C-FC92D57564EC}" type="pres">
       <dgm:prSet presAssocID="{C282CB4F-E93C-4C61-9348-F5DACD33D27F}" presName="hierChild4" presStyleCnt="0"/>
@@ -4321,6 +8151,13 @@
     <dgm:pt modelId="{C5AC3340-6E7F-4136-A112-B53B49351B2B}" type="pres">
       <dgm:prSet presAssocID="{B5D56C2E-A8F7-4446-9901-85A159149F32}" presName="Name111" presStyleLbl="parChTrans1D2" presStyleIdx="3" presStyleCnt="4"/>
       <dgm:spPr/>
+      <dgm:t>
+        <a:bodyPr/>
+        <a:lstStyle/>
+        <a:p>
+          <a:endParaRPr lang="en-GB"/>
+        </a:p>
+      </dgm:t>
     </dgm:pt>
     <dgm:pt modelId="{10EA254C-C2AD-4029-AC48-3D12540C17FD}" type="pres">
       <dgm:prSet presAssocID="{B4AB38AE-B466-4C87-84B8-F083A188E711}" presName="hierRoot3" presStyleCnt="0">
@@ -4341,10 +8178,24 @@
         </dgm:presLayoutVars>
       </dgm:prSet>
       <dgm:spPr/>
+      <dgm:t>
+        <a:bodyPr/>
+        <a:lstStyle/>
+        <a:p>
+          <a:endParaRPr lang="en-GB"/>
+        </a:p>
+      </dgm:t>
     </dgm:pt>
     <dgm:pt modelId="{01FF8094-1C88-4AB1-A120-69FBC56819EF}" type="pres">
       <dgm:prSet presAssocID="{B4AB38AE-B466-4C87-84B8-F083A188E711}" presName="rootConnector3" presStyleLbl="asst1" presStyleIdx="0" presStyleCnt="1"/>
       <dgm:spPr/>
+      <dgm:t>
+        <a:bodyPr/>
+        <a:lstStyle/>
+        <a:p>
+          <a:endParaRPr lang="en-GB"/>
+        </a:p>
+      </dgm:t>
     </dgm:pt>
     <dgm:pt modelId="{9E77B769-1DB7-4A06-A34D-8931E44013C8}" type="pres">
       <dgm:prSet presAssocID="{B4AB38AE-B466-4C87-84B8-F083A188E711}" presName="hierChild6" presStyleCnt="0"/>
@@ -4356,93 +8207,93 @@
     </dgm:pt>
   </dgm:ptLst>
   <dgm:cxnLst>
-    <dgm:cxn modelId="{163598A4-0E2B-41B4-A4EB-2737EECD3B6E}" type="presOf" srcId="{88EF7BF7-F691-4D9C-8412-2C632830FC11}" destId="{91B2B24D-9B41-4F47-8251-24674E95B58B}" srcOrd="0" destOrd="0" presId="urn:microsoft.com/office/officeart/2005/8/layout/orgChart1"/>
+    <dgm:cxn modelId="{B77F05DF-9954-4C5D-945A-D6EAF05E90A9}" type="presOf" srcId="{394258E0-7D33-4C62-829C-D399DC955E59}" destId="{FCD45B15-357E-47C6-87D5-00E4A6105114}" srcOrd="1" destOrd="0" presId="urn:microsoft.com/office/officeart/2005/8/layout/orgChart1"/>
+    <dgm:cxn modelId="{C0811866-29F4-4104-9B49-E65E429F0672}" type="presOf" srcId="{B0C46524-4CB4-4C33-8008-4F1B9A6D573E}" destId="{78AE8C36-2BD5-4C4F-8022-12607D677F02}" srcOrd="0" destOrd="0" presId="urn:microsoft.com/office/officeart/2005/8/layout/orgChart1"/>
     <dgm:cxn modelId="{4BF03E16-7CB0-4B14-8FB4-ACB4F3E2B7C3}" srcId="{97E62BFA-D1C5-4951-BDB4-DCCB66DEA27D}" destId="{31CC5F78-87CF-4252-B6A3-9FB449603EA4}" srcOrd="1" destOrd="0" parTransId="{BD80C7C3-1A43-4013-87A5-CB967CFEA424}" sibTransId="{8B5843B1-66CC-43AB-A7F1-74E912713D60}"/>
     <dgm:cxn modelId="{DAFD3115-6EEB-47C7-93FA-51F422FECB33}" srcId="{97E62BFA-D1C5-4951-BDB4-DCCB66DEA27D}" destId="{394258E0-7D33-4C62-829C-D399DC955E59}" srcOrd="3" destOrd="0" parTransId="{88EF7BF7-F691-4D9C-8412-2C632830FC11}" sibTransId="{BA5ACDF3-2AA9-4927-B3BF-A688A1249431}"/>
-    <dgm:cxn modelId="{567456A8-CA1E-4C09-A57F-E36B84B53525}" type="presOf" srcId="{3EF35902-4714-4717-A6F6-B4144F6C2387}" destId="{2420D4B8-268B-4FA8-8197-FD857AAF7718}" srcOrd="0" destOrd="0" presId="urn:microsoft.com/office/officeart/2005/8/layout/orgChart1"/>
-    <dgm:cxn modelId="{0D282981-5161-455C-9AFD-0C60E7B6B025}" type="presOf" srcId="{A55ABB14-7BAE-4E95-929A-7C9D8D7EDE2F}" destId="{F9174C84-2C06-4AB6-9B5A-BC19D053F88F}" srcOrd="0" destOrd="0" presId="urn:microsoft.com/office/officeart/2005/8/layout/orgChart1"/>
-    <dgm:cxn modelId="{F3CD304C-A1CC-4F38-A585-7861D5028242}" type="presOf" srcId="{68923103-73E2-49B5-A42C-C7D75290DCE9}" destId="{AFAEDC08-1694-4067-8A7E-44C7A205FBB1}" srcOrd="0" destOrd="0" presId="urn:microsoft.com/office/officeart/2005/8/layout/orgChart1"/>
-    <dgm:cxn modelId="{A616512F-36FC-4015-88DE-39F6AFE1068C}" type="presOf" srcId="{70369453-5E8B-43D2-A6C1-907357024939}" destId="{8AC3B77F-9D61-4206-BFFD-C6E86640B964}" srcOrd="0" destOrd="0" presId="urn:microsoft.com/office/officeart/2005/8/layout/orgChart1"/>
-    <dgm:cxn modelId="{4C8ABE21-404F-42B6-B095-124BBEBA6F12}" type="presOf" srcId="{FA50A8BF-490F-4AFD-9478-BD618088FC7B}" destId="{F796F9A0-9E7E-4106-86D6-A701148F3D80}" srcOrd="0" destOrd="0" presId="urn:microsoft.com/office/officeart/2005/8/layout/orgChart1"/>
-    <dgm:cxn modelId="{A7BD0E17-D4D1-4901-A16A-D0C213F7B586}" type="presOf" srcId="{BD80C7C3-1A43-4013-87A5-CB967CFEA424}" destId="{BA9D1F58-0883-422A-B728-E9F567E87A35}" srcOrd="0" destOrd="0" presId="urn:microsoft.com/office/officeart/2005/8/layout/orgChart1"/>
-    <dgm:cxn modelId="{E4DEF1D5-C0D6-41D9-9752-5ADA3D01F620}" type="presOf" srcId="{B4AB38AE-B466-4C87-84B8-F083A188E711}" destId="{16403089-99D7-4FEA-AA57-F4F2D27C42DB}" srcOrd="0" destOrd="0" presId="urn:microsoft.com/office/officeart/2005/8/layout/orgChart1"/>
-    <dgm:cxn modelId="{81549B39-F5AD-4C02-8FA5-55B72218A5B5}" type="presOf" srcId="{A55ABB14-7BAE-4E95-929A-7C9D8D7EDE2F}" destId="{B25B1F6C-AFD6-4A0B-BA50-E75F3DC38E6E}" srcOrd="1" destOrd="0" presId="urn:microsoft.com/office/officeart/2005/8/layout/orgChart1"/>
-    <dgm:cxn modelId="{FD1219B9-CEDA-42C1-911E-495ECE583F0B}" type="presOf" srcId="{31CC5F78-87CF-4252-B6A3-9FB449603EA4}" destId="{C0CB6A7D-0E97-4AFD-B476-E6A96D371897}" srcOrd="0" destOrd="0" presId="urn:microsoft.com/office/officeart/2005/8/layout/orgChart1"/>
+    <dgm:cxn modelId="{F452DDE9-2F45-428F-BA7E-85E6E3B0E898}" type="presOf" srcId="{B4AB38AE-B466-4C87-84B8-F083A188E711}" destId="{01FF8094-1C88-4AB1-A120-69FBC56819EF}" srcOrd="1" destOrd="0" presId="urn:microsoft.com/office/officeart/2005/8/layout/orgChart1"/>
+    <dgm:cxn modelId="{58D546CF-684D-41E4-BC67-97BA716E29D1}" type="presOf" srcId="{BF8ADBE2-55DD-4B83-AAFA-D0ACE049840D}" destId="{E939CD04-0662-4732-99DA-F00F13AA43A7}" srcOrd="0" destOrd="0" presId="urn:microsoft.com/office/officeart/2005/8/layout/orgChart1"/>
+    <dgm:cxn modelId="{98C007A9-AC3C-4630-9166-517099B8D56A}" type="presOf" srcId="{A55ABB14-7BAE-4E95-929A-7C9D8D7EDE2F}" destId="{B25B1F6C-AFD6-4A0B-BA50-E75F3DC38E6E}" srcOrd="1" destOrd="0" presId="urn:microsoft.com/office/officeart/2005/8/layout/orgChart1"/>
+    <dgm:cxn modelId="{EC3E0A09-8C0C-45F6-875F-9620EF27C6EE}" type="presOf" srcId="{88EF7BF7-F691-4D9C-8412-2C632830FC11}" destId="{91B2B24D-9B41-4F47-8251-24674E95B58B}" srcOrd="0" destOrd="0" presId="urn:microsoft.com/office/officeart/2005/8/layout/orgChart1"/>
+    <dgm:cxn modelId="{F982A48B-F842-4894-A167-FF7614608F97}" type="presOf" srcId="{FA50A8BF-490F-4AFD-9478-BD618088FC7B}" destId="{F796F9A0-9E7E-4106-86D6-A701148F3D80}" srcOrd="0" destOrd="0" presId="urn:microsoft.com/office/officeart/2005/8/layout/orgChart1"/>
+    <dgm:cxn modelId="{CC8DA149-189E-4F4D-A55A-7C7D5CD34B05}" type="presOf" srcId="{31CC5F78-87CF-4252-B6A3-9FB449603EA4}" destId="{C0CB6A7D-0E97-4AFD-B476-E6A96D371897}" srcOrd="0" destOrd="0" presId="urn:microsoft.com/office/officeart/2005/8/layout/orgChart1"/>
+    <dgm:cxn modelId="{486D77DC-866A-4750-AD0F-FC8AB40ADF88}" type="presOf" srcId="{31CC5F78-87CF-4252-B6A3-9FB449603EA4}" destId="{75553BD6-29E8-4EAC-8A86-96704B0BCE53}" srcOrd="1" destOrd="0" presId="urn:microsoft.com/office/officeart/2005/8/layout/orgChart1"/>
+    <dgm:cxn modelId="{59B51E6D-7804-47B7-B9A4-27E1A233E95E}" type="presOf" srcId="{C0931026-A298-42DC-B9C3-8EFE0ECE895E}" destId="{275611AA-3BA3-4392-A78C-469A825E0A48}" srcOrd="0" destOrd="0" presId="urn:microsoft.com/office/officeart/2005/8/layout/orgChart1"/>
     <dgm:cxn modelId="{076D0B7F-0D9E-41C8-8F8A-92139FCCABD9}" srcId="{97E62BFA-D1C5-4951-BDB4-DCCB66DEA27D}" destId="{B4AB38AE-B466-4C87-84B8-F083A188E711}" srcOrd="0" destOrd="0" parTransId="{B5D56C2E-A8F7-4446-9901-85A159149F32}" sibTransId="{EEF5639C-FFF2-4165-AA6A-E99E6D71D730}"/>
-    <dgm:cxn modelId="{D105307E-0CD0-4F42-BC08-DFE5048A597A}" type="presOf" srcId="{97E62BFA-D1C5-4951-BDB4-DCCB66DEA27D}" destId="{53376759-3843-400B-B3C9-2A0191DA33DC}" srcOrd="1" destOrd="0" presId="urn:microsoft.com/office/officeart/2005/8/layout/orgChart1"/>
-    <dgm:cxn modelId="{E8F62A69-A2F2-41BE-AE90-A6C44D33F22C}" type="presOf" srcId="{C282CB4F-E93C-4C61-9348-F5DACD33D27F}" destId="{D105ECB2-F8F2-482F-8858-37E459493CB6}" srcOrd="1" destOrd="0" presId="urn:microsoft.com/office/officeart/2005/8/layout/orgChart1"/>
+    <dgm:cxn modelId="{E01F667D-3E75-4813-93C9-A43488776FBD}" type="presOf" srcId="{97E62BFA-D1C5-4951-BDB4-DCCB66DEA27D}" destId="{53376759-3843-400B-B3C9-2A0191DA33DC}" srcOrd="1" destOrd="0" presId="urn:microsoft.com/office/officeart/2005/8/layout/orgChart1"/>
     <dgm:cxn modelId="{F30A5F90-B846-4880-86DC-561B9774883A}" srcId="{BF8ADBE2-55DD-4B83-AAFA-D0ACE049840D}" destId="{97E62BFA-D1C5-4951-BDB4-DCCB66DEA27D}" srcOrd="0" destOrd="0" parTransId="{642478E2-ADB8-4939-815F-BA831670CF64}" sibTransId="{F2873D9F-6406-4985-88A6-8F22AF74C302}"/>
-    <dgm:cxn modelId="{47B5472A-928E-4910-8EA1-69C1F61D20A1}" type="presOf" srcId="{97E62BFA-D1C5-4951-BDB4-DCCB66DEA27D}" destId="{0D75F87C-B957-4D64-A666-397BF7080A60}" srcOrd="0" destOrd="0" presId="urn:microsoft.com/office/officeart/2005/8/layout/orgChart1"/>
-    <dgm:cxn modelId="{8D16D57C-4C35-442E-A2B4-D6647699707E}" type="presOf" srcId="{B4AB38AE-B466-4C87-84B8-F083A188E711}" destId="{01FF8094-1C88-4AB1-A120-69FBC56819EF}" srcOrd="1" destOrd="0" presId="urn:microsoft.com/office/officeart/2005/8/layout/orgChart1"/>
+    <dgm:cxn modelId="{6C861DA5-B888-4CF7-9C06-BCE4F70505FF}" type="presOf" srcId="{68923103-73E2-49B5-A42C-C7D75290DCE9}" destId="{AFAEDC08-1694-4067-8A7E-44C7A205FBB1}" srcOrd="0" destOrd="0" presId="urn:microsoft.com/office/officeart/2005/8/layout/orgChart1"/>
+    <dgm:cxn modelId="{31B31BBA-6C4B-441C-9F06-2D58777D7BFD}" type="presOf" srcId="{B4AB38AE-B466-4C87-84B8-F083A188E711}" destId="{16403089-99D7-4FEA-AA57-F4F2D27C42DB}" srcOrd="0" destOrd="0" presId="urn:microsoft.com/office/officeart/2005/8/layout/orgChart1"/>
     <dgm:cxn modelId="{7715EA36-63BC-4091-B1A4-F12775144E69}" srcId="{31CC5F78-87CF-4252-B6A3-9FB449603EA4}" destId="{FA50A8BF-490F-4AFD-9478-BD618088FC7B}" srcOrd="1" destOrd="0" parTransId="{B0C46524-4CB4-4C33-8008-4F1B9A6D573E}" sibTransId="{7B3CFE51-2DD5-43B0-A9FC-B739DDADDEA5}"/>
-    <dgm:cxn modelId="{01E8451D-FF64-4AFD-A199-2A92C0BF8171}" type="presOf" srcId="{C282CB4F-E93C-4C61-9348-F5DACD33D27F}" destId="{30C1E87A-3A1B-4183-B81A-84E40C78A1D2}" srcOrd="0" destOrd="0" presId="urn:microsoft.com/office/officeart/2005/8/layout/orgChart1"/>
-    <dgm:cxn modelId="{D73EE28C-5DB5-41E4-922E-5804A44C8F53}" type="presOf" srcId="{C0931026-A298-42DC-B9C3-8EFE0ECE895E}" destId="{98AA2938-9488-4299-B8C9-F747078F5CB4}" srcOrd="1" destOrd="0" presId="urn:microsoft.com/office/officeart/2005/8/layout/orgChart1"/>
-    <dgm:cxn modelId="{5F8C4F3A-3080-4F17-BDFF-B2EB3F6739B7}" type="presOf" srcId="{31CC5F78-87CF-4252-B6A3-9FB449603EA4}" destId="{75553BD6-29E8-4EAC-8A86-96704B0BCE53}" srcOrd="1" destOrd="0" presId="urn:microsoft.com/office/officeart/2005/8/layout/orgChart1"/>
+    <dgm:cxn modelId="{BA6F982E-E1CD-4A80-B450-EE990D05F2F9}" type="presOf" srcId="{3EF35902-4714-4717-A6F6-B4144F6C2387}" destId="{2420D4B8-268B-4FA8-8197-FD857AAF7718}" srcOrd="0" destOrd="0" presId="urn:microsoft.com/office/officeart/2005/8/layout/orgChart1"/>
+    <dgm:cxn modelId="{A5C9AAF6-27AB-41B4-A5BF-429364492A66}" type="presOf" srcId="{70369453-5E8B-43D2-A6C1-907357024939}" destId="{8AC3B77F-9D61-4206-BFFD-C6E86640B964}" srcOrd="0" destOrd="0" presId="urn:microsoft.com/office/officeart/2005/8/layout/orgChart1"/>
+    <dgm:cxn modelId="{C07831DD-0455-4AA9-9C34-4C946F4A2ABD}" type="presOf" srcId="{C0931026-A298-42DC-B9C3-8EFE0ECE895E}" destId="{98AA2938-9488-4299-B8C9-F747078F5CB4}" srcOrd="1" destOrd="0" presId="urn:microsoft.com/office/officeart/2005/8/layout/orgChart1"/>
+    <dgm:cxn modelId="{6C5C963E-A42C-4EA3-B903-6FC414087739}" type="presOf" srcId="{97E62BFA-D1C5-4951-BDB4-DCCB66DEA27D}" destId="{0D75F87C-B957-4D64-A666-397BF7080A60}" srcOrd="0" destOrd="0" presId="urn:microsoft.com/office/officeart/2005/8/layout/orgChart1"/>
+    <dgm:cxn modelId="{0EAB34FA-F24E-46D1-8061-4DE76218DDC9}" type="presOf" srcId="{C282CB4F-E93C-4C61-9348-F5DACD33D27F}" destId="{D105ECB2-F8F2-482F-8858-37E459493CB6}" srcOrd="1" destOrd="0" presId="urn:microsoft.com/office/officeart/2005/8/layout/orgChart1"/>
+    <dgm:cxn modelId="{7B2F268A-DFB8-4CC8-856A-01D72D7D14F1}" type="presOf" srcId="{FA50A8BF-490F-4AFD-9478-BD618088FC7B}" destId="{3E6D4893-5C3C-445F-BEF1-29463ADBA4A6}" srcOrd="1" destOrd="0" presId="urn:microsoft.com/office/officeart/2005/8/layout/orgChart1"/>
     <dgm:cxn modelId="{94464E13-93BF-4932-B474-CAEFA01AF1E7}" srcId="{31CC5F78-87CF-4252-B6A3-9FB449603EA4}" destId="{A55ABB14-7BAE-4E95-929A-7C9D8D7EDE2F}" srcOrd="0" destOrd="0" parTransId="{68923103-73E2-49B5-A42C-C7D75290DCE9}" sibTransId="{E07B1566-DC0C-4CAE-AA2D-09FF7BC02647}"/>
-    <dgm:cxn modelId="{3BD0E4C8-30F8-413D-A989-95267918E6DB}" type="presOf" srcId="{394258E0-7D33-4C62-829C-D399DC955E59}" destId="{249D48B5-A568-4B68-ADC9-8B54C0110F51}" srcOrd="0" destOrd="0" presId="urn:microsoft.com/office/officeart/2005/8/layout/orgChart1"/>
+    <dgm:cxn modelId="{22CCA770-D3E0-4D04-A412-8B966C4DD7C9}" type="presOf" srcId="{A55ABB14-7BAE-4E95-929A-7C9D8D7EDE2F}" destId="{F9174C84-2C06-4AB6-9B5A-BC19D053F88F}" srcOrd="0" destOrd="0" presId="urn:microsoft.com/office/officeart/2005/8/layout/orgChart1"/>
     <dgm:cxn modelId="{AEC15C89-E137-4217-AC56-A70DD52455E5}" srcId="{394258E0-7D33-4C62-829C-D399DC955E59}" destId="{C282CB4F-E93C-4C61-9348-F5DACD33D27F}" srcOrd="0" destOrd="0" parTransId="{3EF35902-4714-4717-A6F6-B4144F6C2387}" sibTransId="{FEF1FB2F-A67C-4C99-9991-178D24E07715}"/>
-    <dgm:cxn modelId="{E9FE8A24-E6CF-487E-B627-29A7F07C9CBA}" type="presOf" srcId="{C0931026-A298-42DC-B9C3-8EFE0ECE895E}" destId="{275611AA-3BA3-4392-A78C-469A825E0A48}" srcOrd="0" destOrd="0" presId="urn:microsoft.com/office/officeart/2005/8/layout/orgChart1"/>
-    <dgm:cxn modelId="{0C8F0BE0-B6EF-4825-BADC-55D1FE2522B0}" type="presOf" srcId="{B0C46524-4CB4-4C33-8008-4F1B9A6D573E}" destId="{78AE8C36-2BD5-4C4F-8022-12607D677F02}" srcOrd="0" destOrd="0" presId="urn:microsoft.com/office/officeart/2005/8/layout/orgChart1"/>
+    <dgm:cxn modelId="{435D31BD-E5EF-431B-86D4-9A23AED80CE0}" type="presOf" srcId="{BD80C7C3-1A43-4013-87A5-CB967CFEA424}" destId="{BA9D1F58-0883-422A-B728-E9F567E87A35}" srcOrd="0" destOrd="0" presId="urn:microsoft.com/office/officeart/2005/8/layout/orgChart1"/>
+    <dgm:cxn modelId="{72B7BB3F-9F9A-4ABA-AAD9-E4D7638BE28E}" type="presOf" srcId="{394258E0-7D33-4C62-829C-D399DC955E59}" destId="{249D48B5-A568-4B68-ADC9-8B54C0110F51}" srcOrd="0" destOrd="0" presId="urn:microsoft.com/office/officeart/2005/8/layout/orgChart1"/>
+    <dgm:cxn modelId="{9DA0C225-589C-4926-9838-6E7306D00BE1}" type="presOf" srcId="{C282CB4F-E93C-4C61-9348-F5DACD33D27F}" destId="{30C1E87A-3A1B-4183-B81A-84E40C78A1D2}" srcOrd="0" destOrd="0" presId="urn:microsoft.com/office/officeart/2005/8/layout/orgChart1"/>
     <dgm:cxn modelId="{9B5B5ED5-1C8E-44AF-A24D-D3EFA8B9A3C8}" srcId="{97E62BFA-D1C5-4951-BDB4-DCCB66DEA27D}" destId="{C0931026-A298-42DC-B9C3-8EFE0ECE895E}" srcOrd="2" destOrd="0" parTransId="{70369453-5E8B-43D2-A6C1-907357024939}" sibTransId="{7C32DC5D-BE35-43C3-B7C0-243DD3792A19}"/>
-    <dgm:cxn modelId="{F30EBBB8-33CD-4781-A18B-BBCC9DF8E7D6}" type="presOf" srcId="{394258E0-7D33-4C62-829C-D399DC955E59}" destId="{FCD45B15-357E-47C6-87D5-00E4A6105114}" srcOrd="1" destOrd="0" presId="urn:microsoft.com/office/officeart/2005/8/layout/orgChart1"/>
-    <dgm:cxn modelId="{75250B39-2E7A-4EDB-9EF7-761F19C87A34}" type="presOf" srcId="{FA50A8BF-490F-4AFD-9478-BD618088FC7B}" destId="{3E6D4893-5C3C-445F-BEF1-29463ADBA4A6}" srcOrd="1" destOrd="0" presId="urn:microsoft.com/office/officeart/2005/8/layout/orgChart1"/>
-    <dgm:cxn modelId="{05F97DC2-721B-434D-89ED-0EF0CE75B2A1}" type="presOf" srcId="{BF8ADBE2-55DD-4B83-AAFA-D0ACE049840D}" destId="{E939CD04-0662-4732-99DA-F00F13AA43A7}" srcOrd="0" destOrd="0" presId="urn:microsoft.com/office/officeart/2005/8/layout/orgChart1"/>
-    <dgm:cxn modelId="{15A8EF5F-E50B-40CB-A2FD-D6CD53D30406}" type="presOf" srcId="{B5D56C2E-A8F7-4446-9901-85A159149F32}" destId="{C5AC3340-6E7F-4136-A112-B53B49351B2B}" srcOrd="0" destOrd="0" presId="urn:microsoft.com/office/officeart/2005/8/layout/orgChart1"/>
-    <dgm:cxn modelId="{ECBD4A21-2171-43A9-BC5B-F8F5D234EBE1}" type="presParOf" srcId="{E939CD04-0662-4732-99DA-F00F13AA43A7}" destId="{CABE42DD-B7EE-4D92-B01A-9A9171A93568}" srcOrd="0" destOrd="0" presId="urn:microsoft.com/office/officeart/2005/8/layout/orgChart1"/>
-    <dgm:cxn modelId="{8958644D-D2B6-4E26-8079-DE251B4611F5}" type="presParOf" srcId="{CABE42DD-B7EE-4D92-B01A-9A9171A93568}" destId="{3802DBA6-EB72-4665-93DC-3872C2D86B1A}" srcOrd="0" destOrd="0" presId="urn:microsoft.com/office/officeart/2005/8/layout/orgChart1"/>
-    <dgm:cxn modelId="{1DB02C21-99CE-4E4F-93D3-59A62CD3C242}" type="presParOf" srcId="{3802DBA6-EB72-4665-93DC-3872C2D86B1A}" destId="{0D75F87C-B957-4D64-A666-397BF7080A60}" srcOrd="0" destOrd="0" presId="urn:microsoft.com/office/officeart/2005/8/layout/orgChart1"/>
-    <dgm:cxn modelId="{C674CEC3-B084-49BD-B732-04AF61F73F70}" type="presParOf" srcId="{3802DBA6-EB72-4665-93DC-3872C2D86B1A}" destId="{53376759-3843-400B-B3C9-2A0191DA33DC}" srcOrd="1" destOrd="0" presId="urn:microsoft.com/office/officeart/2005/8/layout/orgChart1"/>
-    <dgm:cxn modelId="{B327B340-3F29-4B40-99EB-4AB7ABD9BE82}" type="presParOf" srcId="{CABE42DD-B7EE-4D92-B01A-9A9171A93568}" destId="{233F3DEF-D0B2-4A8F-86C0-FFA9CED0D58A}" srcOrd="1" destOrd="0" presId="urn:microsoft.com/office/officeart/2005/8/layout/orgChart1"/>
-    <dgm:cxn modelId="{AD4B6DEA-6C8E-47F6-B259-C99D87E0A12C}" type="presParOf" srcId="{233F3DEF-D0B2-4A8F-86C0-FFA9CED0D58A}" destId="{BA9D1F58-0883-422A-B728-E9F567E87A35}" srcOrd="0" destOrd="0" presId="urn:microsoft.com/office/officeart/2005/8/layout/orgChart1"/>
-    <dgm:cxn modelId="{7C752B68-5A5F-4AB2-8247-D4D89D0AE18D}" type="presParOf" srcId="{233F3DEF-D0B2-4A8F-86C0-FFA9CED0D58A}" destId="{6A341ADD-32F8-48B4-864C-2CD7F5FDB656}" srcOrd="1" destOrd="0" presId="urn:microsoft.com/office/officeart/2005/8/layout/orgChart1"/>
-    <dgm:cxn modelId="{8203E383-1CE1-479D-8D64-47B00583F780}" type="presParOf" srcId="{6A341ADD-32F8-48B4-864C-2CD7F5FDB656}" destId="{65D46A6D-8820-4041-8EF5-CE5E49AA6FED}" srcOrd="0" destOrd="0" presId="urn:microsoft.com/office/officeart/2005/8/layout/orgChart1"/>
-    <dgm:cxn modelId="{631CC5F7-1C53-42DD-8DCC-7A0BD3396632}" type="presParOf" srcId="{65D46A6D-8820-4041-8EF5-CE5E49AA6FED}" destId="{C0CB6A7D-0E97-4AFD-B476-E6A96D371897}" srcOrd="0" destOrd="0" presId="urn:microsoft.com/office/officeart/2005/8/layout/orgChart1"/>
-    <dgm:cxn modelId="{D64F654F-47E1-4526-9472-704DC3CB110E}" type="presParOf" srcId="{65D46A6D-8820-4041-8EF5-CE5E49AA6FED}" destId="{75553BD6-29E8-4EAC-8A86-96704B0BCE53}" srcOrd="1" destOrd="0" presId="urn:microsoft.com/office/officeart/2005/8/layout/orgChart1"/>
-    <dgm:cxn modelId="{95D5B2A2-AADE-42A5-BECE-E2E74A934411}" type="presParOf" srcId="{6A341ADD-32F8-48B4-864C-2CD7F5FDB656}" destId="{A23175EE-B263-462F-895B-B31F867BC894}" srcOrd="1" destOrd="0" presId="urn:microsoft.com/office/officeart/2005/8/layout/orgChart1"/>
-    <dgm:cxn modelId="{1C3EDDC7-7D1A-4405-873A-D325CF9A1EC0}" type="presParOf" srcId="{A23175EE-B263-462F-895B-B31F867BC894}" destId="{AFAEDC08-1694-4067-8A7E-44C7A205FBB1}" srcOrd="0" destOrd="0" presId="urn:microsoft.com/office/officeart/2005/8/layout/orgChart1"/>
-    <dgm:cxn modelId="{DD9821CC-C7CF-4E02-AEF0-90349F5B71CE}" type="presParOf" srcId="{A23175EE-B263-462F-895B-B31F867BC894}" destId="{4E99632D-16C1-4681-890A-D596B67BD82E}" srcOrd="1" destOrd="0" presId="urn:microsoft.com/office/officeart/2005/8/layout/orgChart1"/>
-    <dgm:cxn modelId="{D5E7B4EA-8302-4334-B817-64CF4EBDCC85}" type="presParOf" srcId="{4E99632D-16C1-4681-890A-D596B67BD82E}" destId="{902B184E-1A38-4DF9-8B2A-E768C9D6BB97}" srcOrd="0" destOrd="0" presId="urn:microsoft.com/office/officeart/2005/8/layout/orgChart1"/>
-    <dgm:cxn modelId="{BC9B4976-167E-4C68-96A3-E027D9EBB3C2}" type="presParOf" srcId="{902B184E-1A38-4DF9-8B2A-E768C9D6BB97}" destId="{F9174C84-2C06-4AB6-9B5A-BC19D053F88F}" srcOrd="0" destOrd="0" presId="urn:microsoft.com/office/officeart/2005/8/layout/orgChart1"/>
-    <dgm:cxn modelId="{F6BE5C25-393A-47EA-9551-7259B13BD6F3}" type="presParOf" srcId="{902B184E-1A38-4DF9-8B2A-E768C9D6BB97}" destId="{B25B1F6C-AFD6-4A0B-BA50-E75F3DC38E6E}" srcOrd="1" destOrd="0" presId="urn:microsoft.com/office/officeart/2005/8/layout/orgChart1"/>
-    <dgm:cxn modelId="{34453372-2821-46F7-9397-8D427FC8569C}" type="presParOf" srcId="{4E99632D-16C1-4681-890A-D596B67BD82E}" destId="{899889F4-F535-4A27-B9D3-653BA6B89DA5}" srcOrd="1" destOrd="0" presId="urn:microsoft.com/office/officeart/2005/8/layout/orgChart1"/>
-    <dgm:cxn modelId="{A236EF59-A1DE-4330-A0FF-8F42CCAB239D}" type="presParOf" srcId="{4E99632D-16C1-4681-890A-D596B67BD82E}" destId="{DE973380-8C0C-4E45-B4A4-78E7BC664C2D}" srcOrd="2" destOrd="0" presId="urn:microsoft.com/office/officeart/2005/8/layout/orgChart1"/>
-    <dgm:cxn modelId="{56E51F97-4D8C-4623-8035-159C61F7A574}" type="presParOf" srcId="{A23175EE-B263-462F-895B-B31F867BC894}" destId="{78AE8C36-2BD5-4C4F-8022-12607D677F02}" srcOrd="2" destOrd="0" presId="urn:microsoft.com/office/officeart/2005/8/layout/orgChart1"/>
-    <dgm:cxn modelId="{F1AF1407-17C0-4D8E-A365-839095E909B4}" type="presParOf" srcId="{A23175EE-B263-462F-895B-B31F867BC894}" destId="{972FA945-788B-4CBE-BC9C-D49A090CAD98}" srcOrd="3" destOrd="0" presId="urn:microsoft.com/office/officeart/2005/8/layout/orgChart1"/>
-    <dgm:cxn modelId="{39501ABD-BFB4-427D-B10B-187C1E4DC249}" type="presParOf" srcId="{972FA945-788B-4CBE-BC9C-D49A090CAD98}" destId="{287EDBBE-ADE7-4150-ABE2-9E0421545D31}" srcOrd="0" destOrd="0" presId="urn:microsoft.com/office/officeart/2005/8/layout/orgChart1"/>
-    <dgm:cxn modelId="{940DE9F3-B954-4EC8-BA1D-04E48813A3EB}" type="presParOf" srcId="{287EDBBE-ADE7-4150-ABE2-9E0421545D31}" destId="{F796F9A0-9E7E-4106-86D6-A701148F3D80}" srcOrd="0" destOrd="0" presId="urn:microsoft.com/office/officeart/2005/8/layout/orgChart1"/>
-    <dgm:cxn modelId="{68DB0BBE-21F5-4214-9B54-1FC05E8E0A2E}" type="presParOf" srcId="{287EDBBE-ADE7-4150-ABE2-9E0421545D31}" destId="{3E6D4893-5C3C-445F-BEF1-29463ADBA4A6}" srcOrd="1" destOrd="0" presId="urn:microsoft.com/office/officeart/2005/8/layout/orgChart1"/>
-    <dgm:cxn modelId="{DD8FD512-3EA7-4ECB-99F0-0B30060A3DF7}" type="presParOf" srcId="{972FA945-788B-4CBE-BC9C-D49A090CAD98}" destId="{1B655C08-5EF5-4631-A9D4-2E55AD286D01}" srcOrd="1" destOrd="0" presId="urn:microsoft.com/office/officeart/2005/8/layout/orgChart1"/>
-    <dgm:cxn modelId="{93A72A35-06EC-45A5-BD50-6C4F4723FDEA}" type="presParOf" srcId="{972FA945-788B-4CBE-BC9C-D49A090CAD98}" destId="{BD10B726-1352-4179-9F39-5D840BE5F966}" srcOrd="2" destOrd="0" presId="urn:microsoft.com/office/officeart/2005/8/layout/orgChart1"/>
-    <dgm:cxn modelId="{F1FEF5B3-2A5C-4625-810C-92B83ECEDAB3}" type="presParOf" srcId="{6A341ADD-32F8-48B4-864C-2CD7F5FDB656}" destId="{E3C3748B-1283-48F4-9BC1-1BB6A10A49ED}" srcOrd="2" destOrd="0" presId="urn:microsoft.com/office/officeart/2005/8/layout/orgChart1"/>
-    <dgm:cxn modelId="{D64378B5-8592-45E0-A22F-39E0522C5DB5}" type="presParOf" srcId="{233F3DEF-D0B2-4A8F-86C0-FFA9CED0D58A}" destId="{8AC3B77F-9D61-4206-BFFD-C6E86640B964}" srcOrd="2" destOrd="0" presId="urn:microsoft.com/office/officeart/2005/8/layout/orgChart1"/>
-    <dgm:cxn modelId="{A8A0D3B5-7735-4B12-B861-67430ECEF1C3}" type="presParOf" srcId="{233F3DEF-D0B2-4A8F-86C0-FFA9CED0D58A}" destId="{A9EE60A5-A6C3-457F-ABAC-07549FFEFDD8}" srcOrd="3" destOrd="0" presId="urn:microsoft.com/office/officeart/2005/8/layout/orgChart1"/>
-    <dgm:cxn modelId="{2BEEBEB7-F8D4-4EE8-838C-5135AC21963B}" type="presParOf" srcId="{A9EE60A5-A6C3-457F-ABAC-07549FFEFDD8}" destId="{6AC63B87-9D2A-42CB-8EC4-E280EB5E5C72}" srcOrd="0" destOrd="0" presId="urn:microsoft.com/office/officeart/2005/8/layout/orgChart1"/>
-    <dgm:cxn modelId="{A9D8179C-6BC8-4CDF-89A8-F1BA56BE5CED}" type="presParOf" srcId="{6AC63B87-9D2A-42CB-8EC4-E280EB5E5C72}" destId="{275611AA-3BA3-4392-A78C-469A825E0A48}" srcOrd="0" destOrd="0" presId="urn:microsoft.com/office/officeart/2005/8/layout/orgChart1"/>
-    <dgm:cxn modelId="{3DB81AAF-1A3F-4385-ABA4-578238339C17}" type="presParOf" srcId="{6AC63B87-9D2A-42CB-8EC4-E280EB5E5C72}" destId="{98AA2938-9488-4299-B8C9-F747078F5CB4}" srcOrd="1" destOrd="0" presId="urn:microsoft.com/office/officeart/2005/8/layout/orgChart1"/>
-    <dgm:cxn modelId="{705DF36A-4F16-43E3-AB76-101BBF05BD7D}" type="presParOf" srcId="{A9EE60A5-A6C3-457F-ABAC-07549FFEFDD8}" destId="{BFBB04DA-442B-432F-9599-EAB0DB9A9684}" srcOrd="1" destOrd="0" presId="urn:microsoft.com/office/officeart/2005/8/layout/orgChart1"/>
-    <dgm:cxn modelId="{278E04A4-FEE0-4090-A75C-CAFA6EC99F9D}" type="presParOf" srcId="{A9EE60A5-A6C3-457F-ABAC-07549FFEFDD8}" destId="{703C678B-26A0-4C5F-9260-7C373AF7099F}" srcOrd="2" destOrd="0" presId="urn:microsoft.com/office/officeart/2005/8/layout/orgChart1"/>
-    <dgm:cxn modelId="{CB207D9A-E650-4A5E-B2A9-09F9E076E5F9}" type="presParOf" srcId="{233F3DEF-D0B2-4A8F-86C0-FFA9CED0D58A}" destId="{91B2B24D-9B41-4F47-8251-24674E95B58B}" srcOrd="4" destOrd="0" presId="urn:microsoft.com/office/officeart/2005/8/layout/orgChart1"/>
-    <dgm:cxn modelId="{9377B397-C3FA-47EF-8699-97C8E80AE76C}" type="presParOf" srcId="{233F3DEF-D0B2-4A8F-86C0-FFA9CED0D58A}" destId="{301D3C3C-BDCC-47E0-B6B8-4FD96E305D39}" srcOrd="5" destOrd="0" presId="urn:microsoft.com/office/officeart/2005/8/layout/orgChart1"/>
-    <dgm:cxn modelId="{41F14373-CF37-43AE-8506-72B963C02A81}" type="presParOf" srcId="{301D3C3C-BDCC-47E0-B6B8-4FD96E305D39}" destId="{9C2C37B3-1380-49EA-B3F7-7418332DC102}" srcOrd="0" destOrd="0" presId="urn:microsoft.com/office/officeart/2005/8/layout/orgChart1"/>
-    <dgm:cxn modelId="{2BAAC059-0D53-4676-8346-576E5764DA95}" type="presParOf" srcId="{9C2C37B3-1380-49EA-B3F7-7418332DC102}" destId="{249D48B5-A568-4B68-ADC9-8B54C0110F51}" srcOrd="0" destOrd="0" presId="urn:microsoft.com/office/officeart/2005/8/layout/orgChart1"/>
-    <dgm:cxn modelId="{9E7B5DB0-EDC9-4092-ACAD-84F68ED098A5}" type="presParOf" srcId="{9C2C37B3-1380-49EA-B3F7-7418332DC102}" destId="{FCD45B15-357E-47C6-87D5-00E4A6105114}" srcOrd="1" destOrd="0" presId="urn:microsoft.com/office/officeart/2005/8/layout/orgChart1"/>
-    <dgm:cxn modelId="{41055289-7BE7-408E-8EE5-E928127ED51E}" type="presParOf" srcId="{301D3C3C-BDCC-47E0-B6B8-4FD96E305D39}" destId="{9D617DBB-819B-4B10-89D2-9A155C5BBE94}" srcOrd="1" destOrd="0" presId="urn:microsoft.com/office/officeart/2005/8/layout/orgChart1"/>
-    <dgm:cxn modelId="{89532BFB-9B90-4EA6-9733-8172402F0ECA}" type="presParOf" srcId="{9D617DBB-819B-4B10-89D2-9A155C5BBE94}" destId="{2420D4B8-268B-4FA8-8197-FD857AAF7718}" srcOrd="0" destOrd="0" presId="urn:microsoft.com/office/officeart/2005/8/layout/orgChart1"/>
-    <dgm:cxn modelId="{34FDE973-2E0B-4264-93F5-FB115F1BB06F}" type="presParOf" srcId="{9D617DBB-819B-4B10-89D2-9A155C5BBE94}" destId="{6F3504E7-B245-469F-B0E6-B655D8642BFF}" srcOrd="1" destOrd="0" presId="urn:microsoft.com/office/officeart/2005/8/layout/orgChart1"/>
-    <dgm:cxn modelId="{31B85069-4B15-4B85-A8E0-4DE0E189716F}" type="presParOf" srcId="{6F3504E7-B245-469F-B0E6-B655D8642BFF}" destId="{A05EBBAB-786A-4CE0-B9DB-28195F4F0F85}" srcOrd="0" destOrd="0" presId="urn:microsoft.com/office/officeart/2005/8/layout/orgChart1"/>
-    <dgm:cxn modelId="{FBD2C817-FEE4-473D-8D2D-8381CE3E7FA0}" type="presParOf" srcId="{A05EBBAB-786A-4CE0-B9DB-28195F4F0F85}" destId="{30C1E87A-3A1B-4183-B81A-84E40C78A1D2}" srcOrd="0" destOrd="0" presId="urn:microsoft.com/office/officeart/2005/8/layout/orgChart1"/>
-    <dgm:cxn modelId="{0194B91B-7FC3-43A4-BD7E-65FBD5E2ABB4}" type="presParOf" srcId="{A05EBBAB-786A-4CE0-B9DB-28195F4F0F85}" destId="{D105ECB2-F8F2-482F-8858-37E459493CB6}" srcOrd="1" destOrd="0" presId="urn:microsoft.com/office/officeart/2005/8/layout/orgChart1"/>
-    <dgm:cxn modelId="{34B18223-795A-4116-9008-3BCD6B41E417}" type="presParOf" srcId="{6F3504E7-B245-469F-B0E6-B655D8642BFF}" destId="{C6789105-E98C-4A4B-A54C-FC92D57564EC}" srcOrd="1" destOrd="0" presId="urn:microsoft.com/office/officeart/2005/8/layout/orgChart1"/>
-    <dgm:cxn modelId="{A65D61E9-16AB-425B-BD41-8285863B1296}" type="presParOf" srcId="{6F3504E7-B245-469F-B0E6-B655D8642BFF}" destId="{D77AB5CC-0A11-420A-B124-3CDE5FF25200}" srcOrd="2" destOrd="0" presId="urn:microsoft.com/office/officeart/2005/8/layout/orgChart1"/>
-    <dgm:cxn modelId="{F2A51974-9781-40C1-BDF9-F68E8B6D94EB}" type="presParOf" srcId="{301D3C3C-BDCC-47E0-B6B8-4FD96E305D39}" destId="{5F242D27-BCF6-4E60-BA3E-39E3DF28EF2E}" srcOrd="2" destOrd="0" presId="urn:microsoft.com/office/officeart/2005/8/layout/orgChart1"/>
-    <dgm:cxn modelId="{2F98706A-8889-4417-BF8A-0EE077042C83}" type="presParOf" srcId="{CABE42DD-B7EE-4D92-B01A-9A9171A93568}" destId="{CB4A8F1B-7DC7-4D07-B905-0D07D5BA8E18}" srcOrd="2" destOrd="0" presId="urn:microsoft.com/office/officeart/2005/8/layout/orgChart1"/>
-    <dgm:cxn modelId="{C84B2C7E-A78D-4D7F-B5A2-C10A18B9245F}" type="presParOf" srcId="{CB4A8F1B-7DC7-4D07-B905-0D07D5BA8E18}" destId="{C5AC3340-6E7F-4136-A112-B53B49351B2B}" srcOrd="0" destOrd="0" presId="urn:microsoft.com/office/officeart/2005/8/layout/orgChart1"/>
-    <dgm:cxn modelId="{AE82EA2A-9ACD-4363-8DB4-2F598AA4727C}" type="presParOf" srcId="{CB4A8F1B-7DC7-4D07-B905-0D07D5BA8E18}" destId="{10EA254C-C2AD-4029-AC48-3D12540C17FD}" srcOrd="1" destOrd="0" presId="urn:microsoft.com/office/officeart/2005/8/layout/orgChart1"/>
-    <dgm:cxn modelId="{54701F0C-7CED-440B-98C6-7A762532620F}" type="presParOf" srcId="{10EA254C-C2AD-4029-AC48-3D12540C17FD}" destId="{E872AA74-560E-47A6-8039-A0F45BE02913}" srcOrd="0" destOrd="0" presId="urn:microsoft.com/office/officeart/2005/8/layout/orgChart1"/>
-    <dgm:cxn modelId="{98FB8DD0-79C7-4185-9954-6AE09CB51BFD}" type="presParOf" srcId="{E872AA74-560E-47A6-8039-A0F45BE02913}" destId="{16403089-99D7-4FEA-AA57-F4F2D27C42DB}" srcOrd="0" destOrd="0" presId="urn:microsoft.com/office/officeart/2005/8/layout/orgChart1"/>
-    <dgm:cxn modelId="{FB474C8B-61F1-4560-B25E-9D2F7809A829}" type="presParOf" srcId="{E872AA74-560E-47A6-8039-A0F45BE02913}" destId="{01FF8094-1C88-4AB1-A120-69FBC56819EF}" srcOrd="1" destOrd="0" presId="urn:microsoft.com/office/officeart/2005/8/layout/orgChart1"/>
-    <dgm:cxn modelId="{D629D361-A68E-41D2-BA54-E6C3A66B29DB}" type="presParOf" srcId="{10EA254C-C2AD-4029-AC48-3D12540C17FD}" destId="{9E77B769-1DB7-4A06-A34D-8931E44013C8}" srcOrd="1" destOrd="0" presId="urn:microsoft.com/office/officeart/2005/8/layout/orgChart1"/>
-    <dgm:cxn modelId="{E9D2EF8F-B07F-4812-8A7E-48BCB3C40D7A}" type="presParOf" srcId="{10EA254C-C2AD-4029-AC48-3D12540C17FD}" destId="{80E03701-57D5-454C-B4DF-F6DF0D1D9E9C}" srcOrd="2" destOrd="0" presId="urn:microsoft.com/office/officeart/2005/8/layout/orgChart1"/>
+    <dgm:cxn modelId="{9CDE5FA9-ADA5-4681-BAC4-E8DE3E4ED944}" type="presOf" srcId="{B5D56C2E-A8F7-4446-9901-85A159149F32}" destId="{C5AC3340-6E7F-4136-A112-B53B49351B2B}" srcOrd="0" destOrd="0" presId="urn:microsoft.com/office/officeart/2005/8/layout/orgChart1"/>
+    <dgm:cxn modelId="{71DDCE04-26B6-41DC-A591-DEEF0D30AC59}" type="presParOf" srcId="{E939CD04-0662-4732-99DA-F00F13AA43A7}" destId="{CABE42DD-B7EE-4D92-B01A-9A9171A93568}" srcOrd="0" destOrd="0" presId="urn:microsoft.com/office/officeart/2005/8/layout/orgChart1"/>
+    <dgm:cxn modelId="{ADD01895-3870-4A97-B55C-0D178CA9D1CF}" type="presParOf" srcId="{CABE42DD-B7EE-4D92-B01A-9A9171A93568}" destId="{3802DBA6-EB72-4665-93DC-3872C2D86B1A}" srcOrd="0" destOrd="0" presId="urn:microsoft.com/office/officeart/2005/8/layout/orgChart1"/>
+    <dgm:cxn modelId="{6E4A38E7-68DE-4A3A-AE4B-83CEBECDC108}" type="presParOf" srcId="{3802DBA6-EB72-4665-93DC-3872C2D86B1A}" destId="{0D75F87C-B957-4D64-A666-397BF7080A60}" srcOrd="0" destOrd="0" presId="urn:microsoft.com/office/officeart/2005/8/layout/orgChart1"/>
+    <dgm:cxn modelId="{D69D6CD5-09C8-4823-A9B9-463E25272A3E}" type="presParOf" srcId="{3802DBA6-EB72-4665-93DC-3872C2D86B1A}" destId="{53376759-3843-400B-B3C9-2A0191DA33DC}" srcOrd="1" destOrd="0" presId="urn:microsoft.com/office/officeart/2005/8/layout/orgChart1"/>
+    <dgm:cxn modelId="{FC6A30F4-2130-4DDB-B072-755322779993}" type="presParOf" srcId="{CABE42DD-B7EE-4D92-B01A-9A9171A93568}" destId="{233F3DEF-D0B2-4A8F-86C0-FFA9CED0D58A}" srcOrd="1" destOrd="0" presId="urn:microsoft.com/office/officeart/2005/8/layout/orgChart1"/>
+    <dgm:cxn modelId="{422C6D7B-F8D0-41C3-B454-A83C0DEC10D3}" type="presParOf" srcId="{233F3DEF-D0B2-4A8F-86C0-FFA9CED0D58A}" destId="{BA9D1F58-0883-422A-B728-E9F567E87A35}" srcOrd="0" destOrd="0" presId="urn:microsoft.com/office/officeart/2005/8/layout/orgChart1"/>
+    <dgm:cxn modelId="{523738B5-B8B9-470E-B3E3-A2585E6FE788}" type="presParOf" srcId="{233F3DEF-D0B2-4A8F-86C0-FFA9CED0D58A}" destId="{6A341ADD-32F8-48B4-864C-2CD7F5FDB656}" srcOrd="1" destOrd="0" presId="urn:microsoft.com/office/officeart/2005/8/layout/orgChart1"/>
+    <dgm:cxn modelId="{5F80B288-D350-4DFB-A903-E27998FB87C3}" type="presParOf" srcId="{6A341ADD-32F8-48B4-864C-2CD7F5FDB656}" destId="{65D46A6D-8820-4041-8EF5-CE5E49AA6FED}" srcOrd="0" destOrd="0" presId="urn:microsoft.com/office/officeart/2005/8/layout/orgChart1"/>
+    <dgm:cxn modelId="{B52E9366-CDD8-4CA3-9B59-B1C856DB3697}" type="presParOf" srcId="{65D46A6D-8820-4041-8EF5-CE5E49AA6FED}" destId="{C0CB6A7D-0E97-4AFD-B476-E6A96D371897}" srcOrd="0" destOrd="0" presId="urn:microsoft.com/office/officeart/2005/8/layout/orgChart1"/>
+    <dgm:cxn modelId="{FA5E1644-F4F3-49FE-9B64-2059B8DD33DC}" type="presParOf" srcId="{65D46A6D-8820-4041-8EF5-CE5E49AA6FED}" destId="{75553BD6-29E8-4EAC-8A86-96704B0BCE53}" srcOrd="1" destOrd="0" presId="urn:microsoft.com/office/officeart/2005/8/layout/orgChart1"/>
+    <dgm:cxn modelId="{E367E3F4-4F7F-4E09-87EC-2E285BDF675B}" type="presParOf" srcId="{6A341ADD-32F8-48B4-864C-2CD7F5FDB656}" destId="{A23175EE-B263-462F-895B-B31F867BC894}" srcOrd="1" destOrd="0" presId="urn:microsoft.com/office/officeart/2005/8/layout/orgChart1"/>
+    <dgm:cxn modelId="{B4773AA8-6CAC-419C-9193-21051C70FBC7}" type="presParOf" srcId="{A23175EE-B263-462F-895B-B31F867BC894}" destId="{AFAEDC08-1694-4067-8A7E-44C7A205FBB1}" srcOrd="0" destOrd="0" presId="urn:microsoft.com/office/officeart/2005/8/layout/orgChart1"/>
+    <dgm:cxn modelId="{C5821BDA-A333-4705-B65A-32317667A44D}" type="presParOf" srcId="{A23175EE-B263-462F-895B-B31F867BC894}" destId="{4E99632D-16C1-4681-890A-D596B67BD82E}" srcOrd="1" destOrd="0" presId="urn:microsoft.com/office/officeart/2005/8/layout/orgChart1"/>
+    <dgm:cxn modelId="{CB3EC1A3-7870-4DE4-A46E-76B579651860}" type="presParOf" srcId="{4E99632D-16C1-4681-890A-D596B67BD82E}" destId="{902B184E-1A38-4DF9-8B2A-E768C9D6BB97}" srcOrd="0" destOrd="0" presId="urn:microsoft.com/office/officeart/2005/8/layout/orgChart1"/>
+    <dgm:cxn modelId="{0ADDEF67-658F-4397-971E-36AE20E1EC6E}" type="presParOf" srcId="{902B184E-1A38-4DF9-8B2A-E768C9D6BB97}" destId="{F9174C84-2C06-4AB6-9B5A-BC19D053F88F}" srcOrd="0" destOrd="0" presId="urn:microsoft.com/office/officeart/2005/8/layout/orgChart1"/>
+    <dgm:cxn modelId="{3A811A90-CEEA-4E83-9C72-FF65907CDE72}" type="presParOf" srcId="{902B184E-1A38-4DF9-8B2A-E768C9D6BB97}" destId="{B25B1F6C-AFD6-4A0B-BA50-E75F3DC38E6E}" srcOrd="1" destOrd="0" presId="urn:microsoft.com/office/officeart/2005/8/layout/orgChart1"/>
+    <dgm:cxn modelId="{03288761-33A6-4B72-84EC-BBBF1D24529C}" type="presParOf" srcId="{4E99632D-16C1-4681-890A-D596B67BD82E}" destId="{899889F4-F535-4A27-B9D3-653BA6B89DA5}" srcOrd="1" destOrd="0" presId="urn:microsoft.com/office/officeart/2005/8/layout/orgChart1"/>
+    <dgm:cxn modelId="{62E3F468-3450-4DB7-A7A8-F7A0EEC2B8AE}" type="presParOf" srcId="{4E99632D-16C1-4681-890A-D596B67BD82E}" destId="{DE973380-8C0C-4E45-B4A4-78E7BC664C2D}" srcOrd="2" destOrd="0" presId="urn:microsoft.com/office/officeart/2005/8/layout/orgChart1"/>
+    <dgm:cxn modelId="{B03AFE71-3605-4CE2-B16E-07E267DD0A05}" type="presParOf" srcId="{A23175EE-B263-462F-895B-B31F867BC894}" destId="{78AE8C36-2BD5-4C4F-8022-12607D677F02}" srcOrd="2" destOrd="0" presId="urn:microsoft.com/office/officeart/2005/8/layout/orgChart1"/>
+    <dgm:cxn modelId="{A8F2167D-7E71-4EBF-97E0-FFCE007D0BE9}" type="presParOf" srcId="{A23175EE-B263-462F-895B-B31F867BC894}" destId="{972FA945-788B-4CBE-BC9C-D49A090CAD98}" srcOrd="3" destOrd="0" presId="urn:microsoft.com/office/officeart/2005/8/layout/orgChart1"/>
+    <dgm:cxn modelId="{C542CAE5-148B-4909-B57A-6A54043982CF}" type="presParOf" srcId="{972FA945-788B-4CBE-BC9C-D49A090CAD98}" destId="{287EDBBE-ADE7-4150-ABE2-9E0421545D31}" srcOrd="0" destOrd="0" presId="urn:microsoft.com/office/officeart/2005/8/layout/orgChart1"/>
+    <dgm:cxn modelId="{D9557137-E51B-489B-92DA-4935FC751596}" type="presParOf" srcId="{287EDBBE-ADE7-4150-ABE2-9E0421545D31}" destId="{F796F9A0-9E7E-4106-86D6-A701148F3D80}" srcOrd="0" destOrd="0" presId="urn:microsoft.com/office/officeart/2005/8/layout/orgChart1"/>
+    <dgm:cxn modelId="{64C25481-F31D-4384-B9C2-5AFE107885E4}" type="presParOf" srcId="{287EDBBE-ADE7-4150-ABE2-9E0421545D31}" destId="{3E6D4893-5C3C-445F-BEF1-29463ADBA4A6}" srcOrd="1" destOrd="0" presId="urn:microsoft.com/office/officeart/2005/8/layout/orgChart1"/>
+    <dgm:cxn modelId="{764F2E1F-7070-4064-86A1-B6CA286AF4E8}" type="presParOf" srcId="{972FA945-788B-4CBE-BC9C-D49A090CAD98}" destId="{1B655C08-5EF5-4631-A9D4-2E55AD286D01}" srcOrd="1" destOrd="0" presId="urn:microsoft.com/office/officeart/2005/8/layout/orgChart1"/>
+    <dgm:cxn modelId="{D8D68156-E2D2-4D2A-B1E6-AA178AC02FE5}" type="presParOf" srcId="{972FA945-788B-4CBE-BC9C-D49A090CAD98}" destId="{BD10B726-1352-4179-9F39-5D840BE5F966}" srcOrd="2" destOrd="0" presId="urn:microsoft.com/office/officeart/2005/8/layout/orgChart1"/>
+    <dgm:cxn modelId="{DCCE0EFA-4909-4AF2-94E5-B32960B5EF57}" type="presParOf" srcId="{6A341ADD-32F8-48B4-864C-2CD7F5FDB656}" destId="{E3C3748B-1283-48F4-9BC1-1BB6A10A49ED}" srcOrd="2" destOrd="0" presId="urn:microsoft.com/office/officeart/2005/8/layout/orgChart1"/>
+    <dgm:cxn modelId="{929AAE6F-6DA2-4BC5-86FC-5337FDBD6611}" type="presParOf" srcId="{233F3DEF-D0B2-4A8F-86C0-FFA9CED0D58A}" destId="{8AC3B77F-9D61-4206-BFFD-C6E86640B964}" srcOrd="2" destOrd="0" presId="urn:microsoft.com/office/officeart/2005/8/layout/orgChart1"/>
+    <dgm:cxn modelId="{F092C005-614A-4584-8D0B-4E64C3566C84}" type="presParOf" srcId="{233F3DEF-D0B2-4A8F-86C0-FFA9CED0D58A}" destId="{A9EE60A5-A6C3-457F-ABAC-07549FFEFDD8}" srcOrd="3" destOrd="0" presId="urn:microsoft.com/office/officeart/2005/8/layout/orgChart1"/>
+    <dgm:cxn modelId="{EC0A6353-BF92-495E-8F60-78E287A5794E}" type="presParOf" srcId="{A9EE60A5-A6C3-457F-ABAC-07549FFEFDD8}" destId="{6AC63B87-9D2A-42CB-8EC4-E280EB5E5C72}" srcOrd="0" destOrd="0" presId="urn:microsoft.com/office/officeart/2005/8/layout/orgChart1"/>
+    <dgm:cxn modelId="{7C5D363F-D5FA-4E96-A8A7-D14B5AAB0BD0}" type="presParOf" srcId="{6AC63B87-9D2A-42CB-8EC4-E280EB5E5C72}" destId="{275611AA-3BA3-4392-A78C-469A825E0A48}" srcOrd="0" destOrd="0" presId="urn:microsoft.com/office/officeart/2005/8/layout/orgChart1"/>
+    <dgm:cxn modelId="{5B6F20F9-E147-4908-AC20-AC0EDC177E1D}" type="presParOf" srcId="{6AC63B87-9D2A-42CB-8EC4-E280EB5E5C72}" destId="{98AA2938-9488-4299-B8C9-F747078F5CB4}" srcOrd="1" destOrd="0" presId="urn:microsoft.com/office/officeart/2005/8/layout/orgChart1"/>
+    <dgm:cxn modelId="{E7AD5FC0-B09B-4E6A-97E7-7A9F6F668A07}" type="presParOf" srcId="{A9EE60A5-A6C3-457F-ABAC-07549FFEFDD8}" destId="{BFBB04DA-442B-432F-9599-EAB0DB9A9684}" srcOrd="1" destOrd="0" presId="urn:microsoft.com/office/officeart/2005/8/layout/orgChart1"/>
+    <dgm:cxn modelId="{FD052E9A-7906-46CB-ADAC-A2511D1ACB05}" type="presParOf" srcId="{A9EE60A5-A6C3-457F-ABAC-07549FFEFDD8}" destId="{703C678B-26A0-4C5F-9260-7C373AF7099F}" srcOrd="2" destOrd="0" presId="urn:microsoft.com/office/officeart/2005/8/layout/orgChart1"/>
+    <dgm:cxn modelId="{8F163E7F-B979-4967-A915-8DB7EB185672}" type="presParOf" srcId="{233F3DEF-D0B2-4A8F-86C0-FFA9CED0D58A}" destId="{91B2B24D-9B41-4F47-8251-24674E95B58B}" srcOrd="4" destOrd="0" presId="urn:microsoft.com/office/officeart/2005/8/layout/orgChart1"/>
+    <dgm:cxn modelId="{D6814545-E8C7-4CC7-8135-115A0D36BA70}" type="presParOf" srcId="{233F3DEF-D0B2-4A8F-86C0-FFA9CED0D58A}" destId="{301D3C3C-BDCC-47E0-B6B8-4FD96E305D39}" srcOrd="5" destOrd="0" presId="urn:microsoft.com/office/officeart/2005/8/layout/orgChart1"/>
+    <dgm:cxn modelId="{2F9ECA4A-2132-4EB2-B41A-DA317AA2C22E}" type="presParOf" srcId="{301D3C3C-BDCC-47E0-B6B8-4FD96E305D39}" destId="{9C2C37B3-1380-49EA-B3F7-7418332DC102}" srcOrd="0" destOrd="0" presId="urn:microsoft.com/office/officeart/2005/8/layout/orgChart1"/>
+    <dgm:cxn modelId="{5BBC2872-8ADD-4AB0-9B87-5993DA4512D9}" type="presParOf" srcId="{9C2C37B3-1380-49EA-B3F7-7418332DC102}" destId="{249D48B5-A568-4B68-ADC9-8B54C0110F51}" srcOrd="0" destOrd="0" presId="urn:microsoft.com/office/officeart/2005/8/layout/orgChart1"/>
+    <dgm:cxn modelId="{86B52193-E735-47AE-BBAC-E12E8C7A636A}" type="presParOf" srcId="{9C2C37B3-1380-49EA-B3F7-7418332DC102}" destId="{FCD45B15-357E-47C6-87D5-00E4A6105114}" srcOrd="1" destOrd="0" presId="urn:microsoft.com/office/officeart/2005/8/layout/orgChart1"/>
+    <dgm:cxn modelId="{EE94D63B-DCE3-4B08-B378-DAA73DBEEA1E}" type="presParOf" srcId="{301D3C3C-BDCC-47E0-B6B8-4FD96E305D39}" destId="{9D617DBB-819B-4B10-89D2-9A155C5BBE94}" srcOrd="1" destOrd="0" presId="urn:microsoft.com/office/officeart/2005/8/layout/orgChart1"/>
+    <dgm:cxn modelId="{F7708D57-A0C0-401C-BA8B-94F44567C3CD}" type="presParOf" srcId="{9D617DBB-819B-4B10-89D2-9A155C5BBE94}" destId="{2420D4B8-268B-4FA8-8197-FD857AAF7718}" srcOrd="0" destOrd="0" presId="urn:microsoft.com/office/officeart/2005/8/layout/orgChart1"/>
+    <dgm:cxn modelId="{A7B5F152-1733-4F51-9CA6-238A05F8E653}" type="presParOf" srcId="{9D617DBB-819B-4B10-89D2-9A155C5BBE94}" destId="{6F3504E7-B245-469F-B0E6-B655D8642BFF}" srcOrd="1" destOrd="0" presId="urn:microsoft.com/office/officeart/2005/8/layout/orgChart1"/>
+    <dgm:cxn modelId="{E3EDE270-6D5B-4FF3-997A-98C6598E6D9A}" type="presParOf" srcId="{6F3504E7-B245-469F-B0E6-B655D8642BFF}" destId="{A05EBBAB-786A-4CE0-B9DB-28195F4F0F85}" srcOrd="0" destOrd="0" presId="urn:microsoft.com/office/officeart/2005/8/layout/orgChart1"/>
+    <dgm:cxn modelId="{32B65E83-2F3B-43B0-B802-C964273ECD3F}" type="presParOf" srcId="{A05EBBAB-786A-4CE0-B9DB-28195F4F0F85}" destId="{30C1E87A-3A1B-4183-B81A-84E40C78A1D2}" srcOrd="0" destOrd="0" presId="urn:microsoft.com/office/officeart/2005/8/layout/orgChart1"/>
+    <dgm:cxn modelId="{C61FF99D-FEEA-4A56-B2D8-6A6C6940C2D5}" type="presParOf" srcId="{A05EBBAB-786A-4CE0-B9DB-28195F4F0F85}" destId="{D105ECB2-F8F2-482F-8858-37E459493CB6}" srcOrd="1" destOrd="0" presId="urn:microsoft.com/office/officeart/2005/8/layout/orgChart1"/>
+    <dgm:cxn modelId="{DBD0F281-8D21-4818-B9B3-678E68AA3F1E}" type="presParOf" srcId="{6F3504E7-B245-469F-B0E6-B655D8642BFF}" destId="{C6789105-E98C-4A4B-A54C-FC92D57564EC}" srcOrd="1" destOrd="0" presId="urn:microsoft.com/office/officeart/2005/8/layout/orgChart1"/>
+    <dgm:cxn modelId="{83D31FB0-A949-4948-A49E-A8696D111929}" type="presParOf" srcId="{6F3504E7-B245-469F-B0E6-B655D8642BFF}" destId="{D77AB5CC-0A11-420A-B124-3CDE5FF25200}" srcOrd="2" destOrd="0" presId="urn:microsoft.com/office/officeart/2005/8/layout/orgChart1"/>
+    <dgm:cxn modelId="{73200529-93ED-46D0-990E-9F0E45B36B8F}" type="presParOf" srcId="{301D3C3C-BDCC-47E0-B6B8-4FD96E305D39}" destId="{5F242D27-BCF6-4E60-BA3E-39E3DF28EF2E}" srcOrd="2" destOrd="0" presId="urn:microsoft.com/office/officeart/2005/8/layout/orgChart1"/>
+    <dgm:cxn modelId="{DA5AB77E-5EFB-400D-B63D-F07DFEBEE4B8}" type="presParOf" srcId="{CABE42DD-B7EE-4D92-B01A-9A9171A93568}" destId="{CB4A8F1B-7DC7-4D07-B905-0D07D5BA8E18}" srcOrd="2" destOrd="0" presId="urn:microsoft.com/office/officeart/2005/8/layout/orgChart1"/>
+    <dgm:cxn modelId="{6532AEB1-EA17-45FB-86BB-0012231C9BBA}" type="presParOf" srcId="{CB4A8F1B-7DC7-4D07-B905-0D07D5BA8E18}" destId="{C5AC3340-6E7F-4136-A112-B53B49351B2B}" srcOrd="0" destOrd="0" presId="urn:microsoft.com/office/officeart/2005/8/layout/orgChart1"/>
+    <dgm:cxn modelId="{F8F77E42-4420-4B99-9C07-38B49EAE1295}" type="presParOf" srcId="{CB4A8F1B-7DC7-4D07-B905-0D07D5BA8E18}" destId="{10EA254C-C2AD-4029-AC48-3D12540C17FD}" srcOrd="1" destOrd="0" presId="urn:microsoft.com/office/officeart/2005/8/layout/orgChart1"/>
+    <dgm:cxn modelId="{64E54216-D9F7-4A39-A3D9-7C1B723EB181}" type="presParOf" srcId="{10EA254C-C2AD-4029-AC48-3D12540C17FD}" destId="{E872AA74-560E-47A6-8039-A0F45BE02913}" srcOrd="0" destOrd="0" presId="urn:microsoft.com/office/officeart/2005/8/layout/orgChart1"/>
+    <dgm:cxn modelId="{CB4FE986-AB75-4F8B-B8BB-D8D393189089}" type="presParOf" srcId="{E872AA74-560E-47A6-8039-A0F45BE02913}" destId="{16403089-99D7-4FEA-AA57-F4F2D27C42DB}" srcOrd="0" destOrd="0" presId="urn:microsoft.com/office/officeart/2005/8/layout/orgChart1"/>
+    <dgm:cxn modelId="{DAB4EB62-D3A7-40C3-AC32-E9169161AB4A}" type="presParOf" srcId="{E872AA74-560E-47A6-8039-A0F45BE02913}" destId="{01FF8094-1C88-4AB1-A120-69FBC56819EF}" srcOrd="1" destOrd="0" presId="urn:microsoft.com/office/officeart/2005/8/layout/orgChart1"/>
+    <dgm:cxn modelId="{4E580FA2-E2BF-4956-8BD9-811F2BA8E88F}" type="presParOf" srcId="{10EA254C-C2AD-4029-AC48-3D12540C17FD}" destId="{9E77B769-1DB7-4A06-A34D-8931E44013C8}" srcOrd="1" destOrd="0" presId="urn:microsoft.com/office/officeart/2005/8/layout/orgChart1"/>
+    <dgm:cxn modelId="{9A28E9F7-472F-41AB-A4A2-29F7B0207A04}" type="presParOf" srcId="{10EA254C-C2AD-4029-AC48-3D12540C17FD}" destId="{80E03701-57D5-454C-B4DF-F6DF0D1D9E9C}" srcOrd="2" destOrd="0" presId="urn:microsoft.com/office/officeart/2005/8/layout/orgChart1"/>
   </dgm:cxnLst>
   <dgm:bg/>
   <dgm:whole/>
@@ -7629,6 +11480,20 @@
 
 <file path=word/glossary/fontTable.xml><?xml version="1.0" encoding="utf-8"?>
 <w:fonts xmlns:mc="http://schemas.openxmlformats.org/markup-compatibility/2006" xmlns:r="http://schemas.openxmlformats.org/officeDocument/2006/relationships" xmlns:w="http://schemas.openxmlformats.org/wordprocessingml/2006/main" xmlns:w14="http://schemas.microsoft.com/office/word/2010/wordml" mc:Ignorable="w14">
+  <w:font w:name="Symbol">
+    <w:panose1 w:val="05050102010706020507"/>
+    <w:charset w:val="02"/>
+    <w:family w:val="roman"/>
+    <w:pitch w:val="variable"/>
+    <w:sig w:usb0="00000000" w:usb1="10000000" w:usb2="00000000" w:usb3="00000000" w:csb0="80000000" w:csb1="00000000"/>
+  </w:font>
+  <w:font w:name="Times New Roman">
+    <w:panose1 w:val="02020603050405020304"/>
+    <w:charset w:val="00"/>
+    <w:family w:val="roman"/>
+    <w:pitch w:val="variable"/>
+    <w:sig w:usb0="E0002EFF" w:usb1="C0007843" w:usb2="00000009" w:usb3="00000000" w:csb0="000001FF" w:csb1="00000000"/>
+  </w:font>
   <w:font w:name="Arial">
     <w:panose1 w:val="020B0604020202020204"/>
     <w:charset w:val="00"/>
@@ -7642,13 +11507,6 @@
     <w:family w:val="swiss"/>
     <w:pitch w:val="variable"/>
     <w:sig w:usb0="E00002FF" w:usb1="4000ACFF" w:usb2="00000001" w:usb3="00000000" w:csb0="0000019F" w:csb1="00000000"/>
-  </w:font>
-  <w:font w:name="Times New Roman">
-    <w:panose1 w:val="02020603050405020304"/>
-    <w:charset w:val="00"/>
-    <w:family w:val="roman"/>
-    <w:pitch w:val="variable"/>
-    <w:sig w:usb0="E0002EFF" w:usb1="C0007843" w:usb2="00000009" w:usb3="00000000" w:csb0="000001FF" w:csb1="00000000"/>
   </w:font>
   <w:font w:name="Cambria">
     <w:panose1 w:val="02040503050406030204"/>
@@ -7681,8 +11539,10 @@
   </w:compat>
   <w:rsids>
     <w:rsidRoot w:val="005D5250"/>
-    <w:rsid w:val="00250F4B"/>
+    <w:rsid w:val="00157E93"/>
+    <w:rsid w:val="00482E41"/>
     <w:rsid w:val="005D5250"/>
+    <w:rsid w:val="007B6ABB"/>
   </w:rsids>
   <m:mathPr>
     <m:mathFont m:val="Cambria Math"/>
@@ -8397,7 +12257,7 @@
 </file>
 
 <file path=customXml/itemProps1.xml><?xml version="1.0" encoding="utf-8"?>
-<ds:datastoreItem xmlns:ds="http://schemas.openxmlformats.org/officeDocument/2006/customXml" ds:itemID="{FBB14336-62BC-4D07-85DF-8802795D6DBB}">
+<ds:datastoreItem xmlns:ds="http://schemas.openxmlformats.org/officeDocument/2006/customXml" ds:itemID="{5F8E13F1-F300-4943-BBB9-5818530AD76D}">
   <ds:schemaRefs>
     <ds:schemaRef ds:uri="http://schemas.openxmlformats.org/officeDocument/2006/bibliography"/>
   </ds:schemaRefs>

</xml_diff>

<commit_message>
Front page roughly done
</commit_message>
<xml_diff>
--- a/MidReport.docx
+++ b/MidReport.docx
@@ -2,6 +2,560 @@
 <file path=word/document.xml><?xml version="1.0" encoding="utf-8"?>
 <w:document xmlns:wpc="http://schemas.microsoft.com/office/word/2010/wordprocessingCanvas" xmlns:mc="http://schemas.openxmlformats.org/markup-compatibility/2006" xmlns:o="urn:schemas-microsoft-com:office:office" xmlns:r="http://schemas.openxmlformats.org/officeDocument/2006/relationships" xmlns:m="http://schemas.openxmlformats.org/officeDocument/2006/math" xmlns:v="urn:schemas-microsoft-com:vml" xmlns:wp14="http://schemas.microsoft.com/office/word/2010/wordprocessingDrawing" xmlns:wp="http://schemas.openxmlformats.org/drawingml/2006/wordprocessingDrawing" xmlns:w10="urn:schemas-microsoft-com:office:word" xmlns:w="http://schemas.openxmlformats.org/wordprocessingml/2006/main" xmlns:w14="http://schemas.microsoft.com/office/word/2010/wordml" xmlns:wpg="http://schemas.microsoft.com/office/word/2010/wordprocessingGroup" xmlns:wpi="http://schemas.microsoft.com/office/word/2010/wordprocessingInk" xmlns:wne="http://schemas.microsoft.com/office/word/2006/wordml" xmlns:wps="http://schemas.microsoft.com/office/word/2010/wordprocessingShape" mc:Ignorable="w14 wp14">
   <w:body>
+    <w:sdt>
+      <w:sdtPr>
+        <w:rPr>
+          <w:rFonts w:asciiTheme="majorHAnsi" w:eastAsiaTheme="majorEastAsia" w:hAnsiTheme="majorHAnsi" w:cstheme="majorBidi"/>
+          <w:caps/>
+        </w:rPr>
+        <w:id w:val="-1839912772"/>
+        <w:docPartObj>
+          <w:docPartGallery w:val="Cover Pages"/>
+          <w:docPartUnique/>
+        </w:docPartObj>
+      </w:sdtPr>
+      <w:sdtEndPr>
+        <w:rPr>
+          <w:rFonts w:asciiTheme="minorHAnsi" w:eastAsiaTheme="minorHAnsi" w:hAnsiTheme="minorHAnsi" w:cstheme="minorBidi"/>
+          <w:b/>
+          <w:bCs/>
+          <w:caps w:val="0"/>
+          <w:lang w:val="en-GB" w:eastAsia="en-US"/>
+        </w:rPr>
+      </w:sdtEndPr>
+      <w:sdtContent>
+        <w:tbl>
+          <w:tblPr>
+            <w:tblW w:w="5197" w:type="pct"/>
+            <w:jc w:val="center"/>
+            <w:tblLook w:val="04A0" w:firstRow="1" w:lastRow="0" w:firstColumn="1" w:lastColumn="0" w:noHBand="0" w:noVBand="1"/>
+          </w:tblPr>
+          <w:tblGrid>
+            <w:gridCol w:w="9606"/>
+          </w:tblGrid>
+          <w:tr>
+            <w:trPr>
+              <w:trHeight w:val="2880"/>
+              <w:jc w:val="center"/>
+            </w:trPr>
+            <w:tc>
+              <w:tcPr>
+                <w:tcW w:w="5000" w:type="pct"/>
+              </w:tcPr>
+              <w:p>
+                <w:pPr>
+                  <w:pStyle w:val="NoSpacing"/>
+                  <w:jc w:val="center"/>
+                  <w:rPr>
+                    <w:rFonts w:asciiTheme="majorHAnsi" w:eastAsiaTheme="majorEastAsia" w:hAnsiTheme="majorHAnsi" w:cstheme="majorBidi"/>
+                    <w:caps/>
+                  </w:rPr>
+                </w:pPr>
+                <w:r>
+                  <w:rPr>
+                    <w:rFonts w:asciiTheme="majorHAnsi" w:eastAsiaTheme="majorEastAsia" w:hAnsiTheme="majorHAnsi" w:cstheme="majorBidi"/>
+                    <w:caps/>
+                    <w:noProof/>
+                    <w:lang w:val="en-GB" w:eastAsia="en-GB"/>
+                  </w:rPr>
+                  <w:drawing>
+                    <wp:anchor distT="0" distB="0" distL="114300" distR="114300" simplePos="0" relativeHeight="251662847" behindDoc="0" locked="0" layoutInCell="1" allowOverlap="1" wp14:anchorId="3A801DDB" wp14:editId="600638F7">
+                      <wp:simplePos x="0" y="0"/>
+                      <wp:positionH relativeFrom="column">
+                        <wp:posOffset>1924050</wp:posOffset>
+                      </wp:positionH>
+                      <wp:positionV relativeFrom="paragraph">
+                        <wp:posOffset>76200</wp:posOffset>
+                      </wp:positionV>
+                      <wp:extent cx="2286000" cy="2197735"/>
+                      <wp:effectExtent l="95250" t="133350" r="323850" b="221615"/>
+                      <wp:wrapSquare wrapText="bothSides"/>
+                      <wp:docPr id="1" name="Picture 1"/>
+                      <wp:cNvGraphicFramePr>
+                        <a:graphicFrameLocks xmlns:a="http://schemas.openxmlformats.org/drawingml/2006/main" noChangeAspect="1"/>
+                      </wp:cNvGraphicFramePr>
+                      <a:graphic xmlns:a="http://schemas.openxmlformats.org/drawingml/2006/main">
+                        <a:graphicData uri="http://schemas.openxmlformats.org/drawingml/2006/picture">
+                          <pic:pic xmlns:pic="http://schemas.openxmlformats.org/drawingml/2006/picture">
+                            <pic:nvPicPr>
+                              <pic:cNvPr id="0" name="Picture 3"/>
+                              <pic:cNvPicPr>
+                                <a:picLocks noChangeAspect="1" noChangeArrowheads="1"/>
+                              </pic:cNvPicPr>
+                            </pic:nvPicPr>
+                            <pic:blipFill>
+                              <a:blip r:embed="rId9">
+                                <a:extLst>
+                                  <a:ext uri="{28A0092B-C50C-407E-A947-70E740481C1C}">
+                                    <a14:useLocalDpi xmlns:a14="http://schemas.microsoft.com/office/drawing/2010/main" val="0"/>
+                                  </a:ext>
+                                </a:extLst>
+                              </a:blip>
+                              <a:srcRect/>
+                              <a:stretch>
+                                <a:fillRect/>
+                              </a:stretch>
+                            </pic:blipFill>
+                            <pic:spPr bwMode="auto">
+                              <a:xfrm>
+                                <a:off x="0" y="0"/>
+                                <a:ext cx="2286000" cy="2197735"/>
+                              </a:xfrm>
+                              <a:prstGeom prst="rect">
+                                <a:avLst/>
+                              </a:prstGeom>
+                              <a:ln>
+                                <a:noFill/>
+                              </a:ln>
+                              <a:effectLst>
+                                <a:outerShdw blurRad="292100" dist="139700" dir="2700000" algn="tl" rotWithShape="0">
+                                  <a:srgbClr val="333333">
+                                    <a:alpha val="65000"/>
+                                  </a:srgbClr>
+                                </a:outerShdw>
+                              </a:effectLst>
+                            </pic:spPr>
+                          </pic:pic>
+                        </a:graphicData>
+                      </a:graphic>
+                      <wp14:sizeRelH relativeFrom="page">
+                        <wp14:pctWidth>0</wp14:pctWidth>
+                      </wp14:sizeRelH>
+                      <wp14:sizeRelV relativeFrom="page">
+                        <wp14:pctHeight>0</wp14:pctHeight>
+                      </wp14:sizeRelV>
+                    </wp:anchor>
+                  </w:drawing>
+                </w:r>
+              </w:p>
+            </w:tc>
+          </w:tr>
+          <w:tr>
+            <w:trPr>
+              <w:trHeight w:val="1440"/>
+              <w:jc w:val="center"/>
+            </w:trPr>
+            <w:sdt>
+              <w:sdtPr>
+                <w:rPr>
+                  <w:rFonts w:asciiTheme="majorHAnsi" w:eastAsiaTheme="majorEastAsia" w:hAnsiTheme="majorHAnsi" w:cstheme="majorBidi"/>
+                  <w:sz w:val="80"/>
+                  <w:szCs w:val="80"/>
+                </w:rPr>
+                <w:alias w:val="Title"/>
+                <w:id w:val="15524250"/>
+                <w:placeholder>
+                  <w:docPart w:val="09AC3BD0EB8D4635BD8EF02014A37B0F"/>
+                </w:placeholder>
+                <w:dataBinding w:prefixMappings="xmlns:ns0='http://schemas.openxmlformats.org/package/2006/metadata/core-properties' xmlns:ns1='http://purl.org/dc/elements/1.1/'" w:xpath="/ns0:coreProperties[1]/ns1:title[1]" w:storeItemID="{6C3C8BC8-F283-45AE-878A-BAB7291924A1}"/>
+                <w:text/>
+              </w:sdtPr>
+              <w:sdtContent>
+                <w:tc>
+                  <w:tcPr>
+                    <w:tcW w:w="5000" w:type="pct"/>
+                    <w:tcBorders>
+                      <w:bottom w:val="single" w:sz="4" w:space="0" w:color="4F81BD" w:themeColor="accent1"/>
+                    </w:tcBorders>
+                    <w:vAlign w:val="center"/>
+                  </w:tcPr>
+                  <w:p>
+                    <w:pPr>
+                      <w:pStyle w:val="NoSpacing"/>
+                      <w:jc w:val="center"/>
+                      <w:rPr>
+                        <w:rFonts w:asciiTheme="majorHAnsi" w:eastAsiaTheme="majorEastAsia" w:hAnsiTheme="majorHAnsi" w:cstheme="majorBidi"/>
+                        <w:sz w:val="80"/>
+                        <w:szCs w:val="80"/>
+                      </w:rPr>
+                    </w:pPr>
+                    <w:r>
+                      <w:rPr>
+                        <w:rFonts w:asciiTheme="majorHAnsi" w:eastAsiaTheme="majorEastAsia" w:hAnsiTheme="majorHAnsi" w:cstheme="majorBidi"/>
+                        <w:sz w:val="80"/>
+                        <w:szCs w:val="80"/>
+                      </w:rPr>
+                      <w:t xml:space="preserve">Cristor  </w:t>
+                    </w:r>
+                  </w:p>
+                </w:tc>
+              </w:sdtContent>
+            </w:sdt>
+          </w:tr>
+          <w:tr>
+            <w:trPr>
+              <w:trHeight w:val="720"/>
+              <w:jc w:val="center"/>
+            </w:trPr>
+            <w:sdt>
+              <w:sdtPr>
+                <w:rPr>
+                  <w:rFonts w:asciiTheme="majorHAnsi" w:eastAsiaTheme="majorEastAsia" w:hAnsiTheme="majorHAnsi" w:cstheme="majorBidi"/>
+                  <w:sz w:val="44"/>
+                  <w:szCs w:val="44"/>
+                </w:rPr>
+                <w:alias w:val="Subtitle"/>
+                <w:id w:val="15524255"/>
+                <w:placeholder>
+                  <w:docPart w:val="218441EC77134A3E9006CAA10C7570D4"/>
+                </w:placeholder>
+                <w:dataBinding w:prefixMappings="xmlns:ns0='http://schemas.openxmlformats.org/package/2006/metadata/core-properties' xmlns:ns1='http://purl.org/dc/elements/1.1/'" w:xpath="/ns0:coreProperties[1]/ns1:subject[1]" w:storeItemID="{6C3C8BC8-F283-45AE-878A-BAB7291924A1}"/>
+                <w:text/>
+              </w:sdtPr>
+              <w:sdtContent>
+                <w:tc>
+                  <w:tcPr>
+                    <w:tcW w:w="5000" w:type="pct"/>
+                    <w:tcBorders>
+                      <w:top w:val="single" w:sz="4" w:space="0" w:color="4F81BD" w:themeColor="accent1"/>
+                    </w:tcBorders>
+                    <w:vAlign w:val="center"/>
+                  </w:tcPr>
+                  <w:p>
+                    <w:pPr>
+                      <w:pStyle w:val="NoSpacing"/>
+                      <w:jc w:val="center"/>
+                      <w:rPr>
+                        <w:rFonts w:asciiTheme="majorHAnsi" w:eastAsiaTheme="majorEastAsia" w:hAnsiTheme="majorHAnsi" w:cstheme="majorBidi"/>
+                        <w:sz w:val="44"/>
+                        <w:szCs w:val="44"/>
+                      </w:rPr>
+                    </w:pPr>
+                    <w:r>
+                      <w:rPr>
+                        <w:rFonts w:asciiTheme="majorHAnsi" w:eastAsiaTheme="majorEastAsia" w:hAnsiTheme="majorHAnsi" w:cstheme="majorBidi"/>
+                        <w:sz w:val="44"/>
+                        <w:szCs w:val="44"/>
+                      </w:rPr>
+                      <w:t>CS 2062 – Object Oriented Software Development</w:t>
+                    </w:r>
+                  </w:p>
+                </w:tc>
+              </w:sdtContent>
+            </w:sdt>
+          </w:tr>
+          <w:tr>
+            <w:trPr>
+              <w:trHeight w:val="360"/>
+              <w:jc w:val="center"/>
+            </w:trPr>
+            <w:tc>
+              <w:tcPr>
+                <w:tcW w:w="5000" w:type="pct"/>
+                <w:vAlign w:val="center"/>
+              </w:tcPr>
+              <w:p>
+                <w:pPr>
+                  <w:pStyle w:val="NoSpacing"/>
+                  <w:jc w:val="center"/>
+                </w:pPr>
+              </w:p>
+              <w:p>
+                <w:pPr>
+                  <w:pStyle w:val="NoSpacing"/>
+                  <w:jc w:val="center"/>
+                </w:pPr>
+              </w:p>
+              <w:p>
+                <w:pPr>
+                  <w:pStyle w:val="NoSpacing"/>
+                  <w:jc w:val="center"/>
+                </w:pPr>
+              </w:p>
+              <w:p>
+                <w:pPr>
+                  <w:pStyle w:val="NoSpacing"/>
+                  <w:jc w:val="center"/>
+                </w:pPr>
+              </w:p>
+            </w:tc>
+          </w:tr>
+          <w:tr>
+            <w:trPr>
+              <w:trHeight w:val="360"/>
+              <w:jc w:val="center"/>
+            </w:trPr>
+            <w:tc>
+              <w:tcPr>
+                <w:tcW w:w="5000" w:type="pct"/>
+                <w:vAlign w:val="center"/>
+              </w:tcPr>
+              <w:p>
+                <w:pPr>
+                  <w:pStyle w:val="NoSpacing"/>
+                  <w:jc w:val="center"/>
+                  <w:rPr>
+                    <w:b/>
+                    <w:bCs/>
+                  </w:rPr>
+                </w:pPr>
+              </w:p>
+            </w:tc>
+          </w:tr>
+          <w:tr>
+            <w:trPr>
+              <w:trHeight w:val="360"/>
+              <w:jc w:val="center"/>
+            </w:trPr>
+            <w:tc>
+              <w:tcPr>
+                <w:tcW w:w="5000" w:type="pct"/>
+                <w:vAlign w:val="center"/>
+              </w:tcPr>
+              <w:p>
+                <w:pPr>
+                  <w:pStyle w:val="NoSpacing"/>
+                  <w:jc w:val="center"/>
+                  <w:rPr>
+                    <w:b/>
+                    <w:bCs/>
+                  </w:rPr>
+                </w:pPr>
+              </w:p>
+            </w:tc>
+          </w:tr>
+        </w:tbl>
+        <w:p/>
+        <w:p/>
+        <w:p/>
+        <w:tbl>
+          <w:tblPr>
+            <w:tblStyle w:val="TableGrid"/>
+            <w:tblpPr w:leftFromText="180" w:rightFromText="180" w:vertAnchor="text" w:horzAnchor="page" w:tblpX="5368" w:tblpY="208"/>
+            <w:tblW w:w="5482" w:type="dxa"/>
+            <w:tblLook w:val="04A0" w:firstRow="1" w:lastRow="0" w:firstColumn="1" w:lastColumn="0" w:noHBand="0" w:noVBand="1"/>
+          </w:tblPr>
+          <w:tblGrid>
+            <w:gridCol w:w="2235"/>
+            <w:gridCol w:w="3247"/>
+          </w:tblGrid>
+          <w:tr>
+            <w:trPr>
+              <w:trHeight w:val="550"/>
+            </w:trPr>
+            <w:tc>
+              <w:tcPr>
+                <w:tcW w:w="2235" w:type="dxa"/>
+              </w:tcPr>
+              <w:p>
+                <w:pPr>
+                  <w:rPr>
+                    <w:sz w:val="24"/>
+                    <w:szCs w:val="24"/>
+                  </w:rPr>
+                </w:pPr>
+                <w:r>
+                  <w:rPr>
+                    <w:sz w:val="24"/>
+                    <w:szCs w:val="24"/>
+                  </w:rPr>
+                  <w:t>A.B.P.R.Lakshani</w:t>
+                </w:r>
+              </w:p>
+            </w:tc>
+            <w:tc>
+              <w:tcPr>
+                <w:tcW w:w="3247" w:type="dxa"/>
+              </w:tcPr>
+              <w:p>
+                <w:pPr>
+                  <w:rPr>
+                    <w:sz w:val="24"/>
+                    <w:szCs w:val="24"/>
+                  </w:rPr>
+                </w:pPr>
+                <w:r>
+                  <w:rPr>
+                    <w:sz w:val="24"/>
+                    <w:szCs w:val="24"/>
+                  </w:rPr>
+                  <w:t xml:space="preserve">:  </w:t>
+                </w:r>
+                <w:r>
+                  <w:rPr>
+                    <w:sz w:val="24"/>
+                    <w:szCs w:val="24"/>
+                  </w:rPr>
+                  <w:t>Team leader</w:t>
+                </w:r>
+              </w:p>
+            </w:tc>
+          </w:tr>
+          <w:tr>
+            <w:trPr>
+              <w:trHeight w:val="519"/>
+            </w:trPr>
+            <w:tc>
+              <w:tcPr>
+                <w:tcW w:w="2235" w:type="dxa"/>
+              </w:tcPr>
+              <w:p>
+                <w:pPr>
+                  <w:spacing w:line="360" w:lineRule="auto"/>
+                  <w:contextualSpacing/>
+                  <w:rPr>
+                    <w:sz w:val="24"/>
+                    <w:szCs w:val="24"/>
+                  </w:rPr>
+                </w:pPr>
+                <w:r>
+                  <w:rPr>
+                    <w:rFonts w:ascii="Times New Roman" w:eastAsia="Times New Roman" w:hAnsi="Times New Roman" w:cs="Times New Roman"/>
+                    <w:sz w:val="24"/>
+                    <w:szCs w:val="24"/>
+                  </w:rPr>
+                  <w:t>H.L.M. Hansini</w:t>
+                </w:r>
+              </w:p>
+              <w:p/>
+            </w:tc>
+            <w:tc>
+              <w:tcPr>
+                <w:tcW w:w="3247" w:type="dxa"/>
+              </w:tcPr>
+              <w:p>
+                <w:r>
+                  <w:rPr>
+                    <w:rFonts w:ascii="Times New Roman" w:eastAsia="Times New Roman" w:hAnsi="Times New Roman" w:cs="Times New Roman"/>
+                    <w:sz w:val="24"/>
+                    <w:szCs w:val="24"/>
+                  </w:rPr>
+                  <w:t xml:space="preserve">:  </w:t>
+                </w:r>
+                <w:r>
+                  <w:rPr>
+                    <w:rFonts w:ascii="Times New Roman" w:eastAsia="Times New Roman" w:hAnsi="Times New Roman" w:cs="Times New Roman"/>
+                    <w:sz w:val="24"/>
+                    <w:szCs w:val="24"/>
+                  </w:rPr>
+                  <w:t>Document manager:</w:t>
+                </w:r>
+              </w:p>
+            </w:tc>
+          </w:tr>
+          <w:tr>
+            <w:trPr>
+              <w:trHeight w:val="550"/>
+            </w:trPr>
+            <w:tc>
+              <w:tcPr>
+                <w:tcW w:w="2235" w:type="dxa"/>
+              </w:tcPr>
+              <w:p>
+                <w:pPr>
+                  <w:spacing w:line="360" w:lineRule="auto"/>
+                  <w:contextualSpacing/>
+                  <w:rPr>
+                    <w:sz w:val="24"/>
+                    <w:szCs w:val="24"/>
+                  </w:rPr>
+                </w:pPr>
+                <w:r>
+                  <w:rPr>
+                    <w:rFonts w:ascii="Times New Roman" w:eastAsia="Times New Roman" w:hAnsi="Times New Roman" w:cs="Times New Roman"/>
+                    <w:sz w:val="24"/>
+                    <w:szCs w:val="24"/>
+                  </w:rPr>
+                  <w:t>S.G. Kumarawadu</w:t>
+                </w:r>
+              </w:p>
+              <w:p/>
+            </w:tc>
+            <w:tc>
+              <w:tcPr>
+                <w:tcW w:w="3247" w:type="dxa"/>
+              </w:tcPr>
+              <w:p>
+                <w:r>
+                  <w:rPr>
+                    <w:rFonts w:ascii="Times New Roman" w:eastAsia="Times New Roman" w:hAnsi="Times New Roman" w:cs="Times New Roman"/>
+                    <w:sz w:val="24"/>
+                    <w:szCs w:val="24"/>
+                  </w:rPr>
+                  <w:t xml:space="preserve">:  </w:t>
+                </w:r>
+                <w:r>
+                  <w:rPr>
+                    <w:rFonts w:ascii="Times New Roman" w:eastAsia="Times New Roman" w:hAnsi="Times New Roman" w:cs="Times New Roman"/>
+                    <w:sz w:val="24"/>
+                    <w:szCs w:val="24"/>
+                  </w:rPr>
+                  <w:t>System Analyst</w:t>
+                </w:r>
+              </w:p>
+            </w:tc>
+          </w:tr>
+          <w:tr>
+            <w:trPr>
+              <w:trHeight w:val="550"/>
+            </w:trPr>
+            <w:tc>
+              <w:tcPr>
+                <w:tcW w:w="2235" w:type="dxa"/>
+              </w:tcPr>
+              <w:p>
+                <w:pPr>
+                  <w:spacing w:line="360" w:lineRule="auto"/>
+                  <w:contextualSpacing/>
+                  <w:rPr>
+                    <w:sz w:val="24"/>
+                    <w:szCs w:val="24"/>
+                  </w:rPr>
+                </w:pPr>
+                <w:r>
+                  <w:rPr>
+                    <w:rFonts w:ascii="Times New Roman" w:eastAsia="Times New Roman" w:hAnsi="Times New Roman" w:cs="Times New Roman"/>
+                    <w:sz w:val="24"/>
+                    <w:szCs w:val="24"/>
+                  </w:rPr>
+                  <w:t>C.M.N.D. Pathirana</w:t>
+                </w:r>
+              </w:p>
+              <w:p/>
+            </w:tc>
+            <w:tc>
+              <w:tcPr>
+                <w:tcW w:w="3247" w:type="dxa"/>
+              </w:tcPr>
+              <w:p>
+                <w:r>
+                  <w:rPr>
+                    <w:rFonts w:ascii="Times New Roman" w:eastAsia="Times New Roman" w:hAnsi="Times New Roman" w:cs="Times New Roman"/>
+                    <w:sz w:val="24"/>
+                    <w:szCs w:val="24"/>
+                  </w:rPr>
+                  <w:t xml:space="preserve">:  </w:t>
+                </w:r>
+                <w:bookmarkStart w:id="0" w:name="_GoBack"/>
+                <w:bookmarkEnd w:id="0"/>
+                <w:r>
+                  <w:rPr>
+                    <w:rFonts w:ascii="Times New Roman" w:eastAsia="Times New Roman" w:hAnsi="Times New Roman" w:cs="Times New Roman"/>
+                    <w:sz w:val="24"/>
+                    <w:szCs w:val="24"/>
+                  </w:rPr>
+                  <w:t xml:space="preserve">Developers:  </w:t>
+                </w:r>
+              </w:p>
+            </w:tc>
+          </w:tr>
+        </w:tbl>
+        <w:p/>
+        <w:p/>
+        <w:p/>
+        <w:p/>
+        <w:p/>
+        <w:p>
+          <w:r>
+            <w:rPr>
+              <w:b/>
+              <w:bCs/>
+            </w:rPr>
+            <w:br w:type="page"/>
+          </w:r>
+        </w:p>
+      </w:sdtContent>
+    </w:sdt>
     <w:p>
       <w:pPr>
         <w:pStyle w:val="Heading1"/>
@@ -13,6 +567,7 @@
         <w:rPr>
           <w:lang w:val="en-US"/>
         </w:rPr>
+        <w:lastRenderedPageBreak/>
         <w:t>Introduction</w:t>
       </w:r>
     </w:p>
@@ -57,18 +612,8 @@
           <w:sz w:val="24"/>
           <w:szCs w:val="24"/>
         </w:rPr>
-        <w:t xml:space="preserve">Team Leader:  A.B.P.R. </w:t>
+        <w:t>Team Leader:  A.B.P.R. Lakshani</w:t>
       </w:r>
-      <w:proofErr w:type="spellStart"/>
-      <w:r>
-        <w:rPr>
-          <w:rFonts w:ascii="Times New Roman" w:eastAsia="Times New Roman" w:hAnsi="Times New Roman" w:cs="Times New Roman"/>
-          <w:sz w:val="24"/>
-          <w:szCs w:val="24"/>
-        </w:rPr>
-        <w:t>Lakshani</w:t>
-      </w:r>
-      <w:proofErr w:type="spellEnd"/>
     </w:p>
     <w:p>
       <w:pPr>
@@ -138,18 +683,8 @@
           <w:sz w:val="24"/>
           <w:szCs w:val="24"/>
         </w:rPr>
-        <w:t xml:space="preserve">Document manager: H.L.M. </w:t>
+        <w:t>Document manager: H.L.M. Hansini</w:t>
       </w:r>
-      <w:proofErr w:type="spellStart"/>
-      <w:r>
-        <w:rPr>
-          <w:rFonts w:ascii="Times New Roman" w:eastAsia="Times New Roman" w:hAnsi="Times New Roman" w:cs="Times New Roman"/>
-          <w:sz w:val="24"/>
-          <w:szCs w:val="24"/>
-        </w:rPr>
-        <w:t>Hansini</w:t>
-      </w:r>
-      <w:proofErr w:type="spellEnd"/>
     </w:p>
     <w:p>
       <w:pPr>
@@ -196,18 +731,8 @@
           <w:sz w:val="24"/>
           <w:szCs w:val="24"/>
         </w:rPr>
-        <w:t xml:space="preserve">System Analyst: S.G. </w:t>
+        <w:t>System Analyst: S.G. Kumarawadu</w:t>
       </w:r>
-      <w:proofErr w:type="spellStart"/>
-      <w:r>
-        <w:rPr>
-          <w:rFonts w:ascii="Times New Roman" w:eastAsia="Times New Roman" w:hAnsi="Times New Roman" w:cs="Times New Roman"/>
-          <w:sz w:val="24"/>
-          <w:szCs w:val="24"/>
-        </w:rPr>
-        <w:t>Kumarawadu</w:t>
-      </w:r>
-      <w:proofErr w:type="spellEnd"/>
     </w:p>
     <w:p>
       <w:pPr>
@@ -252,18 +777,8 @@
           <w:sz w:val="24"/>
           <w:szCs w:val="24"/>
         </w:rPr>
-        <w:t xml:space="preserve">Developers:  C.M.N.D. </w:t>
+        <w:t>Developers:  C.M.N.D. Pathirana</w:t>
       </w:r>
-      <w:proofErr w:type="spellStart"/>
-      <w:r>
-        <w:rPr>
-          <w:rFonts w:ascii="Times New Roman" w:eastAsia="Times New Roman" w:hAnsi="Times New Roman" w:cs="Times New Roman"/>
-          <w:sz w:val="24"/>
-          <w:szCs w:val="24"/>
-        </w:rPr>
-        <w:t>Pathirana</w:t>
-      </w:r>
-      <w:proofErr w:type="spellEnd"/>
     </w:p>
     <w:p>
       <w:pPr>
@@ -512,18 +1027,8 @@
           <w:szCs w:val="24"/>
         </w:rPr>
         <w:tab/>
-        <w:t xml:space="preserve"> Mr. Tennyson </w:t>
+        <w:t xml:space="preserve"> Mr. Tennyson Kumarawadu</w:t>
       </w:r>
-      <w:proofErr w:type="spellStart"/>
-      <w:r>
-        <w:rPr>
-          <w:rFonts w:ascii="Times New Roman" w:eastAsia="Times New Roman" w:hAnsi="Times New Roman" w:cs="Times New Roman"/>
-          <w:sz w:val="24"/>
-          <w:szCs w:val="24"/>
-        </w:rPr>
-        <w:t>Kumarawadu</w:t>
-      </w:r>
-      <w:proofErr w:type="spellEnd"/>
     </w:p>
     <w:p>
       <w:pPr>
@@ -579,25 +1084,7 @@
           <w:sz w:val="24"/>
           <w:szCs w:val="24"/>
         </w:rPr>
-        <w:t xml:space="preserve">Postal </w:t>
-      </w:r>
-      <w:proofErr w:type="spellStart"/>
-      <w:r>
-        <w:rPr>
-          <w:rFonts w:ascii="Times New Roman" w:eastAsia="Times New Roman" w:hAnsi="Times New Roman" w:cs="Times New Roman"/>
-          <w:sz w:val="24"/>
-          <w:szCs w:val="24"/>
-        </w:rPr>
-        <w:t>Addres</w:t>
-      </w:r>
-      <w:proofErr w:type="spellEnd"/>
-      <w:r>
-        <w:rPr>
-          <w:rFonts w:ascii="Times New Roman" w:eastAsia="Times New Roman" w:hAnsi="Times New Roman" w:cs="Times New Roman"/>
-          <w:sz w:val="24"/>
-          <w:szCs w:val="24"/>
-        </w:rPr>
-        <w:t xml:space="preserve"> </w:t>
+        <w:t xml:space="preserve">Postal Addres </w:t>
       </w:r>
       <w:r>
         <w:rPr>
@@ -646,40 +1133,28 @@
         <w:spacing w:after="0" w:line="360" w:lineRule="auto"/>
         <w:ind w:left="4320" w:firstLine="720"/>
       </w:pPr>
-      <w:proofErr w:type="spellStart"/>
       <w:r>
         <w:rPr>
           <w:rFonts w:ascii="Times New Roman" w:eastAsia="Times New Roman" w:hAnsi="Times New Roman" w:cs="Times New Roman"/>
           <w:sz w:val="24"/>
           <w:szCs w:val="24"/>
         </w:rPr>
-        <w:t>Polhena</w:t>
+        <w:t>Polhena,</w:t>
       </w:r>
-      <w:proofErr w:type="spellEnd"/>
+    </w:p>
+    <w:p>
+      <w:pPr>
+        <w:spacing w:after="0" w:line="360" w:lineRule="auto"/>
+        <w:ind w:left="4320" w:firstLine="720"/>
+      </w:pPr>
       <w:r>
         <w:rPr>
           <w:rFonts w:ascii="Times New Roman" w:eastAsia="Times New Roman" w:hAnsi="Times New Roman" w:cs="Times New Roman"/>
           <w:sz w:val="24"/>
           <w:szCs w:val="24"/>
         </w:rPr>
-        <w:t>,</w:t>
-      </w:r>
-    </w:p>
-    <w:p>
-      <w:pPr>
-        <w:spacing w:after="0" w:line="360" w:lineRule="auto"/>
-        <w:ind w:left="4320" w:firstLine="720"/>
-      </w:pPr>
-      <w:proofErr w:type="spellStart"/>
-      <w:r>
-        <w:rPr>
-          <w:rFonts w:ascii="Times New Roman" w:eastAsia="Times New Roman" w:hAnsi="Times New Roman" w:cs="Times New Roman"/>
-          <w:sz w:val="24"/>
-          <w:szCs w:val="24"/>
-        </w:rPr>
         <w:t>Matara</w:t>
       </w:r>
-      <w:proofErr w:type="spellEnd"/>
     </w:p>
     <w:p>
       <w:pPr>
@@ -777,8 +1252,8 @@
       <w:pPr>
         <w:spacing w:line="360" w:lineRule="auto"/>
       </w:pPr>
-      <w:bookmarkStart w:id="0" w:name="h.gjdgxs" w:colFirst="0" w:colLast="0"/>
-      <w:bookmarkEnd w:id="0"/>
+      <w:bookmarkStart w:id="1" w:name="h.gjdgxs" w:colFirst="0" w:colLast="0"/>
+      <w:bookmarkEnd w:id="1"/>
       <w:r>
         <w:rPr>
           <w:rFonts w:ascii="Times New Roman" w:eastAsia="Times New Roman" w:hAnsi="Times New Roman" w:cs="Times New Roman"/>
@@ -911,7 +1386,7 @@
         <mc:AlternateContent>
           <mc:Choice Requires="wps">
             <w:drawing>
-              <wp:anchor distT="0" distB="0" distL="114300" distR="114300" simplePos="0" relativeHeight="251659264" behindDoc="1" locked="0" layoutInCell="1" allowOverlap="1" wp14:anchorId="618BC2AC" wp14:editId="49B81980">
+              <wp:anchor distT="0" distB="0" distL="114300" distR="114300" simplePos="0" relativeHeight="251659264" behindDoc="1" locked="0" layoutInCell="1" allowOverlap="1" wp14:anchorId="317A4CFA" wp14:editId="3BE7DDAD">
                 <wp:simplePos x="0" y="0"/>
                 <wp:positionH relativeFrom="column">
                   <wp:posOffset>0</wp:posOffset>
@@ -1422,14 +1897,14 @@
           <w:lang w:eastAsia="en-GB"/>
         </w:rPr>
         <w:drawing>
-          <wp:inline distT="0" distB="0" distL="0" distR="0" wp14:anchorId="18F35A7B" wp14:editId="4AE2CE51">
+          <wp:inline distT="0" distB="0" distL="0" distR="0" wp14:anchorId="492FFAEE" wp14:editId="50BA686F">
             <wp:extent cx="5162550" cy="3343275"/>
             <wp:effectExtent l="0" t="0" r="0" b="9525"/>
             <wp:docPr id="3" name="Diagram 3"/>
             <wp:cNvGraphicFramePr/>
             <a:graphic xmlns:a="http://schemas.openxmlformats.org/drawingml/2006/main">
               <a:graphicData uri="http://schemas.openxmlformats.org/drawingml/2006/diagram">
-                <dgm:relIds xmlns:dgm="http://schemas.openxmlformats.org/drawingml/2006/diagram" xmlns:r="http://schemas.openxmlformats.org/officeDocument/2006/relationships" r:dm="rId9" r:lo="rId10" r:qs="rId11" r:cs="rId12"/>
+                <dgm:relIds xmlns:dgm="http://schemas.openxmlformats.org/drawingml/2006/diagram" xmlns:r="http://schemas.openxmlformats.org/officeDocument/2006/relationships" r:dm="rId10" r:lo="rId11" r:qs="rId12" r:cs="rId13"/>
               </a:graphicData>
             </a:graphic>
           </wp:inline>
@@ -1485,15 +1960,7 @@
         <w:t xml:space="preserve"> and two simple</w:t>
       </w:r>
       <w:r>
-        <w:t xml:space="preserve"> integrated </w:t>
-      </w:r>
-      <w:proofErr w:type="gramStart"/>
-      <w:r>
-        <w:t>subsystem</w:t>
-      </w:r>
-      <w:proofErr w:type="gramEnd"/>
-      <w:r>
-        <w:t xml:space="preserve"> to keep track of details of the </w:t>
+        <w:t xml:space="preserve"> integrated subsystem to keep track of details of the </w:t>
       </w:r>
       <w:r>
         <w:t>staff members and transaction details for each day.</w:t>
@@ -1689,15 +2156,7 @@
         </w:rPr>
       </w:pPr>
       <w:r>
-        <w:t xml:space="preserve">Customer logs and details will be stored with secured </w:t>
-      </w:r>
-      <w:proofErr w:type="spellStart"/>
-      <w:r>
-        <w:t>acces</w:t>
-      </w:r>
-      <w:proofErr w:type="spellEnd"/>
-      <w:r>
-        <w:t>.</w:t>
+        <w:t>Customer logs and details will be stored with secured acces.</w:t>
       </w:r>
     </w:p>
     <w:p>
@@ -1818,13 +2277,8 @@
     </w:p>
     <w:p>
       <w:r>
-        <w:t xml:space="preserve">Identify stakeholders and their category, role, product focus, schedule focus and cost </w:t>
+        <w:t>Identify stakeholders and their category, role, product focus, schedule focus and cost focus .</w:t>
       </w:r>
-      <w:proofErr w:type="gramStart"/>
-      <w:r>
-        <w:t>focus .</w:t>
-      </w:r>
-      <w:proofErr w:type="gramEnd"/>
     </w:p>
     <w:p>
       <w:pPr>
@@ -1836,15 +2290,7 @@
     </w:p>
     <w:p>
       <w:r>
-        <w:t xml:space="preserve">Identify any possible risks and </w:t>
-      </w:r>
-      <w:proofErr w:type="spellStart"/>
-      <w:r>
-        <w:t>analyze</w:t>
-      </w:r>
-      <w:proofErr w:type="spellEnd"/>
-      <w:r>
-        <w:t xml:space="preserve"> the feasibility of the project.</w:t>
+        <w:t>Identify any possible risks and analyze the feasibility of the project.</w:t>
       </w:r>
     </w:p>
     <w:p>
@@ -1900,15 +2346,7 @@
     </w:p>
     <w:p>
       <w:r>
-        <w:t>Briefly describe any non-functional requirements of the system</w:t>
-      </w:r>
-      <w:proofErr w:type="gramStart"/>
-      <w:r>
-        <w:t>.(</w:t>
-      </w:r>
-      <w:proofErr w:type="gramEnd"/>
-      <w:r>
-        <w:t>Detailed descriptions are not required. Maximum half a page)</w:t>
+        <w:t>Briefly describe any non-functional requirements of the system.(Detailed descriptions are not required. Maximum half a page)</w:t>
       </w:r>
     </w:p>
     <w:p>
@@ -2018,11 +2456,9 @@
       </w:r>
     </w:p>
     <w:p>
-      <w:proofErr w:type="gramStart"/>
       <w:r>
         <w:t>Clearly state individual contributions.</w:t>
       </w:r>
-      <w:proofErr w:type="gramEnd"/>
     </w:p>
     <w:p/>
     <w:p/>
@@ -2048,13 +2484,8 @@
       </w:pPr>
       <w:r>
         <w:lastRenderedPageBreak/>
-        <w:t xml:space="preserve">Domain </w:t>
+        <w:t>Domain Modeling</w:t>
       </w:r>
-      <w:proofErr w:type="spellStart"/>
-      <w:r>
-        <w:t>Modeling</w:t>
-      </w:r>
-      <w:proofErr w:type="spellEnd"/>
     </w:p>
     <w:p>
       <w:pPr>
@@ -3241,19 +3672,7 @@
               <w:rPr>
                 <w:color w:val="383838"/>
               </w:rPr>
-              <w:t>Adding deta</w:t>
-            </w:r>
-            <w:r>
-              <w:rPr>
-                <w:color w:val="383838"/>
-              </w:rPr>
-              <w:t>ils of advance payments by the M</w:t>
-            </w:r>
-            <w:r>
-              <w:rPr>
-                <w:color w:val="383838"/>
-              </w:rPr>
-              <w:t>anager</w:t>
+              <w:t>Adding details of advance payments by the Manager</w:t>
             </w:r>
           </w:p>
           <w:p>
@@ -3544,13 +3963,7 @@
               <w:rPr>
                 <w:color w:val="383838"/>
               </w:rPr>
-              <w:t>R</w:t>
-            </w:r>
-            <w:r>
-              <w:rPr>
-                <w:color w:val="383838"/>
-              </w:rPr>
-              <w:t>eceptionist register payments</w:t>
+              <w:t>Receptionist register payments</w:t>
             </w:r>
           </w:p>
           <w:p>
@@ -3684,13 +4097,7 @@
               <w:rPr>
                 <w:color w:val="383838"/>
               </w:rPr>
-              <w:t>N</w:t>
-            </w:r>
-            <w:r>
-              <w:rPr>
-                <w:color w:val="383838"/>
-              </w:rPr>
-              <w:t>otify remainder to pay</w:t>
+              <w:t>Notify remainder to pay</w:t>
             </w:r>
           </w:p>
           <w:p>
@@ -4998,8 +5405,6 @@
           <w:szCs w:val="26"/>
         </w:rPr>
       </w:pPr>
-      <w:bookmarkStart w:id="1" w:name="_GoBack"/>
-      <w:bookmarkEnd w:id="1"/>
     </w:p>
     <w:p>
       <w:pPr>
@@ -5041,7 +5446,7 @@
         <mc:AlternateContent>
           <mc:Choice Requires="wps">
             <w:drawing>
-              <wp:anchor distT="0" distB="0" distL="114300" distR="114300" simplePos="0" relativeHeight="251659775" behindDoc="0" locked="0" layoutInCell="1" allowOverlap="1" wp14:anchorId="4B6ADDFF" wp14:editId="5DD357FA">
+              <wp:anchor distT="0" distB="0" distL="114300" distR="114300" simplePos="0" relativeHeight="251659775" behindDoc="0" locked="0" layoutInCell="1" allowOverlap="1" wp14:anchorId="1A453A5A" wp14:editId="6CDC41DE">
                 <wp:simplePos x="0" y="0"/>
                 <wp:positionH relativeFrom="column">
                   <wp:posOffset>-371475</wp:posOffset>
@@ -5250,7 +5655,7 @@
                                 <w:sz w:val="24"/>
                                 <w:szCs w:val="24"/>
                               </w:rPr>
-                              <w:t xml:space="preserve">Figure </w:t>
+                              <w:t>Figure 3.1:</w:t>
                             </w:r>
                             <w:r>
                               <w:rPr>
@@ -5259,45 +5664,7 @@
                                 <w:sz w:val="24"/>
                                 <w:szCs w:val="24"/>
                               </w:rPr>
-                              <w:t>3</w:t>
-                            </w:r>
-                            <w:r>
-                              <w:rPr>
-                                <w:rFonts w:ascii="Times New Roman" w:eastAsia="Times New Roman" w:hAnsi="Times New Roman" w:cs="Times New Roman"/>
-                                <w:color w:val="000000"/>
-                                <w:sz w:val="24"/>
-                                <w:szCs w:val="24"/>
-                              </w:rPr>
-                              <w:t>.1</w:t>
-                            </w:r>
-                            <w:proofErr w:type="gramStart"/>
-                            <w:r>
-                              <w:rPr>
-                                <w:rFonts w:ascii="Times New Roman" w:eastAsia="Times New Roman" w:hAnsi="Times New Roman" w:cs="Times New Roman"/>
-                                <w:color w:val="000000"/>
-                                <w:sz w:val="24"/>
-                                <w:szCs w:val="24"/>
-                              </w:rPr>
-                              <w:t>:</w:t>
-                            </w:r>
-                            <w:r>
-                              <w:rPr>
-                                <w:rFonts w:ascii="Times New Roman" w:eastAsia="Times New Roman" w:hAnsi="Times New Roman" w:cs="Times New Roman"/>
-                                <w:color w:val="000000"/>
-                                <w:sz w:val="24"/>
-                                <w:szCs w:val="24"/>
-                              </w:rPr>
-                              <w:t>Use</w:t>
-                            </w:r>
-                            <w:proofErr w:type="gramEnd"/>
-                            <w:r>
-                              <w:rPr>
-                                <w:rFonts w:ascii="Times New Roman" w:eastAsia="Times New Roman" w:hAnsi="Times New Roman" w:cs="Times New Roman"/>
-                                <w:color w:val="000000"/>
-                                <w:sz w:val="24"/>
-                                <w:szCs w:val="24"/>
-                              </w:rPr>
-                              <w:t xml:space="preserve"> case diagram for the project </w:t>
+                              <w:t xml:space="preserve">Use case diagram for the project </w:t>
                             </w:r>
                           </w:p>
                           <w:p>
@@ -5490,7 +5857,7 @@
                           <w:sz w:val="24"/>
                           <w:szCs w:val="24"/>
                         </w:rPr>
-                        <w:t xml:space="preserve">Figure </w:t>
+                        <w:t>Figure 3.1:</w:t>
                       </w:r>
                       <w:r>
                         <w:rPr>
@@ -5499,45 +5866,7 @@
                           <w:sz w:val="24"/>
                           <w:szCs w:val="24"/>
                         </w:rPr>
-                        <w:t>3</w:t>
-                      </w:r>
-                      <w:r>
-                        <w:rPr>
-                          <w:rFonts w:ascii="Times New Roman" w:eastAsia="Times New Roman" w:hAnsi="Times New Roman" w:cs="Times New Roman"/>
-                          <w:color w:val="000000"/>
-                          <w:sz w:val="24"/>
-                          <w:szCs w:val="24"/>
-                        </w:rPr>
-                        <w:t>.1</w:t>
-                      </w:r>
-                      <w:proofErr w:type="gramStart"/>
-                      <w:r>
-                        <w:rPr>
-                          <w:rFonts w:ascii="Times New Roman" w:eastAsia="Times New Roman" w:hAnsi="Times New Roman" w:cs="Times New Roman"/>
-                          <w:color w:val="000000"/>
-                          <w:sz w:val="24"/>
-                          <w:szCs w:val="24"/>
-                        </w:rPr>
-                        <w:t>:</w:t>
-                      </w:r>
-                      <w:r>
-                        <w:rPr>
-                          <w:rFonts w:ascii="Times New Roman" w:eastAsia="Times New Roman" w:hAnsi="Times New Roman" w:cs="Times New Roman"/>
-                          <w:color w:val="000000"/>
-                          <w:sz w:val="24"/>
-                          <w:szCs w:val="24"/>
-                        </w:rPr>
-                        <w:t>Use</w:t>
-                      </w:r>
-                      <w:proofErr w:type="gramEnd"/>
-                      <w:r>
-                        <w:rPr>
-                          <w:rFonts w:ascii="Times New Roman" w:eastAsia="Times New Roman" w:hAnsi="Times New Roman" w:cs="Times New Roman"/>
-                          <w:color w:val="000000"/>
-                          <w:sz w:val="24"/>
-                          <w:szCs w:val="24"/>
-                        </w:rPr>
-                        <w:t xml:space="preserve"> case diagram for the project </w:t>
+                        <w:t xml:space="preserve">Use case diagram for the project </w:t>
                       </w:r>
                     </w:p>
                     <w:p>
@@ -5579,7 +5908,7 @@
             <o:lock v:ext="edit" aspectratio="t"/>
           </v:shapetype>
           <v:shape id="_x0000_s1026" type="#_x0000_t75" style="position:absolute;margin-left:7.5pt;margin-top:43.8pt;width:452.9pt;height:423.35pt;z-index:251661823;mso-position-horizontal-relative:text;mso-position-vertical-relative:text;mso-width-relative:page;mso-height-relative:page">
-            <v:imagedata r:id="rId14" o:title="12939680_939991759454727_1199747036_n"/>
+            <v:imagedata r:id="rId15" o:title="12939680_939991759454727_1199747036_n"/>
             <w10:wrap type="square"/>
           </v:shape>
         </w:pict>
@@ -5740,8 +6069,8 @@
       </w:pPr>
     </w:p>
     <w:sectPr>
-      <w:headerReference w:type="default" r:id="rId15"/>
-      <w:footerReference w:type="default" r:id="rId16"/>
+      <w:headerReference w:type="default" r:id="rId16"/>
+      <w:footerReference w:type="default" r:id="rId17"/>
       <w:pgSz w:w="11906" w:h="16838"/>
       <w:pgMar w:top="2977" w:right="1440" w:bottom="1440" w:left="1440" w:header="720" w:footer="720" w:gutter="0"/>
       <w:pgBorders w:offsetFrom="page">
@@ -5750,7 +6079,9 @@
         <w:bottom w:val="single" w:sz="12" w:space="24" w:color="auto"/>
         <w:right w:val="single" w:sz="12" w:space="24" w:color="auto"/>
       </w:pgBorders>
+      <w:pgNumType w:start="0"/>
       <w:cols w:space="720"/>
+      <w:titlePg/>
       <w:docGrid w:linePitch="360"/>
     </w:sectPr>
   </w:body>
@@ -5998,7 +6329,7 @@
         <w:lang w:eastAsia="en-GB"/>
       </w:rPr>
       <w:drawing>
-        <wp:anchor distT="0" distB="0" distL="114300" distR="114300" simplePos="0" relativeHeight="251659264" behindDoc="0" locked="0" layoutInCell="1" allowOverlap="1" wp14:anchorId="714E99DD" wp14:editId="6F71A519">
+        <wp:anchor distT="0" distB="0" distL="114300" distR="114300" simplePos="0" relativeHeight="251659264" behindDoc="0" locked="0" layoutInCell="1" allowOverlap="1" wp14:anchorId="0FFB3B7B" wp14:editId="3425A0F8">
           <wp:simplePos x="0" y="0"/>
           <wp:positionH relativeFrom="column">
             <wp:posOffset>-476250</wp:posOffset>
@@ -6112,16 +6443,7 @@
         <w:sz w:val="24"/>
         <w:szCs w:val="24"/>
       </w:rPr>
-      <w:t xml:space="preserve">est software solutions for people who are passionate in </w:t>
-    </w:r>
-    <w:r>
-      <w:rPr>
-        <w:rFonts w:ascii="Yu Gothic UI Semilight" w:eastAsia="Yu Gothic UI Semilight" w:hAnsi="Yu Gothic UI Semilight" w:cs="Times New Roman"/>
-        <w:color w:val="0070C0"/>
-        <w:sz w:val="24"/>
-        <w:szCs w:val="24"/>
-      </w:rPr>
-      <w:t xml:space="preserve"> </w:t>
+      <w:t xml:space="preserve">est software solutions for people who are passionate in  </w:t>
     </w:r>
   </w:p>
   <w:p>
@@ -6134,7 +6456,6 @@
         <w:szCs w:val="24"/>
       </w:rPr>
     </w:pPr>
-    <w:proofErr w:type="gramStart"/>
     <w:r>
       <w:rPr>
         <w:rFonts w:ascii="Yu Gothic UI Semilight" w:eastAsia="Yu Gothic UI Semilight" w:hAnsi="Yu Gothic UI Semilight" w:cs="Times New Roman"/>
@@ -6142,17 +6463,7 @@
         <w:sz w:val="24"/>
         <w:szCs w:val="24"/>
       </w:rPr>
-      <w:t>developing</w:t>
-    </w:r>
-    <w:proofErr w:type="gramEnd"/>
-    <w:r>
-      <w:rPr>
-        <w:rFonts w:ascii="Yu Gothic UI Semilight" w:eastAsia="Yu Gothic UI Semilight" w:hAnsi="Yu Gothic UI Semilight" w:cs="Times New Roman"/>
-        <w:color w:val="0070C0"/>
-        <w:sz w:val="24"/>
-        <w:szCs w:val="24"/>
-      </w:rPr>
-      <w:t xml:space="preserve"> their businesses-…</w:t>
+      <w:t>developing their businesses-…</w:t>
     </w:r>
   </w:p>
 </w:hdr>
@@ -6756,7 +7067,7 @@
   <w:style w:type="paragraph" w:default="1" w:styleId="Normal">
     <w:name w:val="Normal"/>
     <w:qFormat/>
-    <w:rsid w:val="003D31E1"/>
+    <w:rsid w:val="00B73BB3"/>
   </w:style>
   <w:style w:type="paragraph" w:styleId="Heading1">
     <w:name w:val="heading 1"/>
@@ -7204,7 +7515,7 @@
   <w:style w:type="paragraph" w:default="1" w:styleId="Normal">
     <w:name w:val="Normal"/>
     <w:qFormat/>
-    <w:rsid w:val="003D31E1"/>
+    <w:rsid w:val="00B73BB3"/>
   </w:style>
   <w:style w:type="paragraph" w:styleId="Heading1">
     <w:name w:val="heading 1"/>
@@ -8271,7 +8582,14 @@
           </a:fontRef>
         </dgm:style>
       </dgm:prSet>
-      <dgm:spPr/>
+      <dgm:spPr>
+        <a:solidFill>
+          <a:schemeClr val="accent1">
+            <a:lumMod val="60000"/>
+            <a:lumOff val="40000"/>
+          </a:schemeClr>
+        </a:solidFill>
+      </dgm:spPr>
       <dgm:t>
         <a:bodyPr/>
         <a:lstStyle/>
@@ -8322,7 +8640,14 @@
           </a:fontRef>
         </dgm:style>
       </dgm:prSet>
-      <dgm:spPr/>
+      <dgm:spPr>
+        <a:solidFill>
+          <a:schemeClr val="accent1">
+            <a:lumMod val="60000"/>
+            <a:lumOff val="40000"/>
+          </a:schemeClr>
+        </a:solidFill>
+      </dgm:spPr>
       <dgm:t>
         <a:bodyPr/>
         <a:lstStyle/>
@@ -8373,7 +8698,14 @@
           </a:fontRef>
         </dgm:style>
       </dgm:prSet>
-      <dgm:spPr/>
+      <dgm:spPr>
+        <a:solidFill>
+          <a:schemeClr val="accent1">
+            <a:lumMod val="60000"/>
+            <a:lumOff val="40000"/>
+          </a:schemeClr>
+        </a:solidFill>
+      </dgm:spPr>
       <dgm:t>
         <a:bodyPr/>
         <a:lstStyle/>
@@ -8424,7 +8756,14 @@
           </a:fontRef>
         </dgm:style>
       </dgm:prSet>
-      <dgm:spPr/>
+      <dgm:spPr>
+        <a:solidFill>
+          <a:schemeClr val="accent1">
+            <a:lumMod val="60000"/>
+            <a:lumOff val="40000"/>
+          </a:schemeClr>
+        </a:solidFill>
+      </dgm:spPr>
       <dgm:t>
         <a:bodyPr/>
         <a:lstStyle/>
@@ -8475,7 +8814,14 @@
           </a:fontRef>
         </dgm:style>
       </dgm:prSet>
-      <dgm:spPr/>
+      <dgm:spPr>
+        <a:solidFill>
+          <a:schemeClr val="accent1">
+            <a:lumMod val="60000"/>
+            <a:lumOff val="40000"/>
+          </a:schemeClr>
+        </a:solidFill>
+      </dgm:spPr>
       <dgm:t>
         <a:bodyPr/>
         <a:lstStyle/>
@@ -8526,7 +8872,14 @@
           </a:fontRef>
         </dgm:style>
       </dgm:prSet>
-      <dgm:spPr/>
+      <dgm:spPr>
+        <a:solidFill>
+          <a:schemeClr val="accent1">
+            <a:lumMod val="60000"/>
+            <a:lumOff val="40000"/>
+          </a:schemeClr>
+        </a:solidFill>
+      </dgm:spPr>
       <dgm:t>
         <a:bodyPr/>
         <a:lstStyle/>
@@ -8577,7 +8930,14 @@
           </a:fontRef>
         </dgm:style>
       </dgm:prSet>
-      <dgm:spPr/>
+      <dgm:spPr>
+        <a:solidFill>
+          <a:schemeClr val="accent1">
+            <a:lumMod val="60000"/>
+            <a:lumOff val="40000"/>
+          </a:schemeClr>
+        </a:solidFill>
+      </dgm:spPr>
       <dgm:t>
         <a:bodyPr/>
         <a:lstStyle/>
@@ -8628,7 +8988,14 @@
           </a:fontRef>
         </dgm:style>
       </dgm:prSet>
-      <dgm:spPr/>
+      <dgm:spPr>
+        <a:solidFill>
+          <a:schemeClr val="accent1">
+            <a:lumMod val="60000"/>
+            <a:lumOff val="40000"/>
+          </a:schemeClr>
+        </a:solidFill>
+      </dgm:spPr>
       <dgm:t>
         <a:bodyPr/>
         <a:lstStyle/>
@@ -9129,99 +9496,99 @@
     </dgm:pt>
   </dgm:ptLst>
   <dgm:cxnLst>
-    <dgm:cxn modelId="{E3075FD2-F6C4-4248-8071-239ADE6F1EF9}" type="presOf" srcId="{B0C46524-4CB4-4C33-8008-4F1B9A6D573E}" destId="{78AE8C36-2BD5-4C4F-8022-12607D677F02}" srcOrd="0" destOrd="0" presId="urn:microsoft.com/office/officeart/2005/8/layout/orgChart1"/>
     <dgm:cxn modelId="{4BF03E16-7CB0-4B14-8FB4-ACB4F3E2B7C3}" srcId="{97E62BFA-D1C5-4951-BDB4-DCCB66DEA27D}" destId="{31CC5F78-87CF-4252-B6A3-9FB449603EA4}" srcOrd="1" destOrd="0" parTransId="{BD80C7C3-1A43-4013-87A5-CB967CFEA424}" sibTransId="{8B5843B1-66CC-43AB-A7F1-74E912713D60}"/>
+    <dgm:cxn modelId="{B0FF2803-93C6-4262-A48B-F2A9DFCB9633}" type="presOf" srcId="{BD80C7C3-1A43-4013-87A5-CB967CFEA424}" destId="{BA9D1F58-0883-422A-B728-E9F567E87A35}" srcOrd="0" destOrd="0" presId="urn:microsoft.com/office/officeart/2005/8/layout/orgChart1"/>
     <dgm:cxn modelId="{DAFD3115-6EEB-47C7-93FA-51F422FECB33}" srcId="{97E62BFA-D1C5-4951-BDB4-DCCB66DEA27D}" destId="{394258E0-7D33-4C62-829C-D399DC955E59}" srcOrd="3" destOrd="0" parTransId="{88EF7BF7-F691-4D9C-8412-2C632830FC11}" sibTransId="{BA5ACDF3-2AA9-4927-B3BF-A688A1249431}"/>
-    <dgm:cxn modelId="{ECBA8459-3A4B-413C-AE58-459D3C86873F}" type="presOf" srcId="{68923103-73E2-49B5-A42C-C7D75290DCE9}" destId="{AFAEDC08-1694-4067-8A7E-44C7A205FBB1}" srcOrd="0" destOrd="0" presId="urn:microsoft.com/office/officeart/2005/8/layout/orgChart1"/>
-    <dgm:cxn modelId="{9D16F048-6663-4045-8737-037AEE52BE1D}" type="presOf" srcId="{FA50A8BF-490F-4AFD-9478-BD618088FC7B}" destId="{3E6D4893-5C3C-445F-BEF1-29463ADBA4A6}" srcOrd="1" destOrd="0" presId="urn:microsoft.com/office/officeart/2005/8/layout/orgChart1"/>
-    <dgm:cxn modelId="{D706D946-9E05-4A93-A3A8-70A404AB2528}" type="presOf" srcId="{88EF7BF7-F691-4D9C-8412-2C632830FC11}" destId="{91B2B24D-9B41-4F47-8251-24674E95B58B}" srcOrd="0" destOrd="0" presId="urn:microsoft.com/office/officeart/2005/8/layout/orgChart1"/>
-    <dgm:cxn modelId="{4E30439C-9059-4470-BE88-40D1C0E2BC3F}" type="presOf" srcId="{A55ABB14-7BAE-4E95-929A-7C9D8D7EDE2F}" destId="{B25B1F6C-AFD6-4A0B-BA50-E75F3DC38E6E}" srcOrd="1" destOrd="0" presId="urn:microsoft.com/office/officeart/2005/8/layout/orgChart1"/>
-    <dgm:cxn modelId="{B991EDAE-DDCB-46E5-97EC-ECFD8CD0576D}" type="presOf" srcId="{31CC5F78-87CF-4252-B6A3-9FB449603EA4}" destId="{75553BD6-29E8-4EAC-8A86-96704B0BCE53}" srcOrd="1" destOrd="0" presId="urn:microsoft.com/office/officeart/2005/8/layout/orgChart1"/>
-    <dgm:cxn modelId="{82350D5F-4947-48DD-AFAD-F541EB4AA9A6}" type="presOf" srcId="{70369453-5E8B-43D2-A6C1-907357024939}" destId="{8AC3B77F-9D61-4206-BFFD-C6E86640B964}" srcOrd="0" destOrd="0" presId="urn:microsoft.com/office/officeart/2005/8/layout/orgChart1"/>
-    <dgm:cxn modelId="{D6173377-3C67-4123-805C-278102A90615}" type="presOf" srcId="{C0931026-A298-42DC-B9C3-8EFE0ECE895E}" destId="{98AA2938-9488-4299-B8C9-F747078F5CB4}" srcOrd="1" destOrd="0" presId="urn:microsoft.com/office/officeart/2005/8/layout/orgChart1"/>
-    <dgm:cxn modelId="{1B62C51F-1AC4-433E-AC04-77C366EDBD64}" type="presOf" srcId="{FA50A8BF-490F-4AFD-9478-BD618088FC7B}" destId="{F796F9A0-9E7E-4106-86D6-A701148F3D80}" srcOrd="0" destOrd="0" presId="urn:microsoft.com/office/officeart/2005/8/layout/orgChart1"/>
+    <dgm:cxn modelId="{62A2D242-3E92-48B0-B9C3-ABC64AD7749C}" type="presOf" srcId="{A55ABB14-7BAE-4E95-929A-7C9D8D7EDE2F}" destId="{F9174C84-2C06-4AB6-9B5A-BC19D053F88F}" srcOrd="0" destOrd="0" presId="urn:microsoft.com/office/officeart/2005/8/layout/orgChart1"/>
+    <dgm:cxn modelId="{5592E6CD-9916-4992-B640-487E6289CC4C}" type="presOf" srcId="{FA50A8BF-490F-4AFD-9478-BD618088FC7B}" destId="{3E6D4893-5C3C-445F-BEF1-29463ADBA4A6}" srcOrd="1" destOrd="0" presId="urn:microsoft.com/office/officeart/2005/8/layout/orgChart1"/>
+    <dgm:cxn modelId="{CB41FACD-FA7B-4CB5-A56D-561F7FDDB9A8}" type="presOf" srcId="{B4AB38AE-B466-4C87-84B8-F083A188E711}" destId="{01FF8094-1C88-4AB1-A120-69FBC56819EF}" srcOrd="1" destOrd="0" presId="urn:microsoft.com/office/officeart/2005/8/layout/orgChart1"/>
+    <dgm:cxn modelId="{ED1383D9-0134-4CB3-A398-53FC144C5346}" type="presOf" srcId="{C0931026-A298-42DC-B9C3-8EFE0ECE895E}" destId="{98AA2938-9488-4299-B8C9-F747078F5CB4}" srcOrd="1" destOrd="0" presId="urn:microsoft.com/office/officeart/2005/8/layout/orgChart1"/>
+    <dgm:cxn modelId="{74470429-3191-4083-85C7-FCFA70CC69BE}" type="presOf" srcId="{97E62BFA-D1C5-4951-BDB4-DCCB66DEA27D}" destId="{0D75F87C-B957-4D64-A666-397BF7080A60}" srcOrd="0" destOrd="0" presId="urn:microsoft.com/office/officeart/2005/8/layout/orgChart1"/>
+    <dgm:cxn modelId="{0EB3C50B-DD73-4772-9B55-EEC5D9A03C9A}" type="presOf" srcId="{31CC5F78-87CF-4252-B6A3-9FB449603EA4}" destId="{75553BD6-29E8-4EAC-8A86-96704B0BCE53}" srcOrd="1" destOrd="0" presId="urn:microsoft.com/office/officeart/2005/8/layout/orgChart1"/>
+    <dgm:cxn modelId="{04D2FA95-B4AB-4E6D-A4ED-D6DC8F23B4B3}" type="presOf" srcId="{B0C46524-4CB4-4C33-8008-4F1B9A6D573E}" destId="{78AE8C36-2BD5-4C4F-8022-12607D677F02}" srcOrd="0" destOrd="0" presId="urn:microsoft.com/office/officeart/2005/8/layout/orgChart1"/>
+    <dgm:cxn modelId="{D54915D4-756F-4AC4-8CEB-C11F461F0B7D}" type="presOf" srcId="{88EF7BF7-F691-4D9C-8412-2C632830FC11}" destId="{91B2B24D-9B41-4F47-8251-24674E95B58B}" srcOrd="0" destOrd="0" presId="urn:microsoft.com/office/officeart/2005/8/layout/orgChart1"/>
+    <dgm:cxn modelId="{186F7393-2164-4F11-B27D-B6E6B9F5F6EF}" type="presOf" srcId="{70369453-5E8B-43D2-A6C1-907357024939}" destId="{8AC3B77F-9D61-4206-BFFD-C6E86640B964}" srcOrd="0" destOrd="0" presId="urn:microsoft.com/office/officeart/2005/8/layout/orgChart1"/>
     <dgm:cxn modelId="{076D0B7F-0D9E-41C8-8F8A-92139FCCABD9}" srcId="{97E62BFA-D1C5-4951-BDB4-DCCB66DEA27D}" destId="{B4AB38AE-B466-4C87-84B8-F083A188E711}" srcOrd="0" destOrd="0" parTransId="{B5D56C2E-A8F7-4446-9901-85A159149F32}" sibTransId="{EEF5639C-FFF2-4165-AA6A-E99E6D71D730}"/>
+    <dgm:cxn modelId="{DF93EA2B-E0E8-4D94-92C9-941228BA8859}" type="presOf" srcId="{394258E0-7D33-4C62-829C-D399DC955E59}" destId="{249D48B5-A568-4B68-ADC9-8B54C0110F51}" srcOrd="0" destOrd="0" presId="urn:microsoft.com/office/officeart/2005/8/layout/orgChart1"/>
+    <dgm:cxn modelId="{A7AE8A6C-E971-4454-B808-CD2BD0493828}" type="presOf" srcId="{97E62BFA-D1C5-4951-BDB4-DCCB66DEA27D}" destId="{53376759-3843-400B-B3C9-2A0191DA33DC}" srcOrd="1" destOrd="0" presId="urn:microsoft.com/office/officeart/2005/8/layout/orgChart1"/>
     <dgm:cxn modelId="{F30A5F90-B846-4880-86DC-561B9774883A}" srcId="{BF8ADBE2-55DD-4B83-AAFA-D0ACE049840D}" destId="{97E62BFA-D1C5-4951-BDB4-DCCB66DEA27D}" srcOrd="0" destOrd="0" parTransId="{642478E2-ADB8-4939-815F-BA831670CF64}" sibTransId="{F2873D9F-6406-4985-88A6-8F22AF74C302}"/>
-    <dgm:cxn modelId="{76E94AAD-840E-4D64-A6A0-97CDFAEC511A}" type="presOf" srcId="{C282CB4F-E93C-4C61-9348-F5DACD33D27F}" destId="{30C1E87A-3A1B-4183-B81A-84E40C78A1D2}" srcOrd="0" destOrd="0" presId="urn:microsoft.com/office/officeart/2005/8/layout/orgChart1"/>
-    <dgm:cxn modelId="{692133F0-04BF-4DC3-B372-08C6EB40D45F}" type="presOf" srcId="{B4AB38AE-B466-4C87-84B8-F083A188E711}" destId="{16403089-99D7-4FEA-AA57-F4F2D27C42DB}" srcOrd="0" destOrd="0" presId="urn:microsoft.com/office/officeart/2005/8/layout/orgChart1"/>
+    <dgm:cxn modelId="{C48B04BB-E89D-4CEE-9476-DC6C041628B1}" type="presOf" srcId="{68923103-73E2-49B5-A42C-C7D75290DCE9}" destId="{AFAEDC08-1694-4067-8A7E-44C7A205FBB1}" srcOrd="0" destOrd="0" presId="urn:microsoft.com/office/officeart/2005/8/layout/orgChart1"/>
+    <dgm:cxn modelId="{AC4849E0-A57A-42EC-A6D7-6A010FDDF90F}" type="presOf" srcId="{C0931026-A298-42DC-B9C3-8EFE0ECE895E}" destId="{275611AA-3BA3-4392-A78C-469A825E0A48}" srcOrd="0" destOrd="0" presId="urn:microsoft.com/office/officeart/2005/8/layout/orgChart1"/>
     <dgm:cxn modelId="{7715EA36-63BC-4091-B1A4-F12775144E69}" srcId="{31CC5F78-87CF-4252-B6A3-9FB449603EA4}" destId="{FA50A8BF-490F-4AFD-9478-BD618088FC7B}" srcOrd="1" destOrd="0" parTransId="{B0C46524-4CB4-4C33-8008-4F1B9A6D573E}" sibTransId="{7B3CFE51-2DD5-43B0-A9FC-B739DDADDEA5}"/>
-    <dgm:cxn modelId="{E85973B7-911B-476A-A54C-B6D4ABB1F4AB}" type="presOf" srcId="{394258E0-7D33-4C62-829C-D399DC955E59}" destId="{249D48B5-A568-4B68-ADC9-8B54C0110F51}" srcOrd="0" destOrd="0" presId="urn:microsoft.com/office/officeart/2005/8/layout/orgChart1"/>
-    <dgm:cxn modelId="{2040A825-2621-41D0-8190-2D0C559EF6CC}" type="presOf" srcId="{97E62BFA-D1C5-4951-BDB4-DCCB66DEA27D}" destId="{0D75F87C-B957-4D64-A666-397BF7080A60}" srcOrd="0" destOrd="0" presId="urn:microsoft.com/office/officeart/2005/8/layout/orgChart1"/>
-    <dgm:cxn modelId="{BB4DE5FB-B3FA-4EEE-BCC3-DA8B4ABE4362}" type="presOf" srcId="{394258E0-7D33-4C62-829C-D399DC955E59}" destId="{FCD45B15-357E-47C6-87D5-00E4A6105114}" srcOrd="1" destOrd="0" presId="urn:microsoft.com/office/officeart/2005/8/layout/orgChart1"/>
-    <dgm:cxn modelId="{742D126C-0684-40E3-A7B5-50B8A57C649B}" type="presOf" srcId="{C282CB4F-E93C-4C61-9348-F5DACD33D27F}" destId="{D105ECB2-F8F2-482F-8858-37E459493CB6}" srcOrd="1" destOrd="0" presId="urn:microsoft.com/office/officeart/2005/8/layout/orgChart1"/>
-    <dgm:cxn modelId="{E97CCC36-EB3A-401D-AD78-69B9CE0CC267}" type="presOf" srcId="{BD80C7C3-1A43-4013-87A5-CB967CFEA424}" destId="{BA9D1F58-0883-422A-B728-E9F567E87A35}" srcOrd="0" destOrd="0" presId="urn:microsoft.com/office/officeart/2005/8/layout/orgChart1"/>
+    <dgm:cxn modelId="{A26664E2-5CEE-4FDB-BA46-8FB49B4210D1}" type="presOf" srcId="{C282CB4F-E93C-4C61-9348-F5DACD33D27F}" destId="{30C1E87A-3A1B-4183-B81A-84E40C78A1D2}" srcOrd="0" destOrd="0" presId="urn:microsoft.com/office/officeart/2005/8/layout/orgChart1"/>
+    <dgm:cxn modelId="{9D5F6F87-E12D-4FE9-ABE9-A622E97D7A24}" type="presOf" srcId="{B5D56C2E-A8F7-4446-9901-85A159149F32}" destId="{C5AC3340-6E7F-4136-A112-B53B49351B2B}" srcOrd="0" destOrd="0" presId="urn:microsoft.com/office/officeart/2005/8/layout/orgChart1"/>
+    <dgm:cxn modelId="{3E689B4B-95FB-4F83-82AA-1B715691224D}" type="presOf" srcId="{FA50A8BF-490F-4AFD-9478-BD618088FC7B}" destId="{F796F9A0-9E7E-4106-86D6-A701148F3D80}" srcOrd="0" destOrd="0" presId="urn:microsoft.com/office/officeart/2005/8/layout/orgChart1"/>
+    <dgm:cxn modelId="{4740DDA4-617E-47EF-80FE-D13039C0A696}" type="presOf" srcId="{394258E0-7D33-4C62-829C-D399DC955E59}" destId="{FCD45B15-357E-47C6-87D5-00E4A6105114}" srcOrd="1" destOrd="0" presId="urn:microsoft.com/office/officeart/2005/8/layout/orgChart1"/>
     <dgm:cxn modelId="{94464E13-93BF-4932-B474-CAEFA01AF1E7}" srcId="{31CC5F78-87CF-4252-B6A3-9FB449603EA4}" destId="{A55ABB14-7BAE-4E95-929A-7C9D8D7EDE2F}" srcOrd="0" destOrd="0" parTransId="{68923103-73E2-49B5-A42C-C7D75290DCE9}" sibTransId="{E07B1566-DC0C-4CAE-AA2D-09FF7BC02647}"/>
-    <dgm:cxn modelId="{668B60A2-CE39-4C5E-85EA-1D3B56459BA6}" type="presOf" srcId="{31CC5F78-87CF-4252-B6A3-9FB449603EA4}" destId="{C0CB6A7D-0E97-4AFD-B476-E6A96D371897}" srcOrd="0" destOrd="0" presId="urn:microsoft.com/office/officeart/2005/8/layout/orgChart1"/>
-    <dgm:cxn modelId="{13D6E1A8-2253-46DD-958D-5EB4CA24269F}" type="presOf" srcId="{B5D56C2E-A8F7-4446-9901-85A159149F32}" destId="{C5AC3340-6E7F-4136-A112-B53B49351B2B}" srcOrd="0" destOrd="0" presId="urn:microsoft.com/office/officeart/2005/8/layout/orgChart1"/>
+    <dgm:cxn modelId="{85549B26-B01D-4743-BF31-BE231071EF73}" type="presOf" srcId="{C282CB4F-E93C-4C61-9348-F5DACD33D27F}" destId="{D105ECB2-F8F2-482F-8858-37E459493CB6}" srcOrd="1" destOrd="0" presId="urn:microsoft.com/office/officeart/2005/8/layout/orgChart1"/>
+    <dgm:cxn modelId="{5279E0F3-A3C9-4F98-B268-AB9248C6DCC6}" type="presOf" srcId="{31CC5F78-87CF-4252-B6A3-9FB449603EA4}" destId="{C0CB6A7D-0E97-4AFD-B476-E6A96D371897}" srcOrd="0" destOrd="0" presId="urn:microsoft.com/office/officeart/2005/8/layout/orgChart1"/>
     <dgm:cxn modelId="{AEC15C89-E137-4217-AC56-A70DD52455E5}" srcId="{394258E0-7D33-4C62-829C-D399DC955E59}" destId="{C282CB4F-E93C-4C61-9348-F5DACD33D27F}" srcOrd="0" destOrd="0" parTransId="{3EF35902-4714-4717-A6F6-B4144F6C2387}" sibTransId="{FEF1FB2F-A67C-4C99-9991-178D24E07715}"/>
-    <dgm:cxn modelId="{2A963DAF-894C-46C2-80E2-D48762074994}" type="presOf" srcId="{3EF35902-4714-4717-A6F6-B4144F6C2387}" destId="{2420D4B8-268B-4FA8-8197-FD857AAF7718}" srcOrd="0" destOrd="0" presId="urn:microsoft.com/office/officeart/2005/8/layout/orgChart1"/>
-    <dgm:cxn modelId="{0AEF7683-7B0A-4802-BE5F-8EA5B962E4EB}" type="presOf" srcId="{B4AB38AE-B466-4C87-84B8-F083A188E711}" destId="{01FF8094-1C88-4AB1-A120-69FBC56819EF}" srcOrd="1" destOrd="0" presId="urn:microsoft.com/office/officeart/2005/8/layout/orgChart1"/>
-    <dgm:cxn modelId="{B5786102-49BA-4A60-9AED-94170AB798D7}" type="presOf" srcId="{BF8ADBE2-55DD-4B83-AAFA-D0ACE049840D}" destId="{E939CD04-0662-4732-99DA-F00F13AA43A7}" srcOrd="0" destOrd="0" presId="urn:microsoft.com/office/officeart/2005/8/layout/orgChart1"/>
     <dgm:cxn modelId="{9B5B5ED5-1C8E-44AF-A24D-D3EFA8B9A3C8}" srcId="{97E62BFA-D1C5-4951-BDB4-DCCB66DEA27D}" destId="{C0931026-A298-42DC-B9C3-8EFE0ECE895E}" srcOrd="2" destOrd="0" parTransId="{70369453-5E8B-43D2-A6C1-907357024939}" sibTransId="{7C32DC5D-BE35-43C3-B7C0-243DD3792A19}"/>
-    <dgm:cxn modelId="{11B6A1F3-1523-4DFF-839B-6D256D7901D4}" type="presOf" srcId="{97E62BFA-D1C5-4951-BDB4-DCCB66DEA27D}" destId="{53376759-3843-400B-B3C9-2A0191DA33DC}" srcOrd="1" destOrd="0" presId="urn:microsoft.com/office/officeart/2005/8/layout/orgChart1"/>
-    <dgm:cxn modelId="{1A819B4B-FABA-41B9-A88C-92AF4D64321B}" type="presOf" srcId="{A55ABB14-7BAE-4E95-929A-7C9D8D7EDE2F}" destId="{F9174C84-2C06-4AB6-9B5A-BC19D053F88F}" srcOrd="0" destOrd="0" presId="urn:microsoft.com/office/officeart/2005/8/layout/orgChart1"/>
-    <dgm:cxn modelId="{6B11A135-088D-4127-9995-C23AF7CBAAB6}" type="presOf" srcId="{C0931026-A298-42DC-B9C3-8EFE0ECE895E}" destId="{275611AA-3BA3-4392-A78C-469A825E0A48}" srcOrd="0" destOrd="0" presId="urn:microsoft.com/office/officeart/2005/8/layout/orgChart1"/>
-    <dgm:cxn modelId="{DED937BD-BC68-46D7-AB5B-C3F2A3A357CA}" type="presParOf" srcId="{E939CD04-0662-4732-99DA-F00F13AA43A7}" destId="{CABE42DD-B7EE-4D92-B01A-9A9171A93568}" srcOrd="0" destOrd="0" presId="urn:microsoft.com/office/officeart/2005/8/layout/orgChart1"/>
-    <dgm:cxn modelId="{B2B94928-5710-49DA-80B2-3304874ABDCF}" type="presParOf" srcId="{CABE42DD-B7EE-4D92-B01A-9A9171A93568}" destId="{3802DBA6-EB72-4665-93DC-3872C2D86B1A}" srcOrd="0" destOrd="0" presId="urn:microsoft.com/office/officeart/2005/8/layout/orgChart1"/>
-    <dgm:cxn modelId="{C54D2C87-C236-45FE-A03C-F4C09A921B1B}" type="presParOf" srcId="{3802DBA6-EB72-4665-93DC-3872C2D86B1A}" destId="{0D75F87C-B957-4D64-A666-397BF7080A60}" srcOrd="0" destOrd="0" presId="urn:microsoft.com/office/officeart/2005/8/layout/orgChart1"/>
-    <dgm:cxn modelId="{6660CAFE-F90B-4DDC-8172-A75721FEC908}" type="presParOf" srcId="{3802DBA6-EB72-4665-93DC-3872C2D86B1A}" destId="{53376759-3843-400B-B3C9-2A0191DA33DC}" srcOrd="1" destOrd="0" presId="urn:microsoft.com/office/officeart/2005/8/layout/orgChart1"/>
-    <dgm:cxn modelId="{BA35EBFE-42C5-4580-8125-2373AA4D4715}" type="presParOf" srcId="{CABE42DD-B7EE-4D92-B01A-9A9171A93568}" destId="{233F3DEF-D0B2-4A8F-86C0-FFA9CED0D58A}" srcOrd="1" destOrd="0" presId="urn:microsoft.com/office/officeart/2005/8/layout/orgChart1"/>
-    <dgm:cxn modelId="{F4CD079B-40CA-4E6F-820E-B34A56D286C9}" type="presParOf" srcId="{233F3DEF-D0B2-4A8F-86C0-FFA9CED0D58A}" destId="{BA9D1F58-0883-422A-B728-E9F567E87A35}" srcOrd="0" destOrd="0" presId="urn:microsoft.com/office/officeart/2005/8/layout/orgChart1"/>
-    <dgm:cxn modelId="{2FC0951C-5E7A-4C29-A202-6709A4DD313C}" type="presParOf" srcId="{233F3DEF-D0B2-4A8F-86C0-FFA9CED0D58A}" destId="{6A341ADD-32F8-48B4-864C-2CD7F5FDB656}" srcOrd="1" destOrd="0" presId="urn:microsoft.com/office/officeart/2005/8/layout/orgChart1"/>
-    <dgm:cxn modelId="{B79E647D-9B6A-4F62-9CE8-6841C3AC28D4}" type="presParOf" srcId="{6A341ADD-32F8-48B4-864C-2CD7F5FDB656}" destId="{65D46A6D-8820-4041-8EF5-CE5E49AA6FED}" srcOrd="0" destOrd="0" presId="urn:microsoft.com/office/officeart/2005/8/layout/orgChart1"/>
-    <dgm:cxn modelId="{661CDF27-AF66-4CEB-84F3-789D9A1A7F77}" type="presParOf" srcId="{65D46A6D-8820-4041-8EF5-CE5E49AA6FED}" destId="{C0CB6A7D-0E97-4AFD-B476-E6A96D371897}" srcOrd="0" destOrd="0" presId="urn:microsoft.com/office/officeart/2005/8/layout/orgChart1"/>
-    <dgm:cxn modelId="{1936E104-C321-4755-A138-5544C27DCBAC}" type="presParOf" srcId="{65D46A6D-8820-4041-8EF5-CE5E49AA6FED}" destId="{75553BD6-29E8-4EAC-8A86-96704B0BCE53}" srcOrd="1" destOrd="0" presId="urn:microsoft.com/office/officeart/2005/8/layout/orgChart1"/>
-    <dgm:cxn modelId="{E77D40C9-6B74-4AEB-8032-0511536EE428}" type="presParOf" srcId="{6A341ADD-32F8-48B4-864C-2CD7F5FDB656}" destId="{A23175EE-B263-462F-895B-B31F867BC894}" srcOrd="1" destOrd="0" presId="urn:microsoft.com/office/officeart/2005/8/layout/orgChart1"/>
-    <dgm:cxn modelId="{38D5B838-C0BE-4DD4-B9C1-37E4F0F8C519}" type="presParOf" srcId="{A23175EE-B263-462F-895B-B31F867BC894}" destId="{AFAEDC08-1694-4067-8A7E-44C7A205FBB1}" srcOrd="0" destOrd="0" presId="urn:microsoft.com/office/officeart/2005/8/layout/orgChart1"/>
-    <dgm:cxn modelId="{071545E8-6F6D-460E-A716-86C9E43B396B}" type="presParOf" srcId="{A23175EE-B263-462F-895B-B31F867BC894}" destId="{4E99632D-16C1-4681-890A-D596B67BD82E}" srcOrd="1" destOrd="0" presId="urn:microsoft.com/office/officeart/2005/8/layout/orgChart1"/>
-    <dgm:cxn modelId="{6C047C1C-CCA4-4255-BB2B-8C154BEE8610}" type="presParOf" srcId="{4E99632D-16C1-4681-890A-D596B67BD82E}" destId="{902B184E-1A38-4DF9-8B2A-E768C9D6BB97}" srcOrd="0" destOrd="0" presId="urn:microsoft.com/office/officeart/2005/8/layout/orgChart1"/>
-    <dgm:cxn modelId="{146958AD-EB32-456E-B6A4-6635C9142FC7}" type="presParOf" srcId="{902B184E-1A38-4DF9-8B2A-E768C9D6BB97}" destId="{F9174C84-2C06-4AB6-9B5A-BC19D053F88F}" srcOrd="0" destOrd="0" presId="urn:microsoft.com/office/officeart/2005/8/layout/orgChart1"/>
-    <dgm:cxn modelId="{AA53EB90-F6A6-43B4-8FB4-095BACA8891C}" type="presParOf" srcId="{902B184E-1A38-4DF9-8B2A-E768C9D6BB97}" destId="{B25B1F6C-AFD6-4A0B-BA50-E75F3DC38E6E}" srcOrd="1" destOrd="0" presId="urn:microsoft.com/office/officeart/2005/8/layout/orgChart1"/>
-    <dgm:cxn modelId="{9AC03464-89F8-44CA-943B-CF8F221230C3}" type="presParOf" srcId="{4E99632D-16C1-4681-890A-D596B67BD82E}" destId="{899889F4-F535-4A27-B9D3-653BA6B89DA5}" srcOrd="1" destOrd="0" presId="urn:microsoft.com/office/officeart/2005/8/layout/orgChart1"/>
-    <dgm:cxn modelId="{8F656629-4D6A-45D3-8F5B-B85082FC800F}" type="presParOf" srcId="{4E99632D-16C1-4681-890A-D596B67BD82E}" destId="{DE973380-8C0C-4E45-B4A4-78E7BC664C2D}" srcOrd="2" destOrd="0" presId="urn:microsoft.com/office/officeart/2005/8/layout/orgChart1"/>
-    <dgm:cxn modelId="{EEB96632-86A5-4BE0-B295-C715B4BF2B47}" type="presParOf" srcId="{A23175EE-B263-462F-895B-B31F867BC894}" destId="{78AE8C36-2BD5-4C4F-8022-12607D677F02}" srcOrd="2" destOrd="0" presId="urn:microsoft.com/office/officeart/2005/8/layout/orgChart1"/>
-    <dgm:cxn modelId="{AF1C6025-7F86-4CBD-9A81-53CE73ECFF92}" type="presParOf" srcId="{A23175EE-B263-462F-895B-B31F867BC894}" destId="{972FA945-788B-4CBE-BC9C-D49A090CAD98}" srcOrd="3" destOrd="0" presId="urn:microsoft.com/office/officeart/2005/8/layout/orgChart1"/>
-    <dgm:cxn modelId="{0990E500-6A92-4121-9524-7F8AAC85A74B}" type="presParOf" srcId="{972FA945-788B-4CBE-BC9C-D49A090CAD98}" destId="{287EDBBE-ADE7-4150-ABE2-9E0421545D31}" srcOrd="0" destOrd="0" presId="urn:microsoft.com/office/officeart/2005/8/layout/orgChart1"/>
-    <dgm:cxn modelId="{3D23F152-5A76-4FDA-B5C7-A0DD9A22A666}" type="presParOf" srcId="{287EDBBE-ADE7-4150-ABE2-9E0421545D31}" destId="{F796F9A0-9E7E-4106-86D6-A701148F3D80}" srcOrd="0" destOrd="0" presId="urn:microsoft.com/office/officeart/2005/8/layout/orgChart1"/>
-    <dgm:cxn modelId="{2C89AC81-3B69-41E7-A7B8-263B30323FB0}" type="presParOf" srcId="{287EDBBE-ADE7-4150-ABE2-9E0421545D31}" destId="{3E6D4893-5C3C-445F-BEF1-29463ADBA4A6}" srcOrd="1" destOrd="0" presId="urn:microsoft.com/office/officeart/2005/8/layout/orgChart1"/>
-    <dgm:cxn modelId="{CBA3DEBA-40EE-4F1E-86B8-1AB5FAF4C9F6}" type="presParOf" srcId="{972FA945-788B-4CBE-BC9C-D49A090CAD98}" destId="{1B655C08-5EF5-4631-A9D4-2E55AD286D01}" srcOrd="1" destOrd="0" presId="urn:microsoft.com/office/officeart/2005/8/layout/orgChart1"/>
-    <dgm:cxn modelId="{BE622009-4CE9-4D51-A53E-4AB9F6C6043E}" type="presParOf" srcId="{972FA945-788B-4CBE-BC9C-D49A090CAD98}" destId="{BD10B726-1352-4179-9F39-5D840BE5F966}" srcOrd="2" destOrd="0" presId="urn:microsoft.com/office/officeart/2005/8/layout/orgChart1"/>
-    <dgm:cxn modelId="{EBBB7990-3248-4970-8EDD-9C69CCC95FCD}" type="presParOf" srcId="{6A341ADD-32F8-48B4-864C-2CD7F5FDB656}" destId="{E3C3748B-1283-48F4-9BC1-1BB6A10A49ED}" srcOrd="2" destOrd="0" presId="urn:microsoft.com/office/officeart/2005/8/layout/orgChart1"/>
-    <dgm:cxn modelId="{ABF03620-4F04-48F3-8617-8E59D74C2D67}" type="presParOf" srcId="{233F3DEF-D0B2-4A8F-86C0-FFA9CED0D58A}" destId="{8AC3B77F-9D61-4206-BFFD-C6E86640B964}" srcOrd="2" destOrd="0" presId="urn:microsoft.com/office/officeart/2005/8/layout/orgChart1"/>
-    <dgm:cxn modelId="{E30B7F54-8947-40E7-B502-7780276F1294}" type="presParOf" srcId="{233F3DEF-D0B2-4A8F-86C0-FFA9CED0D58A}" destId="{A9EE60A5-A6C3-457F-ABAC-07549FFEFDD8}" srcOrd="3" destOrd="0" presId="urn:microsoft.com/office/officeart/2005/8/layout/orgChart1"/>
-    <dgm:cxn modelId="{A7006B38-5777-4478-9F62-ED0F37FB549D}" type="presParOf" srcId="{A9EE60A5-A6C3-457F-ABAC-07549FFEFDD8}" destId="{6AC63B87-9D2A-42CB-8EC4-E280EB5E5C72}" srcOrd="0" destOrd="0" presId="urn:microsoft.com/office/officeart/2005/8/layout/orgChart1"/>
-    <dgm:cxn modelId="{61669311-79FC-4117-BA3C-28E5D0F010C3}" type="presParOf" srcId="{6AC63B87-9D2A-42CB-8EC4-E280EB5E5C72}" destId="{275611AA-3BA3-4392-A78C-469A825E0A48}" srcOrd="0" destOrd="0" presId="urn:microsoft.com/office/officeart/2005/8/layout/orgChart1"/>
-    <dgm:cxn modelId="{B039CC8A-2B2F-4EE7-BBCB-9A43D890E4C5}" type="presParOf" srcId="{6AC63B87-9D2A-42CB-8EC4-E280EB5E5C72}" destId="{98AA2938-9488-4299-B8C9-F747078F5CB4}" srcOrd="1" destOrd="0" presId="urn:microsoft.com/office/officeart/2005/8/layout/orgChart1"/>
-    <dgm:cxn modelId="{61E86638-F3A1-4BF2-B853-49E6C158B8A2}" type="presParOf" srcId="{A9EE60A5-A6C3-457F-ABAC-07549FFEFDD8}" destId="{BFBB04DA-442B-432F-9599-EAB0DB9A9684}" srcOrd="1" destOrd="0" presId="urn:microsoft.com/office/officeart/2005/8/layout/orgChart1"/>
-    <dgm:cxn modelId="{35FF76EA-1004-46C9-B8EC-DB1425128D0A}" type="presParOf" srcId="{A9EE60A5-A6C3-457F-ABAC-07549FFEFDD8}" destId="{703C678B-26A0-4C5F-9260-7C373AF7099F}" srcOrd="2" destOrd="0" presId="urn:microsoft.com/office/officeart/2005/8/layout/orgChart1"/>
-    <dgm:cxn modelId="{9489624A-38BA-4040-A1D7-F372818A4EC6}" type="presParOf" srcId="{233F3DEF-D0B2-4A8F-86C0-FFA9CED0D58A}" destId="{91B2B24D-9B41-4F47-8251-24674E95B58B}" srcOrd="4" destOrd="0" presId="urn:microsoft.com/office/officeart/2005/8/layout/orgChart1"/>
-    <dgm:cxn modelId="{F2E8AC5F-F441-49F0-9DDF-C08582A4F0F0}" type="presParOf" srcId="{233F3DEF-D0B2-4A8F-86C0-FFA9CED0D58A}" destId="{301D3C3C-BDCC-47E0-B6B8-4FD96E305D39}" srcOrd="5" destOrd="0" presId="urn:microsoft.com/office/officeart/2005/8/layout/orgChart1"/>
-    <dgm:cxn modelId="{09B01B46-9482-4AF1-AAD9-C1A70DA6429A}" type="presParOf" srcId="{301D3C3C-BDCC-47E0-B6B8-4FD96E305D39}" destId="{9C2C37B3-1380-49EA-B3F7-7418332DC102}" srcOrd="0" destOrd="0" presId="urn:microsoft.com/office/officeart/2005/8/layout/orgChart1"/>
-    <dgm:cxn modelId="{391D6A1F-8087-470E-BB5D-CEFF10F7A038}" type="presParOf" srcId="{9C2C37B3-1380-49EA-B3F7-7418332DC102}" destId="{249D48B5-A568-4B68-ADC9-8B54C0110F51}" srcOrd="0" destOrd="0" presId="urn:microsoft.com/office/officeart/2005/8/layout/orgChart1"/>
-    <dgm:cxn modelId="{351AA7C9-B070-47BA-B820-3880FA082433}" type="presParOf" srcId="{9C2C37B3-1380-49EA-B3F7-7418332DC102}" destId="{FCD45B15-357E-47C6-87D5-00E4A6105114}" srcOrd="1" destOrd="0" presId="urn:microsoft.com/office/officeart/2005/8/layout/orgChart1"/>
-    <dgm:cxn modelId="{970485D8-B055-4990-A366-324C6BFFF7A4}" type="presParOf" srcId="{301D3C3C-BDCC-47E0-B6B8-4FD96E305D39}" destId="{9D617DBB-819B-4B10-89D2-9A155C5BBE94}" srcOrd="1" destOrd="0" presId="urn:microsoft.com/office/officeart/2005/8/layout/orgChart1"/>
-    <dgm:cxn modelId="{DF3DAE58-6499-477E-8E76-26A622D2DC54}" type="presParOf" srcId="{9D617DBB-819B-4B10-89D2-9A155C5BBE94}" destId="{2420D4B8-268B-4FA8-8197-FD857AAF7718}" srcOrd="0" destOrd="0" presId="urn:microsoft.com/office/officeart/2005/8/layout/orgChart1"/>
-    <dgm:cxn modelId="{8EBC1C09-9375-49BC-9B51-BDB701F00452}" type="presParOf" srcId="{9D617DBB-819B-4B10-89D2-9A155C5BBE94}" destId="{6F3504E7-B245-469F-B0E6-B655D8642BFF}" srcOrd="1" destOrd="0" presId="urn:microsoft.com/office/officeart/2005/8/layout/orgChart1"/>
-    <dgm:cxn modelId="{94266872-C62D-40C1-8BD1-9E2088317F5F}" type="presParOf" srcId="{6F3504E7-B245-469F-B0E6-B655D8642BFF}" destId="{A05EBBAB-786A-4CE0-B9DB-28195F4F0F85}" srcOrd="0" destOrd="0" presId="urn:microsoft.com/office/officeart/2005/8/layout/orgChart1"/>
-    <dgm:cxn modelId="{D23AB299-D05B-4F2C-9AF6-981B293695FD}" type="presParOf" srcId="{A05EBBAB-786A-4CE0-B9DB-28195F4F0F85}" destId="{30C1E87A-3A1B-4183-B81A-84E40C78A1D2}" srcOrd="0" destOrd="0" presId="urn:microsoft.com/office/officeart/2005/8/layout/orgChart1"/>
-    <dgm:cxn modelId="{FAE1C582-C330-4C42-BCC7-46054BF22DD5}" type="presParOf" srcId="{A05EBBAB-786A-4CE0-B9DB-28195F4F0F85}" destId="{D105ECB2-F8F2-482F-8858-37E459493CB6}" srcOrd="1" destOrd="0" presId="urn:microsoft.com/office/officeart/2005/8/layout/orgChart1"/>
-    <dgm:cxn modelId="{CCB51A8D-5D85-4F3B-A088-87650FD76724}" type="presParOf" srcId="{6F3504E7-B245-469F-B0E6-B655D8642BFF}" destId="{C6789105-E98C-4A4B-A54C-FC92D57564EC}" srcOrd="1" destOrd="0" presId="urn:microsoft.com/office/officeart/2005/8/layout/orgChart1"/>
-    <dgm:cxn modelId="{151525DC-56C9-41D2-A0D9-AE64A891D95E}" type="presParOf" srcId="{6F3504E7-B245-469F-B0E6-B655D8642BFF}" destId="{D77AB5CC-0A11-420A-B124-3CDE5FF25200}" srcOrd="2" destOrd="0" presId="urn:microsoft.com/office/officeart/2005/8/layout/orgChart1"/>
-    <dgm:cxn modelId="{C8F8A914-7D25-42F1-9DA1-230B1250F28E}" type="presParOf" srcId="{301D3C3C-BDCC-47E0-B6B8-4FD96E305D39}" destId="{5F242D27-BCF6-4E60-BA3E-39E3DF28EF2E}" srcOrd="2" destOrd="0" presId="urn:microsoft.com/office/officeart/2005/8/layout/orgChart1"/>
-    <dgm:cxn modelId="{2A9957DC-B2DE-401E-A43D-FABC8A399AA1}" type="presParOf" srcId="{CABE42DD-B7EE-4D92-B01A-9A9171A93568}" destId="{CB4A8F1B-7DC7-4D07-B905-0D07D5BA8E18}" srcOrd="2" destOrd="0" presId="urn:microsoft.com/office/officeart/2005/8/layout/orgChart1"/>
-    <dgm:cxn modelId="{729DED72-F03A-49D1-AE8E-FC452761D4CB}" type="presParOf" srcId="{CB4A8F1B-7DC7-4D07-B905-0D07D5BA8E18}" destId="{C5AC3340-6E7F-4136-A112-B53B49351B2B}" srcOrd="0" destOrd="0" presId="urn:microsoft.com/office/officeart/2005/8/layout/orgChart1"/>
-    <dgm:cxn modelId="{6FAC1A83-65C4-4F4C-99A9-03346234204C}" type="presParOf" srcId="{CB4A8F1B-7DC7-4D07-B905-0D07D5BA8E18}" destId="{10EA254C-C2AD-4029-AC48-3D12540C17FD}" srcOrd="1" destOrd="0" presId="urn:microsoft.com/office/officeart/2005/8/layout/orgChart1"/>
-    <dgm:cxn modelId="{60639247-D711-4758-A2BD-37C7F96BF641}" type="presParOf" srcId="{10EA254C-C2AD-4029-AC48-3D12540C17FD}" destId="{E872AA74-560E-47A6-8039-A0F45BE02913}" srcOrd="0" destOrd="0" presId="urn:microsoft.com/office/officeart/2005/8/layout/orgChart1"/>
-    <dgm:cxn modelId="{DF3E2267-91F3-4DE5-B8F5-D47877F1A699}" type="presParOf" srcId="{E872AA74-560E-47A6-8039-A0F45BE02913}" destId="{16403089-99D7-4FEA-AA57-F4F2D27C42DB}" srcOrd="0" destOrd="0" presId="urn:microsoft.com/office/officeart/2005/8/layout/orgChart1"/>
-    <dgm:cxn modelId="{CF32A1DC-F469-4007-8778-D3B0BDFC1B0C}" type="presParOf" srcId="{E872AA74-560E-47A6-8039-A0F45BE02913}" destId="{01FF8094-1C88-4AB1-A120-69FBC56819EF}" srcOrd="1" destOrd="0" presId="urn:microsoft.com/office/officeart/2005/8/layout/orgChart1"/>
-    <dgm:cxn modelId="{835D18A0-D1A6-4B81-9958-C918EA21D5B5}" type="presParOf" srcId="{10EA254C-C2AD-4029-AC48-3D12540C17FD}" destId="{9E77B769-1DB7-4A06-A34D-8931E44013C8}" srcOrd="1" destOrd="0" presId="urn:microsoft.com/office/officeart/2005/8/layout/orgChart1"/>
-    <dgm:cxn modelId="{87DE3EC1-92DF-4024-A8C9-C8FC21139DFC}" type="presParOf" srcId="{10EA254C-C2AD-4029-AC48-3D12540C17FD}" destId="{80E03701-57D5-454C-B4DF-F6DF0D1D9E9C}" srcOrd="2" destOrd="0" presId="urn:microsoft.com/office/officeart/2005/8/layout/orgChart1"/>
+    <dgm:cxn modelId="{4F2E6310-C2AA-45ED-B198-C528EEAF7191}" type="presOf" srcId="{3EF35902-4714-4717-A6F6-B4144F6C2387}" destId="{2420D4B8-268B-4FA8-8197-FD857AAF7718}" srcOrd="0" destOrd="0" presId="urn:microsoft.com/office/officeart/2005/8/layout/orgChart1"/>
+    <dgm:cxn modelId="{98785FBC-EF41-4F95-B480-19249A4E353D}" type="presOf" srcId="{B4AB38AE-B466-4C87-84B8-F083A188E711}" destId="{16403089-99D7-4FEA-AA57-F4F2D27C42DB}" srcOrd="0" destOrd="0" presId="urn:microsoft.com/office/officeart/2005/8/layout/orgChart1"/>
+    <dgm:cxn modelId="{CFE7789D-0039-481A-98C0-5DDF6C230AAF}" type="presOf" srcId="{A55ABB14-7BAE-4E95-929A-7C9D8D7EDE2F}" destId="{B25B1F6C-AFD6-4A0B-BA50-E75F3DC38E6E}" srcOrd="1" destOrd="0" presId="urn:microsoft.com/office/officeart/2005/8/layout/orgChart1"/>
+    <dgm:cxn modelId="{5FF313FC-A0CC-46C4-8BAF-D1F6DE5CCBBA}" type="presOf" srcId="{BF8ADBE2-55DD-4B83-AAFA-D0ACE049840D}" destId="{E939CD04-0662-4732-99DA-F00F13AA43A7}" srcOrd="0" destOrd="0" presId="urn:microsoft.com/office/officeart/2005/8/layout/orgChart1"/>
+    <dgm:cxn modelId="{BAD8768C-98AB-4505-8D35-81C60C8B4F78}" type="presParOf" srcId="{E939CD04-0662-4732-99DA-F00F13AA43A7}" destId="{CABE42DD-B7EE-4D92-B01A-9A9171A93568}" srcOrd="0" destOrd="0" presId="urn:microsoft.com/office/officeart/2005/8/layout/orgChart1"/>
+    <dgm:cxn modelId="{35A7D79B-8661-4F97-9475-959384F4BE1E}" type="presParOf" srcId="{CABE42DD-B7EE-4D92-B01A-9A9171A93568}" destId="{3802DBA6-EB72-4665-93DC-3872C2D86B1A}" srcOrd="0" destOrd="0" presId="urn:microsoft.com/office/officeart/2005/8/layout/orgChart1"/>
+    <dgm:cxn modelId="{DE48FC8C-A50C-4F8F-89E0-AE1AF7AE3639}" type="presParOf" srcId="{3802DBA6-EB72-4665-93DC-3872C2D86B1A}" destId="{0D75F87C-B957-4D64-A666-397BF7080A60}" srcOrd="0" destOrd="0" presId="urn:microsoft.com/office/officeart/2005/8/layout/orgChart1"/>
+    <dgm:cxn modelId="{45854E69-CD49-49BE-BDFD-EC4DB147765A}" type="presParOf" srcId="{3802DBA6-EB72-4665-93DC-3872C2D86B1A}" destId="{53376759-3843-400B-B3C9-2A0191DA33DC}" srcOrd="1" destOrd="0" presId="urn:microsoft.com/office/officeart/2005/8/layout/orgChart1"/>
+    <dgm:cxn modelId="{1FECFC62-5283-4951-B12C-97B88C25C785}" type="presParOf" srcId="{CABE42DD-B7EE-4D92-B01A-9A9171A93568}" destId="{233F3DEF-D0B2-4A8F-86C0-FFA9CED0D58A}" srcOrd="1" destOrd="0" presId="urn:microsoft.com/office/officeart/2005/8/layout/orgChart1"/>
+    <dgm:cxn modelId="{0502622F-3A30-4CE6-86F6-BB030EFC83FB}" type="presParOf" srcId="{233F3DEF-D0B2-4A8F-86C0-FFA9CED0D58A}" destId="{BA9D1F58-0883-422A-B728-E9F567E87A35}" srcOrd="0" destOrd="0" presId="urn:microsoft.com/office/officeart/2005/8/layout/orgChart1"/>
+    <dgm:cxn modelId="{AB61506F-2C9B-468A-9198-052C7A3FAC8D}" type="presParOf" srcId="{233F3DEF-D0B2-4A8F-86C0-FFA9CED0D58A}" destId="{6A341ADD-32F8-48B4-864C-2CD7F5FDB656}" srcOrd="1" destOrd="0" presId="urn:microsoft.com/office/officeart/2005/8/layout/orgChart1"/>
+    <dgm:cxn modelId="{8C6070C7-8220-4485-B6A6-8B1D640D885C}" type="presParOf" srcId="{6A341ADD-32F8-48B4-864C-2CD7F5FDB656}" destId="{65D46A6D-8820-4041-8EF5-CE5E49AA6FED}" srcOrd="0" destOrd="0" presId="urn:microsoft.com/office/officeart/2005/8/layout/orgChart1"/>
+    <dgm:cxn modelId="{C0F27132-48C9-48A8-A3B4-2DD694FE3577}" type="presParOf" srcId="{65D46A6D-8820-4041-8EF5-CE5E49AA6FED}" destId="{C0CB6A7D-0E97-4AFD-B476-E6A96D371897}" srcOrd="0" destOrd="0" presId="urn:microsoft.com/office/officeart/2005/8/layout/orgChart1"/>
+    <dgm:cxn modelId="{D348DFC0-61AC-48B6-82C6-9F783D634695}" type="presParOf" srcId="{65D46A6D-8820-4041-8EF5-CE5E49AA6FED}" destId="{75553BD6-29E8-4EAC-8A86-96704B0BCE53}" srcOrd="1" destOrd="0" presId="urn:microsoft.com/office/officeart/2005/8/layout/orgChart1"/>
+    <dgm:cxn modelId="{48C0C003-E9FE-4A93-B931-2E752EB0CCF7}" type="presParOf" srcId="{6A341ADD-32F8-48B4-864C-2CD7F5FDB656}" destId="{A23175EE-B263-462F-895B-B31F867BC894}" srcOrd="1" destOrd="0" presId="urn:microsoft.com/office/officeart/2005/8/layout/orgChart1"/>
+    <dgm:cxn modelId="{3DC04A78-834B-457D-8723-C05E2C1E9F27}" type="presParOf" srcId="{A23175EE-B263-462F-895B-B31F867BC894}" destId="{AFAEDC08-1694-4067-8A7E-44C7A205FBB1}" srcOrd="0" destOrd="0" presId="urn:microsoft.com/office/officeart/2005/8/layout/orgChart1"/>
+    <dgm:cxn modelId="{5D2C3A80-9742-4B99-90D0-7290761ED9A5}" type="presParOf" srcId="{A23175EE-B263-462F-895B-B31F867BC894}" destId="{4E99632D-16C1-4681-890A-D596B67BD82E}" srcOrd="1" destOrd="0" presId="urn:microsoft.com/office/officeart/2005/8/layout/orgChart1"/>
+    <dgm:cxn modelId="{8A215EFB-1826-446A-A8F2-5354B9B56F0B}" type="presParOf" srcId="{4E99632D-16C1-4681-890A-D596B67BD82E}" destId="{902B184E-1A38-4DF9-8B2A-E768C9D6BB97}" srcOrd="0" destOrd="0" presId="urn:microsoft.com/office/officeart/2005/8/layout/orgChart1"/>
+    <dgm:cxn modelId="{7A5B68B9-2D30-4B9D-B6E4-FFA630F5AF12}" type="presParOf" srcId="{902B184E-1A38-4DF9-8B2A-E768C9D6BB97}" destId="{F9174C84-2C06-4AB6-9B5A-BC19D053F88F}" srcOrd="0" destOrd="0" presId="urn:microsoft.com/office/officeart/2005/8/layout/orgChart1"/>
+    <dgm:cxn modelId="{6E941CE8-537D-44A9-A5BC-B552BD0F18BF}" type="presParOf" srcId="{902B184E-1A38-4DF9-8B2A-E768C9D6BB97}" destId="{B25B1F6C-AFD6-4A0B-BA50-E75F3DC38E6E}" srcOrd="1" destOrd="0" presId="urn:microsoft.com/office/officeart/2005/8/layout/orgChart1"/>
+    <dgm:cxn modelId="{6C404083-5143-4AAA-B32B-148A6F60315F}" type="presParOf" srcId="{4E99632D-16C1-4681-890A-D596B67BD82E}" destId="{899889F4-F535-4A27-B9D3-653BA6B89DA5}" srcOrd="1" destOrd="0" presId="urn:microsoft.com/office/officeart/2005/8/layout/orgChart1"/>
+    <dgm:cxn modelId="{48A40FFD-0B73-4DCC-9A8F-E190F5C20EB3}" type="presParOf" srcId="{4E99632D-16C1-4681-890A-D596B67BD82E}" destId="{DE973380-8C0C-4E45-B4A4-78E7BC664C2D}" srcOrd="2" destOrd="0" presId="urn:microsoft.com/office/officeart/2005/8/layout/orgChart1"/>
+    <dgm:cxn modelId="{1CA58BB0-6376-4C95-B7C2-61B29F3353B4}" type="presParOf" srcId="{A23175EE-B263-462F-895B-B31F867BC894}" destId="{78AE8C36-2BD5-4C4F-8022-12607D677F02}" srcOrd="2" destOrd="0" presId="urn:microsoft.com/office/officeart/2005/8/layout/orgChart1"/>
+    <dgm:cxn modelId="{FE76E653-208F-4DCE-AEE1-90C0B5F38E35}" type="presParOf" srcId="{A23175EE-B263-462F-895B-B31F867BC894}" destId="{972FA945-788B-4CBE-BC9C-D49A090CAD98}" srcOrd="3" destOrd="0" presId="urn:microsoft.com/office/officeart/2005/8/layout/orgChart1"/>
+    <dgm:cxn modelId="{B0213AF8-CE03-4027-93B2-84149CB83C7C}" type="presParOf" srcId="{972FA945-788B-4CBE-BC9C-D49A090CAD98}" destId="{287EDBBE-ADE7-4150-ABE2-9E0421545D31}" srcOrd="0" destOrd="0" presId="urn:microsoft.com/office/officeart/2005/8/layout/orgChart1"/>
+    <dgm:cxn modelId="{53B4C574-A3E8-4867-946A-0E93D0CF86B7}" type="presParOf" srcId="{287EDBBE-ADE7-4150-ABE2-9E0421545D31}" destId="{F796F9A0-9E7E-4106-86D6-A701148F3D80}" srcOrd="0" destOrd="0" presId="urn:microsoft.com/office/officeart/2005/8/layout/orgChart1"/>
+    <dgm:cxn modelId="{28FE1FFE-1619-4536-804C-D9E10F549A43}" type="presParOf" srcId="{287EDBBE-ADE7-4150-ABE2-9E0421545D31}" destId="{3E6D4893-5C3C-445F-BEF1-29463ADBA4A6}" srcOrd="1" destOrd="0" presId="urn:microsoft.com/office/officeart/2005/8/layout/orgChart1"/>
+    <dgm:cxn modelId="{24393D78-5DD4-4A23-B289-7A3EB5623856}" type="presParOf" srcId="{972FA945-788B-4CBE-BC9C-D49A090CAD98}" destId="{1B655C08-5EF5-4631-A9D4-2E55AD286D01}" srcOrd="1" destOrd="0" presId="urn:microsoft.com/office/officeart/2005/8/layout/orgChart1"/>
+    <dgm:cxn modelId="{DF5126A1-26BD-400A-BE15-6ED425968B6A}" type="presParOf" srcId="{972FA945-788B-4CBE-BC9C-D49A090CAD98}" destId="{BD10B726-1352-4179-9F39-5D840BE5F966}" srcOrd="2" destOrd="0" presId="urn:microsoft.com/office/officeart/2005/8/layout/orgChart1"/>
+    <dgm:cxn modelId="{3C4FEBFB-EC34-474A-BC9D-30FF7352FB9F}" type="presParOf" srcId="{6A341ADD-32F8-48B4-864C-2CD7F5FDB656}" destId="{E3C3748B-1283-48F4-9BC1-1BB6A10A49ED}" srcOrd="2" destOrd="0" presId="urn:microsoft.com/office/officeart/2005/8/layout/orgChart1"/>
+    <dgm:cxn modelId="{148BA573-3640-4747-9B4E-7A6452370678}" type="presParOf" srcId="{233F3DEF-D0B2-4A8F-86C0-FFA9CED0D58A}" destId="{8AC3B77F-9D61-4206-BFFD-C6E86640B964}" srcOrd="2" destOrd="0" presId="urn:microsoft.com/office/officeart/2005/8/layout/orgChart1"/>
+    <dgm:cxn modelId="{33BD9935-42E2-41D0-9E7F-A949D4AD3869}" type="presParOf" srcId="{233F3DEF-D0B2-4A8F-86C0-FFA9CED0D58A}" destId="{A9EE60A5-A6C3-457F-ABAC-07549FFEFDD8}" srcOrd="3" destOrd="0" presId="urn:microsoft.com/office/officeart/2005/8/layout/orgChart1"/>
+    <dgm:cxn modelId="{CAF26482-58C5-4DFF-820F-D4E72AF2367A}" type="presParOf" srcId="{A9EE60A5-A6C3-457F-ABAC-07549FFEFDD8}" destId="{6AC63B87-9D2A-42CB-8EC4-E280EB5E5C72}" srcOrd="0" destOrd="0" presId="urn:microsoft.com/office/officeart/2005/8/layout/orgChart1"/>
+    <dgm:cxn modelId="{B2597F63-EA9E-4BA6-99B9-10518BAE37D7}" type="presParOf" srcId="{6AC63B87-9D2A-42CB-8EC4-E280EB5E5C72}" destId="{275611AA-3BA3-4392-A78C-469A825E0A48}" srcOrd="0" destOrd="0" presId="urn:microsoft.com/office/officeart/2005/8/layout/orgChart1"/>
+    <dgm:cxn modelId="{62DE3179-F040-495B-8B79-F69B092539DA}" type="presParOf" srcId="{6AC63B87-9D2A-42CB-8EC4-E280EB5E5C72}" destId="{98AA2938-9488-4299-B8C9-F747078F5CB4}" srcOrd="1" destOrd="0" presId="urn:microsoft.com/office/officeart/2005/8/layout/orgChart1"/>
+    <dgm:cxn modelId="{508B8027-E2DB-4CC7-B991-3C0759AD83E4}" type="presParOf" srcId="{A9EE60A5-A6C3-457F-ABAC-07549FFEFDD8}" destId="{BFBB04DA-442B-432F-9599-EAB0DB9A9684}" srcOrd="1" destOrd="0" presId="urn:microsoft.com/office/officeart/2005/8/layout/orgChart1"/>
+    <dgm:cxn modelId="{91C4A8A9-8BBC-4215-8042-E3A80E46BC9B}" type="presParOf" srcId="{A9EE60A5-A6C3-457F-ABAC-07549FFEFDD8}" destId="{703C678B-26A0-4C5F-9260-7C373AF7099F}" srcOrd="2" destOrd="0" presId="urn:microsoft.com/office/officeart/2005/8/layout/orgChart1"/>
+    <dgm:cxn modelId="{3AD746D9-07AE-4E3F-B0A7-9199DCBD054E}" type="presParOf" srcId="{233F3DEF-D0B2-4A8F-86C0-FFA9CED0D58A}" destId="{91B2B24D-9B41-4F47-8251-24674E95B58B}" srcOrd="4" destOrd="0" presId="urn:microsoft.com/office/officeart/2005/8/layout/orgChart1"/>
+    <dgm:cxn modelId="{6CDD93C7-F649-44C4-AE8B-F41C86E20A01}" type="presParOf" srcId="{233F3DEF-D0B2-4A8F-86C0-FFA9CED0D58A}" destId="{301D3C3C-BDCC-47E0-B6B8-4FD96E305D39}" srcOrd="5" destOrd="0" presId="urn:microsoft.com/office/officeart/2005/8/layout/orgChart1"/>
+    <dgm:cxn modelId="{EC8C1A98-2751-484F-A68D-D3BAEE3C8EA3}" type="presParOf" srcId="{301D3C3C-BDCC-47E0-B6B8-4FD96E305D39}" destId="{9C2C37B3-1380-49EA-B3F7-7418332DC102}" srcOrd="0" destOrd="0" presId="urn:microsoft.com/office/officeart/2005/8/layout/orgChart1"/>
+    <dgm:cxn modelId="{CE66AD36-9BF3-46B5-94FD-49C3A59BD35D}" type="presParOf" srcId="{9C2C37B3-1380-49EA-B3F7-7418332DC102}" destId="{249D48B5-A568-4B68-ADC9-8B54C0110F51}" srcOrd="0" destOrd="0" presId="urn:microsoft.com/office/officeart/2005/8/layout/orgChart1"/>
+    <dgm:cxn modelId="{A20D4B70-2786-4F51-8577-E42A2F90532F}" type="presParOf" srcId="{9C2C37B3-1380-49EA-B3F7-7418332DC102}" destId="{FCD45B15-357E-47C6-87D5-00E4A6105114}" srcOrd="1" destOrd="0" presId="urn:microsoft.com/office/officeart/2005/8/layout/orgChart1"/>
+    <dgm:cxn modelId="{D07C8493-CFC5-4497-8C08-5834394E0215}" type="presParOf" srcId="{301D3C3C-BDCC-47E0-B6B8-4FD96E305D39}" destId="{9D617DBB-819B-4B10-89D2-9A155C5BBE94}" srcOrd="1" destOrd="0" presId="urn:microsoft.com/office/officeart/2005/8/layout/orgChart1"/>
+    <dgm:cxn modelId="{21D5A606-95AD-4990-B75A-52FC5970742C}" type="presParOf" srcId="{9D617DBB-819B-4B10-89D2-9A155C5BBE94}" destId="{2420D4B8-268B-4FA8-8197-FD857AAF7718}" srcOrd="0" destOrd="0" presId="urn:microsoft.com/office/officeart/2005/8/layout/orgChart1"/>
+    <dgm:cxn modelId="{97051F05-4D46-4BAE-9106-CC510ABE1E76}" type="presParOf" srcId="{9D617DBB-819B-4B10-89D2-9A155C5BBE94}" destId="{6F3504E7-B245-469F-B0E6-B655D8642BFF}" srcOrd="1" destOrd="0" presId="urn:microsoft.com/office/officeart/2005/8/layout/orgChart1"/>
+    <dgm:cxn modelId="{A94A3CB4-AA57-4C48-B072-BFD93777F221}" type="presParOf" srcId="{6F3504E7-B245-469F-B0E6-B655D8642BFF}" destId="{A05EBBAB-786A-4CE0-B9DB-28195F4F0F85}" srcOrd="0" destOrd="0" presId="urn:microsoft.com/office/officeart/2005/8/layout/orgChart1"/>
+    <dgm:cxn modelId="{092B0332-B135-456E-A00F-411467F762BB}" type="presParOf" srcId="{A05EBBAB-786A-4CE0-B9DB-28195F4F0F85}" destId="{30C1E87A-3A1B-4183-B81A-84E40C78A1D2}" srcOrd="0" destOrd="0" presId="urn:microsoft.com/office/officeart/2005/8/layout/orgChart1"/>
+    <dgm:cxn modelId="{C0F3530B-AC93-4945-A5EC-89E4B09CA589}" type="presParOf" srcId="{A05EBBAB-786A-4CE0-B9DB-28195F4F0F85}" destId="{D105ECB2-F8F2-482F-8858-37E459493CB6}" srcOrd="1" destOrd="0" presId="urn:microsoft.com/office/officeart/2005/8/layout/orgChart1"/>
+    <dgm:cxn modelId="{3816DDC4-C9A9-4141-8DB8-083572BED936}" type="presParOf" srcId="{6F3504E7-B245-469F-B0E6-B655D8642BFF}" destId="{C6789105-E98C-4A4B-A54C-FC92D57564EC}" srcOrd="1" destOrd="0" presId="urn:microsoft.com/office/officeart/2005/8/layout/orgChart1"/>
+    <dgm:cxn modelId="{E711286A-5924-44DD-926C-71887A680E3D}" type="presParOf" srcId="{6F3504E7-B245-469F-B0E6-B655D8642BFF}" destId="{D77AB5CC-0A11-420A-B124-3CDE5FF25200}" srcOrd="2" destOrd="0" presId="urn:microsoft.com/office/officeart/2005/8/layout/orgChart1"/>
+    <dgm:cxn modelId="{177360E3-0C71-4DB9-8079-19BC3CDF312B}" type="presParOf" srcId="{301D3C3C-BDCC-47E0-B6B8-4FD96E305D39}" destId="{5F242D27-BCF6-4E60-BA3E-39E3DF28EF2E}" srcOrd="2" destOrd="0" presId="urn:microsoft.com/office/officeart/2005/8/layout/orgChart1"/>
+    <dgm:cxn modelId="{7858CE9C-8964-4F80-B057-7DF291D1BFD1}" type="presParOf" srcId="{CABE42DD-B7EE-4D92-B01A-9A9171A93568}" destId="{CB4A8F1B-7DC7-4D07-B905-0D07D5BA8E18}" srcOrd="2" destOrd="0" presId="urn:microsoft.com/office/officeart/2005/8/layout/orgChart1"/>
+    <dgm:cxn modelId="{5C1F22D8-10F9-42D2-91CE-E13D7DBA3D51}" type="presParOf" srcId="{CB4A8F1B-7DC7-4D07-B905-0D07D5BA8E18}" destId="{C5AC3340-6E7F-4136-A112-B53B49351B2B}" srcOrd="0" destOrd="0" presId="urn:microsoft.com/office/officeart/2005/8/layout/orgChart1"/>
+    <dgm:cxn modelId="{74CA3D2C-1FDA-48AB-8533-B117FDE987AC}" type="presParOf" srcId="{CB4A8F1B-7DC7-4D07-B905-0D07D5BA8E18}" destId="{10EA254C-C2AD-4029-AC48-3D12540C17FD}" srcOrd="1" destOrd="0" presId="urn:microsoft.com/office/officeart/2005/8/layout/orgChart1"/>
+    <dgm:cxn modelId="{545BD98D-8B9E-428F-A235-CBF9F1B7020D}" type="presParOf" srcId="{10EA254C-C2AD-4029-AC48-3D12540C17FD}" destId="{E872AA74-560E-47A6-8039-A0F45BE02913}" srcOrd="0" destOrd="0" presId="urn:microsoft.com/office/officeart/2005/8/layout/orgChart1"/>
+    <dgm:cxn modelId="{20D19A1C-3F87-4DA8-8A49-800E31DCF6E5}" type="presParOf" srcId="{E872AA74-560E-47A6-8039-A0F45BE02913}" destId="{16403089-99D7-4FEA-AA57-F4F2D27C42DB}" srcOrd="0" destOrd="0" presId="urn:microsoft.com/office/officeart/2005/8/layout/orgChart1"/>
+    <dgm:cxn modelId="{5BE53627-8869-423E-89A9-5B4789EEB900}" type="presParOf" srcId="{E872AA74-560E-47A6-8039-A0F45BE02913}" destId="{01FF8094-1C88-4AB1-A120-69FBC56819EF}" srcOrd="1" destOrd="0" presId="urn:microsoft.com/office/officeart/2005/8/layout/orgChart1"/>
+    <dgm:cxn modelId="{9BCA3FDA-74FA-4FA5-8FC3-2CD2B87FE33C}" type="presParOf" srcId="{10EA254C-C2AD-4029-AC48-3D12540C17FD}" destId="{9E77B769-1DB7-4A06-A34D-8931E44013C8}" srcOrd="1" destOrd="0" presId="urn:microsoft.com/office/officeart/2005/8/layout/orgChart1"/>
+    <dgm:cxn modelId="{6EB3FADA-2A51-4E20-8BAA-F1C16F3FFDCC}" type="presParOf" srcId="{10EA254C-C2AD-4029-AC48-3D12540C17FD}" destId="{80E03701-57D5-454C-B4DF-F6DF0D1D9E9C}" srcOrd="2" destOrd="0" presId="urn:microsoft.com/office/officeart/2005/8/layout/orgChart1"/>
   </dgm:cxnLst>
   <dgm:bg/>
   <dgm:whole/>
   <dgm:extLst>
     <a:ext uri="http://schemas.microsoft.com/office/drawing/2008/diagram">
-      <dsp:dataModelExt xmlns:dsp="http://schemas.microsoft.com/office/drawing/2008/diagram" relId="rId13" minVer="http://schemas.openxmlformats.org/drawingml/2006/diagram"/>
+      <dsp:dataModelExt xmlns:dsp="http://schemas.microsoft.com/office/drawing/2008/diagram" relId="rId14" minVer="http://schemas.openxmlformats.org/drawingml/2006/diagram"/>
     </a:ext>
   </dgm:extLst>
 </dgm:dataModel>
@@ -9664,7 +10031,10 @@
           <a:avLst/>
         </a:prstGeom>
         <a:solidFill>
-          <a:schemeClr val="lt1"/>
+          <a:schemeClr val="accent1">
+            <a:lumMod val="60000"/>
+            <a:lumOff val="40000"/>
+          </a:schemeClr>
         </a:solidFill>
         <a:ln w="25400" cap="flat" cmpd="sng" algn="ctr">
           <a:solidFill>
@@ -9730,7 +10100,10 @@
           <a:avLst/>
         </a:prstGeom>
         <a:solidFill>
-          <a:schemeClr val="lt1"/>
+          <a:schemeClr val="accent1">
+            <a:lumMod val="60000"/>
+            <a:lumOff val="40000"/>
+          </a:schemeClr>
         </a:solidFill>
         <a:ln w="25400" cap="flat" cmpd="sng" algn="ctr">
           <a:solidFill>
@@ -9796,7 +10169,10 @@
           <a:avLst/>
         </a:prstGeom>
         <a:solidFill>
-          <a:schemeClr val="lt1"/>
+          <a:schemeClr val="accent1">
+            <a:lumMod val="60000"/>
+            <a:lumOff val="40000"/>
+          </a:schemeClr>
         </a:solidFill>
         <a:ln w="25400" cap="flat" cmpd="sng" algn="ctr">
           <a:solidFill>
@@ -9862,7 +10238,10 @@
           <a:avLst/>
         </a:prstGeom>
         <a:solidFill>
-          <a:schemeClr val="lt1"/>
+          <a:schemeClr val="accent1">
+            <a:lumMod val="60000"/>
+            <a:lumOff val="40000"/>
+          </a:schemeClr>
         </a:solidFill>
         <a:ln w="25400" cap="flat" cmpd="sng" algn="ctr">
           <a:solidFill>
@@ -9928,7 +10307,10 @@
           <a:avLst/>
         </a:prstGeom>
         <a:solidFill>
-          <a:schemeClr val="lt1"/>
+          <a:schemeClr val="accent1">
+            <a:lumMod val="60000"/>
+            <a:lumOff val="40000"/>
+          </a:schemeClr>
         </a:solidFill>
         <a:ln w="25400" cap="flat" cmpd="sng" algn="ctr">
           <a:solidFill>
@@ -9994,7 +10376,10 @@
           <a:avLst/>
         </a:prstGeom>
         <a:solidFill>
-          <a:schemeClr val="lt1"/>
+          <a:schemeClr val="accent1">
+            <a:lumMod val="60000"/>
+            <a:lumOff val="40000"/>
+          </a:schemeClr>
         </a:solidFill>
         <a:ln w="25400" cap="flat" cmpd="sng" algn="ctr">
           <a:solidFill>
@@ -10060,7 +10445,10 @@
           <a:avLst/>
         </a:prstGeom>
         <a:solidFill>
-          <a:schemeClr val="lt1"/>
+          <a:schemeClr val="accent1">
+            <a:lumMod val="60000"/>
+            <a:lumOff val="40000"/>
+          </a:schemeClr>
         </a:solidFill>
         <a:ln w="25400" cap="flat" cmpd="sng" algn="ctr">
           <a:solidFill>
@@ -10126,7 +10514,10 @@
           <a:avLst/>
         </a:prstGeom>
         <a:solidFill>
-          <a:schemeClr val="lt1"/>
+          <a:schemeClr val="accent1">
+            <a:lumMod val="60000"/>
+            <a:lumOff val="40000"/>
+          </a:schemeClr>
         </a:solidFill>
         <a:ln w="25400" cap="flat" cmpd="sng" algn="ctr">
           <a:solidFill>
@@ -12362,6 +12753,609 @@
 </dgm:styleDef>
 </file>
 
+<file path=word/glossary/document.xml><?xml version="1.0" encoding="utf-8"?>
+<w:glossaryDocument xmlns:wpc="http://schemas.microsoft.com/office/word/2010/wordprocessingCanvas" xmlns:mc="http://schemas.openxmlformats.org/markup-compatibility/2006" xmlns:o="urn:schemas-microsoft-com:office:office" xmlns:r="http://schemas.openxmlformats.org/officeDocument/2006/relationships" xmlns:m="http://schemas.openxmlformats.org/officeDocument/2006/math" xmlns:v="urn:schemas-microsoft-com:vml" xmlns:wp14="http://schemas.microsoft.com/office/word/2010/wordprocessingDrawing" xmlns:wp="http://schemas.openxmlformats.org/drawingml/2006/wordprocessingDrawing" xmlns:w10="urn:schemas-microsoft-com:office:word" xmlns:w="http://schemas.openxmlformats.org/wordprocessingml/2006/main" xmlns:w14="http://schemas.microsoft.com/office/word/2010/wordml" xmlns:wpg="http://schemas.microsoft.com/office/word/2010/wordprocessingGroup" xmlns:wpi="http://schemas.microsoft.com/office/word/2010/wordprocessingInk" xmlns:wne="http://schemas.microsoft.com/office/word/2006/wordml" xmlns:wps="http://schemas.microsoft.com/office/word/2010/wordprocessingShape" mc:Ignorable="w14 wp14">
+  <w:docParts>
+    <w:docPart>
+      <w:docPartPr>
+        <w:name w:val="09AC3BD0EB8D4635BD8EF02014A37B0F"/>
+        <w:category>
+          <w:name w:val="General"/>
+          <w:gallery w:val="placeholder"/>
+        </w:category>
+        <w:types>
+          <w:type w:val="bbPlcHdr"/>
+        </w:types>
+        <w:behaviors>
+          <w:behavior w:val="content"/>
+        </w:behaviors>
+        <w:guid w:val="{3C4679C2-650B-4929-8110-032681123EB7}"/>
+      </w:docPartPr>
+      <w:docPartBody>
+        <w:p>
+          <w:pPr>
+            <w:pStyle w:val="09AC3BD0EB8D4635BD8EF02014A37B0F"/>
+          </w:pPr>
+          <w:r>
+            <w:rPr>
+              <w:rFonts w:asciiTheme="majorHAnsi" w:eastAsiaTheme="majorEastAsia" w:hAnsiTheme="majorHAnsi" w:cstheme="majorBidi"/>
+              <w:sz w:val="80"/>
+              <w:szCs w:val="80"/>
+            </w:rPr>
+            <w:t>[Type the document title]</w:t>
+          </w:r>
+        </w:p>
+      </w:docPartBody>
+    </w:docPart>
+    <w:docPart>
+      <w:docPartPr>
+        <w:name w:val="218441EC77134A3E9006CAA10C7570D4"/>
+        <w:category>
+          <w:name w:val="General"/>
+          <w:gallery w:val="placeholder"/>
+        </w:category>
+        <w:types>
+          <w:type w:val="bbPlcHdr"/>
+        </w:types>
+        <w:behaviors>
+          <w:behavior w:val="content"/>
+        </w:behaviors>
+        <w:guid w:val="{936B7F38-3A2F-4D5B-8E4F-F1CDA977E5A4}"/>
+      </w:docPartPr>
+      <w:docPartBody>
+        <w:p>
+          <w:pPr>
+            <w:pStyle w:val="218441EC77134A3E9006CAA10C7570D4"/>
+          </w:pPr>
+          <w:r>
+            <w:rPr>
+              <w:rFonts w:asciiTheme="majorHAnsi" w:eastAsiaTheme="majorEastAsia" w:hAnsiTheme="majorHAnsi" w:cstheme="majorBidi"/>
+              <w:sz w:val="44"/>
+              <w:szCs w:val="44"/>
+            </w:rPr>
+            <w:t>[Type the document subtitle]</w:t>
+          </w:r>
+        </w:p>
+      </w:docPartBody>
+    </w:docPart>
+  </w:docParts>
+</w:glossaryDocument>
+</file>
+
+<file path=word/glossary/fontTable.xml><?xml version="1.0" encoding="utf-8"?>
+<w:fonts xmlns:mc="http://schemas.openxmlformats.org/markup-compatibility/2006" xmlns:r="http://schemas.openxmlformats.org/officeDocument/2006/relationships" xmlns:w="http://schemas.openxmlformats.org/wordprocessingml/2006/main" xmlns:w14="http://schemas.microsoft.com/office/word/2010/wordml" mc:Ignorable="w14">
+  <w:font w:name="Symbol">
+    <w:panose1 w:val="05050102010706020507"/>
+    <w:charset w:val="02"/>
+    <w:family w:val="roman"/>
+    <w:pitch w:val="variable"/>
+    <w:sig w:usb0="00000000" w:usb1="10000000" w:usb2="00000000" w:usb3="00000000" w:csb0="80000000" w:csb1="00000000"/>
+  </w:font>
+  <w:font w:name="Times New Roman">
+    <w:panose1 w:val="02020603050405020304"/>
+    <w:charset w:val="00"/>
+    <w:family w:val="roman"/>
+    <w:pitch w:val="variable"/>
+    <w:sig w:usb0="E0002EFF" w:usb1="C0007843" w:usb2="00000009" w:usb3="00000000" w:csb0="000001FF" w:csb1="00000000"/>
+  </w:font>
+  <w:font w:name="Arial">
+    <w:panose1 w:val="020B0604020202020204"/>
+    <w:charset w:val="00"/>
+    <w:family w:val="swiss"/>
+    <w:pitch w:val="variable"/>
+    <w:sig w:usb0="E0002EFF" w:usb1="C0007843" w:usb2="00000009" w:usb3="00000000" w:csb0="000001FF" w:csb1="00000000"/>
+  </w:font>
+  <w:font w:name="Calibri">
+    <w:panose1 w:val="020F0502020204030204"/>
+    <w:charset w:val="00"/>
+    <w:family w:val="swiss"/>
+    <w:pitch w:val="variable"/>
+    <w:sig w:usb0="E00002FF" w:usb1="4000ACFF" w:usb2="00000001" w:usb3="00000000" w:csb0="0000019F" w:csb1="00000000"/>
+  </w:font>
+  <w:font w:name="Cambria">
+    <w:panose1 w:val="02040503050406030204"/>
+    <w:charset w:val="00"/>
+    <w:family w:val="roman"/>
+    <w:pitch w:val="variable"/>
+    <w:sig w:usb0="E00002FF" w:usb1="400004FF" w:usb2="00000000" w:usb3="00000000" w:csb0="0000019F" w:csb1="00000000"/>
+  </w:font>
+  <w:font w:name="Tahoma">
+    <w:panose1 w:val="020B0604030504040204"/>
+    <w:charset w:val="00"/>
+    <w:family w:val="swiss"/>
+    <w:pitch w:val="variable"/>
+    <w:sig w:usb0="E1002EFF" w:usb1="C000605B" w:usb2="00000029" w:usb3="00000000" w:csb0="000101FF" w:csb1="00000000"/>
+  </w:font>
+  <w:font w:name="Yu Gothic UI Semilight">
+    <w:panose1 w:val="020B0400000000000000"/>
+    <w:charset w:val="80"/>
+    <w:family w:val="swiss"/>
+    <w:pitch w:val="variable"/>
+    <w:sig w:usb0="E00002FF" w:usb1="2AC7FDFF" w:usb2="00000016" w:usb3="00000000" w:csb0="0002009F" w:csb1="00000000"/>
+  </w:font>
+</w:fonts>
+</file>
+
+<file path=word/glossary/settings.xml><?xml version="1.0" encoding="utf-8"?>
+<w:settings xmlns:mc="http://schemas.openxmlformats.org/markup-compatibility/2006" xmlns:o="urn:schemas-microsoft-com:office:office" xmlns:r="http://schemas.openxmlformats.org/officeDocument/2006/relationships" xmlns:m="http://schemas.openxmlformats.org/officeDocument/2006/math" xmlns:v="urn:schemas-microsoft-com:vml" xmlns:w10="urn:schemas-microsoft-com:office:word" xmlns:w="http://schemas.openxmlformats.org/wordprocessingml/2006/main" xmlns:w14="http://schemas.microsoft.com/office/word/2010/wordml" xmlns:sl="http://schemas.openxmlformats.org/schemaLibrary/2006/main" mc:Ignorable="w14">
+  <w:view w:val="normal"/>
+  <w:defaultTabStop w:val="720"/>
+  <w:characterSpacingControl w:val="doNotCompress"/>
+  <w:compat>
+    <w:useFELayout/>
+    <w:compatSetting w:name="compatibilityMode" w:uri="http://schemas.microsoft.com/office/word" w:val="14"/>
+    <w:compatSetting w:name="overrideTableStyleFontSizeAndJustification" w:uri="http://schemas.microsoft.com/office/word" w:val="1"/>
+    <w:compatSetting w:name="enableOpenTypeFeatures" w:uri="http://schemas.microsoft.com/office/word" w:val="1"/>
+    <w:compatSetting w:name="doNotFlipMirrorIndents" w:uri="http://schemas.microsoft.com/office/word" w:val="1"/>
+  </w:compat>
+  <w:rsids>
+    <w:rsidRoot w:val="00D510A8"/>
+    <w:rsid w:val="00933FC3"/>
+    <w:rsid w:val="00D510A8"/>
+  </w:rsids>
+  <m:mathPr>
+    <m:mathFont m:val="Cambria Math"/>
+    <m:brkBin m:val="before"/>
+    <m:brkBinSub m:val="--"/>
+    <m:smallFrac m:val="0"/>
+    <m:dispDef/>
+    <m:lMargin m:val="0"/>
+    <m:rMargin m:val="0"/>
+    <m:defJc m:val="centerGroup"/>
+    <m:wrapIndent m:val="1440"/>
+    <m:intLim m:val="subSup"/>
+    <m:naryLim m:val="undOvr"/>
+  </m:mathPr>
+  <w:themeFontLang w:val="en-GB"/>
+  <w:clrSchemeMapping w:bg1="light1" w:t1="dark1" w:bg2="light2" w:t2="dark2" w:accent1="accent1" w:accent2="accent2" w:accent3="accent3" w:accent4="accent4" w:accent5="accent5" w:accent6="accent6" w:hyperlink="hyperlink" w:followedHyperlink="followedHyperlink"/>
+  <w:decimalSymbol w:val="."/>
+  <w:listSeparator w:val=","/>
+</w:settings>
+</file>
+
+<file path=word/glossary/styles.xml><?xml version="1.0" encoding="utf-8"?>
+<w:styles xmlns:mc="http://schemas.openxmlformats.org/markup-compatibility/2006" xmlns:r="http://schemas.openxmlformats.org/officeDocument/2006/relationships" xmlns:w="http://schemas.openxmlformats.org/wordprocessingml/2006/main" xmlns:w14="http://schemas.microsoft.com/office/word/2010/wordml" mc:Ignorable="w14">
+  <w:docDefaults>
+    <w:rPrDefault>
+      <w:rPr>
+        <w:rFonts w:asciiTheme="minorHAnsi" w:eastAsiaTheme="minorEastAsia" w:hAnsiTheme="minorHAnsi" w:cstheme="minorBidi"/>
+        <w:sz w:val="22"/>
+        <w:szCs w:val="22"/>
+        <w:lang w:val="en-GB" w:eastAsia="en-GB" w:bidi="ar-SA"/>
+      </w:rPr>
+    </w:rPrDefault>
+    <w:pPrDefault>
+      <w:pPr>
+        <w:spacing w:after="200" w:line="276" w:lineRule="auto"/>
+      </w:pPr>
+    </w:pPrDefault>
+  </w:docDefaults>
+  <w:latentStyles w:defLockedState="0" w:defUIPriority="99" w:defSemiHidden="1" w:defUnhideWhenUsed="1" w:defQFormat="0" w:count="267">
+    <w:lsdException w:name="Normal" w:semiHidden="0" w:uiPriority="0" w:unhideWhenUsed="0" w:qFormat="1"/>
+    <w:lsdException w:name="heading 1" w:semiHidden="0" w:uiPriority="9" w:unhideWhenUsed="0" w:qFormat="1"/>
+    <w:lsdException w:name="heading 2" w:uiPriority="9" w:qFormat="1"/>
+    <w:lsdException w:name="heading 3" w:uiPriority="9" w:qFormat="1"/>
+    <w:lsdException w:name="heading 4" w:uiPriority="9" w:qFormat="1"/>
+    <w:lsdException w:name="heading 5" w:uiPriority="9" w:qFormat="1"/>
+    <w:lsdException w:name="heading 6" w:uiPriority="9" w:qFormat="1"/>
+    <w:lsdException w:name="heading 7" w:uiPriority="9" w:qFormat="1"/>
+    <w:lsdException w:name="heading 8" w:uiPriority="9" w:qFormat="1"/>
+    <w:lsdException w:name="heading 9" w:uiPriority="9" w:qFormat="1"/>
+    <w:lsdException w:name="toc 1" w:uiPriority="39"/>
+    <w:lsdException w:name="toc 2" w:uiPriority="39"/>
+    <w:lsdException w:name="toc 3" w:uiPriority="39"/>
+    <w:lsdException w:name="toc 4" w:uiPriority="39"/>
+    <w:lsdException w:name="toc 5" w:uiPriority="39"/>
+    <w:lsdException w:name="toc 6" w:uiPriority="39"/>
+    <w:lsdException w:name="toc 7" w:uiPriority="39"/>
+    <w:lsdException w:name="toc 8" w:uiPriority="39"/>
+    <w:lsdException w:name="toc 9" w:uiPriority="39"/>
+    <w:lsdException w:name="caption" w:uiPriority="35" w:qFormat="1"/>
+    <w:lsdException w:name="Title" w:semiHidden="0" w:uiPriority="10" w:unhideWhenUsed="0" w:qFormat="1"/>
+    <w:lsdException w:name="Default Paragraph Font" w:uiPriority="1"/>
+    <w:lsdException w:name="Subtitle" w:semiHidden="0" w:uiPriority="11" w:unhideWhenUsed="0" w:qFormat="1"/>
+    <w:lsdException w:name="Strong" w:semiHidden="0" w:uiPriority="22" w:unhideWhenUsed="0" w:qFormat="1"/>
+    <w:lsdException w:name="Emphasis" w:semiHidden="0" w:uiPriority="20" w:unhideWhenUsed="0" w:qFormat="1"/>
+    <w:lsdException w:name="Table Grid" w:semiHidden="0" w:uiPriority="59" w:unhideWhenUsed="0"/>
+    <w:lsdException w:name="Placeholder Text" w:unhideWhenUsed="0"/>
+    <w:lsdException w:name="No Spacing" w:semiHidden="0" w:uiPriority="1" w:unhideWhenUsed="0" w:qFormat="1"/>
+    <w:lsdException w:name="Light Shading" w:semiHidden="0" w:uiPriority="60" w:unhideWhenUsed="0"/>
+    <w:lsdException w:name="Light List" w:semiHidden="0" w:uiPriority="61" w:unhideWhenUsed="0"/>
+    <w:lsdException w:name="Light Grid" w:semiHidden="0" w:uiPriority="62" w:unhideWhenUsed="0"/>
+    <w:lsdException w:name="Medium Shading 1" w:semiHidden="0" w:uiPriority="63" w:unhideWhenUsed="0"/>
+    <w:lsdException w:name="Medium Shading 2" w:semiHidden="0" w:uiPriority="64" w:unhideWhenUsed="0"/>
+    <w:lsdException w:name="Medium List 1" w:semiHidden="0" w:uiPriority="65" w:unhideWhenUsed="0"/>
+    <w:lsdException w:name="Medium List 2" w:semiHidden="0" w:uiPriority="66" w:unhideWhenUsed="0"/>
+    <w:lsdException w:name="Medium Grid 1" w:semiHidden="0" w:uiPriority="67" w:unhideWhenUsed="0"/>
+    <w:lsdException w:name="Medium Grid 2" w:semiHidden="0" w:uiPriority="68" w:unhideWhenUsed="0"/>
+    <w:lsdException w:name="Medium Grid 3" w:semiHidden="0" w:uiPriority="69" w:unhideWhenUsed="0"/>
+    <w:lsdException w:name="Dark List" w:semiHidden="0" w:uiPriority="70" w:unhideWhenUsed="0"/>
+    <w:lsdException w:name="Colorful Shading" w:semiHidden="0" w:uiPriority="71" w:unhideWhenUsed="0"/>
+    <w:lsdException w:name="Colorful List" w:semiHidden="0" w:uiPriority="72" w:unhideWhenUsed="0"/>
+    <w:lsdException w:name="Colorful Grid" w:semiHidden="0" w:uiPriority="73" w:unhideWhenUsed="0"/>
+    <w:lsdException w:name="Light Shading Accent 1" w:semiHidden="0" w:uiPriority="60" w:unhideWhenUsed="0"/>
+    <w:lsdException w:name="Light List Accent 1" w:semiHidden="0" w:uiPriority="61" w:unhideWhenUsed="0"/>
+    <w:lsdException w:name="Light Grid Accent 1" w:semiHidden="0" w:uiPriority="62" w:unhideWhenUsed="0"/>
+    <w:lsdException w:name="Medium Shading 1 Accent 1" w:semiHidden="0" w:uiPriority="63" w:unhideWhenUsed="0"/>
+    <w:lsdException w:name="Medium Shading 2 Accent 1" w:semiHidden="0" w:uiPriority="64" w:unhideWhenUsed="0"/>
+    <w:lsdException w:name="Medium List 1 Accent 1" w:semiHidden="0" w:uiPriority="65" w:unhideWhenUsed="0"/>
+    <w:lsdException w:name="Revision" w:unhideWhenUsed="0"/>
+    <w:lsdException w:name="List Paragraph" w:semiHidden="0" w:uiPriority="34" w:unhideWhenUsed="0" w:qFormat="1"/>
+    <w:lsdException w:name="Quote" w:semiHidden="0" w:uiPriority="29" w:unhideWhenUsed="0" w:qFormat="1"/>
+    <w:lsdException w:name="Intense Quote" w:semiHidden="0" w:uiPriority="30" w:unhideWhenUsed="0" w:qFormat="1"/>
+    <w:lsdException w:name="Medium List 2 Accent 1" w:semiHidden="0" w:uiPriority="66" w:unhideWhenUsed="0"/>
+    <w:lsdException w:name="Medium Grid 1 Accent 1" w:semiHidden="0" w:uiPriority="67" w:unhideWhenUsed="0"/>
+    <w:lsdException w:name="Medium Grid 2 Accent 1" w:semiHidden="0" w:uiPriority="68" w:unhideWhenUsed="0"/>
+    <w:lsdException w:name="Medium Grid 3 Accent 1" w:semiHidden="0" w:uiPriority="69" w:unhideWhenUsed="0"/>
+    <w:lsdException w:name="Dark List Accent 1" w:semiHidden="0" w:uiPriority="70" w:unhideWhenUsed="0"/>
+    <w:lsdException w:name="Colorful Shading Accent 1" w:semiHidden="0" w:uiPriority="71" w:unhideWhenUsed="0"/>
+    <w:lsdException w:name="Colorful List Accent 1" w:semiHidden="0" w:uiPriority="72" w:unhideWhenUsed="0"/>
+    <w:lsdException w:name="Colorful Grid Accent 1" w:semiHidden="0" w:uiPriority="73" w:unhideWhenUsed="0"/>
+    <w:lsdException w:name="Light Shading Accent 2" w:semiHidden="0" w:uiPriority="60" w:unhideWhenUsed="0"/>
+    <w:lsdException w:name="Light List Accent 2" w:semiHidden="0" w:uiPriority="61" w:unhideWhenUsed="0"/>
+    <w:lsdException w:name="Light Grid Accent 2" w:semiHidden="0" w:uiPriority="62" w:unhideWhenUsed="0"/>
+    <w:lsdException w:name="Medium Shading 1 Accent 2" w:semiHidden="0" w:uiPriority="63" w:unhideWhenUsed="0"/>
+    <w:lsdException w:name="Medium Shading 2 Accent 2" w:semiHidden="0" w:uiPriority="64" w:unhideWhenUsed="0"/>
+    <w:lsdException w:name="Medium List 1 Accent 2" w:semiHidden="0" w:uiPriority="65" w:unhideWhenUsed="0"/>
+    <w:lsdException w:name="Medium List 2 Accent 2" w:semiHidden="0" w:uiPriority="66" w:unhideWhenUsed="0"/>
+    <w:lsdException w:name="Medium Grid 1 Accent 2" w:semiHidden="0" w:uiPriority="67" w:unhideWhenUsed="0"/>
+    <w:lsdException w:name="Medium Grid 2 Accent 2" w:semiHidden="0" w:uiPriority="68" w:unhideWhenUsed="0"/>
+    <w:lsdException w:name="Medium Grid 3 Accent 2" w:semiHidden="0" w:uiPriority="69" w:unhideWhenUsed="0"/>
+    <w:lsdException w:name="Dark List Accent 2" w:semiHidden="0" w:uiPriority="70" w:unhideWhenUsed="0"/>
+    <w:lsdException w:name="Colorful Shading Accent 2" w:semiHidden="0" w:uiPriority="71" w:unhideWhenUsed="0"/>
+    <w:lsdException w:name="Colorful List Accent 2" w:semiHidden="0" w:uiPriority="72" w:unhideWhenUsed="0"/>
+    <w:lsdException w:name="Colorful Grid Accent 2" w:semiHidden="0" w:uiPriority="73" w:unhideWhenUsed="0"/>
+    <w:lsdException w:name="Light Shading Accent 3" w:semiHidden="0" w:uiPriority="60" w:unhideWhenUsed="0"/>
+    <w:lsdException w:name="Light List Accent 3" w:semiHidden="0" w:uiPriority="61" w:unhideWhenUsed="0"/>
+    <w:lsdException w:name="Light Grid Accent 3" w:semiHidden="0" w:uiPriority="62" w:unhideWhenUsed="0"/>
+    <w:lsdException w:name="Medium Shading 1 Accent 3" w:semiHidden="0" w:uiPriority="63" w:unhideWhenUsed="0"/>
+    <w:lsdException w:name="Medium Shading 2 Accent 3" w:semiHidden="0" w:uiPriority="64" w:unhideWhenUsed="0"/>
+    <w:lsdException w:name="Medium List 1 Accent 3" w:semiHidden="0" w:uiPriority="65" w:unhideWhenUsed="0"/>
+    <w:lsdException w:name="Medium List 2 Accent 3" w:semiHidden="0" w:uiPriority="66" w:unhideWhenUsed="0"/>
+    <w:lsdException w:name="Medium Grid 1 Accent 3" w:semiHidden="0" w:uiPriority="67" w:unhideWhenUsed="0"/>
+    <w:lsdException w:name="Medium Grid 2 Accent 3" w:semiHidden="0" w:uiPriority="68" w:unhideWhenUsed="0"/>
+    <w:lsdException w:name="Medium Grid 3 Accent 3" w:semiHidden="0" w:uiPriority="69" w:unhideWhenUsed="0"/>
+    <w:lsdException w:name="Dark List Accent 3" w:semiHidden="0" w:uiPriority="70" w:unhideWhenUsed="0"/>
+    <w:lsdException w:name="Colorful Shading Accent 3" w:semiHidden="0" w:uiPriority="71" w:unhideWhenUsed="0"/>
+    <w:lsdException w:name="Colorful List Accent 3" w:semiHidden="0" w:uiPriority="72" w:unhideWhenUsed="0"/>
+    <w:lsdException w:name="Colorful Grid Accent 3" w:semiHidden="0" w:uiPriority="73" w:unhideWhenUsed="0"/>
+    <w:lsdException w:name="Light Shading Accent 4" w:semiHidden="0" w:uiPriority="60" w:unhideWhenUsed="0"/>
+    <w:lsdException w:name="Light List Accent 4" w:semiHidden="0" w:uiPriority="61" w:unhideWhenUsed="0"/>
+    <w:lsdException w:name="Light Grid Accent 4" w:semiHidden="0" w:uiPriority="62" w:unhideWhenUsed="0"/>
+    <w:lsdException w:name="Medium Shading 1 Accent 4" w:semiHidden="0" w:uiPriority="63" w:unhideWhenUsed="0"/>
+    <w:lsdException w:name="Medium Shading 2 Accent 4" w:semiHidden="0" w:uiPriority="64" w:unhideWhenUsed="0"/>
+    <w:lsdException w:name="Medium List 1 Accent 4" w:semiHidden="0" w:uiPriority="65" w:unhideWhenUsed="0"/>
+    <w:lsdException w:name="Medium List 2 Accent 4" w:semiHidden="0" w:uiPriority="66" w:unhideWhenUsed="0"/>
+    <w:lsdException w:name="Medium Grid 1 Accent 4" w:semiHidden="0" w:uiPriority="67" w:unhideWhenUsed="0"/>
+    <w:lsdException w:name="Medium Grid 2 Accent 4" w:semiHidden="0" w:uiPriority="68" w:unhideWhenUsed="0"/>
+    <w:lsdException w:name="Medium Grid 3 Accent 4" w:semiHidden="0" w:uiPriority="69" w:unhideWhenUsed="0"/>
+    <w:lsdException w:name="Dark List Accent 4" w:semiHidden="0" w:uiPriority="70" w:unhideWhenUsed="0"/>
+    <w:lsdException w:name="Colorful Shading Accent 4" w:semiHidden="0" w:uiPriority="71" w:unhideWhenUsed="0"/>
+    <w:lsdException w:name="Colorful List Accent 4" w:semiHidden="0" w:uiPriority="72" w:unhideWhenUsed="0"/>
+    <w:lsdException w:name="Colorful Grid Accent 4" w:semiHidden="0" w:uiPriority="73" w:unhideWhenUsed="0"/>
+    <w:lsdException w:name="Light Shading Accent 5" w:semiHidden="0" w:uiPriority="60" w:unhideWhenUsed="0"/>
+    <w:lsdException w:name="Light List Accent 5" w:semiHidden="0" w:uiPriority="61" w:unhideWhenUsed="0"/>
+    <w:lsdException w:name="Light Grid Accent 5" w:semiHidden="0" w:uiPriority="62" w:unhideWhenUsed="0"/>
+    <w:lsdException w:name="Medium Shading 1 Accent 5" w:semiHidden="0" w:uiPriority="63" w:unhideWhenUsed="0"/>
+    <w:lsdException w:name="Medium Shading 2 Accent 5" w:semiHidden="0" w:uiPriority="64" w:unhideWhenUsed="0"/>
+    <w:lsdException w:name="Medium List 1 Accent 5" w:semiHidden="0" w:uiPriority="65" w:unhideWhenUsed="0"/>
+    <w:lsdException w:name="Medium List 2 Accent 5" w:semiHidden="0" w:uiPriority="66" w:unhideWhenUsed="0"/>
+    <w:lsdException w:name="Medium Grid 1 Accent 5" w:semiHidden="0" w:uiPriority="67" w:unhideWhenUsed="0"/>
+    <w:lsdException w:name="Medium Grid 2 Accent 5" w:semiHidden="0" w:uiPriority="68" w:unhideWhenUsed="0"/>
+    <w:lsdException w:name="Medium Grid 3 Accent 5" w:semiHidden="0" w:uiPriority="69" w:unhideWhenUsed="0"/>
+    <w:lsdException w:name="Dark List Accent 5" w:semiHidden="0" w:uiPriority="70" w:unhideWhenUsed="0"/>
+    <w:lsdException w:name="Colorful Shading Accent 5" w:semiHidden="0" w:uiPriority="71" w:unhideWhenUsed="0"/>
+    <w:lsdException w:name="Colorful List Accent 5" w:semiHidden="0" w:uiPriority="72" w:unhideWhenUsed="0"/>
+    <w:lsdException w:name="Colorful Grid Accent 5" w:semiHidden="0" w:uiPriority="73" w:unhideWhenUsed="0"/>
+    <w:lsdException w:name="Light Shading Accent 6" w:semiHidden="0" w:uiPriority="60" w:unhideWhenUsed="0"/>
+    <w:lsdException w:name="Light List Accent 6" w:semiHidden="0" w:uiPriority="61" w:unhideWhenUsed="0"/>
+    <w:lsdException w:name="Light Grid Accent 6" w:semiHidden="0" w:uiPriority="62" w:unhideWhenUsed="0"/>
+    <w:lsdException w:name="Medium Shading 1 Accent 6" w:semiHidden="0" w:uiPriority="63" w:unhideWhenUsed="0"/>
+    <w:lsdException w:name="Medium Shading 2 Accent 6" w:semiHidden="0" w:uiPriority="64" w:unhideWhenUsed="0"/>
+    <w:lsdException w:name="Medium List 1 Accent 6" w:semiHidden="0" w:uiPriority="65" w:unhideWhenUsed="0"/>
+    <w:lsdException w:name="Medium List 2 Accent 6" w:semiHidden="0" w:uiPriority="66" w:unhideWhenUsed="0"/>
+    <w:lsdException w:name="Medium Grid 1 Accent 6" w:semiHidden="0" w:uiPriority="67" w:unhideWhenUsed="0"/>
+    <w:lsdException w:name="Medium Grid 2 Accent 6" w:semiHidden="0" w:uiPriority="68" w:unhideWhenUsed="0"/>
+    <w:lsdException w:name="Medium Grid 3 Accent 6" w:semiHidden="0" w:uiPriority="69" w:unhideWhenUsed="0"/>
+    <w:lsdException w:name="Dark List Accent 6" w:semiHidden="0" w:uiPriority="70" w:unhideWhenUsed="0"/>
+    <w:lsdException w:name="Colorful Shading Accent 6" w:semiHidden="0" w:uiPriority="71" w:unhideWhenUsed="0"/>
+    <w:lsdException w:name="Colorful List Accent 6" w:semiHidden="0" w:uiPriority="72" w:unhideWhenUsed="0"/>
+    <w:lsdException w:name="Colorful Grid Accent 6" w:semiHidden="0" w:uiPriority="73" w:unhideWhenUsed="0"/>
+    <w:lsdException w:name="Subtle Emphasis" w:semiHidden="0" w:uiPriority="19" w:unhideWhenUsed="0" w:qFormat="1"/>
+    <w:lsdException w:name="Intense Emphasis" w:semiHidden="0" w:uiPriority="21" w:unhideWhenUsed="0" w:qFormat="1"/>
+    <w:lsdException w:name="Subtle Reference" w:semiHidden="0" w:uiPriority="31" w:unhideWhenUsed="0" w:qFormat="1"/>
+    <w:lsdException w:name="Intense Reference" w:semiHidden="0" w:uiPriority="32" w:unhideWhenUsed="0" w:qFormat="1"/>
+    <w:lsdException w:name="Book Title" w:semiHidden="0" w:uiPriority="33" w:unhideWhenUsed="0" w:qFormat="1"/>
+    <w:lsdException w:name="Bibliography" w:uiPriority="37"/>
+    <w:lsdException w:name="TOC Heading" w:uiPriority="39" w:qFormat="1"/>
+  </w:latentStyles>
+  <w:style w:type="paragraph" w:default="1" w:styleId="Normal">
+    <w:name w:val="Normal"/>
+    <w:qFormat/>
+  </w:style>
+  <w:style w:type="character" w:default="1" w:styleId="DefaultParagraphFont">
+    <w:name w:val="Default Paragraph Font"/>
+    <w:uiPriority w:val="1"/>
+    <w:semiHidden/>
+    <w:unhideWhenUsed/>
+  </w:style>
+  <w:style w:type="table" w:default="1" w:styleId="TableNormal">
+    <w:name w:val="Normal Table"/>
+    <w:uiPriority w:val="99"/>
+    <w:semiHidden/>
+    <w:unhideWhenUsed/>
+    <w:tblPr>
+      <w:tblInd w:w="0" w:type="dxa"/>
+      <w:tblCellMar>
+        <w:top w:w="0" w:type="dxa"/>
+        <w:left w:w="108" w:type="dxa"/>
+        <w:bottom w:w="0" w:type="dxa"/>
+        <w:right w:w="108" w:type="dxa"/>
+      </w:tblCellMar>
+    </w:tblPr>
+  </w:style>
+  <w:style w:type="numbering" w:default="1" w:styleId="NoList">
+    <w:name w:val="No List"/>
+    <w:uiPriority w:val="99"/>
+    <w:semiHidden/>
+    <w:unhideWhenUsed/>
+  </w:style>
+  <w:style w:type="paragraph" w:customStyle="1" w:styleId="18D2362B04D8413FB2E8AEDFE9A86234">
+    <w:name w:val="18D2362B04D8413FB2E8AEDFE9A86234"/>
+    <w:rsid w:val="00D510A8"/>
+  </w:style>
+  <w:style w:type="paragraph" w:customStyle="1" w:styleId="09AC3BD0EB8D4635BD8EF02014A37B0F">
+    <w:name w:val="09AC3BD0EB8D4635BD8EF02014A37B0F"/>
+    <w:rsid w:val="00D510A8"/>
+  </w:style>
+  <w:style w:type="paragraph" w:customStyle="1" w:styleId="218441EC77134A3E9006CAA10C7570D4">
+    <w:name w:val="218441EC77134A3E9006CAA10C7570D4"/>
+    <w:rsid w:val="00D510A8"/>
+  </w:style>
+  <w:style w:type="paragraph" w:customStyle="1" w:styleId="CB3A411BEF6144C78F5A06F45DE67C77">
+    <w:name w:val="CB3A411BEF6144C78F5A06F45DE67C77"/>
+    <w:rsid w:val="00D510A8"/>
+  </w:style>
+  <w:style w:type="paragraph" w:customStyle="1" w:styleId="883ACFDA19294353A26A6F56264352FC">
+    <w:name w:val="883ACFDA19294353A26A6F56264352FC"/>
+    <w:rsid w:val="00D510A8"/>
+  </w:style>
+  <w:style w:type="paragraph" w:customStyle="1" w:styleId="495C7B31212549678B7C6D658D807A6A">
+    <w:name w:val="495C7B31212549678B7C6D658D807A6A"/>
+    <w:rsid w:val="00D510A8"/>
+  </w:style>
+  <w:style w:type="paragraph" w:customStyle="1" w:styleId="36AC23BA8E4D4C129F0B300CDD6E094B">
+    <w:name w:val="36AC23BA8E4D4C129F0B300CDD6E094B"/>
+    <w:rsid w:val="00D510A8"/>
+  </w:style>
+</w:styles>
+</file>
+
+<file path=word/glossary/stylesWithEffects.xml><?xml version="1.0" encoding="utf-8"?>
+<w:styles xmlns:wpc="http://schemas.microsoft.com/office/word/2010/wordprocessingCanvas" xmlns:mc="http://schemas.openxmlformats.org/markup-compatibility/2006" xmlns:o="urn:schemas-microsoft-com:office:office" xmlns:r="http://schemas.openxmlformats.org/officeDocument/2006/relationships" xmlns:m="http://schemas.openxmlformats.org/officeDocument/2006/math" xmlns:v="urn:schemas-microsoft-com:vml" xmlns:wp14="http://schemas.microsoft.com/office/word/2010/wordprocessingDrawing" xmlns:wp="http://schemas.openxmlformats.org/drawingml/2006/wordprocessingDrawing" xmlns:w10="urn:schemas-microsoft-com:office:word" xmlns:w="http://schemas.openxmlformats.org/wordprocessingml/2006/main" xmlns:w14="http://schemas.microsoft.com/office/word/2010/wordml" xmlns:wpg="http://schemas.microsoft.com/office/word/2010/wordprocessingGroup" xmlns:wpi="http://schemas.microsoft.com/office/word/2010/wordprocessingInk" xmlns:wne="http://schemas.microsoft.com/office/word/2006/wordml" xmlns:wps="http://schemas.microsoft.com/office/word/2010/wordprocessingShape" mc:Ignorable="w14 wp14">
+  <w:docDefaults>
+    <w:rPrDefault>
+      <w:rPr>
+        <w:rFonts w:asciiTheme="minorHAnsi" w:eastAsiaTheme="minorEastAsia" w:hAnsiTheme="minorHAnsi" w:cstheme="minorBidi"/>
+        <w:sz w:val="22"/>
+        <w:szCs w:val="22"/>
+        <w:lang w:val="en-GB" w:eastAsia="en-GB" w:bidi="ar-SA"/>
+      </w:rPr>
+    </w:rPrDefault>
+    <w:pPrDefault>
+      <w:pPr>
+        <w:spacing w:after="200" w:line="276" w:lineRule="auto"/>
+      </w:pPr>
+    </w:pPrDefault>
+  </w:docDefaults>
+  <w:latentStyles w:defLockedState="0" w:defUIPriority="99" w:defSemiHidden="1" w:defUnhideWhenUsed="1" w:defQFormat="0" w:count="267">
+    <w:lsdException w:name="Normal" w:semiHidden="0" w:uiPriority="0" w:unhideWhenUsed="0" w:qFormat="1"/>
+    <w:lsdException w:name="heading 1" w:semiHidden="0" w:uiPriority="9" w:unhideWhenUsed="0" w:qFormat="1"/>
+    <w:lsdException w:name="heading 2" w:uiPriority="9" w:qFormat="1"/>
+    <w:lsdException w:name="heading 3" w:uiPriority="9" w:qFormat="1"/>
+    <w:lsdException w:name="heading 4" w:uiPriority="9" w:qFormat="1"/>
+    <w:lsdException w:name="heading 5" w:uiPriority="9" w:qFormat="1"/>
+    <w:lsdException w:name="heading 6" w:uiPriority="9" w:qFormat="1"/>
+    <w:lsdException w:name="heading 7" w:uiPriority="9" w:qFormat="1"/>
+    <w:lsdException w:name="heading 8" w:uiPriority="9" w:qFormat="1"/>
+    <w:lsdException w:name="heading 9" w:uiPriority="9" w:qFormat="1"/>
+    <w:lsdException w:name="toc 1" w:uiPriority="39"/>
+    <w:lsdException w:name="toc 2" w:uiPriority="39"/>
+    <w:lsdException w:name="toc 3" w:uiPriority="39"/>
+    <w:lsdException w:name="toc 4" w:uiPriority="39"/>
+    <w:lsdException w:name="toc 5" w:uiPriority="39"/>
+    <w:lsdException w:name="toc 6" w:uiPriority="39"/>
+    <w:lsdException w:name="toc 7" w:uiPriority="39"/>
+    <w:lsdException w:name="toc 8" w:uiPriority="39"/>
+    <w:lsdException w:name="toc 9" w:uiPriority="39"/>
+    <w:lsdException w:name="caption" w:uiPriority="35" w:qFormat="1"/>
+    <w:lsdException w:name="Title" w:semiHidden="0" w:uiPriority="10" w:unhideWhenUsed="0" w:qFormat="1"/>
+    <w:lsdException w:name="Default Paragraph Font" w:uiPriority="1"/>
+    <w:lsdException w:name="Subtitle" w:semiHidden="0" w:uiPriority="11" w:unhideWhenUsed="0" w:qFormat="1"/>
+    <w:lsdException w:name="Strong" w:semiHidden="0" w:uiPriority="22" w:unhideWhenUsed="0" w:qFormat="1"/>
+    <w:lsdException w:name="Emphasis" w:semiHidden="0" w:uiPriority="20" w:unhideWhenUsed="0" w:qFormat="1"/>
+    <w:lsdException w:name="Table Grid" w:semiHidden="0" w:uiPriority="59" w:unhideWhenUsed="0"/>
+    <w:lsdException w:name="Placeholder Text" w:unhideWhenUsed="0"/>
+    <w:lsdException w:name="No Spacing" w:semiHidden="0" w:uiPriority="1" w:unhideWhenUsed="0" w:qFormat="1"/>
+    <w:lsdException w:name="Light Shading" w:semiHidden="0" w:uiPriority="60" w:unhideWhenUsed="0"/>
+    <w:lsdException w:name="Light List" w:semiHidden="0" w:uiPriority="61" w:unhideWhenUsed="0"/>
+    <w:lsdException w:name="Light Grid" w:semiHidden="0" w:uiPriority="62" w:unhideWhenUsed="0"/>
+    <w:lsdException w:name="Medium Shading 1" w:semiHidden="0" w:uiPriority="63" w:unhideWhenUsed="0"/>
+    <w:lsdException w:name="Medium Shading 2" w:semiHidden="0" w:uiPriority="64" w:unhideWhenUsed="0"/>
+    <w:lsdException w:name="Medium List 1" w:semiHidden="0" w:uiPriority="65" w:unhideWhenUsed="0"/>
+    <w:lsdException w:name="Medium List 2" w:semiHidden="0" w:uiPriority="66" w:unhideWhenUsed="0"/>
+    <w:lsdException w:name="Medium Grid 1" w:semiHidden="0" w:uiPriority="67" w:unhideWhenUsed="0"/>
+    <w:lsdException w:name="Medium Grid 2" w:semiHidden="0" w:uiPriority="68" w:unhideWhenUsed="0"/>
+    <w:lsdException w:name="Medium Grid 3" w:semiHidden="0" w:uiPriority="69" w:unhideWhenUsed="0"/>
+    <w:lsdException w:name="Dark List" w:semiHidden="0" w:uiPriority="70" w:unhideWhenUsed="0"/>
+    <w:lsdException w:name="Colorful Shading" w:semiHidden="0" w:uiPriority="71" w:unhideWhenUsed="0"/>
+    <w:lsdException w:name="Colorful List" w:semiHidden="0" w:uiPriority="72" w:unhideWhenUsed="0"/>
+    <w:lsdException w:name="Colorful Grid" w:semiHidden="0" w:uiPriority="73" w:unhideWhenUsed="0"/>
+    <w:lsdException w:name="Light Shading Accent 1" w:semiHidden="0" w:uiPriority="60" w:unhideWhenUsed="0"/>
+    <w:lsdException w:name="Light List Accent 1" w:semiHidden="0" w:uiPriority="61" w:unhideWhenUsed="0"/>
+    <w:lsdException w:name="Light Grid Accent 1" w:semiHidden="0" w:uiPriority="62" w:unhideWhenUsed="0"/>
+    <w:lsdException w:name="Medium Shading 1 Accent 1" w:semiHidden="0" w:uiPriority="63" w:unhideWhenUsed="0"/>
+    <w:lsdException w:name="Medium Shading 2 Accent 1" w:semiHidden="0" w:uiPriority="64" w:unhideWhenUsed="0"/>
+    <w:lsdException w:name="Medium List 1 Accent 1" w:semiHidden="0" w:uiPriority="65" w:unhideWhenUsed="0"/>
+    <w:lsdException w:name="Revision" w:unhideWhenUsed="0"/>
+    <w:lsdException w:name="List Paragraph" w:semiHidden="0" w:uiPriority="34" w:unhideWhenUsed="0" w:qFormat="1"/>
+    <w:lsdException w:name="Quote" w:semiHidden="0" w:uiPriority="29" w:unhideWhenUsed="0" w:qFormat="1"/>
+    <w:lsdException w:name="Intense Quote" w:semiHidden="0" w:uiPriority="30" w:unhideWhenUsed="0" w:qFormat="1"/>
+    <w:lsdException w:name="Medium List 2 Accent 1" w:semiHidden="0" w:uiPriority="66" w:unhideWhenUsed="0"/>
+    <w:lsdException w:name="Medium Grid 1 Accent 1" w:semiHidden="0" w:uiPriority="67" w:unhideWhenUsed="0"/>
+    <w:lsdException w:name="Medium Grid 2 Accent 1" w:semiHidden="0" w:uiPriority="68" w:unhideWhenUsed="0"/>
+    <w:lsdException w:name="Medium Grid 3 Accent 1" w:semiHidden="0" w:uiPriority="69" w:unhideWhenUsed="0"/>
+    <w:lsdException w:name="Dark List Accent 1" w:semiHidden="0" w:uiPriority="70" w:unhideWhenUsed="0"/>
+    <w:lsdException w:name="Colorful Shading Accent 1" w:semiHidden="0" w:uiPriority="71" w:unhideWhenUsed="0"/>
+    <w:lsdException w:name="Colorful List Accent 1" w:semiHidden="0" w:uiPriority="72" w:unhideWhenUsed="0"/>
+    <w:lsdException w:name="Colorful Grid Accent 1" w:semiHidden="0" w:uiPriority="73" w:unhideWhenUsed="0"/>
+    <w:lsdException w:name="Light Shading Accent 2" w:semiHidden="0" w:uiPriority="60" w:unhideWhenUsed="0"/>
+    <w:lsdException w:name="Light List Accent 2" w:semiHidden="0" w:uiPriority="61" w:unhideWhenUsed="0"/>
+    <w:lsdException w:name="Light Grid Accent 2" w:semiHidden="0" w:uiPriority="62" w:unhideWhenUsed="0"/>
+    <w:lsdException w:name="Medium Shading 1 Accent 2" w:semiHidden="0" w:uiPriority="63" w:unhideWhenUsed="0"/>
+    <w:lsdException w:name="Medium Shading 2 Accent 2" w:semiHidden="0" w:uiPriority="64" w:unhideWhenUsed="0"/>
+    <w:lsdException w:name="Medium List 1 Accent 2" w:semiHidden="0" w:uiPriority="65" w:unhideWhenUsed="0"/>
+    <w:lsdException w:name="Medium List 2 Accent 2" w:semiHidden="0" w:uiPriority="66" w:unhideWhenUsed="0"/>
+    <w:lsdException w:name="Medium Grid 1 Accent 2" w:semiHidden="0" w:uiPriority="67" w:unhideWhenUsed="0"/>
+    <w:lsdException w:name="Medium Grid 2 Accent 2" w:semiHidden="0" w:uiPriority="68" w:unhideWhenUsed="0"/>
+    <w:lsdException w:name="Medium Grid 3 Accent 2" w:semiHidden="0" w:uiPriority="69" w:unhideWhenUsed="0"/>
+    <w:lsdException w:name="Dark List Accent 2" w:semiHidden="0" w:uiPriority="70" w:unhideWhenUsed="0"/>
+    <w:lsdException w:name="Colorful Shading Accent 2" w:semiHidden="0" w:uiPriority="71" w:unhideWhenUsed="0"/>
+    <w:lsdException w:name="Colorful List Accent 2" w:semiHidden="0" w:uiPriority="72" w:unhideWhenUsed="0"/>
+    <w:lsdException w:name="Colorful Grid Accent 2" w:semiHidden="0" w:uiPriority="73" w:unhideWhenUsed="0"/>
+    <w:lsdException w:name="Light Shading Accent 3" w:semiHidden="0" w:uiPriority="60" w:unhideWhenUsed="0"/>
+    <w:lsdException w:name="Light List Accent 3" w:semiHidden="0" w:uiPriority="61" w:unhideWhenUsed="0"/>
+    <w:lsdException w:name="Light Grid Accent 3" w:semiHidden="0" w:uiPriority="62" w:unhideWhenUsed="0"/>
+    <w:lsdException w:name="Medium Shading 1 Accent 3" w:semiHidden="0" w:uiPriority="63" w:unhideWhenUsed="0"/>
+    <w:lsdException w:name="Medium Shading 2 Accent 3" w:semiHidden="0" w:uiPriority="64" w:unhideWhenUsed="0"/>
+    <w:lsdException w:name="Medium List 1 Accent 3" w:semiHidden="0" w:uiPriority="65" w:unhideWhenUsed="0"/>
+    <w:lsdException w:name="Medium List 2 Accent 3" w:semiHidden="0" w:uiPriority="66" w:unhideWhenUsed="0"/>
+    <w:lsdException w:name="Medium Grid 1 Accent 3" w:semiHidden="0" w:uiPriority="67" w:unhideWhenUsed="0"/>
+    <w:lsdException w:name="Medium Grid 2 Accent 3" w:semiHidden="0" w:uiPriority="68" w:unhideWhenUsed="0"/>
+    <w:lsdException w:name="Medium Grid 3 Accent 3" w:semiHidden="0" w:uiPriority="69" w:unhideWhenUsed="0"/>
+    <w:lsdException w:name="Dark List Accent 3" w:semiHidden="0" w:uiPriority="70" w:unhideWhenUsed="0"/>
+    <w:lsdException w:name="Colorful Shading Accent 3" w:semiHidden="0" w:uiPriority="71" w:unhideWhenUsed="0"/>
+    <w:lsdException w:name="Colorful List Accent 3" w:semiHidden="0" w:uiPriority="72" w:unhideWhenUsed="0"/>
+    <w:lsdException w:name="Colorful Grid Accent 3" w:semiHidden="0" w:uiPriority="73" w:unhideWhenUsed="0"/>
+    <w:lsdException w:name="Light Shading Accent 4" w:semiHidden="0" w:uiPriority="60" w:unhideWhenUsed="0"/>
+    <w:lsdException w:name="Light List Accent 4" w:semiHidden="0" w:uiPriority="61" w:unhideWhenUsed="0"/>
+    <w:lsdException w:name="Light Grid Accent 4" w:semiHidden="0" w:uiPriority="62" w:unhideWhenUsed="0"/>
+    <w:lsdException w:name="Medium Shading 1 Accent 4" w:semiHidden="0" w:uiPriority="63" w:unhideWhenUsed="0"/>
+    <w:lsdException w:name="Medium Shading 2 Accent 4" w:semiHidden="0" w:uiPriority="64" w:unhideWhenUsed="0"/>
+    <w:lsdException w:name="Medium List 1 Accent 4" w:semiHidden="0" w:uiPriority="65" w:unhideWhenUsed="0"/>
+    <w:lsdException w:name="Medium List 2 Accent 4" w:semiHidden="0" w:uiPriority="66" w:unhideWhenUsed="0"/>
+    <w:lsdException w:name="Medium Grid 1 Accent 4" w:semiHidden="0" w:uiPriority="67" w:unhideWhenUsed="0"/>
+    <w:lsdException w:name="Medium Grid 2 Accent 4" w:semiHidden="0" w:uiPriority="68" w:unhideWhenUsed="0"/>
+    <w:lsdException w:name="Medium Grid 3 Accent 4" w:semiHidden="0" w:uiPriority="69" w:unhideWhenUsed="0"/>
+    <w:lsdException w:name="Dark List Accent 4" w:semiHidden="0" w:uiPriority="70" w:unhideWhenUsed="0"/>
+    <w:lsdException w:name="Colorful Shading Accent 4" w:semiHidden="0" w:uiPriority="71" w:unhideWhenUsed="0"/>
+    <w:lsdException w:name="Colorful List Accent 4" w:semiHidden="0" w:uiPriority="72" w:unhideWhenUsed="0"/>
+    <w:lsdException w:name="Colorful Grid Accent 4" w:semiHidden="0" w:uiPriority="73" w:unhideWhenUsed="0"/>
+    <w:lsdException w:name="Light Shading Accent 5" w:semiHidden="0" w:uiPriority="60" w:unhideWhenUsed="0"/>
+    <w:lsdException w:name="Light List Accent 5" w:semiHidden="0" w:uiPriority="61" w:unhideWhenUsed="0"/>
+    <w:lsdException w:name="Light Grid Accent 5" w:semiHidden="0" w:uiPriority="62" w:unhideWhenUsed="0"/>
+    <w:lsdException w:name="Medium Shading 1 Accent 5" w:semiHidden="0" w:uiPriority="63" w:unhideWhenUsed="0"/>
+    <w:lsdException w:name="Medium Shading 2 Accent 5" w:semiHidden="0" w:uiPriority="64" w:unhideWhenUsed="0"/>
+    <w:lsdException w:name="Medium List 1 Accent 5" w:semiHidden="0" w:uiPriority="65" w:unhideWhenUsed="0"/>
+    <w:lsdException w:name="Medium List 2 Accent 5" w:semiHidden="0" w:uiPriority="66" w:unhideWhenUsed="0"/>
+    <w:lsdException w:name="Medium Grid 1 Accent 5" w:semiHidden="0" w:uiPriority="67" w:unhideWhenUsed="0"/>
+    <w:lsdException w:name="Medium Grid 2 Accent 5" w:semiHidden="0" w:uiPriority="68" w:unhideWhenUsed="0"/>
+    <w:lsdException w:name="Medium Grid 3 Accent 5" w:semiHidden="0" w:uiPriority="69" w:unhideWhenUsed="0"/>
+    <w:lsdException w:name="Dark List Accent 5" w:semiHidden="0" w:uiPriority="70" w:unhideWhenUsed="0"/>
+    <w:lsdException w:name="Colorful Shading Accent 5" w:semiHidden="0" w:uiPriority="71" w:unhideWhenUsed="0"/>
+    <w:lsdException w:name="Colorful List Accent 5" w:semiHidden="0" w:uiPriority="72" w:unhideWhenUsed="0"/>
+    <w:lsdException w:name="Colorful Grid Accent 5" w:semiHidden="0" w:uiPriority="73" w:unhideWhenUsed="0"/>
+    <w:lsdException w:name="Light Shading Accent 6" w:semiHidden="0" w:uiPriority="60" w:unhideWhenUsed="0"/>
+    <w:lsdException w:name="Light List Accent 6" w:semiHidden="0" w:uiPriority="61" w:unhideWhenUsed="0"/>
+    <w:lsdException w:name="Light Grid Accent 6" w:semiHidden="0" w:uiPriority="62" w:unhideWhenUsed="0"/>
+    <w:lsdException w:name="Medium Shading 1 Accent 6" w:semiHidden="0" w:uiPriority="63" w:unhideWhenUsed="0"/>
+    <w:lsdException w:name="Medium Shading 2 Accent 6" w:semiHidden="0" w:uiPriority="64" w:unhideWhenUsed="0"/>
+    <w:lsdException w:name="Medium List 1 Accent 6" w:semiHidden="0" w:uiPriority="65" w:unhideWhenUsed="0"/>
+    <w:lsdException w:name="Medium List 2 Accent 6" w:semiHidden="0" w:uiPriority="66" w:unhideWhenUsed="0"/>
+    <w:lsdException w:name="Medium Grid 1 Accent 6" w:semiHidden="0" w:uiPriority="67" w:unhideWhenUsed="0"/>
+    <w:lsdException w:name="Medium Grid 2 Accent 6" w:semiHidden="0" w:uiPriority="68" w:unhideWhenUsed="0"/>
+    <w:lsdException w:name="Medium Grid 3 Accent 6" w:semiHidden="0" w:uiPriority="69" w:unhideWhenUsed="0"/>
+    <w:lsdException w:name="Dark List Accent 6" w:semiHidden="0" w:uiPriority="70" w:unhideWhenUsed="0"/>
+    <w:lsdException w:name="Colorful Shading Accent 6" w:semiHidden="0" w:uiPriority="71" w:unhideWhenUsed="0"/>
+    <w:lsdException w:name="Colorful List Accent 6" w:semiHidden="0" w:uiPriority="72" w:unhideWhenUsed="0"/>
+    <w:lsdException w:name="Colorful Grid Accent 6" w:semiHidden="0" w:uiPriority="73" w:unhideWhenUsed="0"/>
+    <w:lsdException w:name="Subtle Emphasis" w:semiHidden="0" w:uiPriority="19" w:unhideWhenUsed="0" w:qFormat="1"/>
+    <w:lsdException w:name="Intense Emphasis" w:semiHidden="0" w:uiPriority="21" w:unhideWhenUsed="0" w:qFormat="1"/>
+    <w:lsdException w:name="Subtle Reference" w:semiHidden="0" w:uiPriority="31" w:unhideWhenUsed="0" w:qFormat="1"/>
+    <w:lsdException w:name="Intense Reference" w:semiHidden="0" w:uiPriority="32" w:unhideWhenUsed="0" w:qFormat="1"/>
+    <w:lsdException w:name="Book Title" w:semiHidden="0" w:uiPriority="33" w:unhideWhenUsed="0" w:qFormat="1"/>
+    <w:lsdException w:name="Bibliography" w:uiPriority="37"/>
+    <w:lsdException w:name="TOC Heading" w:uiPriority="39" w:qFormat="1"/>
+  </w:latentStyles>
+  <w:style w:type="paragraph" w:default="1" w:styleId="Normal">
+    <w:name w:val="Normal"/>
+    <w:qFormat/>
+  </w:style>
+  <w:style w:type="character" w:default="1" w:styleId="DefaultParagraphFont">
+    <w:name w:val="Default Paragraph Font"/>
+    <w:uiPriority w:val="1"/>
+    <w:semiHidden/>
+    <w:unhideWhenUsed/>
+  </w:style>
+  <w:style w:type="table" w:default="1" w:styleId="TableNormal">
+    <w:name w:val="Normal Table"/>
+    <w:uiPriority w:val="99"/>
+    <w:semiHidden/>
+    <w:unhideWhenUsed/>
+    <w:tblPr>
+      <w:tblInd w:w="0" w:type="dxa"/>
+      <w:tblCellMar>
+        <w:top w:w="0" w:type="dxa"/>
+        <w:left w:w="108" w:type="dxa"/>
+        <w:bottom w:w="0" w:type="dxa"/>
+        <w:right w:w="108" w:type="dxa"/>
+      </w:tblCellMar>
+    </w:tblPr>
+  </w:style>
+  <w:style w:type="numbering" w:default="1" w:styleId="NoList">
+    <w:name w:val="No List"/>
+    <w:uiPriority w:val="99"/>
+    <w:semiHidden/>
+    <w:unhideWhenUsed/>
+  </w:style>
+  <w:style w:type="paragraph" w:customStyle="1" w:styleId="18D2362B04D8413FB2E8AEDFE9A86234">
+    <w:name w:val="18D2362B04D8413FB2E8AEDFE9A86234"/>
+    <w:rsid w:val="00D510A8"/>
+  </w:style>
+  <w:style w:type="paragraph" w:customStyle="1" w:styleId="09AC3BD0EB8D4635BD8EF02014A37B0F">
+    <w:name w:val="09AC3BD0EB8D4635BD8EF02014A37B0F"/>
+    <w:rsid w:val="00D510A8"/>
+  </w:style>
+  <w:style w:type="paragraph" w:customStyle="1" w:styleId="218441EC77134A3E9006CAA10C7570D4">
+    <w:name w:val="218441EC77134A3E9006CAA10C7570D4"/>
+    <w:rsid w:val="00D510A8"/>
+  </w:style>
+  <w:style w:type="paragraph" w:customStyle="1" w:styleId="CB3A411BEF6144C78F5A06F45DE67C77">
+    <w:name w:val="CB3A411BEF6144C78F5A06F45DE67C77"/>
+    <w:rsid w:val="00D510A8"/>
+  </w:style>
+  <w:style w:type="paragraph" w:customStyle="1" w:styleId="883ACFDA19294353A26A6F56264352FC">
+    <w:name w:val="883ACFDA19294353A26A6F56264352FC"/>
+    <w:rsid w:val="00D510A8"/>
+  </w:style>
+  <w:style w:type="paragraph" w:customStyle="1" w:styleId="495C7B31212549678B7C6D658D807A6A">
+    <w:name w:val="495C7B31212549678B7C6D658D807A6A"/>
+    <w:rsid w:val="00D510A8"/>
+  </w:style>
+  <w:style w:type="paragraph" w:customStyle="1" w:styleId="36AC23BA8E4D4C129F0B300CDD6E094B">
+    <w:name w:val="36AC23BA8E4D4C129F0B300CDD6E094B"/>
+    <w:rsid w:val="00D510A8"/>
+  </w:style>
+</w:styles>
+</file>
+
+<file path=word/glossary/webSettings.xml><?xml version="1.0" encoding="utf-8"?>
+<w:webSettings xmlns:mc="http://schemas.openxmlformats.org/markup-compatibility/2006" xmlns:r="http://schemas.openxmlformats.org/officeDocument/2006/relationships" xmlns:w="http://schemas.openxmlformats.org/wordprocessingml/2006/main" xmlns:w14="http://schemas.microsoft.com/office/word/2010/wordml" mc:Ignorable="w14">
+  <w:optimizeForBrowser/>
+  <w:allowPNG/>
+</w:webSettings>
+</file>
+
 <file path=word/theme/theme1.xml><?xml version="1.0" encoding="utf-8"?>
 <a:theme xmlns:a="http://schemas.openxmlformats.org/drawingml/2006/main" name="Office Theme">
   <a:themeElements>
@@ -12652,7 +13646,7 @@
 </file>
 
 <file path=customXml/itemProps1.xml><?xml version="1.0" encoding="utf-8"?>
-<ds:datastoreItem xmlns:ds="http://schemas.openxmlformats.org/officeDocument/2006/customXml" ds:itemID="{8FD47805-1180-4703-9294-4079E8E7FC54}">
+<ds:datastoreItem xmlns:ds="http://schemas.openxmlformats.org/officeDocument/2006/customXml" ds:itemID="{4392A572-4EF5-4755-A6E2-3A575E693D81}">
   <ds:schemaRefs>
     <ds:schemaRef ds:uri="http://schemas.openxmlformats.org/officeDocument/2006/bibliography"/>
   </ds:schemaRefs>

</xml_diff>

<commit_message>
last commit before trip
</commit_message>
<xml_diff>
--- a/MidReport.docx
+++ b/MidReport.docx
@@ -169,13 +169,23 @@
                         <w:szCs w:val="80"/>
                       </w:rPr>
                     </w:pPr>
+                    <w:proofErr w:type="spellStart"/>
                     <w:r>
                       <w:rPr>
                         <w:rFonts w:asciiTheme="majorHAnsi" w:eastAsiaTheme="majorEastAsia" w:hAnsiTheme="majorHAnsi" w:cstheme="majorBidi"/>
                         <w:sz w:val="80"/>
                         <w:szCs w:val="80"/>
                       </w:rPr>
-                      <w:t xml:space="preserve">Cristor  </w:t>
+                      <w:t>Cristor</w:t>
+                    </w:r>
+                    <w:proofErr w:type="spellEnd"/>
+                    <w:r>
+                      <w:rPr>
+                        <w:rFonts w:asciiTheme="majorHAnsi" w:eastAsiaTheme="majorEastAsia" w:hAnsiTheme="majorHAnsi" w:cstheme="majorBidi"/>
+                        <w:sz w:val="80"/>
+                        <w:szCs w:val="80"/>
+                      </w:rPr>
+                      <w:t xml:space="preserve">  </w:t>
                     </w:r>
                   </w:p>
                 </w:tc>
@@ -344,6 +354,7 @@
                     <w:szCs w:val="24"/>
                   </w:rPr>
                 </w:pPr>
+                <w:proofErr w:type="spellStart"/>
                 <w:r>
                   <w:rPr>
                     <w:sz w:val="24"/>
@@ -351,6 +362,7 @@
                   </w:rPr>
                   <w:t>A.B.P.R.Lakshani</w:t>
                 </w:r>
+                <w:proofErr w:type="spellEnd"/>
               </w:p>
             </w:tc>
             <w:tc>
@@ -404,8 +416,18 @@
                     <w:sz w:val="24"/>
                     <w:szCs w:val="24"/>
                   </w:rPr>
-                  <w:t>H.L.M. Hansini</w:t>
+                  <w:t xml:space="preserve">H.L.M. </w:t>
                 </w:r>
+                <w:proofErr w:type="spellStart"/>
+                <w:r>
+                  <w:rPr>
+                    <w:rFonts w:ascii="Times New Roman" w:eastAsia="Times New Roman" w:hAnsi="Times New Roman" w:cs="Times New Roman"/>
+                    <w:sz w:val="24"/>
+                    <w:szCs w:val="24"/>
+                  </w:rPr>
+                  <w:t>Hansini</w:t>
+                </w:r>
+                <w:proofErr w:type="spellEnd"/>
               </w:p>
               <w:p/>
             </w:tc>
@@ -448,8 +470,18 @@
                     <w:sz w:val="24"/>
                     <w:szCs w:val="24"/>
                   </w:rPr>
-                  <w:t>S.G. Kumarawadu</w:t>
+                  <w:t xml:space="preserve">S.G. </w:t>
                 </w:r>
+                <w:proofErr w:type="spellStart"/>
+                <w:r>
+                  <w:rPr>
+                    <w:rFonts w:ascii="Times New Roman" w:eastAsia="Times New Roman" w:hAnsi="Times New Roman" w:cs="Times New Roman"/>
+                    <w:sz w:val="24"/>
+                    <w:szCs w:val="24"/>
+                  </w:rPr>
+                  <w:t>Kumarawadu</w:t>
+                </w:r>
+                <w:proofErr w:type="spellEnd"/>
               </w:p>
               <w:p/>
             </w:tc>
@@ -492,8 +524,18 @@
                     <w:sz w:val="24"/>
                     <w:szCs w:val="24"/>
                   </w:rPr>
-                  <w:t>C.M.N.D. Pathirana</w:t>
+                  <w:t xml:space="preserve">C.M.N.D. </w:t>
                 </w:r>
+                <w:proofErr w:type="spellStart"/>
+                <w:r>
+                  <w:rPr>
+                    <w:rFonts w:ascii="Times New Roman" w:eastAsia="Times New Roman" w:hAnsi="Times New Roman" w:cs="Times New Roman"/>
+                    <w:sz w:val="24"/>
+                    <w:szCs w:val="24"/>
+                  </w:rPr>
+                  <w:t>Pathirana</w:t>
+                </w:r>
+                <w:proofErr w:type="spellEnd"/>
               </w:p>
               <w:p/>
             </w:tc>
@@ -2868,8 +2910,18 @@
           <w:sz w:val="24"/>
           <w:szCs w:val="24"/>
         </w:rPr>
-        <w:t>Team Leader:  A.B.P.R. Lakshani</w:t>
-      </w:r>
+        <w:t xml:space="preserve">Team Leader:  A.B.P.R. </w:t>
+      </w:r>
+      <w:proofErr w:type="spellStart"/>
+      <w:r>
+        <w:rPr>
+          <w:rFonts w:ascii="Times New Roman" w:eastAsia="Times New Roman" w:hAnsi="Times New Roman" w:cs="Times New Roman"/>
+          <w:sz w:val="24"/>
+          <w:szCs w:val="24"/>
+        </w:rPr>
+        <w:t>Lakshani</w:t>
+      </w:r>
+      <w:proofErr w:type="spellEnd"/>
     </w:p>
     <w:p>
       <w:pPr>
@@ -2939,8 +2991,18 @@
           <w:sz w:val="24"/>
           <w:szCs w:val="24"/>
         </w:rPr>
-        <w:t>Document manager: H.L.M. Hansini</w:t>
-      </w:r>
+        <w:t xml:space="preserve">Document manager: H.L.M. </w:t>
+      </w:r>
+      <w:proofErr w:type="spellStart"/>
+      <w:r>
+        <w:rPr>
+          <w:rFonts w:ascii="Times New Roman" w:eastAsia="Times New Roman" w:hAnsi="Times New Roman" w:cs="Times New Roman"/>
+          <w:sz w:val="24"/>
+          <w:szCs w:val="24"/>
+        </w:rPr>
+        <w:t>Hansini</w:t>
+      </w:r>
+      <w:proofErr w:type="spellEnd"/>
     </w:p>
     <w:p>
       <w:pPr>
@@ -2987,8 +3049,18 @@
           <w:sz w:val="24"/>
           <w:szCs w:val="24"/>
         </w:rPr>
-        <w:t>System Analyst: S.G. Kumarawadu</w:t>
-      </w:r>
+        <w:t xml:space="preserve">System Analyst: S.G. </w:t>
+      </w:r>
+      <w:proofErr w:type="spellStart"/>
+      <w:r>
+        <w:rPr>
+          <w:rFonts w:ascii="Times New Roman" w:eastAsia="Times New Roman" w:hAnsi="Times New Roman" w:cs="Times New Roman"/>
+          <w:sz w:val="24"/>
+          <w:szCs w:val="24"/>
+        </w:rPr>
+        <w:t>Kumarawadu</w:t>
+      </w:r>
+      <w:proofErr w:type="spellEnd"/>
     </w:p>
     <w:p>
       <w:pPr>
@@ -3033,8 +3105,18 @@
           <w:sz w:val="24"/>
           <w:szCs w:val="24"/>
         </w:rPr>
-        <w:t>Developers:  C.M.N.D. Pathirana</w:t>
-      </w:r>
+        <w:t xml:space="preserve">Developers:  C.M.N.D. </w:t>
+      </w:r>
+      <w:proofErr w:type="spellStart"/>
+      <w:r>
+        <w:rPr>
+          <w:rFonts w:ascii="Times New Roman" w:eastAsia="Times New Roman" w:hAnsi="Times New Roman" w:cs="Times New Roman"/>
+          <w:sz w:val="24"/>
+          <w:szCs w:val="24"/>
+        </w:rPr>
+        <w:t>Pathirana</w:t>
+      </w:r>
+      <w:proofErr w:type="spellEnd"/>
     </w:p>
     <w:p>
       <w:pPr>
@@ -3216,8 +3298,18 @@
           <w:szCs w:val="24"/>
         </w:rPr>
         <w:tab/>
-        <w:t xml:space="preserve"> Mr. Tennyson Kumarawadu</w:t>
-      </w:r>
+        <w:t xml:space="preserve"> Mr. Tennyson </w:t>
+      </w:r>
+      <w:proofErr w:type="spellStart"/>
+      <w:r>
+        <w:rPr>
+          <w:rFonts w:ascii="Times New Roman" w:eastAsia="Times New Roman" w:hAnsi="Times New Roman" w:cs="Times New Roman"/>
+          <w:sz w:val="24"/>
+          <w:szCs w:val="24"/>
+        </w:rPr>
+        <w:t>Kumarawadu</w:t>
+      </w:r>
+      <w:proofErr w:type="spellEnd"/>
     </w:p>
     <w:p>
       <w:pPr>
@@ -3273,23 +3365,25 @@
           <w:sz w:val="24"/>
           <w:szCs w:val="24"/>
         </w:rPr>
-        <w:t xml:space="preserve">Postal Addres </w:t>
-      </w:r>
+        <w:t xml:space="preserve">Postal </w:t>
+      </w:r>
+      <w:proofErr w:type="spellStart"/>
       <w:r>
         <w:rPr>
           <w:rFonts w:ascii="Times New Roman" w:eastAsia="Times New Roman" w:hAnsi="Times New Roman" w:cs="Times New Roman"/>
           <w:sz w:val="24"/>
           <w:szCs w:val="24"/>
         </w:rPr>
-        <w:tab/>
-      </w:r>
+        <w:t>Addres</w:t>
+      </w:r>
+      <w:proofErr w:type="spellEnd"/>
       <w:r>
         <w:rPr>
           <w:rFonts w:ascii="Times New Roman" w:eastAsia="Times New Roman" w:hAnsi="Times New Roman" w:cs="Times New Roman"/>
           <w:sz w:val="24"/>
           <w:szCs w:val="24"/>
         </w:rPr>
-        <w:tab/>
+        <w:t xml:space="preserve"> </w:t>
       </w:r>
       <w:r>
         <w:rPr>
@@ -3314,36 +3408,64 @@
           <w:szCs w:val="24"/>
         </w:rPr>
         <w:tab/>
-        <w:t xml:space="preserve"> Hotel T.K. Green Garden,</w:t>
-      </w:r>
-    </w:p>
-    <w:p>
-      <w:pPr>
-        <w:spacing w:after="0" w:line="360" w:lineRule="auto"/>
-        <w:ind w:left="4320" w:firstLine="720"/>
-      </w:pPr>
+      </w:r>
       <w:r>
         <w:rPr>
           <w:rFonts w:ascii="Times New Roman" w:eastAsia="Times New Roman" w:hAnsi="Times New Roman" w:cs="Times New Roman"/>
           <w:sz w:val="24"/>
           <w:szCs w:val="24"/>
         </w:rPr>
-        <w:t>Polhena,</w:t>
-      </w:r>
-    </w:p>
-    <w:p>
-      <w:pPr>
-        <w:spacing w:after="0" w:line="360" w:lineRule="auto"/>
-        <w:ind w:left="4320" w:firstLine="720"/>
-      </w:pPr>
+        <w:tab/>
+      </w:r>
       <w:r>
         <w:rPr>
           <w:rFonts w:ascii="Times New Roman" w:eastAsia="Times New Roman" w:hAnsi="Times New Roman" w:cs="Times New Roman"/>
           <w:sz w:val="24"/>
           <w:szCs w:val="24"/>
         </w:rPr>
+        <w:tab/>
+        <w:t xml:space="preserve"> Hotel T.K. Green Garden,</w:t>
+      </w:r>
+    </w:p>
+    <w:p>
+      <w:pPr>
+        <w:spacing w:after="0" w:line="360" w:lineRule="auto"/>
+        <w:ind w:left="4320" w:firstLine="720"/>
+      </w:pPr>
+      <w:proofErr w:type="spellStart"/>
+      <w:r>
+        <w:rPr>
+          <w:rFonts w:ascii="Times New Roman" w:eastAsia="Times New Roman" w:hAnsi="Times New Roman" w:cs="Times New Roman"/>
+          <w:sz w:val="24"/>
+          <w:szCs w:val="24"/>
+        </w:rPr>
+        <w:t>Polhena</w:t>
+      </w:r>
+      <w:proofErr w:type="spellEnd"/>
+      <w:r>
+        <w:rPr>
+          <w:rFonts w:ascii="Times New Roman" w:eastAsia="Times New Roman" w:hAnsi="Times New Roman" w:cs="Times New Roman"/>
+          <w:sz w:val="24"/>
+          <w:szCs w:val="24"/>
+        </w:rPr>
+        <w:t>,</w:t>
+      </w:r>
+    </w:p>
+    <w:p>
+      <w:pPr>
+        <w:spacing w:after="0" w:line="360" w:lineRule="auto"/>
+        <w:ind w:left="4320" w:firstLine="720"/>
+      </w:pPr>
+      <w:proofErr w:type="spellStart"/>
+      <w:r>
+        <w:rPr>
+          <w:rFonts w:ascii="Times New Roman" w:eastAsia="Times New Roman" w:hAnsi="Times New Roman" w:cs="Times New Roman"/>
+          <w:sz w:val="24"/>
+          <w:szCs w:val="24"/>
+        </w:rPr>
         <w:t>Matara</w:t>
       </w:r>
+      <w:proofErr w:type="spellEnd"/>
     </w:p>
     <w:p>
       <w:pPr>
@@ -3431,8 +3553,6 @@
           <w:szCs w:val="24"/>
         </w:rPr>
       </w:pPr>
-      <w:bookmarkStart w:id="4" w:name="_GoBack"/>
-      <w:bookmarkEnd w:id="4"/>
     </w:p>
     <w:p>
       <w:pPr>
@@ -3449,8 +3569,6 @@
     <w:p>
       <w:pPr>
         <w:spacing w:line="360" w:lineRule="auto"/>
-      </w:pPr>
-      <w:r>
         <w:rPr>
           <w:rFonts w:ascii="Times New Roman" w:eastAsia="Times New Roman" w:hAnsi="Times New Roman" w:cs="Times New Roman"/>
           <w:b/>
@@ -3458,15 +3576,65 @@
           <w:sz w:val="24"/>
           <w:szCs w:val="24"/>
         </w:rPr>
-        <w:t>Company structure</w:t>
-      </w:r>
+      </w:pPr>
     </w:p>
     <w:p>
       <w:pPr>
         <w:spacing w:line="360" w:lineRule="auto"/>
-      </w:pPr>
-      <w:bookmarkStart w:id="5" w:name="h.gjdgxs" w:colFirst="0" w:colLast="0"/>
-      <w:bookmarkEnd w:id="5"/>
+        <w:rPr>
+          <w:rFonts w:ascii="Times New Roman" w:eastAsia="Times New Roman" w:hAnsi="Times New Roman" w:cs="Times New Roman"/>
+          <w:b/>
+          <w:color w:val="000000"/>
+          <w:sz w:val="24"/>
+          <w:szCs w:val="24"/>
+        </w:rPr>
+      </w:pPr>
+    </w:p>
+    <w:p>
+      <w:pPr>
+        <w:spacing w:line="360" w:lineRule="auto"/>
+        <w:rPr>
+          <w:rFonts w:ascii="Times New Roman" w:eastAsia="Times New Roman" w:hAnsi="Times New Roman" w:cs="Times New Roman"/>
+          <w:b/>
+          <w:color w:val="000000"/>
+          <w:sz w:val="24"/>
+          <w:szCs w:val="24"/>
+        </w:rPr>
+      </w:pPr>
+    </w:p>
+    <w:p>
+      <w:pPr>
+        <w:spacing w:line="360" w:lineRule="auto"/>
+        <w:rPr>
+          <w:rFonts w:ascii="Times New Roman" w:eastAsia="Times New Roman" w:hAnsi="Times New Roman" w:cs="Times New Roman"/>
+          <w:b/>
+          <w:color w:val="000000"/>
+          <w:sz w:val="24"/>
+          <w:szCs w:val="24"/>
+        </w:rPr>
+      </w:pPr>
+    </w:p>
+    <w:p>
+      <w:pPr>
+        <w:spacing w:line="360" w:lineRule="auto"/>
+      </w:pPr>
+      <w:r>
+        <w:rPr>
+          <w:rFonts w:ascii="Times New Roman" w:eastAsia="Times New Roman" w:hAnsi="Times New Roman" w:cs="Times New Roman"/>
+          <w:b/>
+          <w:color w:val="000000"/>
+          <w:sz w:val="24"/>
+          <w:szCs w:val="24"/>
+        </w:rPr>
+        <w:t>Company structure</w:t>
+      </w:r>
+    </w:p>
+    <w:p>
+      <w:pPr>
+        <w:spacing w:line="360" w:lineRule="auto"/>
+      </w:pPr>
+      <w:bookmarkStart w:id="4" w:name="h.gjdgxs" w:colFirst="0" w:colLast="0"/>
+      <w:bookmarkEnd w:id="4"/>
       <w:r>
         <w:rPr>
           <w:rFonts w:ascii="Times New Roman" w:eastAsia="Times New Roman" w:hAnsi="Times New Roman" w:cs="Times New Roman"/>
@@ -4066,16 +4234,16 @@
           <w:rFonts w:eastAsia="Times New Roman"/>
         </w:rPr>
       </w:pPr>
-      <w:bookmarkStart w:id="6" w:name="_Toc447476924"/>
-      <w:bookmarkStart w:id="7" w:name="_Toc447479306"/>
+      <w:bookmarkStart w:id="5" w:name="_Toc447476924"/>
+      <w:bookmarkStart w:id="6" w:name="_Toc447479306"/>
       <w:r>
         <w:rPr>
           <w:rFonts w:eastAsia="Times New Roman"/>
         </w:rPr>
         <w:t>Business Problem</w:t>
       </w:r>
+      <w:bookmarkEnd w:id="5"/>
       <w:bookmarkEnd w:id="6"/>
-      <w:bookmarkEnd w:id="7"/>
     </w:p>
     <w:p>
       <w:r>
@@ -4160,8 +4328,8 @@
           <w:rFonts w:eastAsia="Times New Roman"/>
         </w:rPr>
       </w:pPr>
-      <w:bookmarkStart w:id="8" w:name="_Toc447476925"/>
-      <w:bookmarkStart w:id="9" w:name="_Toc447479307"/>
+      <w:bookmarkStart w:id="7" w:name="_Toc447476925"/>
+      <w:bookmarkStart w:id="8" w:name="_Toc447479307"/>
       <w:r>
         <w:rPr>
           <w:rFonts w:eastAsia="Times New Roman"/>
@@ -4169,8 +4337,8 @@
         <w:lastRenderedPageBreak/>
         <w:t>Vision</w:t>
       </w:r>
+      <w:bookmarkEnd w:id="7"/>
       <w:bookmarkEnd w:id="8"/>
-      <w:bookmarkEnd w:id="9"/>
       <w:r>
         <w:rPr>
           <w:rFonts w:eastAsia="Times New Roman"/>
@@ -4182,13 +4350,13 @@
       <w:pPr>
         <w:pStyle w:val="Heading3"/>
       </w:pPr>
-      <w:bookmarkStart w:id="10" w:name="_Toc447476926"/>
-      <w:bookmarkStart w:id="11" w:name="_Toc447479308"/>
+      <w:bookmarkStart w:id="9" w:name="_Toc447476926"/>
+      <w:bookmarkStart w:id="10" w:name="_Toc447479308"/>
       <w:r>
         <w:t>System objectives:</w:t>
       </w:r>
+      <w:bookmarkEnd w:id="9"/>
       <w:bookmarkEnd w:id="10"/>
-      <w:bookmarkEnd w:id="11"/>
     </w:p>
     <w:p>
       <w:pPr>
@@ -4233,49 +4401,99 @@
       <w:pPr>
         <w:pStyle w:val="Heading3"/>
       </w:pPr>
-      <w:bookmarkStart w:id="12" w:name="_Toc447476927"/>
-      <w:bookmarkStart w:id="13" w:name="_Toc447479309"/>
+      <w:bookmarkStart w:id="11" w:name="_Toc447476927"/>
+      <w:bookmarkStart w:id="12" w:name="_Toc447479309"/>
       <w:r>
         <w:t>Business benefits</w:t>
       </w:r>
+      <w:bookmarkEnd w:id="11"/>
       <w:bookmarkEnd w:id="12"/>
-      <w:bookmarkEnd w:id="13"/>
     </w:p>
     <w:p>
       <w:pPr>
         <w:pStyle w:val="ListBullet"/>
-      </w:pPr>
-      <w:r>
+        <w:rPr>
+          <w:rFonts w:ascii="Times New Roman" w:hAnsi="Times New Roman" w:cs="Times New Roman"/>
+          <w:sz w:val="24"/>
+          <w:szCs w:val="24"/>
+        </w:rPr>
+      </w:pPr>
+      <w:r>
+        <w:rPr>
+          <w:rFonts w:ascii="Times New Roman" w:hAnsi="Times New Roman" w:cs="Times New Roman"/>
+          <w:sz w:val="24"/>
+          <w:szCs w:val="24"/>
+        </w:rPr>
         <w:t>Replace the manual methods by computerized system.</w:t>
       </w:r>
     </w:p>
     <w:p>
       <w:pPr>
         <w:pStyle w:val="ListBullet"/>
-      </w:pPr>
-      <w:r>
+        <w:rPr>
+          <w:rFonts w:ascii="Times New Roman" w:hAnsi="Times New Roman" w:cs="Times New Roman"/>
+          <w:sz w:val="24"/>
+          <w:szCs w:val="24"/>
+        </w:rPr>
+      </w:pPr>
+      <w:r>
+        <w:rPr>
+          <w:rFonts w:ascii="Times New Roman" w:hAnsi="Times New Roman" w:cs="Times New Roman"/>
+          <w:sz w:val="24"/>
+          <w:szCs w:val="24"/>
+        </w:rPr>
         <w:t xml:space="preserve">Provide online boking facility </w:t>
       </w:r>
       <w:r>
+        <w:rPr>
+          <w:rFonts w:ascii="Times New Roman" w:hAnsi="Times New Roman" w:cs="Times New Roman"/>
+          <w:sz w:val="24"/>
+          <w:szCs w:val="24"/>
+        </w:rPr>
         <w:t xml:space="preserve"> for customers</w:t>
       </w:r>
     </w:p>
     <w:p>
       <w:pPr>
         <w:pStyle w:val="ListBullet"/>
-      </w:pPr>
-      <w:r>
+        <w:rPr>
+          <w:rFonts w:ascii="Times New Roman" w:hAnsi="Times New Roman" w:cs="Times New Roman"/>
+          <w:sz w:val="24"/>
+          <w:szCs w:val="24"/>
+        </w:rPr>
+      </w:pPr>
+      <w:r>
+        <w:rPr>
+          <w:rFonts w:ascii="Times New Roman" w:hAnsi="Times New Roman" w:cs="Times New Roman"/>
+          <w:sz w:val="24"/>
+          <w:szCs w:val="24"/>
+        </w:rPr>
         <w:t xml:space="preserve">Provide a user friendly and centralized </w:t>
       </w:r>
       <w:r>
+        <w:rPr>
+          <w:rFonts w:ascii="Times New Roman" w:hAnsi="Times New Roman" w:cs="Times New Roman"/>
+          <w:sz w:val="24"/>
+          <w:szCs w:val="24"/>
+        </w:rPr>
         <w:t>information system with controlled access to each party</w:t>
       </w:r>
     </w:p>
     <w:p>
       <w:pPr>
         <w:pStyle w:val="ListBullet"/>
-      </w:pPr>
-      <w:r>
+        <w:rPr>
+          <w:rFonts w:ascii="Times New Roman" w:hAnsi="Times New Roman" w:cs="Times New Roman"/>
+          <w:sz w:val="24"/>
+          <w:szCs w:val="24"/>
+        </w:rPr>
+      </w:pPr>
+      <w:r>
+        <w:rPr>
+          <w:rFonts w:ascii="Times New Roman" w:hAnsi="Times New Roman" w:cs="Times New Roman"/>
+          <w:sz w:val="24"/>
+          <w:szCs w:val="24"/>
+        </w:rPr>
         <w:t>Publicize services and facilities provided by the hotel</w:t>
       </w:r>
     </w:p>
@@ -4302,84 +4520,121 @@
     </w:p>
     <w:p>
       <w:pPr>
-        <w:rPr>
-          <w:rFonts w:ascii="Times New Roman" w:eastAsia="Times New Roman" w:hAnsi="Times New Roman" w:cs="Times New Roman"/>
-          <w:b/>
-          <w:color w:val="000000"/>
+        <w:pStyle w:val="Heading3"/>
+        <w:rPr>
+          <w:rFonts w:eastAsia="Times New Roman"/>
+        </w:rPr>
+      </w:pPr>
+      <w:bookmarkStart w:id="13" w:name="_Toc447476928"/>
+      <w:bookmarkStart w:id="14" w:name="_Toc447479310"/>
+      <w:r>
+        <w:rPr>
+          <w:rFonts w:eastAsia="Times New Roman"/>
+        </w:rPr>
+        <w:t>System capabilities</w:t>
+      </w:r>
+      <w:bookmarkEnd w:id="13"/>
+      <w:bookmarkEnd w:id="14"/>
+      <w:r>
+        <w:rPr>
+          <w:rFonts w:eastAsia="Times New Roman"/>
+        </w:rPr>
+        <w:t xml:space="preserve"> </w:t>
+      </w:r>
+    </w:p>
+    <w:p>
+      <w:pPr>
+        <w:pStyle w:val="ListBullet"/>
+        <w:rPr>
           <w:sz w:val="24"/>
           <w:szCs w:val="24"/>
         </w:rPr>
       </w:pPr>
+      <w:r>
+        <w:rPr>
+          <w:sz w:val="24"/>
+          <w:szCs w:val="24"/>
+        </w:rPr>
+        <w:t>System capabilities</w:t>
+      </w:r>
     </w:p>
     <w:p>
       <w:pPr>
-        <w:pStyle w:val="Heading3"/>
-        <w:rPr>
-          <w:rFonts w:eastAsia="Times New Roman"/>
-        </w:rPr>
-      </w:pPr>
-      <w:bookmarkStart w:id="14" w:name="_Toc447476928"/>
-      <w:bookmarkStart w:id="15" w:name="_Toc447479310"/>
-      <w:r>
-        <w:rPr>
-          <w:rFonts w:eastAsia="Times New Roman"/>
-        </w:rPr>
-        <w:t>System capabilities</w:t>
-      </w:r>
-      <w:bookmarkEnd w:id="14"/>
-      <w:bookmarkEnd w:id="15"/>
-      <w:r>
-        <w:rPr>
-          <w:rFonts w:eastAsia="Times New Roman"/>
-        </w:rPr>
-        <w:t xml:space="preserve"> </w:t>
+        <w:pStyle w:val="ListBullet"/>
+        <w:rPr>
+          <w:sz w:val="24"/>
+          <w:szCs w:val="24"/>
+        </w:rPr>
+      </w:pPr>
+      <w:r>
+        <w:rPr>
+          <w:sz w:val="24"/>
+          <w:szCs w:val="24"/>
+        </w:rPr>
+        <w:t>Supportive for booking and transactions recording processes.</w:t>
       </w:r>
     </w:p>
     <w:p>
       <w:pPr>
         <w:pStyle w:val="ListBullet"/>
-      </w:pPr>
-      <w:r>
-        <w:t>System capabilities</w:t>
+        <w:rPr>
+          <w:sz w:val="24"/>
+          <w:szCs w:val="24"/>
+        </w:rPr>
+      </w:pPr>
+      <w:r>
+        <w:rPr>
+          <w:sz w:val="24"/>
+          <w:szCs w:val="24"/>
+        </w:rPr>
+        <w:t xml:space="preserve">Support traditional telephone room bookings </w:t>
       </w:r>
     </w:p>
     <w:p>
       <w:pPr>
         <w:pStyle w:val="ListBullet"/>
-      </w:pPr>
-      <w:r>
-        <w:t>Supportive for booking and transactions recording processes.</w:t>
+        <w:rPr>
+          <w:sz w:val="24"/>
+          <w:szCs w:val="24"/>
+        </w:rPr>
+      </w:pPr>
+      <w:r>
+        <w:rPr>
+          <w:sz w:val="24"/>
+          <w:szCs w:val="24"/>
+        </w:rPr>
+        <w:t xml:space="preserve">Monthly/ annual reports should be generated by the system itself and should be accessible by the manager or the relevant party. </w:t>
       </w:r>
     </w:p>
     <w:p>
       <w:pPr>
         <w:pStyle w:val="ListBullet"/>
-      </w:pPr>
-      <w:r>
-        <w:t xml:space="preserve">Support traditional telephone room bookings </w:t>
+        <w:rPr>
+          <w:sz w:val="24"/>
+          <w:szCs w:val="24"/>
+        </w:rPr>
+      </w:pPr>
+      <w:r>
+        <w:rPr>
+          <w:sz w:val="24"/>
+          <w:szCs w:val="24"/>
+        </w:rPr>
+        <w:t>Customer logs and details will be stored with secured access.</w:t>
       </w:r>
     </w:p>
     <w:p>
       <w:pPr>
         <w:pStyle w:val="ListBullet"/>
-      </w:pPr>
-      <w:r>
-        <w:t xml:space="preserve">Monthly/ annual reports should be generated by the system itself and should be accessible by the manager or the relevant party. </w:t>
-      </w:r>
-    </w:p>
-    <w:p>
-      <w:pPr>
-        <w:pStyle w:val="ListBullet"/>
-      </w:pPr>
-      <w:r>
-        <w:t>Customer logs and details will be stored with secured access.</w:t>
-      </w:r>
-    </w:p>
-    <w:p>
-      <w:pPr>
-        <w:pStyle w:val="ListBullet"/>
-      </w:pPr>
-      <w:r>
+        <w:rPr>
+          <w:sz w:val="24"/>
+          <w:szCs w:val="24"/>
+        </w:rPr>
+      </w:pPr>
+      <w:r>
+        <w:rPr>
+          <w:sz w:val="24"/>
+          <w:szCs w:val="24"/>
+        </w:rPr>
         <w:t xml:space="preserve"> System is capable of storing staff details • Maintain all the databases and keep information history.</w:t>
       </w:r>
     </w:p>
@@ -4394,21 +4649,30 @@
     </w:p>
     <w:p>
       <w:pPr>
+        <w:pStyle w:val="ListBullet"/>
+        <w:numPr>
+          <w:ilvl w:val="0"/>
+          <w:numId w:val="0"/>
+        </w:numPr>
+      </w:pPr>
+    </w:p>
+    <w:p>
+      <w:pPr>
         <w:pStyle w:val="Heading3"/>
         <w:rPr>
           <w:rFonts w:eastAsia="Times New Roman"/>
         </w:rPr>
       </w:pPr>
-      <w:bookmarkStart w:id="16" w:name="_Toc447476929"/>
-      <w:bookmarkStart w:id="17" w:name="_Toc447479311"/>
+      <w:bookmarkStart w:id="15" w:name="_Toc447476929"/>
+      <w:bookmarkStart w:id="16" w:name="_Toc447479311"/>
       <w:r>
         <w:rPr>
           <w:rFonts w:eastAsia="Times New Roman"/>
         </w:rPr>
         <w:t>System scope</w:t>
       </w:r>
+      <w:bookmarkEnd w:id="15"/>
       <w:bookmarkEnd w:id="16"/>
-      <w:bookmarkEnd w:id="17"/>
     </w:p>
     <w:p>
       <w:pPr>
@@ -4420,27 +4684,18 @@
         <w:shd w:val="clear" w:color="auto" w:fill="FFFFFF"/>
         <w:spacing w:before="150" w:beforeAutospacing="0" w:after="0" w:afterAutospacing="0" w:line="269" w:lineRule="atLeast"/>
         <w:rPr>
-          <w:rFonts w:ascii="Helvetica" w:hAnsi="Helvetica"/>
           <w:color w:val="141823"/>
-          <w:sz w:val="20"/>
-          <w:szCs w:val="20"/>
-        </w:rPr>
-      </w:pPr>
-      <w:r>
-        <w:rPr>
-          <w:rFonts w:ascii="Helvetica" w:hAnsi="Helvetica"/>
+        </w:rPr>
+      </w:pPr>
+      <w:r>
+        <w:rPr>
           <w:color w:val="141823"/>
-          <w:sz w:val="20"/>
-          <w:szCs w:val="20"/>
         </w:rPr>
         <w:t>Manager of the hotel is provided with an interface which has access to all the details and t</w:t>
       </w:r>
       <w:r>
         <w:rPr>
-          <w:rFonts w:ascii="Helvetica" w:hAnsi="Helvetica"/>
           <w:color w:val="141823"/>
-          <w:sz w:val="20"/>
-          <w:szCs w:val="20"/>
         </w:rPr>
         <w:t>he ability to enter details.</w:t>
       </w:r>
@@ -4455,27 +4710,18 @@
         <w:shd w:val="clear" w:color="auto" w:fill="FFFFFF"/>
         <w:spacing w:before="150" w:beforeAutospacing="0" w:after="0" w:afterAutospacing="0" w:line="269" w:lineRule="atLeast"/>
         <w:rPr>
-          <w:rFonts w:ascii="Helvetica" w:hAnsi="Helvetica"/>
           <w:color w:val="141823"/>
-          <w:sz w:val="20"/>
-          <w:szCs w:val="20"/>
-        </w:rPr>
-      </w:pPr>
-      <w:r>
-        <w:rPr>
-          <w:rFonts w:ascii="Helvetica" w:hAnsi="Helvetica"/>
+        </w:rPr>
+      </w:pPr>
+      <w:r>
+        <w:rPr>
           <w:color w:val="141823"/>
-          <w:sz w:val="20"/>
-          <w:szCs w:val="20"/>
         </w:rPr>
         <w:t xml:space="preserve">Receptionist should be provided with an interface which has the ability to access information about the available rooms and wedding halls </w:t>
       </w:r>
       <w:r>
         <w:rPr>
-          <w:rFonts w:ascii="Helvetica" w:hAnsi="Helvetica"/>
           <w:color w:val="141823"/>
-          <w:sz w:val="20"/>
-          <w:szCs w:val="20"/>
         </w:rPr>
         <w:t xml:space="preserve">and enter details on bookings. </w:t>
       </w:r>
@@ -4506,7 +4752,6 @@
         <w:t>System should have a database which maintains payment information for each customer and should be accessible to check the current bill.</w:t>
       </w:r>
     </w:p>
-    <w:p/>
     <w:p>
       <w:pPr>
         <w:rPr>
@@ -4527,8 +4772,8 @@
           <w:lang w:val="en-US"/>
         </w:rPr>
       </w:pPr>
-      <w:bookmarkStart w:id="18" w:name="_Toc447476930"/>
-      <w:bookmarkStart w:id="19" w:name="_Toc447479312"/>
+      <w:bookmarkStart w:id="17" w:name="_Toc447476930"/>
+      <w:bookmarkStart w:id="18" w:name="_Toc447479312"/>
       <w:r>
         <w:rPr>
           <w:lang w:val="en-US"/>
@@ -4536,37 +4781,42 @@
         <w:lastRenderedPageBreak/>
         <w:t>Inception Phase</w:t>
       </w:r>
+      <w:bookmarkEnd w:id="17"/>
       <w:bookmarkEnd w:id="18"/>
-      <w:bookmarkEnd w:id="19"/>
     </w:p>
     <w:p>
       <w:pPr>
         <w:pStyle w:val="Heading2"/>
       </w:pPr>
-      <w:bookmarkStart w:id="20" w:name="_Toc447476931"/>
-      <w:bookmarkStart w:id="21" w:name="_Toc447479313"/>
+      <w:bookmarkStart w:id="19" w:name="_Toc447476931"/>
+      <w:bookmarkStart w:id="20" w:name="_Toc447479313"/>
       <w:r>
         <w:t>Introduction</w:t>
       </w:r>
+      <w:bookmarkEnd w:id="19"/>
       <w:bookmarkEnd w:id="20"/>
-      <w:bookmarkEnd w:id="21"/>
     </w:p>
     <w:p>
       <w:pPr>
         <w:pStyle w:val="Heading2"/>
       </w:pPr>
-      <w:bookmarkStart w:id="22" w:name="_Toc447476932"/>
-      <w:bookmarkStart w:id="23" w:name="_Toc447479314"/>
+      <w:bookmarkStart w:id="21" w:name="_Toc447476932"/>
+      <w:bookmarkStart w:id="22" w:name="_Toc447479314"/>
       <w:r>
         <w:t>Stakeholder Analysis</w:t>
       </w:r>
+      <w:bookmarkEnd w:id="21"/>
       <w:bookmarkEnd w:id="22"/>
-      <w:bookmarkEnd w:id="23"/>
     </w:p>
     <w:p>
       <w:r>
-        <w:t>Identify stakeholders and their category, role, product focus, schedule focus and cost focus .</w:t>
-      </w:r>
+        <w:t xml:space="preserve">Identify stakeholders and their category, role, product focus, schedule focus and cost </w:t>
+      </w:r>
+      <w:proofErr w:type="gramStart"/>
+      <w:r>
+        <w:t>focus .</w:t>
+      </w:r>
+      <w:proofErr w:type="gramEnd"/>
     </w:p>
     <w:tbl>
       <w:tblPr>
@@ -4800,8 +5050,18 @@
                 <w:sz w:val="24"/>
                 <w:szCs w:val="24"/>
               </w:rPr>
-              <w:t>Tennyson Kumarawadu</w:t>
-            </w:r>
+              <w:t xml:space="preserve">Tennyson </w:t>
+            </w:r>
+            <w:proofErr w:type="spellStart"/>
+            <w:r>
+              <w:rPr>
+                <w:rFonts w:ascii="Times New Roman" w:eastAsia="Times New Roman" w:hAnsi="Times New Roman" w:cs="Times New Roman"/>
+                <w:sz w:val="24"/>
+                <w:szCs w:val="24"/>
+              </w:rPr>
+              <w:t>Kumarawadu</w:t>
+            </w:r>
+            <w:proofErr w:type="spellEnd"/>
           </w:p>
           <w:p>
             <w:pPr>
@@ -4876,9 +5136,11 @@
             <w:pPr>
               <w:jc w:val="center"/>
             </w:pPr>
+            <w:proofErr w:type="spellStart"/>
             <w:r>
               <w:t>Hight</w:t>
             </w:r>
+            <w:proofErr w:type="spellEnd"/>
           </w:p>
         </w:tc>
       </w:tr>
@@ -4917,13 +5179,22 @@
             <w:pPr>
               <w:jc w:val="center"/>
             </w:pPr>
-            <w:r>
-              <w:t xml:space="preserve">Ishara </w:t>
+            <w:proofErr w:type="spellStart"/>
+            <w:r>
+              <w:t>Ishara</w:t>
+            </w:r>
+            <w:proofErr w:type="spellEnd"/>
+            <w:r>
+              <w:t xml:space="preserve"> </w:t>
             </w:r>
             <w:r>
               <w:br/>
+            </w:r>
+            <w:proofErr w:type="spellStart"/>
+            <w:r>
               <w:t>Karunatilake</w:t>
             </w:r>
+            <w:proofErr w:type="spellEnd"/>
           </w:p>
         </w:tc>
         <w:tc>
@@ -5276,21 +5547,38 @@
       </w:tr>
     </w:tbl>
     <w:p/>
+    <w:p/>
+    <w:p/>
+    <w:p/>
+    <w:p/>
+    <w:p/>
+    <w:p/>
+    <w:p/>
+    <w:p/>
     <w:p>
       <w:pPr>
         <w:pStyle w:val="Heading2"/>
       </w:pPr>
-      <w:bookmarkStart w:id="24" w:name="_Toc447476933"/>
-      <w:bookmarkStart w:id="25" w:name="_Toc447479315"/>
-      <w:r>
+      <w:bookmarkStart w:id="23" w:name="_Toc447476933"/>
+      <w:bookmarkStart w:id="24" w:name="_Toc447479315"/>
+      <w:r>
+        <w:lastRenderedPageBreak/>
         <w:t>Risk Identification and Feasibility analysis</w:t>
       </w:r>
+      <w:bookmarkEnd w:id="23"/>
       <w:bookmarkEnd w:id="24"/>
-      <w:bookmarkEnd w:id="25"/>
     </w:p>
     <w:p>
       <w:r>
-        <w:t>Identify any possible risks and analyze the feasibility of the project.</w:t>
+        <w:t xml:space="preserve">Identify any possible risks and </w:t>
+      </w:r>
+      <w:proofErr w:type="spellStart"/>
+      <w:r>
+        <w:t>analyze</w:t>
+      </w:r>
+      <w:proofErr w:type="spellEnd"/>
+      <w:r>
+        <w:t xml:space="preserve"> the feasibility of the project.</w:t>
       </w:r>
     </w:p>
     <w:p/>
@@ -5303,26 +5591,25 @@
       <w:pPr>
         <w:pStyle w:val="Heading2"/>
       </w:pPr>
-      <w:bookmarkStart w:id="26" w:name="_Toc447476934"/>
-      <w:bookmarkStart w:id="27" w:name="_Toc447479316"/>
-      <w:r>
-        <w:lastRenderedPageBreak/>
+      <w:bookmarkStart w:id="25" w:name="_Toc447476934"/>
+      <w:bookmarkStart w:id="26" w:name="_Toc447479316"/>
+      <w:r>
         <w:t>Requirement analysis</w:t>
       </w:r>
+      <w:bookmarkEnd w:id="25"/>
       <w:bookmarkEnd w:id="26"/>
-      <w:bookmarkEnd w:id="27"/>
     </w:p>
     <w:p>
       <w:pPr>
         <w:pStyle w:val="Heading3"/>
       </w:pPr>
-      <w:bookmarkStart w:id="28" w:name="_Toc447476935"/>
-      <w:bookmarkStart w:id="29" w:name="_Toc447479317"/>
+      <w:bookmarkStart w:id="27" w:name="_Toc447476935"/>
+      <w:bookmarkStart w:id="28" w:name="_Toc447479317"/>
       <w:r>
         <w:t>Requirement gathering methods</w:t>
       </w:r>
+      <w:bookmarkEnd w:id="27"/>
       <w:bookmarkEnd w:id="28"/>
-      <w:bookmarkEnd w:id="29"/>
     </w:p>
     <w:p>
       <w:r>
@@ -5512,27 +5799,17 @@
     </w:p>
     <w:p>
       <w:pPr>
-        <w:pStyle w:val="ListBullet"/>
-        <w:numPr>
-          <w:ilvl w:val="0"/>
-          <w:numId w:val="0"/>
-        </w:numPr>
-        <w:ind w:left="360" w:hanging="360"/>
-      </w:pPr>
+        <w:pStyle w:val="Heading3"/>
+      </w:pPr>
+      <w:bookmarkStart w:id="29" w:name="_Toc447476936"/>
+      <w:bookmarkStart w:id="30" w:name="_Toc447479318"/>
+      <w:r>
+        <w:lastRenderedPageBreak/>
+        <w:t>Essential Use Case list</w:t>
+      </w:r>
+      <w:bookmarkEnd w:id="29"/>
+      <w:bookmarkEnd w:id="30"/>
     </w:p>
-    <w:p>
-      <w:pPr>
-        <w:pStyle w:val="Heading3"/>
-      </w:pPr>
-      <w:bookmarkStart w:id="30" w:name="_Toc447476936"/>
-      <w:bookmarkStart w:id="31" w:name="_Toc447479318"/>
-      <w:r>
-        <w:t>Essential Use Case list</w:t>
-      </w:r>
-      <w:bookmarkEnd w:id="30"/>
-      <w:bookmarkEnd w:id="31"/>
-    </w:p>
-    <w:p/>
     <w:p>
       <w:pPr>
         <w:pStyle w:val="NormalWeb"/>
@@ -5656,20 +5933,20 @@
       </w:r>
     </w:p>
     <w:p/>
+    <w:p/>
     <w:p>
       <w:pPr>
         <w:pStyle w:val="Heading3"/>
       </w:pPr>
-      <w:bookmarkStart w:id="32" w:name="_Toc447479319"/>
+      <w:bookmarkStart w:id="31" w:name="_Toc447479319"/>
       <w:r>
         <w:t>Non-Functional requirements</w:t>
       </w:r>
-      <w:bookmarkEnd w:id="32"/>
+      <w:bookmarkEnd w:id="31"/>
       <w:r>
         <w:t xml:space="preserve"> </w:t>
       </w:r>
     </w:p>
-    <w:p/>
     <w:p>
       <w:pPr>
         <w:pStyle w:val="ListParagraph"/>
@@ -5689,11 +5966,16 @@
       <w:r>
         <w:t xml:space="preserve">The deployed </w:t>
       </w:r>
+      <w:proofErr w:type="spellStart"/>
       <w:r>
         <w:t>system</w:t>
       </w:r>
       <w:r>
-        <w:t xml:space="preserve">is needed have </w:t>
+        <w:t>is</w:t>
+      </w:r>
+      <w:proofErr w:type="spellEnd"/>
+      <w:r>
+        <w:t xml:space="preserve"> needed have </w:t>
       </w:r>
       <w:r>
         <w:t>controlled access to different parts of the system</w:t>
@@ -5739,7 +6021,15 @@
         <w:t>As we have identified, it is required to add a new desktop PC to the hotel with Windows operating system which can ac</w:t>
       </w:r>
       <w:r>
-        <w:t>ts as the sever for the website.</w:t>
+        <w:t xml:space="preserve">ts as </w:t>
+      </w:r>
+      <w:proofErr w:type="gramStart"/>
+      <w:r>
+        <w:t>the sever</w:t>
+      </w:r>
+      <w:proofErr w:type="gramEnd"/>
+      <w:r>
+        <w:t xml:space="preserve"> for the website.</w:t>
       </w:r>
     </w:p>
     <w:p>
@@ -5781,8 +6071,13 @@
       <w:r>
         <w:t xml:space="preserve">, consistent, </w:t>
       </w:r>
-      <w:r>
-        <w:t>context sensitive and exp</w:t>
+      <w:proofErr w:type="gramStart"/>
+      <w:r>
+        <w:t>context</w:t>
+      </w:r>
+      <w:proofErr w:type="gramEnd"/>
+      <w:r>
+        <w:t xml:space="preserve"> sensitive and exp</w:t>
       </w:r>
       <w:r>
         <w:t>lain how to achieve common task. And also t</w:t>
@@ -5803,26 +6098,61 @@
     </w:p>
     <w:p>
       <w:pPr>
-        <w:rPr>
-          <w:lang w:val="en-US"/>
-        </w:rPr>
-      </w:pPr>
-      <w:r>
-        <w:rPr>
-          <w:lang w:val="en-US"/>
-        </w:rPr>
-        <w:br w:type="page"/>
-      </w:r>
+        <w:ind w:left="360"/>
+      </w:pPr>
     </w:p>
     <w:p>
       <w:pPr>
+        <w:ind w:left="360"/>
+      </w:pPr>
+    </w:p>
+    <w:p>
+      <w:pPr>
+        <w:ind w:left="360"/>
+      </w:pPr>
+    </w:p>
+    <w:p>
+      <w:pPr>
+        <w:ind w:left="360"/>
+      </w:pPr>
+    </w:p>
+    <w:p>
+      <w:pPr>
+        <w:ind w:left="360"/>
+      </w:pPr>
+    </w:p>
+    <w:p>
+      <w:pPr>
+        <w:ind w:left="360"/>
+      </w:pPr>
+    </w:p>
+    <w:p>
+      <w:pPr>
+        <w:ind w:left="360"/>
+      </w:pPr>
+    </w:p>
+    <w:p>
+      <w:pPr>
+        <w:rPr>
+          <w:lang w:val="en-US"/>
+        </w:rPr>
+      </w:pPr>
+      <w:r>
+        <w:rPr>
+          <w:lang w:val="en-US"/>
+        </w:rPr>
+        <w:br w:type="page"/>
+      </w:r>
+    </w:p>
+    <w:p>
+      <w:pPr>
         <w:pStyle w:val="Heading1"/>
         <w:rPr>
           <w:lang w:val="en-US"/>
         </w:rPr>
       </w:pPr>
-      <w:bookmarkStart w:id="33" w:name="_Toc447476937"/>
-      <w:bookmarkStart w:id="34" w:name="_Toc447479320"/>
+      <w:bookmarkStart w:id="32" w:name="_Toc447476937"/>
+      <w:bookmarkStart w:id="33" w:name="_Toc447479320"/>
       <w:r>
         <w:rPr>
           <w:lang w:val="en-US"/>
@@ -5830,20 +6160,20 @@
         <w:lastRenderedPageBreak/>
         <w:t>Elaboration Phase</w:t>
       </w:r>
+      <w:bookmarkEnd w:id="32"/>
       <w:bookmarkEnd w:id="33"/>
-      <w:bookmarkEnd w:id="34"/>
     </w:p>
     <w:p>
       <w:pPr>
         <w:pStyle w:val="Heading2"/>
       </w:pPr>
-      <w:bookmarkStart w:id="35" w:name="_Toc447476938"/>
-      <w:bookmarkStart w:id="36" w:name="_Toc447479321"/>
+      <w:bookmarkStart w:id="34" w:name="_Toc447476938"/>
+      <w:bookmarkStart w:id="35" w:name="_Toc447479321"/>
       <w:r>
         <w:t>Introduction</w:t>
       </w:r>
+      <w:bookmarkEnd w:id="34"/>
       <w:bookmarkEnd w:id="35"/>
-      <w:bookmarkEnd w:id="36"/>
     </w:p>
     <w:p/>
     <w:tbl>
@@ -5906,6 +6236,7 @@
             <w:tcW w:w="4621" w:type="dxa"/>
           </w:tcPr>
           <w:p>
+            <w:proofErr w:type="spellStart"/>
             <w:r>
               <w:rPr>
                 <w:caps/>
@@ -5918,6 +6249,7 @@
             <w:r>
               <w:t>akshani</w:t>
             </w:r>
+            <w:proofErr w:type="spellEnd"/>
           </w:p>
           <w:p>
             <w:pPr>
@@ -5943,7 +6275,12 @@
           </w:p>
           <w:p>
             <w:r>
-              <w:t xml:space="preserve">Maintain the project details </w:t>
+              <w:t xml:space="preserve">Maintain </w:t>
+            </w:r>
+            <w:bookmarkStart w:id="36" w:name="_GoBack"/>
+            <w:bookmarkEnd w:id="36"/>
+            <w:r>
+              <w:t xml:space="preserve">project details </w:t>
             </w:r>
           </w:p>
         </w:tc>
@@ -6064,9 +6401,6 @@
       </w:r>
     </w:p>
     <w:p/>
-    <w:p/>
-    <w:p/>
-    <w:p/>
     <w:p>
       <w:r>
         <w:br w:type="page"/>
@@ -6080,10 +6414,15 @@
       <w:bookmarkStart w:id="38" w:name="_Toc447479322"/>
       <w:r>
         <w:lastRenderedPageBreak/>
-        <w:t>Domain Modeling</w:t>
+        <w:t xml:space="preserve">Domain </w:t>
+      </w:r>
+      <w:proofErr w:type="spellStart"/>
+      <w:r>
+        <w:t>Modeling</w:t>
       </w:r>
       <w:bookmarkEnd w:id="37"/>
       <w:bookmarkEnd w:id="38"/>
+      <w:proofErr w:type="spellEnd"/>
     </w:p>
     <w:p>
       <w:pPr>
@@ -9221,7 +9560,27 @@
                                 <w:sz w:val="24"/>
                                 <w:szCs w:val="24"/>
                               </w:rPr>
-                              <w:t xml:space="preserve">Figure 3.1:Use case diagram for the project </w:t>
+                              <w:t>Figure 3.1</w:t>
+                            </w:r>
+                            <w:proofErr w:type="gramStart"/>
+                            <w:r>
+                              <w:rPr>
+                                <w:rFonts w:ascii="Times New Roman" w:eastAsia="Times New Roman" w:hAnsi="Times New Roman" w:cs="Times New Roman"/>
+                                <w:color w:val="000000"/>
+                                <w:sz w:val="24"/>
+                                <w:szCs w:val="24"/>
+                              </w:rPr>
+                              <w:t>:Use</w:t>
+                            </w:r>
+                            <w:proofErr w:type="gramEnd"/>
+                            <w:r>
+                              <w:rPr>
+                                <w:rFonts w:ascii="Times New Roman" w:eastAsia="Times New Roman" w:hAnsi="Times New Roman" w:cs="Times New Roman"/>
+                                <w:color w:val="000000"/>
+                                <w:sz w:val="24"/>
+                                <w:szCs w:val="24"/>
+                              </w:rPr>
+                              <w:t xml:space="preserve"> case diagram for the project </w:t>
                             </w:r>
                           </w:p>
                           <w:p>
@@ -9414,7 +9773,27 @@
                           <w:sz w:val="24"/>
                           <w:szCs w:val="24"/>
                         </w:rPr>
-                        <w:t xml:space="preserve">Figure 3.1:Use case diagram for the project </w:t>
+                        <w:t>Figure 3.1</w:t>
+                      </w:r>
+                      <w:proofErr w:type="gramStart"/>
+                      <w:r>
+                        <w:rPr>
+                          <w:rFonts w:ascii="Times New Roman" w:eastAsia="Times New Roman" w:hAnsi="Times New Roman" w:cs="Times New Roman"/>
+                          <w:color w:val="000000"/>
+                          <w:sz w:val="24"/>
+                          <w:szCs w:val="24"/>
+                        </w:rPr>
+                        <w:t>:Use</w:t>
+                      </w:r>
+                      <w:proofErr w:type="gramEnd"/>
+                      <w:r>
+                        <w:rPr>
+                          <w:rFonts w:ascii="Times New Roman" w:eastAsia="Times New Roman" w:hAnsi="Times New Roman" w:cs="Times New Roman"/>
+                          <w:color w:val="000000"/>
+                          <w:sz w:val="24"/>
+                          <w:szCs w:val="24"/>
+                        </w:rPr>
+                        <w:t xml:space="preserve"> case diagram for the project </w:t>
                       </w:r>
                     </w:p>
                     <w:p>
@@ -11912,7 +12291,25 @@
                 <w:sz w:val="24"/>
                 <w:szCs w:val="24"/>
               </w:rPr>
-              <w:t>7. receptionist enter package + no.of people</w:t>
+              <w:t xml:space="preserve">7. receptionist enter package + </w:t>
+            </w:r>
+            <w:proofErr w:type="spellStart"/>
+            <w:r>
+              <w:rPr>
+                <w:rFonts w:ascii="Times New Roman" w:hAnsi="Times New Roman" w:cs="Times New Roman"/>
+                <w:sz w:val="24"/>
+                <w:szCs w:val="24"/>
+              </w:rPr>
+              <w:t>no.of</w:t>
+            </w:r>
+            <w:proofErr w:type="spellEnd"/>
+            <w:r>
+              <w:rPr>
+                <w:rFonts w:ascii="Times New Roman" w:hAnsi="Times New Roman" w:cs="Times New Roman"/>
+                <w:sz w:val="24"/>
+                <w:szCs w:val="24"/>
+              </w:rPr>
+              <w:t xml:space="preserve"> people</w:t>
             </w:r>
           </w:p>
           <w:p>
@@ -12080,7 +12477,25 @@
                 <w:sz w:val="24"/>
                 <w:szCs w:val="24"/>
               </w:rPr>
-              <w:t>prompt for package + no.of people</w:t>
+              <w:t xml:space="preserve">prompt for package + </w:t>
+            </w:r>
+            <w:proofErr w:type="spellStart"/>
+            <w:r>
+              <w:rPr>
+                <w:rFonts w:ascii="Times New Roman" w:hAnsi="Times New Roman" w:cs="Times New Roman"/>
+                <w:sz w:val="24"/>
+                <w:szCs w:val="24"/>
+              </w:rPr>
+              <w:t>no.of</w:t>
+            </w:r>
+            <w:proofErr w:type="spellEnd"/>
+            <w:r>
+              <w:rPr>
+                <w:rFonts w:ascii="Times New Roman" w:hAnsi="Times New Roman" w:cs="Times New Roman"/>
+                <w:sz w:val="24"/>
+                <w:szCs w:val="24"/>
+              </w:rPr>
+              <w:t xml:space="preserve"> people</w:t>
             </w:r>
           </w:p>
           <w:p>
@@ -12311,6 +12726,9 @@
       <w:pPr>
         <w:pStyle w:val="ListParagraph"/>
       </w:pPr>
+      <w:r>
+        <w:br w:type="page"/>
+      </w:r>
     </w:p>
     <w:p>
       <w:pPr>
@@ -12687,7 +13105,25 @@
                 <w:sz w:val="24"/>
                 <w:szCs w:val="24"/>
               </w:rPr>
-              <w:t>When the manager decides to recruit a new member to the staff, manager makes a “Add a new staff member” request to the system, then the system creates a new staff member account which will link the “Staff member” database.</w:t>
+              <w:t xml:space="preserve">When the manager decides to recruit a new member to the staff, manager makes </w:t>
+            </w:r>
+            <w:proofErr w:type="gramStart"/>
+            <w:r>
+              <w:rPr>
+                <w:rFonts w:ascii="Times New Roman" w:hAnsi="Times New Roman" w:cs="Times New Roman"/>
+                <w:sz w:val="24"/>
+                <w:szCs w:val="24"/>
+              </w:rPr>
+              <w:t>a</w:t>
+            </w:r>
+            <w:proofErr w:type="gramEnd"/>
+            <w:r>
+              <w:rPr>
+                <w:rFonts w:ascii="Times New Roman" w:hAnsi="Times New Roman" w:cs="Times New Roman"/>
+                <w:sz w:val="24"/>
+                <w:szCs w:val="24"/>
+              </w:rPr>
+              <w:t xml:space="preserve"> “Add a new staff member” request to the system, then the system creates a new staff member account which will link the “Staff member” database.</w:t>
             </w:r>
           </w:p>
           <w:p>
@@ -13381,7 +13817,25 @@
                 <w:sz w:val="24"/>
                 <w:szCs w:val="24"/>
               </w:rPr>
-              <w:t>Manager makes a “Add a new staff member” to the system.</w:t>
+              <w:t xml:space="preserve">Manager makes </w:t>
+            </w:r>
+            <w:proofErr w:type="gramStart"/>
+            <w:r>
+              <w:rPr>
+                <w:rFonts w:ascii="Times New Roman" w:hAnsi="Times New Roman" w:cs="Times New Roman"/>
+                <w:sz w:val="24"/>
+                <w:szCs w:val="24"/>
+              </w:rPr>
+              <w:t>a</w:t>
+            </w:r>
+            <w:proofErr w:type="gramEnd"/>
+            <w:r>
+              <w:rPr>
+                <w:rFonts w:ascii="Times New Roman" w:hAnsi="Times New Roman" w:cs="Times New Roman"/>
+                <w:sz w:val="24"/>
+                <w:szCs w:val="24"/>
+              </w:rPr>
+              <w:t xml:space="preserve"> “Add a new staff member” to the system.</w:t>
             </w:r>
           </w:p>
           <w:p>
@@ -13501,13 +13955,23 @@
                 <w:szCs w:val="24"/>
               </w:rPr>
             </w:pPr>
-            <w:r>
-              <w:rPr>
-                <w:rFonts w:ascii="Times New Roman" w:hAnsi="Times New Roman" w:cs="Times New Roman"/>
-                <w:sz w:val="24"/>
-                <w:szCs w:val="24"/>
-              </w:rPr>
-              <w:t>system creates a new “Staff member” account which reflects to the “Staff member” database.</w:t>
+            <w:proofErr w:type="gramStart"/>
+            <w:r>
+              <w:rPr>
+                <w:rFonts w:ascii="Times New Roman" w:hAnsi="Times New Roman" w:cs="Times New Roman"/>
+                <w:sz w:val="24"/>
+                <w:szCs w:val="24"/>
+              </w:rPr>
+              <w:t>system</w:t>
+            </w:r>
+            <w:proofErr w:type="gramEnd"/>
+            <w:r>
+              <w:rPr>
+                <w:rFonts w:ascii="Times New Roman" w:hAnsi="Times New Roman" w:cs="Times New Roman"/>
+                <w:sz w:val="24"/>
+                <w:szCs w:val="24"/>
+              </w:rPr>
+              <w:t xml:space="preserve"> creates a new “Staff member” account which reflects to the “Staff member” database.</w:t>
             </w:r>
           </w:p>
           <w:p>
@@ -13819,11 +14283,9 @@
       <w:pPr>
         <w:pStyle w:val="ListParagraph"/>
       </w:pPr>
-    </w:p>
-    <w:p>
-      <w:pPr>
-        <w:pStyle w:val="ListParagraph"/>
-      </w:pPr>
+      <w:r>
+        <w:br w:type="page"/>
+      </w:r>
     </w:p>
     <w:p>
       <w:pPr>
@@ -15065,6 +15527,9 @@
       <w:pPr>
         <w:pStyle w:val="ListParagraph"/>
       </w:pPr>
+      <w:r>
+        <w:br w:type="page"/>
+      </w:r>
     </w:p>
     <w:p>
       <w:pPr>
@@ -15335,13 +15800,27 @@
                               <w:rPr>
                                 <w:lang w:val="en-US"/>
                               </w:rPr>
-                              <w:t xml:space="preserve"> diagram for Reserving Room use</w:t>
+                              <w:t xml:space="preserve"> diagram for Reserving Room </w:t>
+                            </w:r>
+                            <w:proofErr w:type="spellStart"/>
+                            <w:r>
+                              <w:rPr>
+                                <w:lang w:val="en-US"/>
+                              </w:rPr>
+                              <w:t>use</w:t>
                             </w:r>
                             <w:r>
                               <w:rPr>
                                 <w:lang w:val="en-US"/>
                               </w:rPr>
-                              <w:t xml:space="preserve">case </w:t>
+                              <w:t>case</w:t>
+                            </w:r>
+                            <w:proofErr w:type="spellEnd"/>
+                            <w:r>
+                              <w:rPr>
+                                <w:lang w:val="en-US"/>
+                              </w:rPr>
+                              <w:t xml:space="preserve"> </w:t>
                             </w:r>
                           </w:p>
                         </w:txbxContent>
@@ -15547,13 +16026,27 @@
                         <w:rPr>
                           <w:lang w:val="en-US"/>
                         </w:rPr>
-                        <w:t xml:space="preserve"> diagram for Reserving Room use</w:t>
+                        <w:t xml:space="preserve"> diagram for Reserving Room </w:t>
+                      </w:r>
+                      <w:proofErr w:type="spellStart"/>
+                      <w:r>
+                        <w:rPr>
+                          <w:lang w:val="en-US"/>
+                        </w:rPr>
+                        <w:t>use</w:t>
                       </w:r>
                       <w:r>
                         <w:rPr>
                           <w:lang w:val="en-US"/>
                         </w:rPr>
-                        <w:t xml:space="preserve">case </w:t>
+                        <w:t>case</w:t>
+                      </w:r>
+                      <w:proofErr w:type="spellEnd"/>
+                      <w:r>
+                        <w:rPr>
+                          <w:lang w:val="en-US"/>
+                        </w:rPr>
+                        <w:t xml:space="preserve"> </w:t>
                       </w:r>
                     </w:p>
                   </w:txbxContent>
@@ -15827,8 +16320,16 @@
                               <w:rPr>
                                 <w:lang w:val="en-US"/>
                               </w:rPr>
-                              <w:t>booking wedding hall usecase</w:t>
+                              <w:t xml:space="preserve">booking wedding hall </w:t>
                             </w:r>
+                            <w:proofErr w:type="spellStart"/>
+                            <w:r>
+                              <w:rPr>
+                                <w:lang w:val="en-US"/>
+                              </w:rPr>
+                              <w:t>usecase</w:t>
+                            </w:r>
+                            <w:proofErr w:type="spellEnd"/>
                           </w:p>
                         </w:txbxContent>
                       </wps:txbx>
@@ -16045,8 +16546,16 @@
                         <w:rPr>
                           <w:lang w:val="en-US"/>
                         </w:rPr>
-                        <w:t>booking wedding hall usecase</w:t>
+                        <w:t xml:space="preserve">booking wedding hall </w:t>
                       </w:r>
+                      <w:proofErr w:type="spellStart"/>
+                      <w:r>
+                        <w:rPr>
+                          <w:lang w:val="en-US"/>
+                        </w:rPr>
+                        <w:t>usecase</w:t>
+                      </w:r>
+                      <w:proofErr w:type="spellEnd"/>
                     </w:p>
                   </w:txbxContent>
                 </v:textbox>
@@ -16340,8 +16849,16 @@
                               <w:rPr>
                                 <w:lang w:val="en-US"/>
                               </w:rPr>
-                              <w:t xml:space="preserve"> usecase</w:t>
+                              <w:t xml:space="preserve"> </w:t>
                             </w:r>
+                            <w:proofErr w:type="spellStart"/>
+                            <w:r>
+                              <w:rPr>
+                                <w:lang w:val="en-US"/>
+                              </w:rPr>
+                              <w:t>usecase</w:t>
+                            </w:r>
+                            <w:proofErr w:type="spellEnd"/>
                           </w:p>
                           <w:p>
                             <w:pPr>
@@ -16577,8 +17094,16 @@
                         <w:rPr>
                           <w:lang w:val="en-US"/>
                         </w:rPr>
-                        <w:t xml:space="preserve"> usecase</w:t>
+                        <w:t xml:space="preserve"> </w:t>
                       </w:r>
+                      <w:proofErr w:type="spellStart"/>
+                      <w:r>
+                        <w:rPr>
+                          <w:lang w:val="en-US"/>
+                        </w:rPr>
+                        <w:t>usecase</w:t>
+                      </w:r>
+                      <w:proofErr w:type="spellEnd"/>
                     </w:p>
                     <w:p>
                       <w:pPr>
@@ -16879,8 +17404,16 @@
                               <w:rPr>
                                 <w:lang w:val="en-US"/>
                               </w:rPr>
-                              <w:t>Activity diagram for add a new employee usecase</w:t>
+                              <w:t xml:space="preserve">Activity diagram for add a new employee </w:t>
                             </w:r>
+                            <w:proofErr w:type="spellStart"/>
+                            <w:r>
+                              <w:rPr>
+                                <w:lang w:val="en-US"/>
+                              </w:rPr>
+                              <w:t>usecase</w:t>
+                            </w:r>
+                            <w:proofErr w:type="spellEnd"/>
                           </w:p>
                           <w:p>
                             <w:pPr>
@@ -17110,8 +17643,16 @@
                         <w:rPr>
                           <w:lang w:val="en-US"/>
                         </w:rPr>
-                        <w:t>Activity diagram for add a new employee usecase</w:t>
+                        <w:t xml:space="preserve">Activity diagram for add a new employee </w:t>
                       </w:r>
+                      <w:proofErr w:type="spellStart"/>
+                      <w:r>
+                        <w:rPr>
+                          <w:lang w:val="en-US"/>
+                        </w:rPr>
+                        <w:t>usecase</w:t>
+                      </w:r>
+                      <w:proofErr w:type="spellEnd"/>
                     </w:p>
                     <w:p>
                       <w:pPr>
@@ -17134,6 +17675,108 @@
     <w:p>
       <w:r>
         <w:br w:type="page"/>
+      </w:r>
+    </w:p>
+    <w:p/>
+    <w:p>
+      <w:pPr>
+        <w:pStyle w:val="Heading3"/>
+      </w:pPr>
+      <w:r>
+        <w:t>System Sequence Diagrams</w:t>
+      </w:r>
+      <w:bookmarkEnd w:id="47"/>
+      <w:bookmarkEnd w:id="48"/>
+    </w:p>
+    <w:p>
+      <w:r>
+        <w:t xml:space="preserve">SSD s </w:t>
+      </w:r>
+      <w:r>
+        <w:rPr>
+          <w:b/>
+          <w:i/>
+        </w:rPr>
+        <w:t>at least</w:t>
+      </w:r>
+      <w:r>
+        <w:t xml:space="preserve"> for the essential use case list identified for 2.6.2. </w:t>
+      </w:r>
+    </w:p>
+    <w:p/>
+    <w:p/>
+    <w:p/>
+    <w:p/>
+    <w:p/>
+    <w:p/>
+    <w:p/>
+    <w:p/>
+    <w:p>
+      <w:pPr>
+        <w:rPr>
+          <w:rFonts w:asciiTheme="majorHAnsi" w:eastAsiaTheme="majorEastAsia" w:hAnsiTheme="majorHAnsi" w:cstheme="majorBidi"/>
+          <w:b/>
+          <w:bCs/>
+          <w:color w:val="4F81BD" w:themeColor="accent1"/>
+          <w:sz w:val="26"/>
+          <w:szCs w:val="26"/>
+        </w:rPr>
+      </w:pPr>
+      <w:r>
+        <w:rPr>
+          <w:rFonts w:asciiTheme="majorHAnsi" w:eastAsiaTheme="majorEastAsia" w:hAnsiTheme="majorHAnsi" w:cstheme="majorBidi"/>
+          <w:b/>
+          <w:bCs/>
+          <w:color w:val="4F81BD" w:themeColor="accent1"/>
+          <w:sz w:val="26"/>
+          <w:szCs w:val="26"/>
+        </w:rPr>
+        <w:t>Entity</w:t>
+      </w:r>
+      <w:r>
+        <w:rPr>
+          <w:rFonts w:asciiTheme="majorHAnsi" w:eastAsiaTheme="majorEastAsia" w:hAnsiTheme="majorHAnsi" w:cstheme="majorBidi"/>
+          <w:b/>
+          <w:bCs/>
+          <w:color w:val="4F81BD" w:themeColor="accent1"/>
+          <w:sz w:val="26"/>
+          <w:szCs w:val="26"/>
+        </w:rPr>
+        <w:t xml:space="preserve"> based approach</w:t>
+      </w:r>
+    </w:p>
+    <w:p>
+      <w:pPr>
+        <w:pStyle w:val="Heading3"/>
+      </w:pPr>
+      <w:bookmarkStart w:id="49" w:name="_Toc447476945"/>
+      <w:bookmarkStart w:id="50" w:name="_Toc447479328"/>
+      <w:r>
+        <w:t>Domain class diagram</w:t>
+      </w:r>
+      <w:bookmarkEnd w:id="49"/>
+      <w:bookmarkEnd w:id="50"/>
+    </w:p>
+    <w:p>
+      <w:r>
+        <w:t>Domain class diagram for the full system</w:t>
+      </w:r>
+    </w:p>
+    <w:p>
+      <w:pPr>
+        <w:pStyle w:val="Heading3"/>
+      </w:pPr>
+      <w:bookmarkStart w:id="51" w:name="_Toc447476946"/>
+      <w:bookmarkStart w:id="52" w:name="_Toc447479329"/>
+      <w:r>
+        <w:t>State chart diagrams</w:t>
+      </w:r>
+      <w:bookmarkEnd w:id="51"/>
+      <w:bookmarkEnd w:id="52"/>
+    </w:p>
+    <w:p>
+      <w:r>
+        <w:t xml:space="preserve">Identify the objects that have multiple states during their lifecycle, and draw the state chart </w:t>
       </w:r>
     </w:p>
     <w:p/>
@@ -17151,125 +17794,11 @@
     <w:p/>
     <w:p/>
     <w:p/>
-    <w:p/>
-    <w:p/>
-    <w:p/>
-    <w:p/>
-    <w:p/>
-    <w:p/>
-    <w:p/>
-    <w:p/>
-    <w:p/>
     <w:p>
-      <w:pPr>
-        <w:pStyle w:val="Heading3"/>
-      </w:pPr>
-      <w:r>
-        <w:lastRenderedPageBreak/>
-        <w:t>System Sequence Diagrams</w:t>
-      </w:r>
-      <w:bookmarkEnd w:id="47"/>
-      <w:bookmarkEnd w:id="48"/>
+      <w:r>
+        <w:br w:type="page"/>
+      </w:r>
     </w:p>
-    <w:p>
-      <w:r>
-        <w:t xml:space="preserve">SSD s </w:t>
-      </w:r>
-      <w:r>
-        <w:rPr>
-          <w:b/>
-          <w:i/>
-        </w:rPr>
-        <w:t>at least</w:t>
-      </w:r>
-      <w:r>
-        <w:t xml:space="preserve"> for the essential use case list identified for 2.6.2. </w:t>
-      </w:r>
-    </w:p>
-    <w:p>
-      <w:pPr>
-        <w:rPr>
-          <w:rFonts w:asciiTheme="majorHAnsi" w:eastAsiaTheme="majorEastAsia" w:hAnsiTheme="majorHAnsi" w:cstheme="majorBidi"/>
-          <w:b/>
-          <w:bCs/>
-          <w:color w:val="4F81BD" w:themeColor="accent1"/>
-          <w:sz w:val="26"/>
-          <w:szCs w:val="26"/>
-        </w:rPr>
-      </w:pPr>
-      <w:r>
-        <w:rPr>
-          <w:rFonts w:asciiTheme="majorHAnsi" w:eastAsiaTheme="majorEastAsia" w:hAnsiTheme="majorHAnsi" w:cstheme="majorBidi"/>
-          <w:b/>
-          <w:bCs/>
-          <w:color w:val="4F81BD" w:themeColor="accent1"/>
-          <w:sz w:val="26"/>
-          <w:szCs w:val="26"/>
-        </w:rPr>
-        <w:t>Entity</w:t>
-      </w:r>
-      <w:r>
-        <w:rPr>
-          <w:rFonts w:asciiTheme="majorHAnsi" w:eastAsiaTheme="majorEastAsia" w:hAnsiTheme="majorHAnsi" w:cstheme="majorBidi"/>
-          <w:b/>
-          <w:bCs/>
-          <w:color w:val="4F81BD" w:themeColor="accent1"/>
-          <w:sz w:val="26"/>
-          <w:szCs w:val="26"/>
-        </w:rPr>
-        <w:t xml:space="preserve"> based approach</w:t>
-      </w:r>
-    </w:p>
-    <w:p>
-      <w:pPr>
-        <w:pStyle w:val="Heading3"/>
-      </w:pPr>
-      <w:bookmarkStart w:id="49" w:name="_Toc447476945"/>
-      <w:bookmarkStart w:id="50" w:name="_Toc447479328"/>
-      <w:r>
-        <w:t>Domain class diagram</w:t>
-      </w:r>
-      <w:bookmarkEnd w:id="49"/>
-      <w:bookmarkEnd w:id="50"/>
-    </w:p>
-    <w:p>
-      <w:r>
-        <w:t>Domain class diagram for the full system</w:t>
-      </w:r>
-    </w:p>
-    <w:p>
-      <w:pPr>
-        <w:pStyle w:val="Heading3"/>
-      </w:pPr>
-      <w:bookmarkStart w:id="51" w:name="_Toc447476946"/>
-      <w:bookmarkStart w:id="52" w:name="_Toc447479329"/>
-      <w:r>
-        <w:t>State chart diagrams</w:t>
-      </w:r>
-      <w:bookmarkEnd w:id="51"/>
-      <w:bookmarkEnd w:id="52"/>
-    </w:p>
-    <w:p>
-      <w:r>
-        <w:t xml:space="preserve">Identify the objects that have multiple states during their lifecycle, and draw the state chart </w:t>
-      </w:r>
-    </w:p>
-    <w:p/>
-    <w:p/>
-    <w:p/>
-    <w:p/>
-    <w:p/>
-    <w:p/>
-    <w:p/>
-    <w:p/>
-    <w:p/>
-    <w:p/>
-    <w:p/>
-    <w:p/>
-    <w:p/>
-    <w:p/>
-    <w:p/>
-    <w:p/>
     <w:p>
       <w:pPr>
         <w:pStyle w:val="Heading1"/>
@@ -17448,7 +17977,29 @@
           <w:szCs w:val="24"/>
           <w:shd w:val="clear" w:color="auto" w:fill="FFFFFF"/>
         </w:rPr>
-        <w:t xml:space="preserve">Microsoft Viso </w:t>
+        <w:t xml:space="preserve">Microsoft </w:t>
+      </w:r>
+      <w:proofErr w:type="spellStart"/>
+      <w:r>
+        <w:rPr>
+          <w:rFonts w:ascii="Times New Roman" w:hAnsi="Times New Roman" w:cs="Times New Roman"/>
+          <w:color w:val="252525"/>
+          <w:sz w:val="24"/>
+          <w:szCs w:val="24"/>
+          <w:shd w:val="clear" w:color="auto" w:fill="FFFFFF"/>
+        </w:rPr>
+        <w:t>Viso</w:t>
+      </w:r>
+      <w:proofErr w:type="spellEnd"/>
+      <w:r>
+        <w:rPr>
+          <w:rFonts w:ascii="Times New Roman" w:hAnsi="Times New Roman" w:cs="Times New Roman"/>
+          <w:color w:val="252525"/>
+          <w:sz w:val="24"/>
+          <w:szCs w:val="24"/>
+          <w:shd w:val="clear" w:color="auto" w:fill="FFFFFF"/>
+        </w:rPr>
+        <w:t xml:space="preserve"> </w:t>
       </w:r>
       <w:r>
         <w:rPr>
@@ -17814,6 +18365,7 @@
         </w:rPr>
         <w:t> </w:t>
       </w:r>
+      <w:proofErr w:type="gramStart"/>
       <w:r>
         <w:rPr>
           <w:rFonts w:ascii="Times New Roman" w:hAnsi="Times New Roman" w:cs="Times New Roman"/>
@@ -17934,6 +18486,7 @@
           <w:t>budget</w:t>
         </w:r>
       </w:hyperlink>
+      <w:proofErr w:type="gramEnd"/>
       <w:r>
         <w:rPr>
           <w:rFonts w:ascii="Times New Roman" w:hAnsi="Times New Roman" w:cs="Times New Roman"/>
@@ -18029,9 +18582,7 @@
           <w:shd w:val="clear" w:color="auto" w:fill="FFFFFF"/>
         </w:rPr>
       </w:pPr>
-    </w:p>
-    <w:p>
-      <w:pPr>
+      <w:r>
         <w:rPr>
           <w:rFonts w:ascii="Times New Roman" w:hAnsi="Times New Roman" w:cs="Times New Roman"/>
           <w:color w:val="252525"/>
@@ -18039,18 +18590,8 @@
           <w:szCs w:val="24"/>
           <w:shd w:val="clear" w:color="auto" w:fill="FFFFFF"/>
         </w:rPr>
-      </w:pPr>
-    </w:p>
-    <w:p>
-      <w:pPr>
-        <w:rPr>
-          <w:rFonts w:ascii="Times New Roman" w:hAnsi="Times New Roman" w:cs="Times New Roman"/>
-          <w:color w:val="252525"/>
-          <w:sz w:val="24"/>
-          <w:szCs w:val="24"/>
-          <w:shd w:val="clear" w:color="auto" w:fill="FFFFFF"/>
-        </w:rPr>
-      </w:pPr>
+        <w:br w:type="page"/>
+      </w:r>
     </w:p>
     <w:p>
       <w:pPr>
@@ -18077,6 +18618,7 @@
           <w:szCs w:val="24"/>
           <w:shd w:val="clear" w:color="auto" w:fill="FFFFFF"/>
         </w:rPr>
+        <w:lastRenderedPageBreak/>
         <w:t>Git</w:t>
       </w:r>
     </w:p>
@@ -18265,6 +18807,28 @@
     </w:p>
     <w:p>
       <w:pPr>
+        <w:rPr>
+          <w:rFonts w:ascii="Times New Roman" w:hAnsi="Times New Roman" w:cs="Times New Roman"/>
+          <w:color w:val="252525"/>
+          <w:sz w:val="24"/>
+          <w:szCs w:val="24"/>
+          <w:shd w:val="clear" w:color="auto" w:fill="FFFFFF"/>
+        </w:rPr>
+      </w:pPr>
+    </w:p>
+    <w:p>
+      <w:pPr>
+        <w:rPr>
+          <w:rFonts w:ascii="Times New Roman" w:hAnsi="Times New Roman" w:cs="Times New Roman"/>
+          <w:color w:val="252525"/>
+          <w:sz w:val="24"/>
+          <w:szCs w:val="24"/>
+          <w:shd w:val="clear" w:color="auto" w:fill="FFFFFF"/>
+        </w:rPr>
+      </w:pPr>
+    </w:p>
+    <w:p>
+      <w:pPr>
         <w:pStyle w:val="ListParagraph"/>
         <w:numPr>
           <w:ilvl w:val="0"/>
@@ -18395,17 +18959,34 @@
         </w:rPr>
         <w:t> </w:t>
       </w:r>
-      <w:hyperlink r:id="rId27" w:tooltip="Microsoft Windows" w:history="1">
-        <w:r>
-          <w:rPr>
-            <w:rFonts w:ascii="Times New Roman" w:hAnsi="Times New Roman" w:cs="Times New Roman"/>
-            <w:color w:val="252525"/>
-            <w:sz w:val="24"/>
-            <w:szCs w:val="24"/>
-          </w:rPr>
-          <w:t>Windows</w:t>
-        </w:r>
-      </w:hyperlink>
+      <w:proofErr w:type="spellStart"/>
+      <w:r>
+        <w:fldChar w:fldCharType="begin"/>
+      </w:r>
+      <w:r>
+        <w:instrText xml:space="preserve"> HYPERLINK "https://en.wikipedia.org/wiki/Microsoft_Windows" \o "Microsoft Windows" </w:instrText>
+      </w:r>
+      <w:r>
+        <w:fldChar w:fldCharType="separate"/>
+      </w:r>
+      <w:r>
+        <w:rPr>
+          <w:rFonts w:ascii="Times New Roman" w:hAnsi="Times New Roman" w:cs="Times New Roman"/>
+          <w:color w:val="252525"/>
+          <w:sz w:val="24"/>
+          <w:szCs w:val="24"/>
+        </w:rPr>
+        <w:t>Windows</w:t>
+      </w:r>
+      <w:r>
+        <w:rPr>
+          <w:rFonts w:ascii="Times New Roman" w:hAnsi="Times New Roman" w:cs="Times New Roman"/>
+          <w:color w:val="252525"/>
+          <w:sz w:val="24"/>
+          <w:szCs w:val="24"/>
+        </w:rPr>
+        <w:fldChar w:fldCharType="end"/>
+      </w:r>
       <w:r>
         <w:rPr>
           <w:rFonts w:ascii="Times New Roman" w:hAnsi="Times New Roman" w:cs="Times New Roman"/>
@@ -18416,6 +18997,7 @@
         </w:rPr>
         <w:t>and</w:t>
       </w:r>
+      <w:proofErr w:type="spellEnd"/>
       <w:r>
         <w:rPr>
           <w:rFonts w:ascii="Times New Roman" w:hAnsi="Times New Roman" w:cs="Times New Roman"/>
@@ -18424,7 +19006,7 @@
         </w:rPr>
         <w:t> </w:t>
       </w:r>
-      <w:hyperlink r:id="rId28" w:tooltip="OS X" w:history="1">
+      <w:hyperlink r:id="rId27" w:tooltip="OS X" w:history="1">
         <w:r>
           <w:rPr>
             <w:rFonts w:ascii="Times New Roman" w:hAnsi="Times New Roman" w:cs="Times New Roman"/>
@@ -18471,7 +19053,7 @@
                     </pic:cNvPicPr>
                   </pic:nvPicPr>
                   <pic:blipFill rotWithShape="1">
-                    <a:blip r:embed="rId29">
+                    <a:blip r:embed="rId28">
                       <a:extLst>
                         <a:ext uri="{28A0092B-C50C-407E-A947-70E740481C1C}">
                           <a14:useLocalDpi xmlns:a14="http://schemas.microsoft.com/office/drawing/2010/main" val="0"/>
@@ -18548,6 +19130,7 @@
     <w:p/>
     <w:p/>
     <w:p/>
+    <w:p/>
     <w:p>
       <w:pPr>
         <w:pStyle w:val="ListParagraph"/>
@@ -18559,11 +19142,19 @@
           <w:b/>
         </w:rPr>
       </w:pPr>
+      <w:proofErr w:type="spellStart"/>
       <w:r>
         <w:rPr>
           <w:b/>
         </w:rPr>
-        <w:t>Netbeans:</w:t>
+        <w:t>Netbeans</w:t>
+      </w:r>
+      <w:proofErr w:type="spellEnd"/>
+      <w:r>
+        <w:rPr>
+          <w:b/>
+        </w:rPr>
+        <w:t>:</w:t>
       </w:r>
     </w:p>
     <w:p>
@@ -18613,7 +19204,7 @@
         </w:rPr>
         <w:t> </w:t>
       </w:r>
-      <w:hyperlink r:id="rId30" w:tooltip="Software development" w:history="1">
+      <w:hyperlink r:id="rId29" w:tooltip="Software development" w:history="1">
         <w:r>
           <w:rPr>
             <w:rFonts w:ascii="Times New Roman" w:hAnsi="Times New Roman" w:cs="Times New Roman"/>
@@ -18650,7 +19241,7 @@
         </w:rPr>
         <w:t> </w:t>
       </w:r>
-      <w:hyperlink r:id="rId31" w:tooltip="Java (programming language)" w:history="1">
+      <w:hyperlink r:id="rId30" w:tooltip="Java (programming language)" w:history="1">
         <w:r>
           <w:rPr>
             <w:rFonts w:ascii="Times New Roman" w:hAnsi="Times New Roman" w:cs="Times New Roman"/>
@@ -18679,7 +19270,7 @@
         </w:rPr>
         <w:t> </w:t>
       </w:r>
-      <w:hyperlink r:id="rId32" w:tooltip="Platform (computing)" w:history="1">
+      <w:hyperlink r:id="rId31" w:tooltip="Platform (computing)" w:history="1">
         <w:r>
           <w:rPr>
             <w:rFonts w:ascii="Times New Roman" w:hAnsi="Times New Roman" w:cs="Times New Roman"/>
@@ -18716,7 +19307,7 @@
         </w:rPr>
         <w:t> </w:t>
       </w:r>
-      <w:hyperlink r:id="rId33" w:tooltip="Software component" w:history="1">
+      <w:hyperlink r:id="rId32" w:tooltip="Software component" w:history="1">
         <w:r>
           <w:rPr>
             <w:rFonts w:ascii="Times New Roman" w:hAnsi="Times New Roman" w:cs="Times New Roman"/>
@@ -18773,7 +19364,7 @@
         </w:rPr>
         <w:pict>
           <v:shape id="_x0000_s1032" type="#_x0000_t75" style="position:absolute;left:0;text-align:left;margin-left:6.6pt;margin-top:12.85pt;width:78.95pt;height:84.35pt;z-index:251674111;mso-position-horizontal-relative:text;mso-position-vertical-relative:text;mso-width-relative:page;mso-height-relative:page">
-            <v:imagedata r:id="rId34" o:title="687474703a2f2f7777772e6a6c70312e636f6d2f73697465732f64656661756c742f66696c65732f736f6674776172655f69636f6e5f6e65746265616e732e706e67"/>
+            <v:imagedata r:id="rId33" o:title="687474703a2f2f7777772e6a6c70312e636f6d2f73697465732f64656661756c742f66696c65732f736f6674776172655f69636f6e5f6e65746265616e732e706e67"/>
             <w10:wrap type="square"/>
           </v:shape>
         </w:pict>
@@ -18802,7 +19393,21 @@
         <w:rPr>
           <w:bCs/>
         </w:rPr>
-        <w:t>In our project we started using Netbeans IDE as it is a Fast &amp; Smart Code Editing tool</w:t>
+        <w:t xml:space="preserve">In our project we started using </w:t>
+      </w:r>
+      <w:proofErr w:type="spellStart"/>
+      <w:r>
+        <w:rPr>
+          <w:bCs/>
+        </w:rPr>
+        <w:t>Netbeans</w:t>
+      </w:r>
+      <w:proofErr w:type="spellEnd"/>
+      <w:r>
+        <w:rPr>
+          <w:bCs/>
+        </w:rPr>
+        <w:t xml:space="preserve"> IDE as it is a Fast &amp; Smart Code Editing tool</w:t>
       </w:r>
       <w:r>
         <w:rPr>
@@ -18828,8 +19433,13 @@
         </w:rPr>
         <w:t xml:space="preserve"> </w:t>
       </w:r>
-      <w:r>
-        <w:t xml:space="preserve">Netbeans IDE is also known </w:t>
+      <w:proofErr w:type="spellStart"/>
+      <w:r>
+        <w:t>Netbeans</w:t>
+      </w:r>
+      <w:proofErr w:type="spellEnd"/>
+      <w:r>
+        <w:t xml:space="preserve"> IDE is also known </w:t>
       </w:r>
       <w:r>
         <w:t>for</w:t>
@@ -18856,9 +19466,11 @@
         <w:t xml:space="preserve"> tool.</w:t>
       </w:r>
     </w:p>
-    <w:p/>
-    <w:p/>
-    <w:p/>
+    <w:p>
+      <w:r>
+        <w:br w:type="page"/>
+      </w:r>
+    </w:p>
     <w:p/>
     <w:p>
       <w:pPr>
@@ -18893,7 +19505,7 @@
         </w:rPr>
         <w:t>Atom is a </w:t>
       </w:r>
-      <w:hyperlink r:id="rId35" w:tooltip="Free and open-source software" w:history="1">
+      <w:hyperlink r:id="rId34" w:tooltip="Free and open-source software" w:history="1">
         <w:r>
           <w:rPr>
             <w:bCs/>
@@ -18907,7 +19519,7 @@
         </w:rPr>
         <w:t> </w:t>
       </w:r>
-      <w:hyperlink r:id="rId36" w:tooltip="Text editor" w:history="1">
+      <w:hyperlink r:id="rId35" w:tooltip="Text editor" w:history="1">
         <w:r>
           <w:rPr>
             <w:bCs/>
@@ -18921,7 +19533,7 @@
         </w:rPr>
         <w:t> and </w:t>
       </w:r>
-      <w:hyperlink r:id="rId37" w:tooltip="Source code editor" w:history="1">
+      <w:hyperlink r:id="rId36" w:tooltip="Source code editor" w:history="1">
         <w:r>
           <w:rPr>
             <w:bCs/>
@@ -18935,7 +19547,7 @@
         </w:rPr>
         <w:t> for </w:t>
       </w:r>
-      <w:hyperlink r:id="rId38" w:tooltip="OS X" w:history="1">
+      <w:hyperlink r:id="rId37" w:tooltip="OS X" w:history="1">
         <w:r>
           <w:rPr>
             <w:bCs/>
@@ -18949,7 +19561,7 @@
         </w:rPr>
         <w:t>, </w:t>
       </w:r>
-      <w:hyperlink r:id="rId39" w:tooltip="Linux" w:history="1">
+      <w:hyperlink r:id="rId38" w:tooltip="Linux" w:history="1">
         <w:r>
           <w:rPr>
             <w:bCs/>
@@ -18963,7 +19575,7 @@
         </w:rPr>
         <w:t>, and </w:t>
       </w:r>
-      <w:hyperlink r:id="rId40" w:tooltip="Windows" w:history="1">
+      <w:hyperlink r:id="rId39" w:tooltip="Windows" w:history="1">
         <w:r>
           <w:rPr>
             <w:bCs/>
@@ -18977,7 +19589,7 @@
         </w:rPr>
         <w:t> with support for </w:t>
       </w:r>
-      <w:hyperlink r:id="rId41" w:tooltip="Plug-in (computing)" w:history="1">
+      <w:hyperlink r:id="rId40" w:tooltip="Plug-in (computing)" w:history="1">
         <w:r>
           <w:rPr>
             <w:bCs/>
@@ -18991,7 +19603,7 @@
         </w:rPr>
         <w:t> written in </w:t>
       </w:r>
-      <w:hyperlink r:id="rId42" w:tooltip="Node.js" w:history="1">
+      <w:hyperlink r:id="rId41" w:tooltip="Node.js" w:history="1">
         <w:r>
           <w:rPr>
             <w:bCs/>
@@ -19005,7 +19617,7 @@
         </w:rPr>
         <w:t>, and embedded </w:t>
       </w:r>
-      <w:hyperlink r:id="rId43" w:tooltip="Git (software)" w:history="1">
+      <w:hyperlink r:id="rId42" w:tooltip="Git (software)" w:history="1">
         <w:r>
           <w:rPr>
             <w:bCs/>
@@ -19019,7 +19631,7 @@
         </w:rPr>
         <w:t>, developed by </w:t>
       </w:r>
-      <w:hyperlink r:id="rId44" w:tooltip="GitHub" w:history="1">
+      <w:hyperlink r:id="rId43" w:tooltip="GitHub" w:history="1">
         <w:r>
           <w:rPr>
             <w:bCs/>
@@ -19033,7 +19645,7 @@
         </w:rPr>
         <w:t>. Atom is a desktop application built using web technologies. Most of the extending packages have </w:t>
       </w:r>
-      <w:hyperlink r:id="rId45" w:tooltip="Free software license" w:history="1">
+      <w:hyperlink r:id="rId44" w:tooltip="Free software license" w:history="1">
         <w:r>
           <w:rPr>
             <w:bCs/>
@@ -19053,7 +19665,7 @@
         </w:rPr>
         <w:pict>
           <v:shape id="_x0000_s1033" type="#_x0000_t75" style="position:absolute;left:0;text-align:left;margin-left:4pt;margin-top:8.65pt;width:81.55pt;height:84.9pt;z-index:251676159;mso-position-horizontal-relative:text;mso-position-vertical-relative:text;mso-width-relative:page;mso-height-relative:page">
-            <v:imagedata r:id="rId46" o:title="f3aa6837a281051eea971aac700c2f93" croptop="2960f" cropbottom="3447f" cropleft="5699f" cropright="7027f"/>
+            <v:imagedata r:id="rId45" o:title="f3aa6837a281051eea971aac700c2f93" croptop="2960f" cropbottom="3447f" cropleft="5699f" cropright="7027f"/>
             <w10:wrap type="square"/>
           </v:shape>
         </w:pict>
@@ -19215,7 +19827,35 @@
         <w:rPr>
           <w:lang w:val="en-US"/>
         </w:rPr>
-        <w:t xml:space="preserve">As the hotel is situated in Matara and due to the busy schedule of Mr.Kumarawadu it was difficult to allocate time for meet-ups. So that we started discussions via telephone and </w:t>
+        <w:t xml:space="preserve">As the hotel is situated in </w:t>
+      </w:r>
+      <w:proofErr w:type="spellStart"/>
+      <w:r>
+        <w:rPr>
+          <w:lang w:val="en-US"/>
+        </w:rPr>
+        <w:t>Matara</w:t>
+      </w:r>
+      <w:proofErr w:type="spellEnd"/>
+      <w:r>
+        <w:rPr>
+          <w:lang w:val="en-US"/>
+        </w:rPr>
+        <w:t xml:space="preserve"> and due to the busy schedule of </w:t>
+      </w:r>
+      <w:proofErr w:type="spellStart"/>
+      <w:r>
+        <w:rPr>
+          <w:lang w:val="en-US"/>
+        </w:rPr>
+        <w:t>Mr.Kumarawadu</w:t>
+      </w:r>
+      <w:proofErr w:type="spellEnd"/>
+      <w:r>
+        <w:rPr>
+          <w:lang w:val="en-US"/>
+        </w:rPr>
+        <w:t xml:space="preserve"> it was difficult to allocate time for meet-ups. So that we started discussions via telephone and </w:t>
       </w:r>
     </w:p>
     <w:p>
@@ -19326,8 +19966,8 @@
       </w:r>
     </w:p>
     <w:sectPr>
-      <w:headerReference w:type="default" r:id="rId47"/>
-      <w:footerReference w:type="default" r:id="rId48"/>
+      <w:headerReference w:type="default" r:id="rId46"/>
+      <w:footerReference w:type="default" r:id="rId47"/>
       <w:pgSz w:w="11906" w:h="16838"/>
       <w:pgMar w:top="2977" w:right="1440" w:bottom="1440" w:left="1440" w:header="720" w:footer="720" w:gutter="0"/>
       <w:pgBorders w:offsetFrom="page">
@@ -19443,7 +20083,7 @@
               <w:bCs/>
               <w:noProof/>
             </w:rPr>
-            <w:t>3</w:t>
+            <w:t>9</w:t>
           </w:r>
           <w:r>
             <w:rPr>
@@ -19713,6 +20353,7 @@
         <w:szCs w:val="24"/>
       </w:rPr>
     </w:pPr>
+    <w:proofErr w:type="gramStart"/>
     <w:r>
       <w:rPr>
         <w:rFonts w:ascii="Yu Gothic UI Semilight" w:eastAsia="Yu Gothic UI Semilight" w:hAnsi="Yu Gothic UI Semilight" w:cs="Times New Roman"/>
@@ -19720,7 +20361,17 @@
         <w:sz w:val="24"/>
         <w:szCs w:val="24"/>
       </w:rPr>
-      <w:t>developing their businesses-…</w:t>
+      <w:t>developing</w:t>
+    </w:r>
+    <w:proofErr w:type="gramEnd"/>
+    <w:r>
+      <w:rPr>
+        <w:rFonts w:ascii="Yu Gothic UI Semilight" w:eastAsia="Yu Gothic UI Semilight" w:hAnsi="Yu Gothic UI Semilight" w:cs="Times New Roman"/>
+        <w:color w:val="0070C0"/>
+        <w:sz w:val="24"/>
+        <w:szCs w:val="24"/>
+      </w:rPr>
+      <w:t xml:space="preserve"> their businesses-…</w:t>
     </w:r>
   </w:p>
 </w:hdr>
@@ -22075,7 +22726,6 @@
     <w:name w:val="Normal (Web)"/>
     <w:basedOn w:val="Normal"/>
     <w:uiPriority w:val="99"/>
-    <w:semiHidden/>
     <w:unhideWhenUsed/>
     <w:rsid w:val="00E0324D"/>
     <w:pPr>
@@ -22731,7 +23381,6 @@
     <w:name w:val="Normal (Web)"/>
     <w:basedOn w:val="Normal"/>
     <w:uiPriority w:val="99"/>
-    <w:semiHidden/>
     <w:unhideWhenUsed/>
     <w:rsid w:val="00E0324D"/>
     <w:pPr>
@@ -24439,93 +25088,93 @@
     </dgm:pt>
   </dgm:ptLst>
   <dgm:cxnLst>
-    <dgm:cxn modelId="{497090D9-22DE-4D65-9E24-197DEFE071DA}" type="presOf" srcId="{A55ABB14-7BAE-4E95-929A-7C9D8D7EDE2F}" destId="{F9174C84-2C06-4AB6-9B5A-BC19D053F88F}" srcOrd="0" destOrd="0" presId="urn:microsoft.com/office/officeart/2005/8/layout/orgChart1"/>
-    <dgm:cxn modelId="{CB04E762-8BD7-4499-8943-604619E2B232}" type="presOf" srcId="{C0931026-A298-42DC-B9C3-8EFE0ECE895E}" destId="{275611AA-3BA3-4392-A78C-469A825E0A48}" srcOrd="0" destOrd="0" presId="urn:microsoft.com/office/officeart/2005/8/layout/orgChart1"/>
+    <dgm:cxn modelId="{52435956-63FF-414A-B9EA-639B87C3F8BF}" type="presOf" srcId="{394258E0-7D33-4C62-829C-D399DC955E59}" destId="{249D48B5-A568-4B68-ADC9-8B54C0110F51}" srcOrd="0" destOrd="0" presId="urn:microsoft.com/office/officeart/2005/8/layout/orgChart1"/>
     <dgm:cxn modelId="{4BF03E16-7CB0-4B14-8FB4-ACB4F3E2B7C3}" srcId="{97E62BFA-D1C5-4951-BDB4-DCCB66DEA27D}" destId="{31CC5F78-87CF-4252-B6A3-9FB449603EA4}" srcOrd="1" destOrd="0" parTransId="{BD80C7C3-1A43-4013-87A5-CB967CFEA424}" sibTransId="{8B5843B1-66CC-43AB-A7F1-74E912713D60}"/>
     <dgm:cxn modelId="{DAFD3115-6EEB-47C7-93FA-51F422FECB33}" srcId="{97E62BFA-D1C5-4951-BDB4-DCCB66DEA27D}" destId="{394258E0-7D33-4C62-829C-D399DC955E59}" srcOrd="3" destOrd="0" parTransId="{88EF7BF7-F691-4D9C-8412-2C632830FC11}" sibTransId="{BA5ACDF3-2AA9-4927-B3BF-A688A1249431}"/>
-    <dgm:cxn modelId="{529034D0-289E-4010-8F2B-2388A532AEF4}" type="presOf" srcId="{FA50A8BF-490F-4AFD-9478-BD618088FC7B}" destId="{F796F9A0-9E7E-4106-86D6-A701148F3D80}" srcOrd="0" destOrd="0" presId="urn:microsoft.com/office/officeart/2005/8/layout/orgChart1"/>
-    <dgm:cxn modelId="{888EA593-8857-4C9B-8070-74B7D943092C}" type="presOf" srcId="{BD80C7C3-1A43-4013-87A5-CB967CFEA424}" destId="{BA9D1F58-0883-422A-B728-E9F567E87A35}" srcOrd="0" destOrd="0" presId="urn:microsoft.com/office/officeart/2005/8/layout/orgChart1"/>
-    <dgm:cxn modelId="{8B2C4AA8-A649-4390-AAB1-1481E9F94310}" type="presOf" srcId="{C282CB4F-E93C-4C61-9348-F5DACD33D27F}" destId="{D105ECB2-F8F2-482F-8858-37E459493CB6}" srcOrd="1" destOrd="0" presId="urn:microsoft.com/office/officeart/2005/8/layout/orgChart1"/>
-    <dgm:cxn modelId="{2A26865C-4C79-412C-A6EC-1D77267CE073}" type="presOf" srcId="{97E62BFA-D1C5-4951-BDB4-DCCB66DEA27D}" destId="{53376759-3843-400B-B3C9-2A0191DA33DC}" srcOrd="1" destOrd="0" presId="urn:microsoft.com/office/officeart/2005/8/layout/orgChart1"/>
-    <dgm:cxn modelId="{06CC7D3B-C02B-47B6-8FDE-D8183B3F4A8A}" type="presOf" srcId="{B4AB38AE-B466-4C87-84B8-F083A188E711}" destId="{16403089-99D7-4FEA-AA57-F4F2D27C42DB}" srcOrd="0" destOrd="0" presId="urn:microsoft.com/office/officeart/2005/8/layout/orgChart1"/>
-    <dgm:cxn modelId="{DD189D71-B4A1-4BC4-9F2A-7B0DAA49208F}" type="presOf" srcId="{394258E0-7D33-4C62-829C-D399DC955E59}" destId="{249D48B5-A568-4B68-ADC9-8B54C0110F51}" srcOrd="0" destOrd="0" presId="urn:microsoft.com/office/officeart/2005/8/layout/orgChart1"/>
-    <dgm:cxn modelId="{20B58780-D5AE-49BF-8617-84E89D6812E1}" type="presOf" srcId="{31CC5F78-87CF-4252-B6A3-9FB449603EA4}" destId="{C0CB6A7D-0E97-4AFD-B476-E6A96D371897}" srcOrd="0" destOrd="0" presId="urn:microsoft.com/office/officeart/2005/8/layout/orgChart1"/>
-    <dgm:cxn modelId="{9BBEC566-A45D-4E5F-8DBE-5EE87799E111}" type="presOf" srcId="{FA50A8BF-490F-4AFD-9478-BD618088FC7B}" destId="{3E6D4893-5C3C-445F-BEF1-29463ADBA4A6}" srcOrd="1" destOrd="0" presId="urn:microsoft.com/office/officeart/2005/8/layout/orgChart1"/>
+    <dgm:cxn modelId="{5D3C9A17-2F49-4619-9628-8746B88AAAE0}" type="presOf" srcId="{C282CB4F-E93C-4C61-9348-F5DACD33D27F}" destId="{D105ECB2-F8F2-482F-8858-37E459493CB6}" srcOrd="1" destOrd="0" presId="urn:microsoft.com/office/officeart/2005/8/layout/orgChart1"/>
+    <dgm:cxn modelId="{F5FD9067-806F-4BF8-9775-7CB117607765}" type="presOf" srcId="{97E62BFA-D1C5-4951-BDB4-DCCB66DEA27D}" destId="{53376759-3843-400B-B3C9-2A0191DA33DC}" srcOrd="1" destOrd="0" presId="urn:microsoft.com/office/officeart/2005/8/layout/orgChart1"/>
+    <dgm:cxn modelId="{E3C1CBFF-EB8A-4A46-84C9-CE3872C3759E}" type="presOf" srcId="{97E62BFA-D1C5-4951-BDB4-DCCB66DEA27D}" destId="{0D75F87C-B957-4D64-A666-397BF7080A60}" srcOrd="0" destOrd="0" presId="urn:microsoft.com/office/officeart/2005/8/layout/orgChart1"/>
+    <dgm:cxn modelId="{DAB8148D-2F1C-46D2-A96D-75EB0A061C8A}" type="presOf" srcId="{68923103-73E2-49B5-A42C-C7D75290DCE9}" destId="{AFAEDC08-1694-4067-8A7E-44C7A205FBB1}" srcOrd="0" destOrd="0" presId="urn:microsoft.com/office/officeart/2005/8/layout/orgChart1"/>
+    <dgm:cxn modelId="{94352AE5-3444-4AB2-A1E3-A6DCB7E70497}" type="presOf" srcId="{394258E0-7D33-4C62-829C-D399DC955E59}" destId="{FCD45B15-357E-47C6-87D5-00E4A6105114}" srcOrd="1" destOrd="0" presId="urn:microsoft.com/office/officeart/2005/8/layout/orgChart1"/>
+    <dgm:cxn modelId="{7705216B-EF7C-412C-A9F8-A65B0BA7BAAA}" type="presOf" srcId="{BF8ADBE2-55DD-4B83-AAFA-D0ACE049840D}" destId="{E939CD04-0662-4732-99DA-F00F13AA43A7}" srcOrd="0" destOrd="0" presId="urn:microsoft.com/office/officeart/2005/8/layout/orgChart1"/>
+    <dgm:cxn modelId="{FACB8EE6-547B-4782-BBAC-D16DAB617F62}" type="presOf" srcId="{B4AB38AE-B466-4C87-84B8-F083A188E711}" destId="{16403089-99D7-4FEA-AA57-F4F2D27C42DB}" srcOrd="0" destOrd="0" presId="urn:microsoft.com/office/officeart/2005/8/layout/orgChart1"/>
     <dgm:cxn modelId="{076D0B7F-0D9E-41C8-8F8A-92139FCCABD9}" srcId="{97E62BFA-D1C5-4951-BDB4-DCCB66DEA27D}" destId="{B4AB38AE-B466-4C87-84B8-F083A188E711}" srcOrd="0" destOrd="0" parTransId="{B5D56C2E-A8F7-4446-9901-85A159149F32}" sibTransId="{EEF5639C-FFF2-4165-AA6A-E99E6D71D730}"/>
-    <dgm:cxn modelId="{BA8902A4-AB8C-4CE5-83AE-C9C6E64056A9}" type="presOf" srcId="{C0931026-A298-42DC-B9C3-8EFE0ECE895E}" destId="{98AA2938-9488-4299-B8C9-F747078F5CB4}" srcOrd="1" destOrd="0" presId="urn:microsoft.com/office/officeart/2005/8/layout/orgChart1"/>
+    <dgm:cxn modelId="{7C27ABF5-040F-44E4-A784-E88DE7969A17}" type="presOf" srcId="{C0931026-A298-42DC-B9C3-8EFE0ECE895E}" destId="{98AA2938-9488-4299-B8C9-F747078F5CB4}" srcOrd="1" destOrd="0" presId="urn:microsoft.com/office/officeart/2005/8/layout/orgChart1"/>
+    <dgm:cxn modelId="{61AA335A-D673-477D-9AA9-0913FABA905E}" type="presOf" srcId="{31CC5F78-87CF-4252-B6A3-9FB449603EA4}" destId="{C0CB6A7D-0E97-4AFD-B476-E6A96D371897}" srcOrd="0" destOrd="0" presId="urn:microsoft.com/office/officeart/2005/8/layout/orgChart1"/>
+    <dgm:cxn modelId="{EE4F6749-AB18-4375-B759-1493A9949517}" type="presOf" srcId="{88EF7BF7-F691-4D9C-8412-2C632830FC11}" destId="{91B2B24D-9B41-4F47-8251-24674E95B58B}" srcOrd="0" destOrd="0" presId="urn:microsoft.com/office/officeart/2005/8/layout/orgChart1"/>
     <dgm:cxn modelId="{F30A5F90-B846-4880-86DC-561B9774883A}" srcId="{BF8ADBE2-55DD-4B83-AAFA-D0ACE049840D}" destId="{97E62BFA-D1C5-4951-BDB4-DCCB66DEA27D}" srcOrd="0" destOrd="0" parTransId="{642478E2-ADB8-4939-815F-BA831670CF64}" sibTransId="{F2873D9F-6406-4985-88A6-8F22AF74C302}"/>
-    <dgm:cxn modelId="{353B8DAE-2DE8-49D1-AF39-375E125A8D44}" type="presOf" srcId="{B5D56C2E-A8F7-4446-9901-85A159149F32}" destId="{C5AC3340-6E7F-4136-A112-B53B49351B2B}" srcOrd="0" destOrd="0" presId="urn:microsoft.com/office/officeart/2005/8/layout/orgChart1"/>
-    <dgm:cxn modelId="{48C92183-B37B-48C0-809C-541F1BB10591}" type="presOf" srcId="{A55ABB14-7BAE-4E95-929A-7C9D8D7EDE2F}" destId="{B25B1F6C-AFD6-4A0B-BA50-E75F3DC38E6E}" srcOrd="1" destOrd="0" presId="urn:microsoft.com/office/officeart/2005/8/layout/orgChart1"/>
     <dgm:cxn modelId="{7715EA36-63BC-4091-B1A4-F12775144E69}" srcId="{31CC5F78-87CF-4252-B6A3-9FB449603EA4}" destId="{FA50A8BF-490F-4AFD-9478-BD618088FC7B}" srcOrd="1" destOrd="0" parTransId="{B0C46524-4CB4-4C33-8008-4F1B9A6D573E}" sibTransId="{7B3CFE51-2DD5-43B0-A9FC-B739DDADDEA5}"/>
-    <dgm:cxn modelId="{FBAC8BE8-1851-452F-89BE-71BC7DD11893}" type="presOf" srcId="{3EF35902-4714-4717-A6F6-B4144F6C2387}" destId="{2420D4B8-268B-4FA8-8197-FD857AAF7718}" srcOrd="0" destOrd="0" presId="urn:microsoft.com/office/officeart/2005/8/layout/orgChart1"/>
-    <dgm:cxn modelId="{CE5A813F-6E8E-4CDF-9EF0-D720CE987926}" type="presOf" srcId="{394258E0-7D33-4C62-829C-D399DC955E59}" destId="{FCD45B15-357E-47C6-87D5-00E4A6105114}" srcOrd="1" destOrd="0" presId="urn:microsoft.com/office/officeart/2005/8/layout/orgChart1"/>
+    <dgm:cxn modelId="{858EAF0C-3274-4F9F-AE10-9386CB5C77F8}" type="presOf" srcId="{FA50A8BF-490F-4AFD-9478-BD618088FC7B}" destId="{F796F9A0-9E7E-4106-86D6-A701148F3D80}" srcOrd="0" destOrd="0" presId="urn:microsoft.com/office/officeart/2005/8/layout/orgChart1"/>
+    <dgm:cxn modelId="{ACC6D6A6-7F88-4961-95CA-5F4E3808EFE5}" type="presOf" srcId="{3EF35902-4714-4717-A6F6-B4144F6C2387}" destId="{2420D4B8-268B-4FA8-8197-FD857AAF7718}" srcOrd="0" destOrd="0" presId="urn:microsoft.com/office/officeart/2005/8/layout/orgChart1"/>
+    <dgm:cxn modelId="{1AC48671-E0F4-49A1-BC75-B2352DECFC06}" type="presOf" srcId="{A55ABB14-7BAE-4E95-929A-7C9D8D7EDE2F}" destId="{F9174C84-2C06-4AB6-9B5A-BC19D053F88F}" srcOrd="0" destOrd="0" presId="urn:microsoft.com/office/officeart/2005/8/layout/orgChart1"/>
+    <dgm:cxn modelId="{48D79498-511A-4FE6-90DC-BD76B0DD2017}" type="presOf" srcId="{31CC5F78-87CF-4252-B6A3-9FB449603EA4}" destId="{75553BD6-29E8-4EAC-8A86-96704B0BCE53}" srcOrd="1" destOrd="0" presId="urn:microsoft.com/office/officeart/2005/8/layout/orgChart1"/>
+    <dgm:cxn modelId="{176CC958-8665-48F5-A7AA-B65757F3CC3B}" type="presOf" srcId="{B0C46524-4CB4-4C33-8008-4F1B9A6D573E}" destId="{78AE8C36-2BD5-4C4F-8022-12607D677F02}" srcOrd="0" destOrd="0" presId="urn:microsoft.com/office/officeart/2005/8/layout/orgChart1"/>
     <dgm:cxn modelId="{94464E13-93BF-4932-B474-CAEFA01AF1E7}" srcId="{31CC5F78-87CF-4252-B6A3-9FB449603EA4}" destId="{A55ABB14-7BAE-4E95-929A-7C9D8D7EDE2F}" srcOrd="0" destOrd="0" parTransId="{68923103-73E2-49B5-A42C-C7D75290DCE9}" sibTransId="{E07B1566-DC0C-4CAE-AA2D-09FF7BC02647}"/>
-    <dgm:cxn modelId="{92C32F9B-6033-478A-91D4-434DF22F5B3A}" type="presOf" srcId="{BF8ADBE2-55DD-4B83-AAFA-D0ACE049840D}" destId="{E939CD04-0662-4732-99DA-F00F13AA43A7}" srcOrd="0" destOrd="0" presId="urn:microsoft.com/office/officeart/2005/8/layout/orgChart1"/>
-    <dgm:cxn modelId="{B1BCBBE8-A54F-4CB0-A9EB-BB82981641C0}" type="presOf" srcId="{B4AB38AE-B466-4C87-84B8-F083A188E711}" destId="{01FF8094-1C88-4AB1-A120-69FBC56819EF}" srcOrd="1" destOrd="0" presId="urn:microsoft.com/office/officeart/2005/8/layout/orgChart1"/>
+    <dgm:cxn modelId="{2354641A-932B-4DE4-B5FE-F27DF488A9AF}" type="presOf" srcId="{BD80C7C3-1A43-4013-87A5-CB967CFEA424}" destId="{BA9D1F58-0883-422A-B728-E9F567E87A35}" srcOrd="0" destOrd="0" presId="urn:microsoft.com/office/officeart/2005/8/layout/orgChart1"/>
+    <dgm:cxn modelId="{D8560B56-8C6A-4C69-8825-A66D211CA67B}" type="presOf" srcId="{C282CB4F-E93C-4C61-9348-F5DACD33D27F}" destId="{30C1E87A-3A1B-4183-B81A-84E40C78A1D2}" srcOrd="0" destOrd="0" presId="urn:microsoft.com/office/officeart/2005/8/layout/orgChart1"/>
     <dgm:cxn modelId="{AEC15C89-E137-4217-AC56-A70DD52455E5}" srcId="{394258E0-7D33-4C62-829C-D399DC955E59}" destId="{C282CB4F-E93C-4C61-9348-F5DACD33D27F}" srcOrd="0" destOrd="0" parTransId="{3EF35902-4714-4717-A6F6-B4144F6C2387}" sibTransId="{FEF1FB2F-A67C-4C99-9991-178D24E07715}"/>
-    <dgm:cxn modelId="{E4782D09-5451-41F8-B833-F30A0831F0FC}" type="presOf" srcId="{B0C46524-4CB4-4C33-8008-4F1B9A6D573E}" destId="{78AE8C36-2BD5-4C4F-8022-12607D677F02}" srcOrd="0" destOrd="0" presId="urn:microsoft.com/office/officeart/2005/8/layout/orgChart1"/>
-    <dgm:cxn modelId="{262FBDE8-C650-408E-A8DF-09DC79488458}" type="presOf" srcId="{C282CB4F-E93C-4C61-9348-F5DACD33D27F}" destId="{30C1E87A-3A1B-4183-B81A-84E40C78A1D2}" srcOrd="0" destOrd="0" presId="urn:microsoft.com/office/officeart/2005/8/layout/orgChart1"/>
-    <dgm:cxn modelId="{9523775B-23E5-4476-8785-C5E6EA8C9137}" type="presOf" srcId="{88EF7BF7-F691-4D9C-8412-2C632830FC11}" destId="{91B2B24D-9B41-4F47-8251-24674E95B58B}" srcOrd="0" destOrd="0" presId="urn:microsoft.com/office/officeart/2005/8/layout/orgChart1"/>
+    <dgm:cxn modelId="{9449E322-8FB9-40E3-BA21-25C2663ADF80}" type="presOf" srcId="{A55ABB14-7BAE-4E95-929A-7C9D8D7EDE2F}" destId="{B25B1F6C-AFD6-4A0B-BA50-E75F3DC38E6E}" srcOrd="1" destOrd="0" presId="urn:microsoft.com/office/officeart/2005/8/layout/orgChart1"/>
+    <dgm:cxn modelId="{B632A20C-FE56-4EED-92E8-009DBC2F0AFB}" type="presOf" srcId="{FA50A8BF-490F-4AFD-9478-BD618088FC7B}" destId="{3E6D4893-5C3C-445F-BEF1-29463ADBA4A6}" srcOrd="1" destOrd="0" presId="urn:microsoft.com/office/officeart/2005/8/layout/orgChart1"/>
     <dgm:cxn modelId="{9B5B5ED5-1C8E-44AF-A24D-D3EFA8B9A3C8}" srcId="{97E62BFA-D1C5-4951-BDB4-DCCB66DEA27D}" destId="{C0931026-A298-42DC-B9C3-8EFE0ECE895E}" srcOrd="2" destOrd="0" parTransId="{70369453-5E8B-43D2-A6C1-907357024939}" sibTransId="{7C32DC5D-BE35-43C3-B7C0-243DD3792A19}"/>
-    <dgm:cxn modelId="{673C1D67-7F45-4185-A7CC-F28317DF8D54}" type="presOf" srcId="{68923103-73E2-49B5-A42C-C7D75290DCE9}" destId="{AFAEDC08-1694-4067-8A7E-44C7A205FBB1}" srcOrd="0" destOrd="0" presId="urn:microsoft.com/office/officeart/2005/8/layout/orgChart1"/>
-    <dgm:cxn modelId="{E3CE303D-A172-4235-AA1A-8FAF58F5F319}" type="presOf" srcId="{31CC5F78-87CF-4252-B6A3-9FB449603EA4}" destId="{75553BD6-29E8-4EAC-8A86-96704B0BCE53}" srcOrd="1" destOrd="0" presId="urn:microsoft.com/office/officeart/2005/8/layout/orgChart1"/>
-    <dgm:cxn modelId="{5F856E0B-B2FC-4BAC-A867-D13B845CFC67}" type="presOf" srcId="{70369453-5E8B-43D2-A6C1-907357024939}" destId="{8AC3B77F-9D61-4206-BFFD-C6E86640B964}" srcOrd="0" destOrd="0" presId="urn:microsoft.com/office/officeart/2005/8/layout/orgChart1"/>
-    <dgm:cxn modelId="{7FFB2446-F25A-41AB-8179-1DDBD1C27B98}" type="presOf" srcId="{97E62BFA-D1C5-4951-BDB4-DCCB66DEA27D}" destId="{0D75F87C-B957-4D64-A666-397BF7080A60}" srcOrd="0" destOrd="0" presId="urn:microsoft.com/office/officeart/2005/8/layout/orgChart1"/>
-    <dgm:cxn modelId="{57227EFC-952A-4E07-A07A-72447DD41BC7}" type="presParOf" srcId="{E939CD04-0662-4732-99DA-F00F13AA43A7}" destId="{CABE42DD-B7EE-4D92-B01A-9A9171A93568}" srcOrd="0" destOrd="0" presId="urn:microsoft.com/office/officeart/2005/8/layout/orgChart1"/>
-    <dgm:cxn modelId="{5E66744B-4844-44DF-B671-B336F27BD29E}" type="presParOf" srcId="{CABE42DD-B7EE-4D92-B01A-9A9171A93568}" destId="{3802DBA6-EB72-4665-93DC-3872C2D86B1A}" srcOrd="0" destOrd="0" presId="urn:microsoft.com/office/officeart/2005/8/layout/orgChart1"/>
-    <dgm:cxn modelId="{409993FA-0104-4C43-AE23-6C2061E690D7}" type="presParOf" srcId="{3802DBA6-EB72-4665-93DC-3872C2D86B1A}" destId="{0D75F87C-B957-4D64-A666-397BF7080A60}" srcOrd="0" destOrd="0" presId="urn:microsoft.com/office/officeart/2005/8/layout/orgChart1"/>
-    <dgm:cxn modelId="{3D1D5834-9F4F-4027-85A8-BFA689031EFA}" type="presParOf" srcId="{3802DBA6-EB72-4665-93DC-3872C2D86B1A}" destId="{53376759-3843-400B-B3C9-2A0191DA33DC}" srcOrd="1" destOrd="0" presId="urn:microsoft.com/office/officeart/2005/8/layout/orgChart1"/>
-    <dgm:cxn modelId="{17574982-3D39-4077-8686-63640D2C3852}" type="presParOf" srcId="{CABE42DD-B7EE-4D92-B01A-9A9171A93568}" destId="{233F3DEF-D0B2-4A8F-86C0-FFA9CED0D58A}" srcOrd="1" destOrd="0" presId="urn:microsoft.com/office/officeart/2005/8/layout/orgChart1"/>
-    <dgm:cxn modelId="{B6DD7334-A72D-4B16-94A0-16D8443F2C94}" type="presParOf" srcId="{233F3DEF-D0B2-4A8F-86C0-FFA9CED0D58A}" destId="{BA9D1F58-0883-422A-B728-E9F567E87A35}" srcOrd="0" destOrd="0" presId="urn:microsoft.com/office/officeart/2005/8/layout/orgChart1"/>
-    <dgm:cxn modelId="{4BC5C9ED-08DA-4C32-B727-3D7520B292FB}" type="presParOf" srcId="{233F3DEF-D0B2-4A8F-86C0-FFA9CED0D58A}" destId="{6A341ADD-32F8-48B4-864C-2CD7F5FDB656}" srcOrd="1" destOrd="0" presId="urn:microsoft.com/office/officeart/2005/8/layout/orgChart1"/>
-    <dgm:cxn modelId="{4DF72B4E-E629-47EB-B222-0CE5B02C93C6}" type="presParOf" srcId="{6A341ADD-32F8-48B4-864C-2CD7F5FDB656}" destId="{65D46A6D-8820-4041-8EF5-CE5E49AA6FED}" srcOrd="0" destOrd="0" presId="urn:microsoft.com/office/officeart/2005/8/layout/orgChart1"/>
-    <dgm:cxn modelId="{E20B0780-93B6-41F9-9ADB-5603813EBB1F}" type="presParOf" srcId="{65D46A6D-8820-4041-8EF5-CE5E49AA6FED}" destId="{C0CB6A7D-0E97-4AFD-B476-E6A96D371897}" srcOrd="0" destOrd="0" presId="urn:microsoft.com/office/officeart/2005/8/layout/orgChart1"/>
-    <dgm:cxn modelId="{59B1E410-3717-41D7-9938-BED699B98E48}" type="presParOf" srcId="{65D46A6D-8820-4041-8EF5-CE5E49AA6FED}" destId="{75553BD6-29E8-4EAC-8A86-96704B0BCE53}" srcOrd="1" destOrd="0" presId="urn:microsoft.com/office/officeart/2005/8/layout/orgChart1"/>
-    <dgm:cxn modelId="{F1D807BC-08E9-47C1-8569-9A58F03E063A}" type="presParOf" srcId="{6A341ADD-32F8-48B4-864C-2CD7F5FDB656}" destId="{A23175EE-B263-462F-895B-B31F867BC894}" srcOrd="1" destOrd="0" presId="urn:microsoft.com/office/officeart/2005/8/layout/orgChart1"/>
-    <dgm:cxn modelId="{41E0F5C1-F1CF-4BAC-81F6-6C8A1E7DF58C}" type="presParOf" srcId="{A23175EE-B263-462F-895B-B31F867BC894}" destId="{AFAEDC08-1694-4067-8A7E-44C7A205FBB1}" srcOrd="0" destOrd="0" presId="urn:microsoft.com/office/officeart/2005/8/layout/orgChart1"/>
-    <dgm:cxn modelId="{C3A45885-A7AD-434E-8BE8-8F992397E94F}" type="presParOf" srcId="{A23175EE-B263-462F-895B-B31F867BC894}" destId="{4E99632D-16C1-4681-890A-D596B67BD82E}" srcOrd="1" destOrd="0" presId="urn:microsoft.com/office/officeart/2005/8/layout/orgChart1"/>
-    <dgm:cxn modelId="{32982638-BE53-4BF9-82F0-BADE9C589F63}" type="presParOf" srcId="{4E99632D-16C1-4681-890A-D596B67BD82E}" destId="{902B184E-1A38-4DF9-8B2A-E768C9D6BB97}" srcOrd="0" destOrd="0" presId="urn:microsoft.com/office/officeart/2005/8/layout/orgChart1"/>
-    <dgm:cxn modelId="{44F5B78E-31DF-402F-AA3B-7D9A4AEA5335}" type="presParOf" srcId="{902B184E-1A38-4DF9-8B2A-E768C9D6BB97}" destId="{F9174C84-2C06-4AB6-9B5A-BC19D053F88F}" srcOrd="0" destOrd="0" presId="urn:microsoft.com/office/officeart/2005/8/layout/orgChart1"/>
-    <dgm:cxn modelId="{5A5F96D1-79D7-4D08-9EC5-CC13CA31176A}" type="presParOf" srcId="{902B184E-1A38-4DF9-8B2A-E768C9D6BB97}" destId="{B25B1F6C-AFD6-4A0B-BA50-E75F3DC38E6E}" srcOrd="1" destOrd="0" presId="urn:microsoft.com/office/officeart/2005/8/layout/orgChart1"/>
-    <dgm:cxn modelId="{B7AB4252-4991-41A5-89B4-7A6ED26BB142}" type="presParOf" srcId="{4E99632D-16C1-4681-890A-D596B67BD82E}" destId="{899889F4-F535-4A27-B9D3-653BA6B89DA5}" srcOrd="1" destOrd="0" presId="urn:microsoft.com/office/officeart/2005/8/layout/orgChart1"/>
-    <dgm:cxn modelId="{E3C9BF32-C233-42EA-9556-697B20A61DD3}" type="presParOf" srcId="{4E99632D-16C1-4681-890A-D596B67BD82E}" destId="{DE973380-8C0C-4E45-B4A4-78E7BC664C2D}" srcOrd="2" destOrd="0" presId="urn:microsoft.com/office/officeart/2005/8/layout/orgChart1"/>
-    <dgm:cxn modelId="{DAC005B7-29D4-418F-A652-AA40E919559D}" type="presParOf" srcId="{A23175EE-B263-462F-895B-B31F867BC894}" destId="{78AE8C36-2BD5-4C4F-8022-12607D677F02}" srcOrd="2" destOrd="0" presId="urn:microsoft.com/office/officeart/2005/8/layout/orgChart1"/>
-    <dgm:cxn modelId="{A2345FA1-04A7-4B1E-B537-0871DA4B61EF}" type="presParOf" srcId="{A23175EE-B263-462F-895B-B31F867BC894}" destId="{972FA945-788B-4CBE-BC9C-D49A090CAD98}" srcOrd="3" destOrd="0" presId="urn:microsoft.com/office/officeart/2005/8/layout/orgChart1"/>
-    <dgm:cxn modelId="{EB8CDFFC-6016-4E0F-B4C5-87FB8530B925}" type="presParOf" srcId="{972FA945-788B-4CBE-BC9C-D49A090CAD98}" destId="{287EDBBE-ADE7-4150-ABE2-9E0421545D31}" srcOrd="0" destOrd="0" presId="urn:microsoft.com/office/officeart/2005/8/layout/orgChart1"/>
-    <dgm:cxn modelId="{4224804B-11C9-4E36-BC0A-BEAB5A7768AE}" type="presParOf" srcId="{287EDBBE-ADE7-4150-ABE2-9E0421545D31}" destId="{F796F9A0-9E7E-4106-86D6-A701148F3D80}" srcOrd="0" destOrd="0" presId="urn:microsoft.com/office/officeart/2005/8/layout/orgChart1"/>
-    <dgm:cxn modelId="{44266854-EB05-43C0-B064-AD71B2F84B20}" type="presParOf" srcId="{287EDBBE-ADE7-4150-ABE2-9E0421545D31}" destId="{3E6D4893-5C3C-445F-BEF1-29463ADBA4A6}" srcOrd="1" destOrd="0" presId="urn:microsoft.com/office/officeart/2005/8/layout/orgChart1"/>
-    <dgm:cxn modelId="{E83BEEF0-8D80-4465-8A47-C31D1248EA13}" type="presParOf" srcId="{972FA945-788B-4CBE-BC9C-D49A090CAD98}" destId="{1B655C08-5EF5-4631-A9D4-2E55AD286D01}" srcOrd="1" destOrd="0" presId="urn:microsoft.com/office/officeart/2005/8/layout/orgChart1"/>
-    <dgm:cxn modelId="{1705599F-3B29-4D19-8E2E-4B28AA910B1E}" type="presParOf" srcId="{972FA945-788B-4CBE-BC9C-D49A090CAD98}" destId="{BD10B726-1352-4179-9F39-5D840BE5F966}" srcOrd="2" destOrd="0" presId="urn:microsoft.com/office/officeart/2005/8/layout/orgChart1"/>
-    <dgm:cxn modelId="{DEACE712-BCCD-4E32-950A-1E916768C6B5}" type="presParOf" srcId="{6A341ADD-32F8-48B4-864C-2CD7F5FDB656}" destId="{E3C3748B-1283-48F4-9BC1-1BB6A10A49ED}" srcOrd="2" destOrd="0" presId="urn:microsoft.com/office/officeart/2005/8/layout/orgChart1"/>
-    <dgm:cxn modelId="{1A9C14F7-0B84-43A2-B883-B8F980F19DA4}" type="presParOf" srcId="{233F3DEF-D0B2-4A8F-86C0-FFA9CED0D58A}" destId="{8AC3B77F-9D61-4206-BFFD-C6E86640B964}" srcOrd="2" destOrd="0" presId="urn:microsoft.com/office/officeart/2005/8/layout/orgChart1"/>
-    <dgm:cxn modelId="{EB30F816-AB28-435B-96F0-292F766BECE0}" type="presParOf" srcId="{233F3DEF-D0B2-4A8F-86C0-FFA9CED0D58A}" destId="{A9EE60A5-A6C3-457F-ABAC-07549FFEFDD8}" srcOrd="3" destOrd="0" presId="urn:microsoft.com/office/officeart/2005/8/layout/orgChart1"/>
-    <dgm:cxn modelId="{A9B49C8E-BADF-4676-94FA-D78C5EA98C47}" type="presParOf" srcId="{A9EE60A5-A6C3-457F-ABAC-07549FFEFDD8}" destId="{6AC63B87-9D2A-42CB-8EC4-E280EB5E5C72}" srcOrd="0" destOrd="0" presId="urn:microsoft.com/office/officeart/2005/8/layout/orgChart1"/>
-    <dgm:cxn modelId="{0A77F05F-98A7-482D-88F9-3D8AE6A9E8E3}" type="presParOf" srcId="{6AC63B87-9D2A-42CB-8EC4-E280EB5E5C72}" destId="{275611AA-3BA3-4392-A78C-469A825E0A48}" srcOrd="0" destOrd="0" presId="urn:microsoft.com/office/officeart/2005/8/layout/orgChart1"/>
-    <dgm:cxn modelId="{DA9B8426-4BBC-40B0-8890-1F540FE12443}" type="presParOf" srcId="{6AC63B87-9D2A-42CB-8EC4-E280EB5E5C72}" destId="{98AA2938-9488-4299-B8C9-F747078F5CB4}" srcOrd="1" destOrd="0" presId="urn:microsoft.com/office/officeart/2005/8/layout/orgChart1"/>
-    <dgm:cxn modelId="{78D9ECDE-7BA0-447B-8AAE-A53081C1BCCE}" type="presParOf" srcId="{A9EE60A5-A6C3-457F-ABAC-07549FFEFDD8}" destId="{BFBB04DA-442B-432F-9599-EAB0DB9A9684}" srcOrd="1" destOrd="0" presId="urn:microsoft.com/office/officeart/2005/8/layout/orgChart1"/>
-    <dgm:cxn modelId="{316EF522-A77E-410F-8D7C-7C1D13FA9D1F}" type="presParOf" srcId="{A9EE60A5-A6C3-457F-ABAC-07549FFEFDD8}" destId="{703C678B-26A0-4C5F-9260-7C373AF7099F}" srcOrd="2" destOrd="0" presId="urn:microsoft.com/office/officeart/2005/8/layout/orgChart1"/>
-    <dgm:cxn modelId="{63A4E4DA-1DD1-4F50-A129-0D2C3ED1595D}" type="presParOf" srcId="{233F3DEF-D0B2-4A8F-86C0-FFA9CED0D58A}" destId="{91B2B24D-9B41-4F47-8251-24674E95B58B}" srcOrd="4" destOrd="0" presId="urn:microsoft.com/office/officeart/2005/8/layout/orgChart1"/>
-    <dgm:cxn modelId="{8C77CD0B-A693-436E-9422-28DBDC6958C8}" type="presParOf" srcId="{233F3DEF-D0B2-4A8F-86C0-FFA9CED0D58A}" destId="{301D3C3C-BDCC-47E0-B6B8-4FD96E305D39}" srcOrd="5" destOrd="0" presId="urn:microsoft.com/office/officeart/2005/8/layout/orgChart1"/>
-    <dgm:cxn modelId="{8351485A-8C4A-4857-B5B9-D20F54CA5B07}" type="presParOf" srcId="{301D3C3C-BDCC-47E0-B6B8-4FD96E305D39}" destId="{9C2C37B3-1380-49EA-B3F7-7418332DC102}" srcOrd="0" destOrd="0" presId="urn:microsoft.com/office/officeart/2005/8/layout/orgChart1"/>
-    <dgm:cxn modelId="{F7471913-7857-42A4-B409-7121411376A3}" type="presParOf" srcId="{9C2C37B3-1380-49EA-B3F7-7418332DC102}" destId="{249D48B5-A568-4B68-ADC9-8B54C0110F51}" srcOrd="0" destOrd="0" presId="urn:microsoft.com/office/officeart/2005/8/layout/orgChart1"/>
-    <dgm:cxn modelId="{291B1C85-64F9-4CB5-A92B-5F37DE941983}" type="presParOf" srcId="{9C2C37B3-1380-49EA-B3F7-7418332DC102}" destId="{FCD45B15-357E-47C6-87D5-00E4A6105114}" srcOrd="1" destOrd="0" presId="urn:microsoft.com/office/officeart/2005/8/layout/orgChart1"/>
-    <dgm:cxn modelId="{767D0320-A5FF-4103-A196-8DFD9EA45CA6}" type="presParOf" srcId="{301D3C3C-BDCC-47E0-B6B8-4FD96E305D39}" destId="{9D617DBB-819B-4B10-89D2-9A155C5BBE94}" srcOrd="1" destOrd="0" presId="urn:microsoft.com/office/officeart/2005/8/layout/orgChart1"/>
-    <dgm:cxn modelId="{22CC4974-1E8D-4211-8B8F-36482203E542}" type="presParOf" srcId="{9D617DBB-819B-4B10-89D2-9A155C5BBE94}" destId="{2420D4B8-268B-4FA8-8197-FD857AAF7718}" srcOrd="0" destOrd="0" presId="urn:microsoft.com/office/officeart/2005/8/layout/orgChart1"/>
-    <dgm:cxn modelId="{3495D14F-5DEC-4CCB-8DCA-7DCF140605F9}" type="presParOf" srcId="{9D617DBB-819B-4B10-89D2-9A155C5BBE94}" destId="{6F3504E7-B245-469F-B0E6-B655D8642BFF}" srcOrd="1" destOrd="0" presId="urn:microsoft.com/office/officeart/2005/8/layout/orgChart1"/>
-    <dgm:cxn modelId="{41A01C0A-9CBB-43AE-9A4E-9913591A1F4B}" type="presParOf" srcId="{6F3504E7-B245-469F-B0E6-B655D8642BFF}" destId="{A05EBBAB-786A-4CE0-B9DB-28195F4F0F85}" srcOrd="0" destOrd="0" presId="urn:microsoft.com/office/officeart/2005/8/layout/orgChart1"/>
-    <dgm:cxn modelId="{A1EF4FBD-7AE2-46A0-9318-526AA769AC9B}" type="presParOf" srcId="{A05EBBAB-786A-4CE0-B9DB-28195F4F0F85}" destId="{30C1E87A-3A1B-4183-B81A-84E40C78A1D2}" srcOrd="0" destOrd="0" presId="urn:microsoft.com/office/officeart/2005/8/layout/orgChart1"/>
-    <dgm:cxn modelId="{2FC6600E-0AC3-48FF-A72F-D4BDFCAB989C}" type="presParOf" srcId="{A05EBBAB-786A-4CE0-B9DB-28195F4F0F85}" destId="{D105ECB2-F8F2-482F-8858-37E459493CB6}" srcOrd="1" destOrd="0" presId="urn:microsoft.com/office/officeart/2005/8/layout/orgChart1"/>
-    <dgm:cxn modelId="{FA32D3E5-DE84-4638-A25B-2EE21D281708}" type="presParOf" srcId="{6F3504E7-B245-469F-B0E6-B655D8642BFF}" destId="{C6789105-E98C-4A4B-A54C-FC92D57564EC}" srcOrd="1" destOrd="0" presId="urn:microsoft.com/office/officeart/2005/8/layout/orgChart1"/>
-    <dgm:cxn modelId="{911077B2-ECC0-4DCD-8C2A-00CC36AC0998}" type="presParOf" srcId="{6F3504E7-B245-469F-B0E6-B655D8642BFF}" destId="{D77AB5CC-0A11-420A-B124-3CDE5FF25200}" srcOrd="2" destOrd="0" presId="urn:microsoft.com/office/officeart/2005/8/layout/orgChart1"/>
-    <dgm:cxn modelId="{6E2A22DA-3AD9-407A-9E07-50D742FBB0C8}" type="presParOf" srcId="{301D3C3C-BDCC-47E0-B6B8-4FD96E305D39}" destId="{5F242D27-BCF6-4E60-BA3E-39E3DF28EF2E}" srcOrd="2" destOrd="0" presId="urn:microsoft.com/office/officeart/2005/8/layout/orgChart1"/>
-    <dgm:cxn modelId="{B387DA75-9E71-4454-ABD0-EA3649CDA8B7}" type="presParOf" srcId="{CABE42DD-B7EE-4D92-B01A-9A9171A93568}" destId="{CB4A8F1B-7DC7-4D07-B905-0D07D5BA8E18}" srcOrd="2" destOrd="0" presId="urn:microsoft.com/office/officeart/2005/8/layout/orgChart1"/>
-    <dgm:cxn modelId="{00C3CC80-EA4E-47B1-AA10-6C11C37DAD95}" type="presParOf" srcId="{CB4A8F1B-7DC7-4D07-B905-0D07D5BA8E18}" destId="{C5AC3340-6E7F-4136-A112-B53B49351B2B}" srcOrd="0" destOrd="0" presId="urn:microsoft.com/office/officeart/2005/8/layout/orgChart1"/>
-    <dgm:cxn modelId="{E7536B3F-A2D1-4D62-8958-D3A4F637DAB2}" type="presParOf" srcId="{CB4A8F1B-7DC7-4D07-B905-0D07D5BA8E18}" destId="{10EA254C-C2AD-4029-AC48-3D12540C17FD}" srcOrd="1" destOrd="0" presId="urn:microsoft.com/office/officeart/2005/8/layout/orgChart1"/>
-    <dgm:cxn modelId="{8FFEEF7A-52CB-48DE-AA1F-A7C59B79A581}" type="presParOf" srcId="{10EA254C-C2AD-4029-AC48-3D12540C17FD}" destId="{E872AA74-560E-47A6-8039-A0F45BE02913}" srcOrd="0" destOrd="0" presId="urn:microsoft.com/office/officeart/2005/8/layout/orgChart1"/>
-    <dgm:cxn modelId="{5312A134-5B0C-4D1C-9E56-669C8C815099}" type="presParOf" srcId="{E872AA74-560E-47A6-8039-A0F45BE02913}" destId="{16403089-99D7-4FEA-AA57-F4F2D27C42DB}" srcOrd="0" destOrd="0" presId="urn:microsoft.com/office/officeart/2005/8/layout/orgChart1"/>
-    <dgm:cxn modelId="{9FFDE978-DC23-4E20-8BB0-8C007FDAE954}" type="presParOf" srcId="{E872AA74-560E-47A6-8039-A0F45BE02913}" destId="{01FF8094-1C88-4AB1-A120-69FBC56819EF}" srcOrd="1" destOrd="0" presId="urn:microsoft.com/office/officeart/2005/8/layout/orgChart1"/>
-    <dgm:cxn modelId="{EA639886-E9C7-4122-9677-2EAC74B65793}" type="presParOf" srcId="{10EA254C-C2AD-4029-AC48-3D12540C17FD}" destId="{9E77B769-1DB7-4A06-A34D-8931E44013C8}" srcOrd="1" destOrd="0" presId="urn:microsoft.com/office/officeart/2005/8/layout/orgChart1"/>
-    <dgm:cxn modelId="{E991C7D0-F9BD-4F50-9BA6-723B1EDACF31}" type="presParOf" srcId="{10EA254C-C2AD-4029-AC48-3D12540C17FD}" destId="{80E03701-57D5-454C-B4DF-F6DF0D1D9E9C}" srcOrd="2" destOrd="0" presId="urn:microsoft.com/office/officeart/2005/8/layout/orgChart1"/>
+    <dgm:cxn modelId="{4E52C759-A11B-4ED8-A38E-26042F9FAFB1}" type="presOf" srcId="{B5D56C2E-A8F7-4446-9901-85A159149F32}" destId="{C5AC3340-6E7F-4136-A112-B53B49351B2B}" srcOrd="0" destOrd="0" presId="urn:microsoft.com/office/officeart/2005/8/layout/orgChart1"/>
+    <dgm:cxn modelId="{041F3593-2908-4335-AD47-233492699DCA}" type="presOf" srcId="{B4AB38AE-B466-4C87-84B8-F083A188E711}" destId="{01FF8094-1C88-4AB1-A120-69FBC56819EF}" srcOrd="1" destOrd="0" presId="urn:microsoft.com/office/officeart/2005/8/layout/orgChart1"/>
+    <dgm:cxn modelId="{2CB20167-8F72-4767-948B-BA377773A0C3}" type="presOf" srcId="{C0931026-A298-42DC-B9C3-8EFE0ECE895E}" destId="{275611AA-3BA3-4392-A78C-469A825E0A48}" srcOrd="0" destOrd="0" presId="urn:microsoft.com/office/officeart/2005/8/layout/orgChart1"/>
+    <dgm:cxn modelId="{51762F5B-C4CC-4268-9110-2CD4FE45D86C}" type="presOf" srcId="{70369453-5E8B-43D2-A6C1-907357024939}" destId="{8AC3B77F-9D61-4206-BFFD-C6E86640B964}" srcOrd="0" destOrd="0" presId="urn:microsoft.com/office/officeart/2005/8/layout/orgChart1"/>
+    <dgm:cxn modelId="{F37BC1D1-5606-42AF-BA35-B09727096032}" type="presParOf" srcId="{E939CD04-0662-4732-99DA-F00F13AA43A7}" destId="{CABE42DD-B7EE-4D92-B01A-9A9171A93568}" srcOrd="0" destOrd="0" presId="urn:microsoft.com/office/officeart/2005/8/layout/orgChart1"/>
+    <dgm:cxn modelId="{E6BE5E12-F7B6-4F05-8D40-699A7A1EACF1}" type="presParOf" srcId="{CABE42DD-B7EE-4D92-B01A-9A9171A93568}" destId="{3802DBA6-EB72-4665-93DC-3872C2D86B1A}" srcOrd="0" destOrd="0" presId="urn:microsoft.com/office/officeart/2005/8/layout/orgChart1"/>
+    <dgm:cxn modelId="{33AF2D1A-99D7-4BF2-95E8-0ED197B70452}" type="presParOf" srcId="{3802DBA6-EB72-4665-93DC-3872C2D86B1A}" destId="{0D75F87C-B957-4D64-A666-397BF7080A60}" srcOrd="0" destOrd="0" presId="urn:microsoft.com/office/officeart/2005/8/layout/orgChart1"/>
+    <dgm:cxn modelId="{ADFD9A39-B4E9-4C79-9ED7-A421D5D827B9}" type="presParOf" srcId="{3802DBA6-EB72-4665-93DC-3872C2D86B1A}" destId="{53376759-3843-400B-B3C9-2A0191DA33DC}" srcOrd="1" destOrd="0" presId="urn:microsoft.com/office/officeart/2005/8/layout/orgChart1"/>
+    <dgm:cxn modelId="{0597737A-4299-43C2-A752-6BE61F97BBB0}" type="presParOf" srcId="{CABE42DD-B7EE-4D92-B01A-9A9171A93568}" destId="{233F3DEF-D0B2-4A8F-86C0-FFA9CED0D58A}" srcOrd="1" destOrd="0" presId="urn:microsoft.com/office/officeart/2005/8/layout/orgChart1"/>
+    <dgm:cxn modelId="{814C27D3-4EB3-4A56-AAE4-9679B7E9C581}" type="presParOf" srcId="{233F3DEF-D0B2-4A8F-86C0-FFA9CED0D58A}" destId="{BA9D1F58-0883-422A-B728-E9F567E87A35}" srcOrd="0" destOrd="0" presId="urn:microsoft.com/office/officeart/2005/8/layout/orgChart1"/>
+    <dgm:cxn modelId="{9E86207C-0E25-48EC-BC21-B5614D277D55}" type="presParOf" srcId="{233F3DEF-D0B2-4A8F-86C0-FFA9CED0D58A}" destId="{6A341ADD-32F8-48B4-864C-2CD7F5FDB656}" srcOrd="1" destOrd="0" presId="urn:microsoft.com/office/officeart/2005/8/layout/orgChart1"/>
+    <dgm:cxn modelId="{DA7DD990-F15E-4727-9049-4DE261FCF2AF}" type="presParOf" srcId="{6A341ADD-32F8-48B4-864C-2CD7F5FDB656}" destId="{65D46A6D-8820-4041-8EF5-CE5E49AA6FED}" srcOrd="0" destOrd="0" presId="urn:microsoft.com/office/officeart/2005/8/layout/orgChart1"/>
+    <dgm:cxn modelId="{3BF9C3A8-8ACA-47D3-A801-07BAFE482286}" type="presParOf" srcId="{65D46A6D-8820-4041-8EF5-CE5E49AA6FED}" destId="{C0CB6A7D-0E97-4AFD-B476-E6A96D371897}" srcOrd="0" destOrd="0" presId="urn:microsoft.com/office/officeart/2005/8/layout/orgChart1"/>
+    <dgm:cxn modelId="{A42EA18B-5C29-42F9-BEBA-E9E01DFB2B53}" type="presParOf" srcId="{65D46A6D-8820-4041-8EF5-CE5E49AA6FED}" destId="{75553BD6-29E8-4EAC-8A86-96704B0BCE53}" srcOrd="1" destOrd="0" presId="urn:microsoft.com/office/officeart/2005/8/layout/orgChart1"/>
+    <dgm:cxn modelId="{A6FA6152-59D3-46A5-84E8-8891B92B185B}" type="presParOf" srcId="{6A341ADD-32F8-48B4-864C-2CD7F5FDB656}" destId="{A23175EE-B263-462F-895B-B31F867BC894}" srcOrd="1" destOrd="0" presId="urn:microsoft.com/office/officeart/2005/8/layout/orgChart1"/>
+    <dgm:cxn modelId="{69E41B9C-9308-4220-BE13-D9E5AF63F41F}" type="presParOf" srcId="{A23175EE-B263-462F-895B-B31F867BC894}" destId="{AFAEDC08-1694-4067-8A7E-44C7A205FBB1}" srcOrd="0" destOrd="0" presId="urn:microsoft.com/office/officeart/2005/8/layout/orgChart1"/>
+    <dgm:cxn modelId="{4A103D28-3978-4AE4-9637-9FBD7D6DA22D}" type="presParOf" srcId="{A23175EE-B263-462F-895B-B31F867BC894}" destId="{4E99632D-16C1-4681-890A-D596B67BD82E}" srcOrd="1" destOrd="0" presId="urn:microsoft.com/office/officeart/2005/8/layout/orgChart1"/>
+    <dgm:cxn modelId="{2304E4EA-A308-46AC-AB0F-B0733639A7D0}" type="presParOf" srcId="{4E99632D-16C1-4681-890A-D596B67BD82E}" destId="{902B184E-1A38-4DF9-8B2A-E768C9D6BB97}" srcOrd="0" destOrd="0" presId="urn:microsoft.com/office/officeart/2005/8/layout/orgChart1"/>
+    <dgm:cxn modelId="{916FBAEA-745C-414F-ADB4-9E75E515CD6B}" type="presParOf" srcId="{902B184E-1A38-4DF9-8B2A-E768C9D6BB97}" destId="{F9174C84-2C06-4AB6-9B5A-BC19D053F88F}" srcOrd="0" destOrd="0" presId="urn:microsoft.com/office/officeart/2005/8/layout/orgChart1"/>
+    <dgm:cxn modelId="{BB477A9B-B8E4-4761-840F-01BA602D59DA}" type="presParOf" srcId="{902B184E-1A38-4DF9-8B2A-E768C9D6BB97}" destId="{B25B1F6C-AFD6-4A0B-BA50-E75F3DC38E6E}" srcOrd="1" destOrd="0" presId="urn:microsoft.com/office/officeart/2005/8/layout/orgChart1"/>
+    <dgm:cxn modelId="{87574C37-A253-4D5A-AD6C-80142195F8CF}" type="presParOf" srcId="{4E99632D-16C1-4681-890A-D596B67BD82E}" destId="{899889F4-F535-4A27-B9D3-653BA6B89DA5}" srcOrd="1" destOrd="0" presId="urn:microsoft.com/office/officeart/2005/8/layout/orgChart1"/>
+    <dgm:cxn modelId="{41F93C67-3F95-4BCF-BED0-567364E8DD96}" type="presParOf" srcId="{4E99632D-16C1-4681-890A-D596B67BD82E}" destId="{DE973380-8C0C-4E45-B4A4-78E7BC664C2D}" srcOrd="2" destOrd="0" presId="urn:microsoft.com/office/officeart/2005/8/layout/orgChart1"/>
+    <dgm:cxn modelId="{F95C8DF0-9438-44AD-83F5-64DF1588F549}" type="presParOf" srcId="{A23175EE-B263-462F-895B-B31F867BC894}" destId="{78AE8C36-2BD5-4C4F-8022-12607D677F02}" srcOrd="2" destOrd="0" presId="urn:microsoft.com/office/officeart/2005/8/layout/orgChart1"/>
+    <dgm:cxn modelId="{F4B3EE6F-699E-4E1B-B092-D5B40AF0CCCF}" type="presParOf" srcId="{A23175EE-B263-462F-895B-B31F867BC894}" destId="{972FA945-788B-4CBE-BC9C-D49A090CAD98}" srcOrd="3" destOrd="0" presId="urn:microsoft.com/office/officeart/2005/8/layout/orgChart1"/>
+    <dgm:cxn modelId="{BF601A86-758A-401C-8BD5-F98737B24E0B}" type="presParOf" srcId="{972FA945-788B-4CBE-BC9C-D49A090CAD98}" destId="{287EDBBE-ADE7-4150-ABE2-9E0421545D31}" srcOrd="0" destOrd="0" presId="urn:microsoft.com/office/officeart/2005/8/layout/orgChart1"/>
+    <dgm:cxn modelId="{BB2F09AC-E6FF-41C1-919A-5EC4B1E2F9BF}" type="presParOf" srcId="{287EDBBE-ADE7-4150-ABE2-9E0421545D31}" destId="{F796F9A0-9E7E-4106-86D6-A701148F3D80}" srcOrd="0" destOrd="0" presId="urn:microsoft.com/office/officeart/2005/8/layout/orgChart1"/>
+    <dgm:cxn modelId="{9AAEFE86-D072-451B-8D54-BC9B652E0F64}" type="presParOf" srcId="{287EDBBE-ADE7-4150-ABE2-9E0421545D31}" destId="{3E6D4893-5C3C-445F-BEF1-29463ADBA4A6}" srcOrd="1" destOrd="0" presId="urn:microsoft.com/office/officeart/2005/8/layout/orgChart1"/>
+    <dgm:cxn modelId="{8667F67E-3D17-44C5-B729-2DF845DFE051}" type="presParOf" srcId="{972FA945-788B-4CBE-BC9C-D49A090CAD98}" destId="{1B655C08-5EF5-4631-A9D4-2E55AD286D01}" srcOrd="1" destOrd="0" presId="urn:microsoft.com/office/officeart/2005/8/layout/orgChart1"/>
+    <dgm:cxn modelId="{DF3B0C44-80C6-4257-A045-D037EA3B97A1}" type="presParOf" srcId="{972FA945-788B-4CBE-BC9C-D49A090CAD98}" destId="{BD10B726-1352-4179-9F39-5D840BE5F966}" srcOrd="2" destOrd="0" presId="urn:microsoft.com/office/officeart/2005/8/layout/orgChart1"/>
+    <dgm:cxn modelId="{4AAF4597-107C-44A1-B3E6-3C2B85D43935}" type="presParOf" srcId="{6A341ADD-32F8-48B4-864C-2CD7F5FDB656}" destId="{E3C3748B-1283-48F4-9BC1-1BB6A10A49ED}" srcOrd="2" destOrd="0" presId="urn:microsoft.com/office/officeart/2005/8/layout/orgChart1"/>
+    <dgm:cxn modelId="{AFD9B4CE-2D62-4DF4-946D-5A60492DACBF}" type="presParOf" srcId="{233F3DEF-D0B2-4A8F-86C0-FFA9CED0D58A}" destId="{8AC3B77F-9D61-4206-BFFD-C6E86640B964}" srcOrd="2" destOrd="0" presId="urn:microsoft.com/office/officeart/2005/8/layout/orgChart1"/>
+    <dgm:cxn modelId="{6E42FF47-C5BA-4E21-B303-8EF77AD12266}" type="presParOf" srcId="{233F3DEF-D0B2-4A8F-86C0-FFA9CED0D58A}" destId="{A9EE60A5-A6C3-457F-ABAC-07549FFEFDD8}" srcOrd="3" destOrd="0" presId="urn:microsoft.com/office/officeart/2005/8/layout/orgChart1"/>
+    <dgm:cxn modelId="{1F73DA02-C0DA-4078-88E9-B57580B285BB}" type="presParOf" srcId="{A9EE60A5-A6C3-457F-ABAC-07549FFEFDD8}" destId="{6AC63B87-9D2A-42CB-8EC4-E280EB5E5C72}" srcOrd="0" destOrd="0" presId="urn:microsoft.com/office/officeart/2005/8/layout/orgChart1"/>
+    <dgm:cxn modelId="{CA43063B-02AA-4C77-BB28-0C3D2D21D18B}" type="presParOf" srcId="{6AC63B87-9D2A-42CB-8EC4-E280EB5E5C72}" destId="{275611AA-3BA3-4392-A78C-469A825E0A48}" srcOrd="0" destOrd="0" presId="urn:microsoft.com/office/officeart/2005/8/layout/orgChart1"/>
+    <dgm:cxn modelId="{80C35A40-242F-4436-960E-FD481373056A}" type="presParOf" srcId="{6AC63B87-9D2A-42CB-8EC4-E280EB5E5C72}" destId="{98AA2938-9488-4299-B8C9-F747078F5CB4}" srcOrd="1" destOrd="0" presId="urn:microsoft.com/office/officeart/2005/8/layout/orgChart1"/>
+    <dgm:cxn modelId="{EE9F9E36-C547-430A-9B24-65245B586D7E}" type="presParOf" srcId="{A9EE60A5-A6C3-457F-ABAC-07549FFEFDD8}" destId="{BFBB04DA-442B-432F-9599-EAB0DB9A9684}" srcOrd="1" destOrd="0" presId="urn:microsoft.com/office/officeart/2005/8/layout/orgChart1"/>
+    <dgm:cxn modelId="{DB8747B4-FB07-417B-9176-09F692527E97}" type="presParOf" srcId="{A9EE60A5-A6C3-457F-ABAC-07549FFEFDD8}" destId="{703C678B-26A0-4C5F-9260-7C373AF7099F}" srcOrd="2" destOrd="0" presId="urn:microsoft.com/office/officeart/2005/8/layout/orgChart1"/>
+    <dgm:cxn modelId="{12052956-0536-405A-B518-060AC7321DBB}" type="presParOf" srcId="{233F3DEF-D0B2-4A8F-86C0-FFA9CED0D58A}" destId="{91B2B24D-9B41-4F47-8251-24674E95B58B}" srcOrd="4" destOrd="0" presId="urn:microsoft.com/office/officeart/2005/8/layout/orgChart1"/>
+    <dgm:cxn modelId="{39A18024-CE34-4511-AA4B-3B4168ADDC0F}" type="presParOf" srcId="{233F3DEF-D0B2-4A8F-86C0-FFA9CED0D58A}" destId="{301D3C3C-BDCC-47E0-B6B8-4FD96E305D39}" srcOrd="5" destOrd="0" presId="urn:microsoft.com/office/officeart/2005/8/layout/orgChart1"/>
+    <dgm:cxn modelId="{0449A4D9-1536-48C9-88F9-34A96F094EAF}" type="presParOf" srcId="{301D3C3C-BDCC-47E0-B6B8-4FD96E305D39}" destId="{9C2C37B3-1380-49EA-B3F7-7418332DC102}" srcOrd="0" destOrd="0" presId="urn:microsoft.com/office/officeart/2005/8/layout/orgChart1"/>
+    <dgm:cxn modelId="{235B4A74-C9C3-4C09-B580-B675D6795F72}" type="presParOf" srcId="{9C2C37B3-1380-49EA-B3F7-7418332DC102}" destId="{249D48B5-A568-4B68-ADC9-8B54C0110F51}" srcOrd="0" destOrd="0" presId="urn:microsoft.com/office/officeart/2005/8/layout/orgChart1"/>
+    <dgm:cxn modelId="{70A79FB7-4F5E-42B8-AF46-94F8D07A6703}" type="presParOf" srcId="{9C2C37B3-1380-49EA-B3F7-7418332DC102}" destId="{FCD45B15-357E-47C6-87D5-00E4A6105114}" srcOrd="1" destOrd="0" presId="urn:microsoft.com/office/officeart/2005/8/layout/orgChart1"/>
+    <dgm:cxn modelId="{BA861226-E399-49C5-AE5C-E538D612E863}" type="presParOf" srcId="{301D3C3C-BDCC-47E0-B6B8-4FD96E305D39}" destId="{9D617DBB-819B-4B10-89D2-9A155C5BBE94}" srcOrd="1" destOrd="0" presId="urn:microsoft.com/office/officeart/2005/8/layout/orgChart1"/>
+    <dgm:cxn modelId="{25AFEFCE-E27E-4CE9-A178-B4C1D41DEB5D}" type="presParOf" srcId="{9D617DBB-819B-4B10-89D2-9A155C5BBE94}" destId="{2420D4B8-268B-4FA8-8197-FD857AAF7718}" srcOrd="0" destOrd="0" presId="urn:microsoft.com/office/officeart/2005/8/layout/orgChart1"/>
+    <dgm:cxn modelId="{84EEBD28-E429-44DE-810A-B2CD96FC52B6}" type="presParOf" srcId="{9D617DBB-819B-4B10-89D2-9A155C5BBE94}" destId="{6F3504E7-B245-469F-B0E6-B655D8642BFF}" srcOrd="1" destOrd="0" presId="urn:microsoft.com/office/officeart/2005/8/layout/orgChart1"/>
+    <dgm:cxn modelId="{2BC3D5BC-F7DB-4799-8304-34A5967DCC34}" type="presParOf" srcId="{6F3504E7-B245-469F-B0E6-B655D8642BFF}" destId="{A05EBBAB-786A-4CE0-B9DB-28195F4F0F85}" srcOrd="0" destOrd="0" presId="urn:microsoft.com/office/officeart/2005/8/layout/orgChart1"/>
+    <dgm:cxn modelId="{FCD7973A-2931-4C04-A4F4-26B733E9CF24}" type="presParOf" srcId="{A05EBBAB-786A-4CE0-B9DB-28195F4F0F85}" destId="{30C1E87A-3A1B-4183-B81A-84E40C78A1D2}" srcOrd="0" destOrd="0" presId="urn:microsoft.com/office/officeart/2005/8/layout/orgChart1"/>
+    <dgm:cxn modelId="{774DFB60-2A7A-4A9B-877E-7F2613CEE2D6}" type="presParOf" srcId="{A05EBBAB-786A-4CE0-B9DB-28195F4F0F85}" destId="{D105ECB2-F8F2-482F-8858-37E459493CB6}" srcOrd="1" destOrd="0" presId="urn:microsoft.com/office/officeart/2005/8/layout/orgChart1"/>
+    <dgm:cxn modelId="{48861A02-C7DC-4FC0-A092-F43E892E3361}" type="presParOf" srcId="{6F3504E7-B245-469F-B0E6-B655D8642BFF}" destId="{C6789105-E98C-4A4B-A54C-FC92D57564EC}" srcOrd="1" destOrd="0" presId="urn:microsoft.com/office/officeart/2005/8/layout/orgChart1"/>
+    <dgm:cxn modelId="{74314D03-8834-4B4D-8C3F-936C12D22666}" type="presParOf" srcId="{6F3504E7-B245-469F-B0E6-B655D8642BFF}" destId="{D77AB5CC-0A11-420A-B124-3CDE5FF25200}" srcOrd="2" destOrd="0" presId="urn:microsoft.com/office/officeart/2005/8/layout/orgChart1"/>
+    <dgm:cxn modelId="{86927A3E-4BFC-4302-8C83-AB0F0015412F}" type="presParOf" srcId="{301D3C3C-BDCC-47E0-B6B8-4FD96E305D39}" destId="{5F242D27-BCF6-4E60-BA3E-39E3DF28EF2E}" srcOrd="2" destOrd="0" presId="urn:microsoft.com/office/officeart/2005/8/layout/orgChart1"/>
+    <dgm:cxn modelId="{0F5D1182-2A89-4BAA-A8E7-8CD33F267139}" type="presParOf" srcId="{CABE42DD-B7EE-4D92-B01A-9A9171A93568}" destId="{CB4A8F1B-7DC7-4D07-B905-0D07D5BA8E18}" srcOrd="2" destOrd="0" presId="urn:microsoft.com/office/officeart/2005/8/layout/orgChart1"/>
+    <dgm:cxn modelId="{62E09C8E-C49F-4C7E-A976-59B90400BEC6}" type="presParOf" srcId="{CB4A8F1B-7DC7-4D07-B905-0D07D5BA8E18}" destId="{C5AC3340-6E7F-4136-A112-B53B49351B2B}" srcOrd="0" destOrd="0" presId="urn:microsoft.com/office/officeart/2005/8/layout/orgChart1"/>
+    <dgm:cxn modelId="{26E094C6-00D2-4719-84E1-61F36463BDC2}" type="presParOf" srcId="{CB4A8F1B-7DC7-4D07-B905-0D07D5BA8E18}" destId="{10EA254C-C2AD-4029-AC48-3D12540C17FD}" srcOrd="1" destOrd="0" presId="urn:microsoft.com/office/officeart/2005/8/layout/orgChart1"/>
+    <dgm:cxn modelId="{4F6CAFB1-7AC3-42EA-91BC-A5D343B2E34F}" type="presParOf" srcId="{10EA254C-C2AD-4029-AC48-3D12540C17FD}" destId="{E872AA74-560E-47A6-8039-A0F45BE02913}" srcOrd="0" destOrd="0" presId="urn:microsoft.com/office/officeart/2005/8/layout/orgChart1"/>
+    <dgm:cxn modelId="{A7D3A46A-6645-430F-AB81-7E2D450D031E}" type="presParOf" srcId="{E872AA74-560E-47A6-8039-A0F45BE02913}" destId="{16403089-99D7-4FEA-AA57-F4F2D27C42DB}" srcOrd="0" destOrd="0" presId="urn:microsoft.com/office/officeart/2005/8/layout/orgChart1"/>
+    <dgm:cxn modelId="{9AE871D6-013A-4F3F-93D9-08161D768C21}" type="presParOf" srcId="{E872AA74-560E-47A6-8039-A0F45BE02913}" destId="{01FF8094-1C88-4AB1-A120-69FBC56819EF}" srcOrd="1" destOrd="0" presId="urn:microsoft.com/office/officeart/2005/8/layout/orgChart1"/>
+    <dgm:cxn modelId="{97226A08-D1A0-4E6A-A309-0361FA836211}" type="presParOf" srcId="{10EA254C-C2AD-4029-AC48-3D12540C17FD}" destId="{9E77B769-1DB7-4A06-A34D-8931E44013C8}" srcOrd="1" destOrd="0" presId="urn:microsoft.com/office/officeart/2005/8/layout/orgChart1"/>
+    <dgm:cxn modelId="{3B999FBB-3785-460F-9515-DA6B0B5DF346}" type="presParOf" srcId="{10EA254C-C2AD-4029-AC48-3D12540C17FD}" destId="{80E03701-57D5-454C-B4DF-F6DF0D1D9E9C}" srcOrd="2" destOrd="0" presId="urn:microsoft.com/office/officeart/2005/8/layout/orgChart1"/>
   </dgm:cxnLst>
   <dgm:bg/>
   <dgm:whole/>
@@ -28627,7 +29276,7 @@
 </file>
 
 <file path=customXml/itemProps1.xml><?xml version="1.0" encoding="utf-8"?>
-<ds:datastoreItem xmlns:ds="http://schemas.openxmlformats.org/officeDocument/2006/customXml" ds:itemID="{B8B1A96A-E57D-4B76-97E0-20E77FF9AA91}">
+<ds:datastoreItem xmlns:ds="http://schemas.openxmlformats.org/officeDocument/2006/customXml" ds:itemID="{069C9EE7-56EA-4A18-87FE-AC114E51CE10}">
   <ds:schemaRefs>
     <ds:schemaRef ds:uri="http://schemas.openxmlformats.org/officeDocument/2006/bibliography"/>
   </ds:schemaRefs>

</xml_diff>